<commit_message>
Add zip IN + Modify region quota
</commit_message>
<xml_diff>
--- a/papers/Appendix_quotas.docx
+++ b/papers/Appendix_quotas.docx
@@ -1,6 +1,6 @@
 
 <file path=word/document.xml><?xml version="1.0" encoding="utf-8"?>
-<w:document xmlns:wpc="http://schemas.microsoft.com/office/word/2010/wordprocessingCanvas" xmlns:cx="http://schemas.microsoft.com/office/drawing/2014/chartex" xmlns:cx1="http://schemas.microsoft.com/office/drawing/2015/9/8/chartex" xmlns:mc="http://schemas.openxmlformats.org/markup-compatibility/2006" xmlns:o="urn:schemas-microsoft-com:office:office" xmlns:r="http://schemas.openxmlformats.org/officeDocument/2006/relationships" xmlns:m="http://schemas.openxmlformats.org/officeDocument/2006/math" xmlns:v="urn:schemas-microsoft-com:vml" xmlns:wp14="http://schemas.microsoft.com/office/word/2010/wordprocessingDrawing" xmlns:wp="http://schemas.openxmlformats.org/drawingml/2006/wordprocessingDrawing" xmlns:w10="urn:schemas-microsoft-com:office:word" xmlns:w="http://schemas.openxmlformats.org/wordprocessingml/2006/main" xmlns:w14="http://schemas.microsoft.com/office/word/2010/wordml" xmlns:w15="http://schemas.microsoft.com/office/word/2012/wordml" xmlns:w16se="http://schemas.microsoft.com/office/word/2015/wordml/symex" xmlns:wpg="http://schemas.microsoft.com/office/word/2010/wordprocessingGroup" xmlns:wpi="http://schemas.microsoft.com/office/word/2010/wordprocessingInk" xmlns:wne="http://schemas.microsoft.com/office/word/2006/wordml" xmlns:wps="http://schemas.microsoft.com/office/word/2010/wordprocessingShape" mc:Ignorable="w14 w15 w16se wp14">
+<w:document xmlns:wpc="http://schemas.microsoft.com/office/word/2010/wordprocessingCanvas" xmlns:cx="http://schemas.microsoft.com/office/drawing/2014/chartex" xmlns:cx1="http://schemas.microsoft.com/office/drawing/2015/9/8/chartex" xmlns:cx2="http://schemas.microsoft.com/office/drawing/2015/10/21/chartex" xmlns:cx3="http://schemas.microsoft.com/office/drawing/2016/5/9/chartex" xmlns:cx4="http://schemas.microsoft.com/office/drawing/2016/5/10/chartex" xmlns:cx5="http://schemas.microsoft.com/office/drawing/2016/5/11/chartex" xmlns:cx6="http://schemas.microsoft.com/office/drawing/2016/5/12/chartex" xmlns:cx7="http://schemas.microsoft.com/office/drawing/2016/5/13/chartex" xmlns:cx8="http://schemas.microsoft.com/office/drawing/2016/5/14/chartex" xmlns:mc="http://schemas.openxmlformats.org/markup-compatibility/2006" xmlns:aink="http://schemas.microsoft.com/office/drawing/2016/ink" xmlns:am3d="http://schemas.microsoft.com/office/drawing/2017/model3d" xmlns:o="urn:schemas-microsoft-com:office:office" xmlns:r="http://schemas.openxmlformats.org/officeDocument/2006/relationships" xmlns:m="http://schemas.openxmlformats.org/officeDocument/2006/math" xmlns:v="urn:schemas-microsoft-com:vml" xmlns:wp14="http://schemas.microsoft.com/office/word/2010/wordprocessingDrawing" xmlns:wp="http://schemas.openxmlformats.org/drawingml/2006/wordprocessingDrawing" xmlns:w10="urn:schemas-microsoft-com:office:word" xmlns:w="http://schemas.openxmlformats.org/wordprocessingml/2006/main" xmlns:w14="http://schemas.microsoft.com/office/word/2010/wordml" xmlns:w15="http://schemas.microsoft.com/office/word/2012/wordml" xmlns:w16cex="http://schemas.microsoft.com/office/word/2018/wordml/cex" xmlns:w16cid="http://schemas.microsoft.com/office/word/2016/wordml/cid" xmlns:w16="http://schemas.microsoft.com/office/word/2018/wordml" xmlns:w16se="http://schemas.microsoft.com/office/word/2015/wordml/symex" xmlns:wpg="http://schemas.microsoft.com/office/word/2010/wordprocessingGroup" xmlns:wpi="http://schemas.microsoft.com/office/word/2010/wordprocessingInk" xmlns:wne="http://schemas.microsoft.com/office/word/2006/wordml" xmlns:wps="http://schemas.microsoft.com/office/word/2010/wordprocessingShape" mc:Ignorable="w14 w15 w16se w16cid w16 w16cex wp14">
   <w:body>
     <w:p>
       <w:pPr>
@@ -801,21 +801,12 @@
           <w:color w:val="222222"/>
         </w:rPr>
       </w:pPr>
-      <w:proofErr w:type="gramStart"/>
-      <w:r>
-        <w:rPr>
-          <w:rFonts w:ascii="Arial" w:hAnsi="Arial" w:cs="Arial"/>
-          <w:color w:val="222222"/>
-        </w:rPr>
-        <w:t>determined</w:t>
-      </w:r>
-      <w:proofErr w:type="gramEnd"/>
-      <w:r>
-        <w:rPr>
-          <w:rFonts w:ascii="Arial" w:hAnsi="Arial" w:cs="Arial"/>
-          <w:color w:val="222222"/>
-        </w:rPr>
-        <w:t xml:space="preserve"> with: </w:t>
+      <w:r>
+        <w:rPr>
+          <w:rFonts w:ascii="Arial" w:hAnsi="Arial" w:cs="Arial"/>
+          <w:color w:val="222222"/>
+        </w:rPr>
+        <w:t xml:space="preserve">determined with: </w:t>
       </w:r>
       <w:proofErr w:type="spellStart"/>
       <w:r>
@@ -834,21 +825,12 @@
           <w:color w:val="222222"/>
         </w:rPr>
       </w:pPr>
-      <w:proofErr w:type="gramStart"/>
-      <w:r>
-        <w:rPr>
-          <w:rFonts w:ascii="Arial" w:hAnsi="Arial" w:cs="Arial"/>
-          <w:color w:val="222222"/>
-        </w:rPr>
-        <w:t>sources :</w:t>
-      </w:r>
-      <w:proofErr w:type="gramEnd"/>
-      <w:r>
-        <w:rPr>
-          <w:rFonts w:ascii="Arial" w:hAnsi="Arial" w:cs="Arial"/>
-          <w:color w:val="222222"/>
-        </w:rPr>
-        <w:t xml:space="preserve"> https://en.wikipedia.org/wiki/List_of_ZIP_Code_prefixes</w:t>
+      <w:r>
+        <w:rPr>
+          <w:rFonts w:ascii="Arial" w:hAnsi="Arial" w:cs="Arial"/>
+          <w:color w:val="222222"/>
+        </w:rPr>
+        <w:t>sources : https://en.wikipedia.org/wiki/List_of_ZIP_Code_prefixes</w:t>
       </w:r>
     </w:p>
     <w:p>
@@ -1097,7 +1079,6 @@
         </w:rPr>
       </w:pPr>
       <w:proofErr w:type="spellStart"/>
-      <w:proofErr w:type="gramStart"/>
       <w:r>
         <w:rPr>
           <w:rFonts w:ascii="Arial" w:hAnsi="Arial" w:cs="Arial"/>
@@ -1107,7 +1088,6 @@
         <w:t>baseline</w:t>
       </w:r>
       <w:proofErr w:type="spellEnd"/>
-      <w:proofErr w:type="gramEnd"/>
       <w:r>
         <w:rPr>
           <w:rFonts w:ascii="Arial" w:hAnsi="Arial" w:cs="Arial"/>
@@ -1163,23 +1143,13 @@
           <w:lang w:val="fr-CH" w:eastAsia="en-US"/>
         </w:rPr>
       </w:pPr>
-      <w:proofErr w:type="gramStart"/>
       <w:r>
         <w:rPr>
           <w:rFonts w:ascii="Arial" w:hAnsi="Arial" w:cs="Arial"/>
           <w:color w:val="222222"/>
           <w:lang w:val="fr-CH"/>
         </w:rPr>
-        <w:t>source</w:t>
-      </w:r>
-      <w:proofErr w:type="gramEnd"/>
-      <w:r>
-        <w:rPr>
-          <w:rFonts w:ascii="Arial" w:hAnsi="Arial" w:cs="Arial"/>
-          <w:color w:val="222222"/>
-          <w:lang w:val="fr-CH"/>
-        </w:rPr>
-        <w:t xml:space="preserve">: </w:t>
+        <w:t xml:space="preserve">source: </w:t>
       </w:r>
       <w:r>
         <w:rPr>
@@ -1209,21 +1179,12 @@
           <w:color w:val="000000"/>
         </w:rPr>
       </w:pPr>
-      <w:proofErr w:type="gramStart"/>
       <w:r>
         <w:rPr>
           <w:rFonts w:ascii="Calibri" w:hAnsi="Calibri" w:cs="Calibri"/>
           <w:color w:val="000000"/>
         </w:rPr>
-        <w:t>determined</w:t>
-      </w:r>
-      <w:proofErr w:type="gramEnd"/>
-      <w:r>
-        <w:rPr>
-          <w:rFonts w:ascii="Calibri" w:hAnsi="Calibri" w:cs="Calibri"/>
-          <w:color w:val="000000"/>
-        </w:rPr>
-        <w:t xml:space="preserve"> with: Declarative question </w:t>
+        <w:t xml:space="preserve">determined with: Declarative question </w:t>
       </w:r>
     </w:p>
     <w:p>
@@ -1621,23 +1582,13 @@
           <w:lang w:val="fr-CH" w:eastAsia="en-US"/>
         </w:rPr>
       </w:pPr>
-      <w:proofErr w:type="gramStart"/>
       <w:r>
         <w:rPr>
           <w:rFonts w:ascii="Arial" w:hAnsi="Arial" w:cs="Arial"/>
           <w:color w:val="222222"/>
           <w:lang w:val="fr-CH"/>
         </w:rPr>
-        <w:t>source</w:t>
-      </w:r>
-      <w:proofErr w:type="gramEnd"/>
-      <w:r>
-        <w:rPr>
-          <w:rFonts w:ascii="Arial" w:hAnsi="Arial" w:cs="Arial"/>
-          <w:color w:val="222222"/>
-          <w:lang w:val="fr-CH"/>
-        </w:rPr>
-        <w:t xml:space="preserve">: </w:t>
+        <w:t xml:space="preserve">source: </w:t>
       </w:r>
       <w:r>
         <w:rPr>
@@ -1657,21 +1608,12 @@
           <w:color w:val="000000"/>
         </w:rPr>
       </w:pPr>
-      <w:proofErr w:type="gramStart"/>
       <w:r>
         <w:rPr>
           <w:rFonts w:ascii="Calibri" w:hAnsi="Calibri" w:cs="Calibri"/>
           <w:color w:val="000000"/>
         </w:rPr>
-        <w:t>determined</w:t>
-      </w:r>
-      <w:proofErr w:type="gramEnd"/>
-      <w:r>
-        <w:rPr>
-          <w:rFonts w:ascii="Calibri" w:hAnsi="Calibri" w:cs="Calibri"/>
-          <w:color w:val="000000"/>
-        </w:rPr>
-        <w:t xml:space="preserve"> with: </w:t>
+        <w:t xml:space="preserve">determined with: </w:t>
       </w:r>
       <w:proofErr w:type="spellStart"/>
       <w:r>
@@ -1895,21 +1837,12 @@
           <w:color w:val="222222"/>
         </w:rPr>
       </w:pPr>
-      <w:proofErr w:type="gramStart"/>
-      <w:r>
-        <w:rPr>
-          <w:rFonts w:ascii="Arial" w:hAnsi="Arial" w:cs="Arial"/>
-          <w:color w:val="222222"/>
-        </w:rPr>
-        <w:t>baseline</w:t>
-      </w:r>
-      <w:proofErr w:type="gramEnd"/>
-      <w:r>
-        <w:rPr>
-          <w:rFonts w:ascii="Arial" w:hAnsi="Arial" w:cs="Arial"/>
-          <w:color w:val="222222"/>
-        </w:rPr>
-        <w:t xml:space="preserve"> unit: States and Territories</w:t>
+      <w:r>
+        <w:rPr>
+          <w:rFonts w:ascii="Arial" w:hAnsi="Arial" w:cs="Arial"/>
+          <w:color w:val="222222"/>
+        </w:rPr>
+        <w:t>baseline unit: States and Territories</w:t>
       </w:r>
     </w:p>
     <w:p>
@@ -1956,21 +1889,12 @@
           <w:color w:val="000000"/>
         </w:rPr>
       </w:pPr>
-      <w:proofErr w:type="gramStart"/>
       <w:r>
         <w:rPr>
           <w:rFonts w:ascii="Calibri" w:hAnsi="Calibri" w:cs="Calibri"/>
           <w:color w:val="000000"/>
         </w:rPr>
-        <w:t>determined</w:t>
-      </w:r>
-      <w:proofErr w:type="gramEnd"/>
-      <w:r>
-        <w:rPr>
-          <w:rFonts w:ascii="Calibri" w:hAnsi="Calibri" w:cs="Calibri"/>
-          <w:color w:val="000000"/>
-        </w:rPr>
-        <w:t xml:space="preserve"> with: </w:t>
+        <w:t xml:space="preserve">determined with: </w:t>
       </w:r>
       <w:proofErr w:type="spellStart"/>
       <w:r>
@@ -2172,21 +2096,12 @@
           <w:color w:val="222222"/>
         </w:rPr>
       </w:pPr>
-      <w:proofErr w:type="gramStart"/>
-      <w:r>
-        <w:rPr>
-          <w:rFonts w:ascii="Arial" w:hAnsi="Arial" w:cs="Arial"/>
-          <w:color w:val="222222"/>
-        </w:rPr>
-        <w:t>baseline</w:t>
-      </w:r>
-      <w:proofErr w:type="gramEnd"/>
-      <w:r>
-        <w:rPr>
-          <w:rFonts w:ascii="Arial" w:hAnsi="Arial" w:cs="Arial"/>
-          <w:color w:val="222222"/>
-        </w:rPr>
-        <w:t xml:space="preserve"> unit: </w:t>
+      <w:r>
+        <w:rPr>
+          <w:rFonts w:ascii="Arial" w:hAnsi="Arial" w:cs="Arial"/>
+          <w:color w:val="222222"/>
+        </w:rPr>
+        <w:t xml:space="preserve">baseline unit: </w:t>
       </w:r>
       <w:proofErr w:type="spellStart"/>
       <w:r>
@@ -2205,21 +2120,12 @@
           <w:color w:val="222222"/>
         </w:rPr>
       </w:pPr>
-      <w:proofErr w:type="gramStart"/>
-      <w:r>
-        <w:rPr>
-          <w:rFonts w:ascii="Arial" w:hAnsi="Arial" w:cs="Arial"/>
-          <w:color w:val="222222"/>
-        </w:rPr>
-        <w:t>determined</w:t>
-      </w:r>
-      <w:proofErr w:type="gramEnd"/>
-      <w:r>
-        <w:rPr>
-          <w:rFonts w:ascii="Arial" w:hAnsi="Arial" w:cs="Arial"/>
-          <w:color w:val="222222"/>
-        </w:rPr>
-        <w:t xml:space="preserve"> with: </w:t>
+      <w:r>
+        <w:rPr>
+          <w:rFonts w:ascii="Arial" w:hAnsi="Arial" w:cs="Arial"/>
+          <w:color w:val="222222"/>
+        </w:rPr>
+        <w:t xml:space="preserve">determined with: </w:t>
       </w:r>
       <w:r>
         <w:rPr>
@@ -2237,23 +2143,13 @@
           <w:lang w:val="fr-CH"/>
         </w:rPr>
       </w:pPr>
-      <w:proofErr w:type="gramStart"/>
       <w:r>
         <w:rPr>
           <w:rFonts w:ascii="Arial" w:hAnsi="Arial" w:cs="Arial"/>
           <w:color w:val="222222"/>
           <w:lang w:val="fr-CH"/>
         </w:rPr>
-        <w:t>source</w:t>
-      </w:r>
-      <w:proofErr w:type="gramEnd"/>
-      <w:r>
-        <w:rPr>
-          <w:rFonts w:ascii="Arial" w:hAnsi="Arial" w:cs="Arial"/>
-          <w:color w:val="222222"/>
-          <w:lang w:val="fr-CH"/>
-        </w:rPr>
-        <w:t>:</w:t>
+        <w:t>source:</w:t>
       </w:r>
       <w:r>
         <w:rPr>
@@ -2644,21 +2540,12 @@
           <w:color w:val="222222"/>
         </w:rPr>
       </w:pPr>
-      <w:proofErr w:type="gramStart"/>
-      <w:r>
-        <w:rPr>
-          <w:rFonts w:ascii="Arial" w:hAnsi="Arial" w:cs="Arial"/>
-          <w:color w:val="222222"/>
-        </w:rPr>
-        <w:t>baseline</w:t>
-      </w:r>
-      <w:proofErr w:type="gramEnd"/>
-      <w:r>
-        <w:rPr>
-          <w:rFonts w:ascii="Arial" w:hAnsi="Arial" w:cs="Arial"/>
-          <w:color w:val="222222"/>
-        </w:rPr>
-        <w:t xml:space="preserve"> unit: </w:t>
+      <w:r>
+        <w:rPr>
+          <w:rFonts w:ascii="Arial" w:hAnsi="Arial" w:cs="Arial"/>
+          <w:color w:val="222222"/>
+        </w:rPr>
+        <w:t xml:space="preserve">baseline unit: </w:t>
       </w:r>
       <w:r>
         <w:rPr>
@@ -2675,21 +2562,12 @@
           <w:color w:val="222222"/>
         </w:rPr>
       </w:pPr>
-      <w:proofErr w:type="gramStart"/>
-      <w:r>
-        <w:rPr>
-          <w:rFonts w:ascii="Arial" w:hAnsi="Arial" w:cs="Arial"/>
-          <w:color w:val="222222"/>
-        </w:rPr>
-        <w:t>determined</w:t>
-      </w:r>
-      <w:proofErr w:type="gramEnd"/>
-      <w:r>
-        <w:rPr>
-          <w:rFonts w:ascii="Arial" w:hAnsi="Arial" w:cs="Arial"/>
-          <w:color w:val="222222"/>
-        </w:rPr>
-        <w:t xml:space="preserve"> with: zip code (FSA first characters)</w:t>
+      <w:r>
+        <w:rPr>
+          <w:rFonts w:ascii="Arial" w:hAnsi="Arial" w:cs="Arial"/>
+          <w:color w:val="222222"/>
+        </w:rPr>
+        <w:t>determined with: zip code (FSA first characters)</w:t>
       </w:r>
     </w:p>
     <w:p>
@@ -2700,23 +2578,13 @@
           <w:lang w:val="fr-CH"/>
         </w:rPr>
       </w:pPr>
-      <w:proofErr w:type="gramStart"/>
       <w:r>
         <w:rPr>
           <w:rFonts w:ascii="Arial" w:hAnsi="Arial" w:cs="Arial"/>
           <w:color w:val="222222"/>
           <w:lang w:val="fr-CH"/>
         </w:rPr>
-        <w:t>source</w:t>
-      </w:r>
-      <w:proofErr w:type="gramEnd"/>
-      <w:r>
-        <w:rPr>
-          <w:rFonts w:ascii="Arial" w:hAnsi="Arial" w:cs="Arial"/>
-          <w:color w:val="222222"/>
-          <w:lang w:val="fr-CH"/>
-        </w:rPr>
-        <w:t xml:space="preserve">: </w:t>
+        <w:t xml:space="preserve">source: </w:t>
       </w:r>
       <w:r>
         <w:rPr>
@@ -2943,21 +2811,12 @@
           <w:color w:val="222222"/>
         </w:rPr>
       </w:pPr>
-      <w:proofErr w:type="gramStart"/>
-      <w:r>
-        <w:rPr>
-          <w:rFonts w:ascii="Arial" w:hAnsi="Arial" w:cs="Arial"/>
-          <w:color w:val="222222"/>
-        </w:rPr>
-        <w:t>baseline</w:t>
-      </w:r>
-      <w:proofErr w:type="gramEnd"/>
-      <w:r>
-        <w:rPr>
-          <w:rFonts w:ascii="Arial" w:hAnsi="Arial" w:cs="Arial"/>
-          <w:color w:val="222222"/>
-        </w:rPr>
-        <w:t xml:space="preserve"> unit: Greater administrative area</w:t>
+      <w:r>
+        <w:rPr>
+          <w:rFonts w:ascii="Arial" w:hAnsi="Arial" w:cs="Arial"/>
+          <w:color w:val="222222"/>
+        </w:rPr>
+        <w:t>baseline unit: Greater administrative area</w:t>
       </w:r>
       <w:r>
         <w:rPr>
@@ -2974,21 +2833,12 @@
           <w:color w:val="222222"/>
         </w:rPr>
       </w:pPr>
-      <w:proofErr w:type="gramStart"/>
-      <w:r>
-        <w:rPr>
-          <w:rFonts w:ascii="Arial" w:hAnsi="Arial" w:cs="Arial"/>
-          <w:color w:val="222222"/>
-        </w:rPr>
-        <w:t>determined</w:t>
-      </w:r>
-      <w:proofErr w:type="gramEnd"/>
-      <w:r>
-        <w:rPr>
-          <w:rFonts w:ascii="Arial" w:hAnsi="Arial" w:cs="Arial"/>
-          <w:color w:val="222222"/>
-        </w:rPr>
-        <w:t xml:space="preserve"> with: zip code</w:t>
+      <w:r>
+        <w:rPr>
+          <w:rFonts w:ascii="Arial" w:hAnsi="Arial" w:cs="Arial"/>
+          <w:color w:val="222222"/>
+        </w:rPr>
+        <w:t>determined with: zip code</w:t>
       </w:r>
     </w:p>
     <w:p>
@@ -3523,32 +3373,19 @@
         <w:rPr>
           <w:rFonts w:ascii="Calibri" w:hAnsi="Calibri" w:cs="Calibri"/>
           <w:color w:val="000000"/>
-          <w:lang w:val="fr-CH"/>
-        </w:rPr>
-      </w:pPr>
-      <w:proofErr w:type="gramStart"/>
-      <w:r>
-        <w:rPr>
-          <w:rFonts w:ascii="Arial" w:hAnsi="Arial" w:cs="Arial"/>
-          <w:color w:val="222222"/>
-          <w:lang w:val="fr-CH"/>
-        </w:rPr>
-        <w:t>source</w:t>
-      </w:r>
-      <w:proofErr w:type="gramEnd"/>
-      <w:r>
-        <w:rPr>
-          <w:rFonts w:ascii="Arial" w:hAnsi="Arial" w:cs="Arial"/>
-          <w:color w:val="222222"/>
-          <w:lang w:val="fr-CH"/>
-        </w:rPr>
-        <w:t>: https://www.destatis.de/EN/Themes/Society-Environment/Population/Current-Population/Tables/population-by-laender.html</w:t>
+        </w:rPr>
+      </w:pPr>
+      <w:r>
+        <w:rPr>
+          <w:rFonts w:ascii="Arial" w:hAnsi="Arial" w:cs="Arial"/>
+          <w:color w:val="222222"/>
+        </w:rPr>
+        <w:t>source: https://www.destatis.de/EN/Themes/Society-Environment/Population/Current-Population/Tables/population-by-laender.html</w:t>
       </w:r>
       <w:r>
         <w:rPr>
           <w:rFonts w:ascii="Calibri" w:hAnsi="Calibri" w:cs="Calibri"/>
           <w:color w:val="000000"/>
-          <w:lang w:val="fr-CH"/>
         </w:rPr>
         <w:t xml:space="preserve"> </w:t>
       </w:r>
@@ -3558,7 +3395,6 @@
         <w:rPr>
           <w:rFonts w:ascii="Calibri" w:hAnsi="Calibri" w:cs="Calibri"/>
           <w:color w:val="000000"/>
-          <w:lang w:val="fr-CH"/>
         </w:rPr>
       </w:pPr>
     </w:p>
@@ -3627,7 +3463,6 @@
           <w:i/>
           <w:iCs/>
           <w:color w:val="000000"/>
-          <w:lang w:val="fr-FR"/>
         </w:rPr>
       </w:pPr>
       <w:r>
@@ -3637,27 +3472,32 @@
         </w:rPr>
         <w:t xml:space="preserve">- Region 2: </w:t>
       </w:r>
-      <w:proofErr w:type="spellStart"/>
-      <w:r>
-        <w:rPr>
-          <w:rFonts w:ascii="Arial" w:hAnsi="Arial" w:cs="Arial"/>
-          <w:i/>
-          <w:iCs/>
-          <w:color w:val="222222"/>
-          <w:lang w:val="fr-FR"/>
-        </w:rPr>
-        <w:t>Southern</w:t>
-      </w:r>
-      <w:proofErr w:type="spellEnd"/>
-      <w:r>
-        <w:rPr>
-          <w:rFonts w:ascii="Arial" w:hAnsi="Arial" w:cs="Arial"/>
-          <w:i/>
-          <w:iCs/>
-          <w:color w:val="222222"/>
-          <w:lang w:val="fr-FR"/>
-        </w:rPr>
-        <w:t xml:space="preserve"> Zonal Council</w:t>
+      <w:r>
+        <w:rPr>
+          <w:rFonts w:ascii="Arial" w:hAnsi="Arial" w:cs="Arial"/>
+          <w:i/>
+          <w:iCs/>
+          <w:color w:val="222222"/>
+        </w:rPr>
+        <w:t>Southern Zonal Council</w:t>
+      </w:r>
+      <w:r>
+        <w:rPr>
+          <w:rFonts w:ascii="Arial" w:hAnsi="Arial" w:cs="Arial"/>
+          <w:i/>
+          <w:iCs/>
+          <w:color w:val="222222"/>
+        </w:rPr>
+        <w:t xml:space="preserve">, </w:t>
+      </w:r>
+      <w:r>
+        <w:rPr>
+          <w:rFonts w:ascii="Arial" w:hAnsi="Arial" w:cs="Arial"/>
+          <w:i/>
+          <w:iCs/>
+          <w:color w:val="222222"/>
+        </w:rPr>
+        <w:t>Andaman and Nicobar Islands, Lakshadweep</w:t>
       </w:r>
     </w:p>
     <w:p>
@@ -3667,7 +3507,6 @@
           <w:i/>
           <w:iCs/>
           <w:color w:val="000000"/>
-          <w:lang w:val="fr-FR"/>
         </w:rPr>
       </w:pPr>
       <w:r>
@@ -3683,7 +3522,6 @@
           <w:i/>
           <w:iCs/>
           <w:color w:val="222222"/>
-          <w:lang w:val="fr-FR"/>
         </w:rPr>
         <w:t>Central Zonal Council</w:t>
       </w:r>
@@ -3693,7 +3531,6 @@
         <w:rPr>
           <w:rFonts w:ascii="Arial" w:hAnsi="Arial" w:cs="Arial"/>
           <w:color w:val="222222"/>
-          <w:lang w:val="fr-FR"/>
         </w:rPr>
       </w:pPr>
       <w:r>
@@ -3703,27 +3540,23 @@
         </w:rPr>
         <w:t xml:space="preserve">- Region 4: </w:t>
       </w:r>
-      <w:proofErr w:type="spellStart"/>
-      <w:r>
-        <w:rPr>
-          <w:rFonts w:ascii="Arial" w:hAnsi="Arial" w:cs="Arial"/>
-          <w:i/>
-          <w:iCs/>
-          <w:color w:val="222222"/>
-          <w:lang w:val="fr-FR"/>
-        </w:rPr>
-        <w:t>Eastern</w:t>
-      </w:r>
-      <w:proofErr w:type="spellEnd"/>
-      <w:r>
-        <w:rPr>
-          <w:rFonts w:ascii="Arial" w:hAnsi="Arial" w:cs="Arial"/>
-          <w:i/>
-          <w:iCs/>
-          <w:color w:val="222222"/>
-          <w:lang w:val="fr-FR"/>
-        </w:rPr>
-        <w:t xml:space="preserve"> Zonal Council</w:t>
+      <w:r>
+        <w:rPr>
+          <w:rFonts w:ascii="Arial" w:hAnsi="Arial" w:cs="Arial"/>
+          <w:i/>
+          <w:iCs/>
+          <w:color w:val="222222"/>
+        </w:rPr>
+        <w:t>Eastern Zonal Council</w:t>
+      </w:r>
+      <w:r>
+        <w:rPr>
+          <w:rFonts w:ascii="Arial" w:hAnsi="Arial" w:cs="Arial"/>
+          <w:i/>
+          <w:iCs/>
+          <w:color w:val="222222"/>
+        </w:rPr>
+        <w:t>, North Eastern</w:t>
       </w:r>
     </w:p>
     <w:p>
@@ -3753,88 +3586,39 @@
     <w:p>
       <w:pPr>
         <w:rPr>
-          <w:rFonts w:ascii="Calibri" w:hAnsi="Calibri" w:cs="Calibri"/>
-          <w:color w:val="000000"/>
-        </w:rPr>
-      </w:pPr>
-      <w:r>
-        <w:rPr>
-          <w:rFonts w:ascii="Arial" w:hAnsi="Arial" w:cs="Arial"/>
-          <w:color w:val="222222"/>
-        </w:rPr>
-        <w:t>- Region 6</w:t>
-      </w:r>
-      <w:r>
-        <w:rPr>
-          <w:rFonts w:ascii="Arial" w:hAnsi="Arial" w:cs="Arial"/>
-          <w:color w:val="222222"/>
-        </w:rPr>
-        <w:t xml:space="preserve">: </w:t>
-      </w:r>
-      <w:r>
-        <w:rPr>
-          <w:rFonts w:ascii="Arial" w:hAnsi="Arial" w:cs="Arial"/>
-          <w:i/>
-          <w:iCs/>
-          <w:color w:val="222222"/>
-        </w:rPr>
-        <w:t>Other (North Eastern)</w:t>
-      </w:r>
-    </w:p>
-    <w:p>
-      <w:pPr>
-        <w:rPr>
-          <w:rFonts w:ascii="Arial" w:hAnsi="Arial" w:cs="Arial"/>
-          <w:color w:val="222222"/>
-        </w:rPr>
-      </w:pPr>
-    </w:p>
-    <w:p>
-      <w:pPr>
-        <w:rPr>
-          <w:rFonts w:ascii="Arial" w:hAnsi="Arial" w:cs="Arial"/>
-          <w:color w:val="222222"/>
-        </w:rPr>
-      </w:pPr>
-      <w:proofErr w:type="gramStart"/>
-      <w:r>
-        <w:rPr>
-          <w:rFonts w:ascii="Arial" w:hAnsi="Arial" w:cs="Arial"/>
-          <w:color w:val="222222"/>
-        </w:rPr>
-        <w:t>baseline</w:t>
-      </w:r>
-      <w:proofErr w:type="gramEnd"/>
-      <w:r>
-        <w:rPr>
-          <w:rFonts w:ascii="Arial" w:hAnsi="Arial" w:cs="Arial"/>
-          <w:color w:val="222222"/>
-        </w:rPr>
-        <w:t xml:space="preserve"> unit: Zonal Council</w:t>
-      </w:r>
-    </w:p>
-    <w:p>
-      <w:pPr>
-        <w:rPr>
-          <w:rFonts w:ascii="Arial" w:hAnsi="Arial" w:cs="Arial"/>
-          <w:color w:val="222222"/>
-        </w:rPr>
-      </w:pPr>
-      <w:proofErr w:type="gramStart"/>
-      <w:r>
-        <w:rPr>
-          <w:rFonts w:ascii="Arial" w:hAnsi="Arial" w:cs="Arial"/>
-          <w:color w:val="222222"/>
-        </w:rPr>
-        <w:t>determined</w:t>
-      </w:r>
-      <w:proofErr w:type="gramEnd"/>
-      <w:r>
-        <w:rPr>
-          <w:rFonts w:ascii="Arial" w:hAnsi="Arial" w:cs="Arial"/>
-          <w:color w:val="222222"/>
-        </w:rPr>
-        <w:t xml:space="preserve"> with: Declarative question</w:t>
+          <w:rFonts w:ascii="Arial" w:hAnsi="Arial" w:cs="Arial"/>
+          <w:color w:val="222222"/>
+        </w:rPr>
+      </w:pPr>
+    </w:p>
+    <w:p>
+      <w:pPr>
+        <w:rPr>
+          <w:rFonts w:ascii="Arial" w:hAnsi="Arial" w:cs="Arial"/>
+          <w:color w:val="222222"/>
+        </w:rPr>
+      </w:pPr>
+      <w:r>
+        <w:rPr>
+          <w:rFonts w:ascii="Arial" w:hAnsi="Arial" w:cs="Arial"/>
+          <w:color w:val="222222"/>
+        </w:rPr>
+        <w:t>baseline unit: Zonal Council</w:t>
+      </w:r>
+    </w:p>
+    <w:p>
+      <w:pPr>
+        <w:rPr>
+          <w:rFonts w:ascii="Arial" w:hAnsi="Arial" w:cs="Arial"/>
+          <w:color w:val="222222"/>
+        </w:rPr>
+      </w:pPr>
+      <w:r>
+        <w:rPr>
+          <w:rFonts w:ascii="Arial" w:hAnsi="Arial" w:cs="Arial"/>
+          <w:color w:val="222222"/>
+        </w:rPr>
+        <w:t>determined with: Declarative question</w:t>
       </w:r>
       <w:r>
         <w:rPr>
@@ -3852,23 +3636,13 @@
           <w:lang w:val="fr-CH"/>
         </w:rPr>
       </w:pPr>
-      <w:proofErr w:type="gramStart"/>
       <w:r>
         <w:rPr>
           <w:rFonts w:ascii="Arial" w:hAnsi="Arial" w:cs="Arial"/>
           <w:color w:val="222222"/>
           <w:lang w:val="fr-CH"/>
         </w:rPr>
-        <w:t>source</w:t>
-      </w:r>
-      <w:proofErr w:type="gramEnd"/>
-      <w:r>
-        <w:rPr>
-          <w:rFonts w:ascii="Arial" w:hAnsi="Arial" w:cs="Arial"/>
-          <w:color w:val="222222"/>
-          <w:lang w:val="fr-CH"/>
-        </w:rPr>
-        <w:t xml:space="preserve">: </w:t>
+        <w:t xml:space="preserve">source: </w:t>
       </w:r>
       <w:r>
         <w:rPr>
@@ -4506,45 +4280,27 @@
           <w:color w:val="222222"/>
         </w:rPr>
       </w:pPr>
-      <w:proofErr w:type="gramStart"/>
-      <w:r>
-        <w:rPr>
-          <w:rFonts w:ascii="Arial" w:hAnsi="Arial" w:cs="Arial"/>
-          <w:color w:val="222222"/>
-        </w:rPr>
-        <w:t>baseline</w:t>
-      </w:r>
-      <w:proofErr w:type="gramEnd"/>
-      <w:r>
-        <w:rPr>
-          <w:rFonts w:ascii="Arial" w:hAnsi="Arial" w:cs="Arial"/>
-          <w:color w:val="222222"/>
-        </w:rPr>
-        <w:t xml:space="preserve"> unit: Provinces</w:t>
-      </w:r>
-    </w:p>
-    <w:p>
-      <w:pPr>
-        <w:rPr>
-          <w:rFonts w:ascii="Arial" w:hAnsi="Arial" w:cs="Arial"/>
-          <w:color w:val="222222"/>
-        </w:rPr>
-      </w:pPr>
-      <w:proofErr w:type="gramStart"/>
-      <w:r>
-        <w:rPr>
-          <w:rFonts w:ascii="Arial" w:hAnsi="Arial" w:cs="Arial"/>
-          <w:color w:val="222222"/>
-        </w:rPr>
-        <w:t>determined</w:t>
-      </w:r>
-      <w:proofErr w:type="gramEnd"/>
-      <w:r>
-        <w:rPr>
-          <w:rFonts w:ascii="Arial" w:hAnsi="Arial" w:cs="Arial"/>
-          <w:color w:val="222222"/>
-        </w:rPr>
-        <w:t xml:space="preserve"> with: zip code</w:t>
+      <w:r>
+        <w:rPr>
+          <w:rFonts w:ascii="Arial" w:hAnsi="Arial" w:cs="Arial"/>
+          <w:color w:val="222222"/>
+        </w:rPr>
+        <w:t>baseline unit: Provinces</w:t>
+      </w:r>
+    </w:p>
+    <w:p>
+      <w:pPr>
+        <w:rPr>
+          <w:rFonts w:ascii="Arial" w:hAnsi="Arial" w:cs="Arial"/>
+          <w:color w:val="222222"/>
+        </w:rPr>
+      </w:pPr>
+      <w:r>
+        <w:rPr>
+          <w:rFonts w:ascii="Arial" w:hAnsi="Arial" w:cs="Arial"/>
+          <w:color w:val="222222"/>
+        </w:rPr>
+        <w:t>determined with: zip code</w:t>
       </w:r>
     </w:p>
     <w:p>
@@ -4555,23 +4311,13 @@
           <w:lang w:val="fr-CH"/>
         </w:rPr>
       </w:pPr>
-      <w:proofErr w:type="gramStart"/>
       <w:r>
         <w:rPr>
           <w:rFonts w:ascii="Arial" w:hAnsi="Arial" w:cs="Arial"/>
           <w:color w:val="222222"/>
           <w:lang w:val="fr-CH"/>
         </w:rPr>
-        <w:t>source</w:t>
-      </w:r>
-      <w:proofErr w:type="gramEnd"/>
-      <w:r>
-        <w:rPr>
-          <w:rFonts w:ascii="Arial" w:hAnsi="Arial" w:cs="Arial"/>
-          <w:color w:val="222222"/>
-          <w:lang w:val="fr-CH"/>
-        </w:rPr>
-        <w:t>:</w:t>
+        <w:t>source:</w:t>
       </w:r>
       <w:r>
         <w:rPr>
@@ -4748,36 +4494,27 @@
           <w:color w:val="222222"/>
         </w:rPr>
       </w:pPr>
-      <w:proofErr w:type="gramStart"/>
+      <w:r>
+        <w:rPr>
+          <w:rFonts w:ascii="Arial" w:hAnsi="Arial" w:cs="Arial"/>
+          <w:color w:val="222222"/>
+        </w:rPr>
+        <w:t>determined with: zip code</w:t>
+      </w:r>
+    </w:p>
+    <w:p>
+      <w:pPr>
+        <w:rPr>
+          <w:rFonts w:ascii="Calibri" w:hAnsi="Calibri" w:cs="Calibri"/>
+          <w:color w:val="000000"/>
+        </w:rPr>
+      </w:pPr>
       <w:r>
         <w:rPr>
           <w:rFonts w:ascii="Arial" w:hAnsi="Arial" w:cs="Arial"/>
           <w:color w:val="222222"/>
         </w:rPr>
         <w:lastRenderedPageBreak/>
-        <w:t>determined</w:t>
-      </w:r>
-      <w:proofErr w:type="gramEnd"/>
-      <w:r>
-        <w:rPr>
-          <w:rFonts w:ascii="Arial" w:hAnsi="Arial" w:cs="Arial"/>
-          <w:color w:val="222222"/>
-        </w:rPr>
-        <w:t xml:space="preserve"> with: zip code</w:t>
-      </w:r>
-    </w:p>
-    <w:p>
-      <w:pPr>
-        <w:rPr>
-          <w:rFonts w:ascii="Calibri" w:hAnsi="Calibri" w:cs="Calibri"/>
-          <w:color w:val="000000"/>
-        </w:rPr>
-      </w:pPr>
-      <w:r>
-        <w:rPr>
-          <w:rFonts w:ascii="Arial" w:hAnsi="Arial" w:cs="Arial"/>
-          <w:color w:val="222222"/>
-        </w:rPr>
         <w:t xml:space="preserve">source: </w:t>
       </w:r>
       <w:r>
@@ -5226,21 +4963,12 @@
           <w:color w:val="222222"/>
         </w:rPr>
       </w:pPr>
-      <w:proofErr w:type="gramStart"/>
-      <w:r>
-        <w:rPr>
-          <w:rFonts w:ascii="Arial" w:hAnsi="Arial" w:cs="Arial"/>
-          <w:color w:val="222222"/>
-        </w:rPr>
-        <w:t>baseline</w:t>
-      </w:r>
-      <w:proofErr w:type="gramEnd"/>
-      <w:r>
-        <w:rPr>
-          <w:rFonts w:ascii="Arial" w:hAnsi="Arial" w:cs="Arial"/>
-          <w:color w:val="222222"/>
-        </w:rPr>
-        <w:t xml:space="preserve"> unit: </w:t>
+      <w:r>
+        <w:rPr>
+          <w:rFonts w:ascii="Arial" w:hAnsi="Arial" w:cs="Arial"/>
+          <w:color w:val="222222"/>
+        </w:rPr>
+        <w:t xml:space="preserve">baseline unit: </w:t>
       </w:r>
       <w:proofErr w:type="spellStart"/>
       <w:r>
@@ -5259,21 +4987,12 @@
           <w:color w:val="222222"/>
         </w:rPr>
       </w:pPr>
-      <w:proofErr w:type="gramStart"/>
-      <w:r>
-        <w:rPr>
-          <w:rFonts w:ascii="Arial" w:hAnsi="Arial" w:cs="Arial"/>
-          <w:color w:val="222222"/>
-        </w:rPr>
-        <w:t>determined</w:t>
-      </w:r>
-      <w:proofErr w:type="gramEnd"/>
-      <w:r>
-        <w:rPr>
-          <w:rFonts w:ascii="Arial" w:hAnsi="Arial" w:cs="Arial"/>
-          <w:color w:val="222222"/>
-        </w:rPr>
-        <w:t xml:space="preserve"> with: zip code</w:t>
+      <w:r>
+        <w:rPr>
+          <w:rFonts w:ascii="Arial" w:hAnsi="Arial" w:cs="Arial"/>
+          <w:color w:val="222222"/>
+        </w:rPr>
+        <w:t>determined with: zip code</w:t>
       </w:r>
     </w:p>
     <w:p>
@@ -5284,23 +5003,13 @@
           <w:lang w:val="fr-CH"/>
         </w:rPr>
       </w:pPr>
-      <w:proofErr w:type="gramStart"/>
       <w:r>
         <w:rPr>
           <w:rFonts w:ascii="Arial" w:hAnsi="Arial" w:cs="Arial"/>
           <w:color w:val="222222"/>
           <w:lang w:val="fr-CH"/>
         </w:rPr>
-        <w:t>source</w:t>
-      </w:r>
-      <w:proofErr w:type="gramEnd"/>
-      <w:r>
-        <w:rPr>
-          <w:rFonts w:ascii="Arial" w:hAnsi="Arial" w:cs="Arial"/>
-          <w:color w:val="222222"/>
-          <w:lang w:val="fr-CH"/>
-        </w:rPr>
-        <w:t xml:space="preserve">: </w:t>
+        <w:t xml:space="preserve">source: </w:t>
       </w:r>
       <w:r>
         <w:rPr>
@@ -5538,109 +5247,25 @@
           <w:color w:val="222222"/>
           <w:lang w:val="es-CO"/>
         </w:rPr>
-        <w:t xml:space="preserve">- </w:t>
-      </w:r>
-      <w:proofErr w:type="spellStart"/>
+        <w:t xml:space="preserve">- Region 2: </w:t>
+      </w:r>
       <w:r>
         <w:rPr>
           <w:rFonts w:ascii="Arial" w:hAnsi="Arial" w:cs="Arial"/>
           <w:color w:val="222222"/>
           <w:lang w:val="es-CO"/>
         </w:rPr>
-        <w:t>Region</w:t>
-      </w:r>
-      <w:proofErr w:type="spellEnd"/>
-      <w:r>
-        <w:rPr>
-          <w:rFonts w:ascii="Arial" w:hAnsi="Arial" w:cs="Arial"/>
+        <w:t xml:space="preserve">(Central-Eastern) </w:t>
+      </w:r>
+      <w:r>
+        <w:rPr>
+          <w:rFonts w:ascii="Arial" w:hAnsi="Arial" w:cs="Arial"/>
+          <w:i/>
+          <w:iCs/>
           <w:color w:val="222222"/>
           <w:lang w:val="es-CO"/>
         </w:rPr>
-        <w:t xml:space="preserve"> 2: </w:t>
-      </w:r>
-      <w:r>
-        <w:rPr>
-          <w:rFonts w:ascii="Arial" w:hAnsi="Arial" w:cs="Arial"/>
-          <w:color w:val="222222"/>
-          <w:lang w:val="es-CO"/>
-        </w:rPr>
-        <w:t xml:space="preserve">(Central-Eastern) </w:t>
-      </w:r>
-      <w:r>
-        <w:rPr>
-          <w:rFonts w:ascii="Arial" w:hAnsi="Arial" w:cs="Arial"/>
-          <w:i/>
-          <w:iCs/>
-          <w:color w:val="222222"/>
-          <w:lang w:val="es-CO"/>
-        </w:rPr>
-        <w:t xml:space="preserve">Federal </w:t>
-      </w:r>
-      <w:proofErr w:type="spellStart"/>
-      <w:r>
-        <w:rPr>
-          <w:rFonts w:ascii="Arial" w:hAnsi="Arial" w:cs="Arial"/>
-          <w:i/>
-          <w:iCs/>
-          <w:color w:val="222222"/>
-          <w:lang w:val="es-CO"/>
-        </w:rPr>
-        <w:t>District</w:t>
-      </w:r>
-      <w:proofErr w:type="spellEnd"/>
-      <w:r>
-        <w:rPr>
-          <w:rFonts w:ascii="Arial" w:hAnsi="Arial" w:cs="Arial"/>
-          <w:i/>
-          <w:iCs/>
-          <w:color w:val="222222"/>
-          <w:lang w:val="es-CO"/>
-        </w:rPr>
-        <w:t xml:space="preserve">; Hidalgo; </w:t>
-      </w:r>
-      <w:proofErr w:type="spellStart"/>
-      <w:r>
-        <w:rPr>
-          <w:rFonts w:ascii="Arial" w:hAnsi="Arial" w:cs="Arial"/>
-          <w:i/>
-          <w:iCs/>
-          <w:color w:val="222222"/>
-          <w:lang w:val="es-CO"/>
-        </w:rPr>
-        <w:t>Mexico</w:t>
-      </w:r>
-      <w:proofErr w:type="spellEnd"/>
-      <w:r>
-        <w:rPr>
-          <w:rFonts w:ascii="Arial" w:hAnsi="Arial" w:cs="Arial"/>
-          <w:i/>
-          <w:iCs/>
-          <w:color w:val="222222"/>
-          <w:lang w:val="es-CO"/>
-        </w:rPr>
-        <w:t xml:space="preserve">; Morelos; Puebla; </w:t>
-      </w:r>
-      <w:proofErr w:type="spellStart"/>
-      <w:r>
-        <w:rPr>
-          <w:rFonts w:ascii="Arial" w:hAnsi="Arial" w:cs="Arial"/>
-          <w:i/>
-          <w:iCs/>
-          <w:color w:val="222222"/>
-          <w:lang w:val="es-CO"/>
-        </w:rPr>
-        <w:t>Queretaro</w:t>
-      </w:r>
-      <w:proofErr w:type="spellEnd"/>
-      <w:r>
-        <w:rPr>
-          <w:rFonts w:ascii="Arial" w:hAnsi="Arial" w:cs="Arial"/>
-          <w:i/>
-          <w:iCs/>
-          <w:color w:val="222222"/>
-          <w:lang w:val="es-CO"/>
-        </w:rPr>
-        <w:t>; Tlaxcala,</w:t>
+        <w:t>Federal District; Hidalgo; Mexico; Morelos; Puebla; Queretaro; Tlaxcala,</w:t>
       </w:r>
     </w:p>
     <w:p>
@@ -5657,7 +5282,6 @@
         </w:rPr>
         <w:t>- Region 3: (</w:t>
       </w:r>
-      <w:proofErr w:type="gramStart"/>
       <w:r>
         <w:rPr>
           <w:rFonts w:ascii="Arial" w:hAnsi="Arial" w:cs="Arial"/>
@@ -5665,7 +5289,6 @@
         </w:rPr>
         <w:t>North-East</w:t>
       </w:r>
-      <w:proofErr w:type="gramEnd"/>
       <w:r>
         <w:rPr>
           <w:rFonts w:ascii="Arial" w:hAnsi="Arial" w:cs="Arial"/>
@@ -5914,21 +5537,12 @@
           <w:color w:val="222222"/>
         </w:rPr>
       </w:pPr>
-      <w:proofErr w:type="gramStart"/>
-      <w:r>
-        <w:rPr>
-          <w:rFonts w:ascii="Arial" w:hAnsi="Arial" w:cs="Arial"/>
-          <w:color w:val="222222"/>
-        </w:rPr>
-        <w:t>baseline</w:t>
-      </w:r>
-      <w:proofErr w:type="gramEnd"/>
-      <w:r>
-        <w:rPr>
-          <w:rFonts w:ascii="Arial" w:hAnsi="Arial" w:cs="Arial"/>
-          <w:color w:val="222222"/>
-        </w:rPr>
-        <w:t xml:space="preserve"> unit: </w:t>
+      <w:r>
+        <w:rPr>
+          <w:rFonts w:ascii="Arial" w:hAnsi="Arial" w:cs="Arial"/>
+          <w:color w:val="222222"/>
+        </w:rPr>
+        <w:t xml:space="preserve">baseline unit: </w:t>
       </w:r>
       <w:r>
         <w:rPr>
@@ -5945,21 +5559,12 @@
           <w:color w:val="222222"/>
         </w:rPr>
       </w:pPr>
-      <w:proofErr w:type="gramStart"/>
-      <w:r>
-        <w:rPr>
-          <w:rFonts w:ascii="Arial" w:hAnsi="Arial" w:cs="Arial"/>
-          <w:color w:val="222222"/>
-        </w:rPr>
-        <w:t>determined</w:t>
-      </w:r>
-      <w:proofErr w:type="gramEnd"/>
-      <w:r>
-        <w:rPr>
-          <w:rFonts w:ascii="Arial" w:hAnsi="Arial" w:cs="Arial"/>
-          <w:color w:val="222222"/>
-        </w:rPr>
-        <w:t xml:space="preserve"> with: TBD</w:t>
+      <w:r>
+        <w:rPr>
+          <w:rFonts w:ascii="Arial" w:hAnsi="Arial" w:cs="Arial"/>
+          <w:color w:val="222222"/>
+        </w:rPr>
+        <w:t>determined with: TBD</w:t>
       </w:r>
     </w:p>
     <w:p>
@@ -5970,23 +5575,13 @@
           <w:lang w:val="fr-CH"/>
         </w:rPr>
       </w:pPr>
-      <w:proofErr w:type="gramStart"/>
       <w:r>
         <w:rPr>
           <w:rFonts w:ascii="Arial" w:hAnsi="Arial" w:cs="Arial"/>
           <w:color w:val="222222"/>
           <w:lang w:val="fr-CH"/>
         </w:rPr>
-        <w:t>source</w:t>
-      </w:r>
-      <w:proofErr w:type="gramEnd"/>
-      <w:r>
-        <w:rPr>
-          <w:rFonts w:ascii="Arial" w:hAnsi="Arial" w:cs="Arial"/>
-          <w:color w:val="222222"/>
-          <w:lang w:val="fr-CH"/>
-        </w:rPr>
-        <w:t xml:space="preserve">: </w:t>
+        <w:t xml:space="preserve">source: </w:t>
       </w:r>
       <w:r>
         <w:rPr>
@@ -6299,21 +5894,12 @@
           <w:color w:val="222222"/>
         </w:rPr>
       </w:pPr>
-      <w:proofErr w:type="gramStart"/>
-      <w:r>
-        <w:rPr>
-          <w:rFonts w:ascii="Arial" w:hAnsi="Arial" w:cs="Arial"/>
-          <w:color w:val="222222"/>
-        </w:rPr>
-        <w:t>determined</w:t>
-      </w:r>
-      <w:proofErr w:type="gramEnd"/>
-      <w:r>
-        <w:rPr>
-          <w:rFonts w:ascii="Arial" w:hAnsi="Arial" w:cs="Arial"/>
-          <w:color w:val="222222"/>
-        </w:rPr>
-        <w:t xml:space="preserve"> with: zip code (first number)</w:t>
+      <w:r>
+        <w:rPr>
+          <w:rFonts w:ascii="Arial" w:hAnsi="Arial" w:cs="Arial"/>
+          <w:color w:val="222222"/>
+        </w:rPr>
+        <w:t>determined with: zip code (first number)</w:t>
       </w:r>
     </w:p>
     <w:p>
@@ -6324,23 +5910,13 @@
           <w:lang w:val="fr-CH"/>
         </w:rPr>
       </w:pPr>
-      <w:proofErr w:type="gramStart"/>
       <w:r>
         <w:rPr>
           <w:rFonts w:ascii="Arial" w:hAnsi="Arial" w:cs="Arial"/>
           <w:color w:val="222222"/>
           <w:lang w:val="fr-CH"/>
         </w:rPr>
-        <w:t>source</w:t>
-      </w:r>
-      <w:proofErr w:type="gramEnd"/>
-      <w:r>
-        <w:rPr>
-          <w:rFonts w:ascii="Arial" w:hAnsi="Arial" w:cs="Arial"/>
-          <w:color w:val="222222"/>
-          <w:lang w:val="fr-CH"/>
-        </w:rPr>
-        <w:t>: https://stat.gov.pl/obszary-tematyczne/ludnosc/ludnosc/ludnosc-stan-i-struktura-ludnosci-oraz-ruch-naturalny-w-przekroju-terytorialnym-stan-w-dniu-30-06-2020,6,28.html</w:t>
+        <w:t>source: https://stat.gov.pl/obszary-tematyczne/ludnosc/ludnosc/ludnosc-stan-i-struktura-ludnosci-oraz-ruch-naturalny-w-przekroju-terytorialnym-stan-w-dniu-30-06-2020,6,28.html</w:t>
       </w:r>
     </w:p>
     <w:p>
@@ -6443,24 +6019,82 @@
           <w:rFonts w:ascii="Arial" w:hAnsi="Arial" w:cs="Arial"/>
           <w:color w:val="222222"/>
         </w:rPr>
+        <w:t xml:space="preserve">- Region 3: </w:t>
+      </w:r>
+      <w:r>
+        <w:rPr>
+          <w:rFonts w:ascii="Arial" w:hAnsi="Arial" w:cs="Arial"/>
+          <w:color w:val="222222"/>
+        </w:rPr>
+        <w:t xml:space="preserve">(Center) </w:t>
+      </w:r>
+      <w:r>
+        <w:rPr>
+          <w:rFonts w:ascii="Arial" w:hAnsi="Arial" w:cs="Arial"/>
+          <w:i/>
+          <w:iCs/>
+          <w:color w:val="222222"/>
+        </w:rPr>
+        <w:t>North West</w:t>
+      </w:r>
+      <w:r>
+        <w:rPr>
+          <w:rFonts w:ascii="Arial" w:hAnsi="Arial" w:cs="Arial"/>
+          <w:i/>
+          <w:iCs/>
+          <w:color w:val="222222"/>
+        </w:rPr>
+        <w:t>;</w:t>
+      </w:r>
+      <w:r>
+        <w:rPr>
+          <w:rFonts w:ascii="Arial" w:hAnsi="Arial" w:cs="Arial"/>
+          <w:i/>
+          <w:iCs/>
+          <w:color w:val="222222"/>
+        </w:rPr>
+        <w:t xml:space="preserve"> Free State</w:t>
+      </w:r>
+    </w:p>
+    <w:p>
+      <w:pPr>
+        <w:rPr>
+          <w:rFonts w:ascii="Arial" w:hAnsi="Arial" w:cs="Arial"/>
+          <w:i/>
+          <w:iCs/>
+          <w:color w:val="222222"/>
+        </w:rPr>
+      </w:pPr>
+      <w:r>
+        <w:rPr>
+          <w:rFonts w:ascii="Arial" w:hAnsi="Arial" w:cs="Arial"/>
+          <w:color w:val="222222"/>
+        </w:rPr>
         <w:lastRenderedPageBreak/>
-        <w:t xml:space="preserve">- Region 3: </w:t>
-      </w:r>
-      <w:r>
-        <w:rPr>
-          <w:rFonts w:ascii="Arial" w:hAnsi="Arial" w:cs="Arial"/>
-          <w:color w:val="222222"/>
-        </w:rPr>
-        <w:t xml:space="preserve">(Center) </w:t>
-      </w:r>
-      <w:r>
-        <w:rPr>
-          <w:rFonts w:ascii="Arial" w:hAnsi="Arial" w:cs="Arial"/>
-          <w:i/>
-          <w:iCs/>
-          <w:color w:val="222222"/>
-        </w:rPr>
-        <w:t>North West</w:t>
+        <w:t xml:space="preserve">- Region 4: </w:t>
+      </w:r>
+      <w:r>
+        <w:rPr>
+          <w:rFonts w:ascii="Arial" w:hAnsi="Arial" w:cs="Arial"/>
+          <w:color w:val="222222"/>
+        </w:rPr>
+        <w:t>(North-East)</w:t>
+      </w:r>
+      <w:r>
+        <w:rPr>
+          <w:rFonts w:ascii="Arial" w:hAnsi="Arial" w:cs="Arial"/>
+          <w:color w:val="222222"/>
+        </w:rPr>
+        <w:t xml:space="preserve"> </w:t>
+      </w:r>
+      <w:r>
+        <w:rPr>
+          <w:rFonts w:ascii="Arial" w:hAnsi="Arial" w:cs="Arial"/>
+          <w:i/>
+          <w:iCs/>
+          <w:color w:val="222222"/>
+        </w:rPr>
+        <w:t>Limpopo</w:t>
       </w:r>
       <w:r>
         <w:rPr>
@@ -6478,31 +6112,31 @@
           <w:iCs/>
           <w:color w:val="222222"/>
         </w:rPr>
-        <w:t xml:space="preserve"> Free State</w:t>
-      </w:r>
-    </w:p>
-    <w:p>
-      <w:pPr>
-        <w:rPr>
-          <w:rFonts w:ascii="Arial" w:hAnsi="Arial" w:cs="Arial"/>
-          <w:i/>
-          <w:iCs/>
-          <w:color w:val="222222"/>
-        </w:rPr>
-      </w:pPr>
-      <w:r>
-        <w:rPr>
-          <w:rFonts w:ascii="Arial" w:hAnsi="Arial" w:cs="Arial"/>
-          <w:color w:val="222222"/>
-        </w:rPr>
-        <w:t xml:space="preserve">- Region 4: </w:t>
-      </w:r>
-      <w:r>
-        <w:rPr>
-          <w:rFonts w:ascii="Arial" w:hAnsi="Arial" w:cs="Arial"/>
-          <w:color w:val="222222"/>
-        </w:rPr>
-        <w:t>(North-East)</w:t>
+        <w:t xml:space="preserve"> Mpumalanga</w:t>
+      </w:r>
+    </w:p>
+    <w:p>
+      <w:pPr>
+        <w:rPr>
+          <w:rFonts w:ascii="Arial" w:hAnsi="Arial" w:cs="Arial"/>
+          <w:i/>
+          <w:iCs/>
+          <w:color w:val="222222"/>
+        </w:rPr>
+      </w:pPr>
+      <w:r>
+        <w:rPr>
+          <w:rFonts w:ascii="Arial" w:hAnsi="Arial" w:cs="Arial"/>
+          <w:color w:val="222222"/>
+        </w:rPr>
+        <w:t xml:space="preserve">- Region 5: </w:t>
+      </w:r>
+      <w:r>
+        <w:rPr>
+          <w:rFonts w:ascii="Arial" w:hAnsi="Arial" w:cs="Arial"/>
+          <w:color w:val="222222"/>
+        </w:rPr>
+        <w:t>(South-East)</w:t>
       </w:r>
       <w:r>
         <w:rPr>
@@ -6518,7 +6152,7 @@
           <w:iCs/>
           <w:color w:val="222222"/>
         </w:rPr>
-        <w:t>Limpopo</w:t>
+        <w:t>KwaZulu-Natal</w:t>
       </w:r>
       <w:r>
         <w:rPr>
@@ -6536,64 +6170,6 @@
           <w:iCs/>
           <w:color w:val="222222"/>
         </w:rPr>
-        <w:t xml:space="preserve"> Mpumalanga</w:t>
-      </w:r>
-    </w:p>
-    <w:p>
-      <w:pPr>
-        <w:rPr>
-          <w:rFonts w:ascii="Arial" w:hAnsi="Arial" w:cs="Arial"/>
-          <w:i/>
-          <w:iCs/>
-          <w:color w:val="222222"/>
-        </w:rPr>
-      </w:pPr>
-      <w:r>
-        <w:rPr>
-          <w:rFonts w:ascii="Arial" w:hAnsi="Arial" w:cs="Arial"/>
-          <w:color w:val="222222"/>
-        </w:rPr>
-        <w:t xml:space="preserve">- Region 5: </w:t>
-      </w:r>
-      <w:r>
-        <w:rPr>
-          <w:rFonts w:ascii="Arial" w:hAnsi="Arial" w:cs="Arial"/>
-          <w:color w:val="222222"/>
-        </w:rPr>
-        <w:t>(South-East)</w:t>
-      </w:r>
-      <w:r>
-        <w:rPr>
-          <w:rFonts w:ascii="Arial" w:hAnsi="Arial" w:cs="Arial"/>
-          <w:color w:val="222222"/>
-        </w:rPr>
-        <w:t xml:space="preserve"> </w:t>
-      </w:r>
-      <w:r>
-        <w:rPr>
-          <w:rFonts w:ascii="Arial" w:hAnsi="Arial" w:cs="Arial"/>
-          <w:i/>
-          <w:iCs/>
-          <w:color w:val="222222"/>
-        </w:rPr>
-        <w:t>KwaZulu-Natal</w:t>
-      </w:r>
-      <w:r>
-        <w:rPr>
-          <w:rFonts w:ascii="Arial" w:hAnsi="Arial" w:cs="Arial"/>
-          <w:i/>
-          <w:iCs/>
-          <w:color w:val="222222"/>
-        </w:rPr>
-        <w:t>;</w:t>
-      </w:r>
-      <w:r>
-        <w:rPr>
-          <w:rFonts w:ascii="Arial" w:hAnsi="Arial" w:cs="Arial"/>
-          <w:i/>
-          <w:iCs/>
-          <w:color w:val="222222"/>
-        </w:rPr>
         <w:t xml:space="preserve"> Eastern Cape</w:t>
       </w:r>
     </w:p>
@@ -6612,45 +6188,27 @@
           <w:color w:val="222222"/>
         </w:rPr>
       </w:pPr>
-      <w:proofErr w:type="gramStart"/>
-      <w:r>
-        <w:rPr>
-          <w:rFonts w:ascii="Arial" w:hAnsi="Arial" w:cs="Arial"/>
-          <w:color w:val="222222"/>
-        </w:rPr>
-        <w:t>baseline</w:t>
-      </w:r>
-      <w:proofErr w:type="gramEnd"/>
-      <w:r>
-        <w:rPr>
-          <w:rFonts w:ascii="Arial" w:hAnsi="Arial" w:cs="Arial"/>
-          <w:color w:val="222222"/>
-        </w:rPr>
-        <w:t xml:space="preserve"> unit: Provinces</w:t>
-      </w:r>
-    </w:p>
-    <w:p>
-      <w:pPr>
-        <w:rPr>
-          <w:rFonts w:ascii="Arial" w:hAnsi="Arial" w:cs="Arial"/>
-          <w:color w:val="222222"/>
-        </w:rPr>
-      </w:pPr>
-      <w:proofErr w:type="gramStart"/>
-      <w:r>
-        <w:rPr>
-          <w:rFonts w:ascii="Arial" w:hAnsi="Arial" w:cs="Arial"/>
-          <w:color w:val="222222"/>
-        </w:rPr>
-        <w:t>determined</w:t>
-      </w:r>
-      <w:proofErr w:type="gramEnd"/>
-      <w:r>
-        <w:rPr>
-          <w:rFonts w:ascii="Arial" w:hAnsi="Arial" w:cs="Arial"/>
-          <w:color w:val="222222"/>
-        </w:rPr>
-        <w:t xml:space="preserve"> with: zip code</w:t>
+      <w:r>
+        <w:rPr>
+          <w:rFonts w:ascii="Arial" w:hAnsi="Arial" w:cs="Arial"/>
+          <w:color w:val="222222"/>
+        </w:rPr>
+        <w:t>baseline unit: Provinces</w:t>
+      </w:r>
+    </w:p>
+    <w:p>
+      <w:pPr>
+        <w:rPr>
+          <w:rFonts w:ascii="Arial" w:hAnsi="Arial" w:cs="Arial"/>
+          <w:color w:val="222222"/>
+        </w:rPr>
+      </w:pPr>
+      <w:r>
+        <w:rPr>
+          <w:rFonts w:ascii="Arial" w:hAnsi="Arial" w:cs="Arial"/>
+          <w:color w:val="222222"/>
+        </w:rPr>
+        <w:t>determined with: zip code</w:t>
       </w:r>
     </w:p>
     <w:p>
@@ -6661,23 +6219,13 @@
           <w:lang w:val="fr-CH"/>
         </w:rPr>
       </w:pPr>
-      <w:proofErr w:type="gramStart"/>
       <w:r>
         <w:rPr>
           <w:rFonts w:ascii="Arial" w:hAnsi="Arial" w:cs="Arial"/>
           <w:color w:val="222222"/>
           <w:lang w:val="fr-CH"/>
         </w:rPr>
-        <w:t>source</w:t>
-      </w:r>
-      <w:proofErr w:type="gramEnd"/>
-      <w:r>
-        <w:rPr>
-          <w:rFonts w:ascii="Arial" w:hAnsi="Arial" w:cs="Arial"/>
-          <w:color w:val="222222"/>
-          <w:lang w:val="fr-CH"/>
-        </w:rPr>
-        <w:t xml:space="preserve">: </w:t>
+        <w:t xml:space="preserve">source: </w:t>
       </w:r>
       <w:r>
         <w:rPr>
@@ -6995,45 +6543,27 @@
           <w:color w:val="222222"/>
         </w:rPr>
       </w:pPr>
-      <w:proofErr w:type="gramStart"/>
-      <w:r>
-        <w:rPr>
-          <w:rFonts w:ascii="Arial" w:hAnsi="Arial" w:cs="Arial"/>
-          <w:color w:val="222222"/>
-        </w:rPr>
-        <w:t>baseline</w:t>
-      </w:r>
-      <w:proofErr w:type="gramEnd"/>
-      <w:r>
-        <w:rPr>
-          <w:rFonts w:ascii="Arial" w:hAnsi="Arial" w:cs="Arial"/>
-          <w:color w:val="222222"/>
-        </w:rPr>
-        <w:t xml:space="preserve"> unit: Provinces</w:t>
-      </w:r>
-    </w:p>
-    <w:p>
-      <w:pPr>
-        <w:rPr>
-          <w:rFonts w:ascii="Arial" w:hAnsi="Arial" w:cs="Arial"/>
-          <w:color w:val="222222"/>
-        </w:rPr>
-      </w:pPr>
-      <w:proofErr w:type="gramStart"/>
-      <w:r>
-        <w:rPr>
-          <w:rFonts w:ascii="Arial" w:hAnsi="Arial" w:cs="Arial"/>
-          <w:color w:val="222222"/>
-        </w:rPr>
-        <w:t>determined</w:t>
-      </w:r>
-      <w:proofErr w:type="gramEnd"/>
-      <w:r>
-        <w:rPr>
-          <w:rFonts w:ascii="Arial" w:hAnsi="Arial" w:cs="Arial"/>
-          <w:color w:val="222222"/>
-        </w:rPr>
-        <w:t xml:space="preserve"> with: TBD</w:t>
+      <w:r>
+        <w:rPr>
+          <w:rFonts w:ascii="Arial" w:hAnsi="Arial" w:cs="Arial"/>
+          <w:color w:val="222222"/>
+        </w:rPr>
+        <w:t>baseline unit: Provinces</w:t>
+      </w:r>
+    </w:p>
+    <w:p>
+      <w:pPr>
+        <w:rPr>
+          <w:rFonts w:ascii="Arial" w:hAnsi="Arial" w:cs="Arial"/>
+          <w:color w:val="222222"/>
+        </w:rPr>
+      </w:pPr>
+      <w:r>
+        <w:rPr>
+          <w:rFonts w:ascii="Arial" w:hAnsi="Arial" w:cs="Arial"/>
+          <w:color w:val="222222"/>
+        </w:rPr>
+        <w:t>determined with: TBD</w:t>
       </w:r>
     </w:p>
     <w:p>
@@ -7044,23 +6574,13 @@
           <w:lang w:val="fr-CH"/>
         </w:rPr>
       </w:pPr>
-      <w:proofErr w:type="gramStart"/>
       <w:r>
         <w:rPr>
           <w:rFonts w:ascii="Arial" w:hAnsi="Arial" w:cs="Arial"/>
           <w:color w:val="222222"/>
           <w:lang w:val="fr-CH"/>
         </w:rPr>
-        <w:t>source</w:t>
-      </w:r>
-      <w:proofErr w:type="gramEnd"/>
-      <w:r>
-        <w:rPr>
-          <w:rFonts w:ascii="Arial" w:hAnsi="Arial" w:cs="Arial"/>
-          <w:color w:val="222222"/>
-          <w:lang w:val="fr-CH"/>
-        </w:rPr>
-        <w:t xml:space="preserve">: </w:t>
+        <w:t xml:space="preserve">source: </w:t>
       </w:r>
       <w:r>
         <w:rPr>
@@ -7123,96 +6643,97 @@
           <w:color w:val="222222"/>
           <w:lang w:val="es-CO"/>
         </w:rPr>
-        <w:t xml:space="preserve">- </w:t>
-      </w:r>
-      <w:proofErr w:type="spellStart"/>
+        <w:t>- Region 1:</w:t>
+      </w:r>
       <w:r>
         <w:rPr>
           <w:rFonts w:ascii="Arial" w:hAnsi="Arial" w:cs="Arial"/>
           <w:color w:val="222222"/>
           <w:lang w:val="es-CO"/>
         </w:rPr>
-        <w:t>Region</w:t>
-      </w:r>
-      <w:proofErr w:type="spellEnd"/>
-      <w:r>
-        <w:rPr>
-          <w:rFonts w:ascii="Arial" w:hAnsi="Arial" w:cs="Arial"/>
+        <w:t xml:space="preserve"> (East) </w:t>
+      </w:r>
+      <w:r>
+        <w:rPr>
+          <w:rFonts w:ascii="Arial" w:hAnsi="Arial" w:cs="Arial"/>
+          <w:i/>
+          <w:iCs/>
           <w:color w:val="222222"/>
           <w:lang w:val="es-CO"/>
         </w:rPr>
-        <w:t xml:space="preserve"> 1:</w:t>
-      </w:r>
-      <w:r>
-        <w:rPr>
-          <w:rFonts w:ascii="Arial" w:hAnsi="Arial" w:cs="Arial"/>
+        <w:t xml:space="preserve">Cataluña; </w:t>
+      </w:r>
+      <w:r>
+        <w:rPr>
+          <w:rFonts w:ascii="Arial" w:hAnsi="Arial" w:cs="Arial"/>
+          <w:i/>
+          <w:iCs/>
           <w:color w:val="222222"/>
           <w:lang w:val="es-CO"/>
         </w:rPr>
-        <w:t xml:space="preserve"> (East) </w:t>
-      </w:r>
-      <w:r>
-        <w:rPr>
-          <w:rFonts w:ascii="Arial" w:hAnsi="Arial" w:cs="Arial"/>
-          <w:i/>
-          <w:iCs/>
+        <w:t>Comunidad Valenciana; Islas Baleares</w:t>
+      </w:r>
+    </w:p>
+    <w:p>
+      <w:pPr>
+        <w:rPr>
+          <w:rFonts w:ascii="Arial" w:hAnsi="Arial" w:cs="Arial"/>
           <w:color w:val="222222"/>
           <w:lang w:val="es-CO"/>
         </w:rPr>
-        <w:t xml:space="preserve">Cataluña; </w:t>
-      </w:r>
-      <w:r>
-        <w:rPr>
-          <w:rFonts w:ascii="Arial" w:hAnsi="Arial" w:cs="Arial"/>
-          <w:i/>
-          <w:iCs/>
+      </w:pPr>
+      <w:r>
+        <w:rPr>
+          <w:rFonts w:ascii="Arial" w:hAnsi="Arial" w:cs="Arial"/>
           <w:color w:val="222222"/>
           <w:lang w:val="es-CO"/>
         </w:rPr>
-        <w:t>Comunidad Valenciana; Islas Baleares</w:t>
-      </w:r>
-    </w:p>
-    <w:p>
-      <w:pPr>
+        <w:t>- Region 2:</w:t>
+      </w:r>
+      <w:r>
         <w:rPr>
           <w:rFonts w:ascii="Arial" w:hAnsi="Arial" w:cs="Arial"/>
           <w:color w:val="222222"/>
           <w:lang w:val="es-CO"/>
         </w:rPr>
-      </w:pPr>
+        <w:t xml:space="preserve"> (Center)</w:t>
+      </w:r>
       <w:r>
         <w:rPr>
           <w:rFonts w:ascii="Arial" w:hAnsi="Arial" w:cs="Arial"/>
           <w:color w:val="222222"/>
           <w:lang w:val="es-CO"/>
         </w:rPr>
-        <w:t xml:space="preserve">- </w:t>
-      </w:r>
-      <w:proofErr w:type="spellStart"/>
-      <w:r>
-        <w:rPr>
-          <w:rFonts w:ascii="Arial" w:hAnsi="Arial" w:cs="Arial"/>
+        <w:t xml:space="preserve"> </w:t>
+      </w:r>
+      <w:r>
+        <w:rPr>
+          <w:rFonts w:ascii="Arial" w:hAnsi="Arial" w:cs="Arial"/>
+          <w:i/>
+          <w:iCs/>
           <w:color w:val="222222"/>
           <w:lang w:val="es-CO"/>
         </w:rPr>
-        <w:t>Region</w:t>
-      </w:r>
-      <w:proofErr w:type="spellEnd"/>
-      <w:r>
-        <w:rPr>
-          <w:rFonts w:ascii="Arial" w:hAnsi="Arial" w:cs="Arial"/>
+        <w:t>Castilla-La Mancha; Comunidad de Madrid</w:t>
+      </w:r>
+    </w:p>
+    <w:p>
+      <w:pPr>
+        <w:rPr>
+          <w:rFonts w:ascii="Arial" w:hAnsi="Arial" w:cs="Arial"/>
+          <w:i/>
+          <w:iCs/>
           <w:color w:val="222222"/>
           <w:lang w:val="es-CO"/>
         </w:rPr>
-        <w:t xml:space="preserve"> 2:</w:t>
-      </w:r>
+      </w:pPr>
       <w:r>
         <w:rPr>
           <w:rFonts w:ascii="Arial" w:hAnsi="Arial" w:cs="Arial"/>
           <w:color w:val="222222"/>
           <w:lang w:val="es-CO"/>
         </w:rPr>
-        <w:t xml:space="preserve"> (Center)</w:t>
+        <w:t>- Region 3:</w:t>
       </w:r>
       <w:r>
         <w:rPr>
@@ -7220,6 +6741,14 @@
           <w:color w:val="222222"/>
           <w:lang w:val="es-CO"/>
         </w:rPr>
+        <w:t xml:space="preserve"> (South)</w:t>
+      </w:r>
+      <w:r>
+        <w:rPr>
+          <w:rFonts w:ascii="Arial" w:hAnsi="Arial" w:cs="Arial"/>
+          <w:color w:val="222222"/>
+          <w:lang w:val="es-CO"/>
+        </w:rPr>
         <w:t xml:space="preserve"> </w:t>
       </w:r>
       <w:r>
@@ -7230,11 +6759,9 @@
           <w:color w:val="222222"/>
           <w:lang w:val="es-CO"/>
         </w:rPr>
-        <w:t>Castilla-La Mancha; Comunidad de Madrid</w:t>
-      </w:r>
-    </w:p>
-    <w:p>
-      <w:pPr>
+        <w:t xml:space="preserve">Andalucía; </w:t>
+      </w:r>
+      <w:r>
         <w:rPr>
           <w:rFonts w:ascii="Arial" w:hAnsi="Arial" w:cs="Arial"/>
           <w:i/>
@@ -7242,40 +6769,44 @@
           <w:color w:val="222222"/>
           <w:lang w:val="es-CO"/>
         </w:rPr>
-      </w:pPr>
-      <w:r>
-        <w:rPr>
-          <w:rFonts w:ascii="Arial" w:hAnsi="Arial" w:cs="Arial"/>
+        <w:t>Canarias</w:t>
+      </w:r>
+      <w:r>
+        <w:rPr>
+          <w:rFonts w:ascii="Arial" w:hAnsi="Arial" w:cs="Arial"/>
+          <w:i/>
+          <w:iCs/>
           <w:color w:val="222222"/>
           <w:lang w:val="es-CO"/>
         </w:rPr>
-        <w:t xml:space="preserve">- </w:t>
-      </w:r>
-      <w:proofErr w:type="spellStart"/>
-      <w:r>
-        <w:rPr>
-          <w:rFonts w:ascii="Arial" w:hAnsi="Arial" w:cs="Arial"/>
+        <w:t xml:space="preserve">; </w:t>
+      </w:r>
+      <w:r>
+        <w:rPr>
+          <w:rFonts w:ascii="Arial" w:hAnsi="Arial" w:cs="Arial"/>
+          <w:i/>
+          <w:iCs/>
           <w:color w:val="222222"/>
           <w:lang w:val="es-CO"/>
         </w:rPr>
-        <w:t>Region</w:t>
-      </w:r>
-      <w:proofErr w:type="spellEnd"/>
-      <w:r>
+        <w:t>Ceuta (Ciudad Autónoma); Extremadura; Melilla (Ciudad Autónoma); Región de Murcia</w:t>
+      </w:r>
+    </w:p>
+    <w:p>
+      <w:pPr>
         <w:rPr>
           <w:rFonts w:ascii="Arial" w:hAnsi="Arial" w:cs="Arial"/>
           <w:color w:val="222222"/>
           <w:lang w:val="es-CO"/>
         </w:rPr>
-        <w:t xml:space="preserve"> 3:</w:t>
-      </w:r>
+      </w:pPr>
       <w:r>
         <w:rPr>
           <w:rFonts w:ascii="Arial" w:hAnsi="Arial" w:cs="Arial"/>
           <w:color w:val="222222"/>
           <w:lang w:val="es-CO"/>
         </w:rPr>
-        <w:t xml:space="preserve"> (South)</w:t>
+        <w:t>- Region 4:</w:t>
       </w:r>
       <w:r>
         <w:rPr>
@@ -7283,6 +6814,14 @@
           <w:color w:val="222222"/>
           <w:lang w:val="es-CO"/>
         </w:rPr>
+        <w:t xml:space="preserve"> (North)</w:t>
+      </w:r>
+      <w:r>
+        <w:rPr>
+          <w:rFonts w:ascii="Arial" w:hAnsi="Arial" w:cs="Arial"/>
+          <w:color w:val="222222"/>
+          <w:lang w:val="es-CO"/>
+        </w:rPr>
         <w:t xml:space="preserve"> </w:t>
       </w:r>
       <w:r>
@@ -7293,9 +6832,11 @@
           <w:color w:val="222222"/>
           <w:lang w:val="es-CO"/>
         </w:rPr>
-        <w:t xml:space="preserve">Andalucía; </w:t>
-      </w:r>
-      <w:r>
+        <w:t>Aragón; Cantabria; La Rioja; Navarra; País Vasco</w:t>
+      </w:r>
+    </w:p>
+    <w:p>
+      <w:pPr>
         <w:rPr>
           <w:rFonts w:ascii="Arial" w:hAnsi="Arial" w:cs="Arial"/>
           <w:i/>
@@ -7303,208 +6844,79 @@
           <w:color w:val="222222"/>
           <w:lang w:val="es-CO"/>
         </w:rPr>
-        <w:t>Canarias</w:t>
-      </w:r>
-      <w:r>
-        <w:rPr>
-          <w:rFonts w:ascii="Arial" w:hAnsi="Arial" w:cs="Arial"/>
-          <w:i/>
-          <w:iCs/>
+      </w:pPr>
+      <w:r>
+        <w:rPr>
+          <w:rFonts w:ascii="Arial" w:hAnsi="Arial" w:cs="Arial"/>
           <w:color w:val="222222"/>
           <w:lang w:val="es-CO"/>
         </w:rPr>
-        <w:t xml:space="preserve">; </w:t>
-      </w:r>
-      <w:r>
-        <w:rPr>
-          <w:rFonts w:ascii="Arial" w:hAnsi="Arial" w:cs="Arial"/>
-          <w:i/>
-          <w:iCs/>
+        <w:t>- Region 5:</w:t>
+      </w:r>
+      <w:r>
+        <w:rPr>
+          <w:rFonts w:ascii="Arial" w:hAnsi="Arial" w:cs="Arial"/>
           <w:color w:val="222222"/>
           <w:lang w:val="es-CO"/>
         </w:rPr>
-        <w:t>Ceuta (Ciudad Autónoma); Extremadura; Melilla (Ciudad Autónoma); Región de Murcia</w:t>
-      </w:r>
-    </w:p>
-    <w:p>
-      <w:pPr>
+        <w:t xml:space="preserve"> (North-West)</w:t>
+      </w:r>
+      <w:r>
         <w:rPr>
           <w:rFonts w:ascii="Arial" w:hAnsi="Arial" w:cs="Arial"/>
           <w:color w:val="222222"/>
           <w:lang w:val="es-CO"/>
         </w:rPr>
-      </w:pPr>
-      <w:r>
-        <w:rPr>
-          <w:rFonts w:ascii="Arial" w:hAnsi="Arial" w:cs="Arial"/>
+        <w:t xml:space="preserve"> </w:t>
+      </w:r>
+      <w:r>
+        <w:rPr>
+          <w:rFonts w:ascii="Arial" w:hAnsi="Arial" w:cs="Arial"/>
+          <w:i/>
+          <w:iCs/>
           <w:color w:val="222222"/>
           <w:lang w:val="es-CO"/>
         </w:rPr>
-        <w:t xml:space="preserve">- </w:t>
-      </w:r>
-      <w:proofErr w:type="spellStart"/>
-      <w:r>
+        <w:t>Castilla y León; Galicia; Principado de Asturias</w:t>
+      </w:r>
+    </w:p>
+    <w:p>
+      <w:pPr>
         <w:rPr>
           <w:rFonts w:ascii="Arial" w:hAnsi="Arial" w:cs="Arial"/>
           <w:color w:val="222222"/>
           <w:lang w:val="es-CO"/>
         </w:rPr>
-        <w:t>Region</w:t>
-      </w:r>
-      <w:proofErr w:type="spellEnd"/>
-      <w:r>
-        <w:rPr>
-          <w:rFonts w:ascii="Arial" w:hAnsi="Arial" w:cs="Arial"/>
-          <w:color w:val="222222"/>
-          <w:lang w:val="es-CO"/>
-        </w:rPr>
-        <w:t xml:space="preserve"> 4:</w:t>
-      </w:r>
-      <w:r>
-        <w:rPr>
-          <w:rFonts w:ascii="Arial" w:hAnsi="Arial" w:cs="Arial"/>
-          <w:color w:val="222222"/>
-          <w:lang w:val="es-CO"/>
-        </w:rPr>
-        <w:t xml:space="preserve"> (North)</w:t>
-      </w:r>
-      <w:r>
-        <w:rPr>
-          <w:rFonts w:ascii="Arial" w:hAnsi="Arial" w:cs="Arial"/>
-          <w:color w:val="222222"/>
-          <w:lang w:val="es-CO"/>
-        </w:rPr>
-        <w:t xml:space="preserve"> </w:t>
-      </w:r>
-      <w:r>
-        <w:rPr>
-          <w:rFonts w:ascii="Arial" w:hAnsi="Arial" w:cs="Arial"/>
-          <w:i/>
-          <w:iCs/>
-          <w:color w:val="222222"/>
-          <w:lang w:val="es-CO"/>
-        </w:rPr>
-        <w:t>Aragón; Cantabria; La Rioja; Navarra; País Vasco</w:t>
-      </w:r>
-    </w:p>
-    <w:p>
-      <w:pPr>
-        <w:rPr>
-          <w:rFonts w:ascii="Arial" w:hAnsi="Arial" w:cs="Arial"/>
-          <w:i/>
-          <w:iCs/>
-          <w:color w:val="222222"/>
-          <w:lang w:val="es-CO"/>
-        </w:rPr>
-      </w:pPr>
-      <w:r>
-        <w:rPr>
-          <w:rFonts w:ascii="Arial" w:hAnsi="Arial" w:cs="Arial"/>
-          <w:color w:val="222222"/>
-          <w:lang w:val="es-CO"/>
-        </w:rPr>
-        <w:t xml:space="preserve">- </w:t>
-      </w:r>
-      <w:proofErr w:type="spellStart"/>
-      <w:r>
-        <w:rPr>
-          <w:rFonts w:ascii="Arial" w:hAnsi="Arial" w:cs="Arial"/>
-          <w:color w:val="222222"/>
-          <w:lang w:val="es-CO"/>
-        </w:rPr>
-        <w:t>Region</w:t>
-      </w:r>
-      <w:proofErr w:type="spellEnd"/>
-      <w:r>
-        <w:rPr>
-          <w:rFonts w:ascii="Arial" w:hAnsi="Arial" w:cs="Arial"/>
-          <w:color w:val="222222"/>
-          <w:lang w:val="es-CO"/>
-        </w:rPr>
-        <w:t xml:space="preserve"> 5:</w:t>
-      </w:r>
-      <w:r>
-        <w:rPr>
-          <w:rFonts w:ascii="Arial" w:hAnsi="Arial" w:cs="Arial"/>
-          <w:color w:val="222222"/>
-          <w:lang w:val="es-CO"/>
-        </w:rPr>
-        <w:t xml:space="preserve"> (North-West)</w:t>
-      </w:r>
-      <w:r>
-        <w:rPr>
-          <w:rFonts w:ascii="Arial" w:hAnsi="Arial" w:cs="Arial"/>
-          <w:color w:val="222222"/>
-          <w:lang w:val="es-CO"/>
-        </w:rPr>
-        <w:t xml:space="preserve"> </w:t>
-      </w:r>
-      <w:r>
-        <w:rPr>
-          <w:rFonts w:ascii="Arial" w:hAnsi="Arial" w:cs="Arial"/>
-          <w:i/>
-          <w:iCs/>
-          <w:color w:val="222222"/>
-          <w:lang w:val="es-CO"/>
-        </w:rPr>
-        <w:t>Castilla y León; Galicia; Principado de Asturias</w:t>
-      </w:r>
-    </w:p>
-    <w:p>
-      <w:pPr>
-        <w:rPr>
-          <w:rFonts w:ascii="Arial" w:hAnsi="Arial" w:cs="Arial"/>
-          <w:color w:val="222222"/>
-          <w:lang w:val="es-CO"/>
-        </w:rPr>
-      </w:pPr>
-    </w:p>
-    <w:p>
-      <w:pPr>
-        <w:rPr>
-          <w:rFonts w:ascii="Arial" w:hAnsi="Arial" w:cs="Arial"/>
-          <w:color w:val="222222"/>
-        </w:rPr>
-      </w:pPr>
-      <w:proofErr w:type="gramStart"/>
-      <w:r>
-        <w:rPr>
-          <w:rFonts w:ascii="Arial" w:hAnsi="Arial" w:cs="Arial"/>
-          <w:color w:val="222222"/>
-        </w:rPr>
-        <w:t>baseline</w:t>
-      </w:r>
-      <w:proofErr w:type="gramEnd"/>
-      <w:r>
-        <w:rPr>
-          <w:rFonts w:ascii="Arial" w:hAnsi="Arial" w:cs="Arial"/>
-          <w:color w:val="222222"/>
-        </w:rPr>
-        <w:t xml:space="preserve"> unit: Autonomous communities and Cities</w:t>
-      </w:r>
-    </w:p>
-    <w:p>
-      <w:pPr>
-        <w:rPr>
-          <w:rFonts w:ascii="Arial" w:hAnsi="Arial" w:cs="Arial"/>
-          <w:color w:val="222222"/>
-        </w:rPr>
-      </w:pPr>
-      <w:proofErr w:type="gramStart"/>
-      <w:r>
-        <w:rPr>
-          <w:rFonts w:ascii="Arial" w:hAnsi="Arial" w:cs="Arial"/>
-          <w:color w:val="222222"/>
-        </w:rPr>
-        <w:t>determined</w:t>
-      </w:r>
-      <w:proofErr w:type="gramEnd"/>
-      <w:r>
-        <w:rPr>
-          <w:rFonts w:ascii="Arial" w:hAnsi="Arial" w:cs="Arial"/>
-          <w:color w:val="222222"/>
-        </w:rPr>
-        <w:t xml:space="preserve"> with: zip code</w:t>
+      </w:pPr>
+    </w:p>
+    <w:p>
+      <w:pPr>
+        <w:rPr>
+          <w:rFonts w:ascii="Arial" w:hAnsi="Arial" w:cs="Arial"/>
+          <w:color w:val="222222"/>
+        </w:rPr>
+      </w:pPr>
+      <w:r>
+        <w:rPr>
+          <w:rFonts w:ascii="Arial" w:hAnsi="Arial" w:cs="Arial"/>
+          <w:color w:val="222222"/>
+        </w:rPr>
+        <w:t>baseline unit: Autonomous communities and Cities</w:t>
+      </w:r>
+    </w:p>
+    <w:p>
+      <w:pPr>
+        <w:rPr>
+          <w:rFonts w:ascii="Arial" w:hAnsi="Arial" w:cs="Arial"/>
+          <w:color w:val="222222"/>
+        </w:rPr>
+      </w:pPr>
+      <w:r>
+        <w:rPr>
+          <w:rFonts w:ascii="Arial" w:hAnsi="Arial" w:cs="Arial"/>
+          <w:color w:val="222222"/>
+        </w:rPr>
+        <w:t>determined with: zip code</w:t>
       </w:r>
     </w:p>
     <w:p>
@@ -7515,23 +6927,13 @@
           <w:lang w:val="fr-CH"/>
         </w:rPr>
       </w:pPr>
-      <w:proofErr w:type="gramStart"/>
       <w:r>
         <w:rPr>
           <w:rFonts w:ascii="Arial" w:hAnsi="Arial" w:cs="Arial"/>
           <w:color w:val="222222"/>
           <w:lang w:val="fr-CH"/>
         </w:rPr>
-        <w:t>source</w:t>
-      </w:r>
-      <w:proofErr w:type="gramEnd"/>
-      <w:r>
-        <w:rPr>
-          <w:rFonts w:ascii="Arial" w:hAnsi="Arial" w:cs="Arial"/>
-          <w:color w:val="222222"/>
-          <w:lang w:val="fr-CH"/>
-        </w:rPr>
-        <w:t xml:space="preserve">: </w:t>
+        <w:t xml:space="preserve">source: </w:t>
       </w:r>
       <w:r>
         <w:rPr>
@@ -7853,21 +7255,12 @@
           <w:color w:val="222222"/>
         </w:rPr>
       </w:pPr>
-      <w:proofErr w:type="gramStart"/>
-      <w:r>
-        <w:rPr>
-          <w:rFonts w:ascii="Arial" w:hAnsi="Arial" w:cs="Arial"/>
-          <w:color w:val="222222"/>
-        </w:rPr>
-        <w:t>baseline</w:t>
-      </w:r>
-      <w:proofErr w:type="gramEnd"/>
-      <w:r>
-        <w:rPr>
-          <w:rFonts w:ascii="Arial" w:hAnsi="Arial" w:cs="Arial"/>
-          <w:color w:val="222222"/>
-        </w:rPr>
-        <w:t xml:space="preserve"> unit: </w:t>
+      <w:r>
+        <w:rPr>
+          <w:rFonts w:ascii="Arial" w:hAnsi="Arial" w:cs="Arial"/>
+          <w:color w:val="222222"/>
+        </w:rPr>
+        <w:t xml:space="preserve">baseline unit: </w:t>
       </w:r>
       <w:r>
         <w:rPr>
@@ -7884,21 +7277,12 @@
           <w:color w:val="222222"/>
         </w:rPr>
       </w:pPr>
-      <w:proofErr w:type="gramStart"/>
-      <w:r>
-        <w:rPr>
-          <w:rFonts w:ascii="Arial" w:hAnsi="Arial" w:cs="Arial"/>
-          <w:color w:val="222222"/>
-        </w:rPr>
-        <w:t>determined</w:t>
-      </w:r>
-      <w:proofErr w:type="gramEnd"/>
-      <w:r>
-        <w:rPr>
-          <w:rFonts w:ascii="Arial" w:hAnsi="Arial" w:cs="Arial"/>
-          <w:color w:val="222222"/>
-        </w:rPr>
-        <w:t xml:space="preserve"> with: TBD</w:t>
+      <w:r>
+        <w:rPr>
+          <w:rFonts w:ascii="Arial" w:hAnsi="Arial" w:cs="Arial"/>
+          <w:color w:val="222222"/>
+        </w:rPr>
+        <w:t>determined with: TBD</w:t>
       </w:r>
     </w:p>
     <w:p>
@@ -7906,34 +7290,21 @@
         <w:rPr>
           <w:rFonts w:ascii="Calibri" w:hAnsi="Calibri" w:cs="Calibri"/>
           <w:color w:val="000000"/>
-          <w:lang w:val="fr-CH"/>
-        </w:rPr>
-      </w:pPr>
-      <w:proofErr w:type="gramStart"/>
-      <w:r>
-        <w:rPr>
-          <w:rFonts w:ascii="Arial" w:hAnsi="Arial" w:cs="Arial"/>
-          <w:color w:val="222222"/>
-          <w:lang w:val="fr-CH"/>
-        </w:rPr>
-        <w:t>source</w:t>
-      </w:r>
-      <w:proofErr w:type="gramEnd"/>
-      <w:r>
-        <w:rPr>
-          <w:rFonts w:ascii="Arial" w:hAnsi="Arial" w:cs="Arial"/>
-          <w:color w:val="222222"/>
-          <w:lang w:val="fr-CH"/>
-        </w:rPr>
-        <w:t>: https://www.icisleri.gov.tr/turkiyenin-nufus-haritasi</w:t>
-      </w:r>
-    </w:p>
-    <w:p>
-      <w:pPr>
-        <w:rPr>
-          <w:rFonts w:ascii="Arial" w:hAnsi="Arial" w:cs="Arial"/>
-          <w:color w:val="222222"/>
-          <w:lang w:val="fr-CH"/>
+        </w:rPr>
+      </w:pPr>
+      <w:r>
+        <w:rPr>
+          <w:rFonts w:ascii="Arial" w:hAnsi="Arial" w:cs="Arial"/>
+          <w:color w:val="222222"/>
+        </w:rPr>
+        <w:t>source: https://www.icisleri.gov.tr/turkiyenin-nufus-haritasi</w:t>
+      </w:r>
+    </w:p>
+    <w:p>
+      <w:pPr>
+        <w:rPr>
+          <w:rFonts w:ascii="Arial" w:hAnsi="Arial" w:cs="Arial"/>
+          <w:color w:val="222222"/>
         </w:rPr>
       </w:pPr>
     </w:p>
@@ -8016,15 +7387,88 @@
           <w:rFonts w:ascii="Arial" w:hAnsi="Arial" w:cs="Arial"/>
           <w:color w:val="222222"/>
         </w:rPr>
+        <w:t>- Region 2: (</w:t>
+      </w:r>
+      <w:r>
+        <w:rPr>
+          <w:rFonts w:ascii="Arial" w:hAnsi="Arial" w:cs="Arial"/>
+          <w:color w:val="222222"/>
+        </w:rPr>
+        <w:t>Center-West</w:t>
+      </w:r>
+      <w:r>
+        <w:rPr>
+          <w:rFonts w:ascii="Arial" w:hAnsi="Arial" w:cs="Arial"/>
+          <w:color w:val="222222"/>
+        </w:rPr>
+        <w:t xml:space="preserve">) </w:t>
+      </w:r>
+      <w:r>
+        <w:rPr>
+          <w:rFonts w:ascii="Arial" w:hAnsi="Arial" w:cs="Arial"/>
+          <w:i/>
+          <w:iCs/>
+          <w:color w:val="222222"/>
+        </w:rPr>
+        <w:t>Cherkasy; Kirovohrad; Kyiv; Vinnytsya; Zhytomyr</w:t>
+      </w:r>
+    </w:p>
+    <w:p>
+      <w:pPr>
+        <w:rPr>
+          <w:rFonts w:ascii="Arial" w:hAnsi="Arial" w:cs="Arial"/>
+          <w:i/>
+          <w:iCs/>
+          <w:color w:val="222222"/>
+        </w:rPr>
+      </w:pPr>
+      <w:r>
+        <w:rPr>
+          <w:rFonts w:ascii="Arial" w:hAnsi="Arial" w:cs="Arial"/>
+          <w:color w:val="222222"/>
+        </w:rPr>
         <w:lastRenderedPageBreak/>
-        <w:t>- Region 2: (</w:t>
-      </w:r>
-      <w:r>
-        <w:rPr>
-          <w:rFonts w:ascii="Arial" w:hAnsi="Arial" w:cs="Arial"/>
-          <w:color w:val="222222"/>
-        </w:rPr>
-        <w:t>Center-West</w:t>
+        <w:t>- Region 3: (</w:t>
+      </w:r>
+      <w:r>
+        <w:rPr>
+          <w:rFonts w:ascii="Arial" w:hAnsi="Arial" w:cs="Arial"/>
+          <w:color w:val="222222"/>
+        </w:rPr>
+        <w:t xml:space="preserve">East) </w:t>
+      </w:r>
+      <w:r>
+        <w:rPr>
+          <w:rFonts w:ascii="Arial" w:hAnsi="Arial" w:cs="Arial"/>
+          <w:i/>
+          <w:iCs/>
+          <w:color w:val="222222"/>
+        </w:rPr>
+        <w:t>Donetsk; Kharkiv; Luhansk</w:t>
+      </w:r>
+    </w:p>
+    <w:p>
+      <w:pPr>
+        <w:rPr>
+          <w:rFonts w:ascii="Arial" w:hAnsi="Arial" w:cs="Arial"/>
+          <w:i/>
+          <w:iCs/>
+          <w:color w:val="222222"/>
+        </w:rPr>
+      </w:pPr>
+      <w:r>
+        <w:rPr>
+          <w:rFonts w:ascii="Arial" w:hAnsi="Arial" w:cs="Arial"/>
+          <w:color w:val="222222"/>
+        </w:rPr>
+        <w:t>- Region 4: (</w:t>
+      </w:r>
+      <w:r>
+        <w:rPr>
+          <w:rFonts w:ascii="Arial" w:hAnsi="Arial" w:cs="Arial"/>
+          <w:color w:val="222222"/>
+        </w:rPr>
+        <w:t>South</w:t>
       </w:r>
       <w:r>
         <w:rPr>
@@ -8040,79 +7484,6 @@
           <w:iCs/>
           <w:color w:val="222222"/>
         </w:rPr>
-        <w:t>Cherkasy; Kirovohrad; Kyiv; Vinnytsya; Zhytomyr</w:t>
-      </w:r>
-    </w:p>
-    <w:p>
-      <w:pPr>
-        <w:rPr>
-          <w:rFonts w:ascii="Arial" w:hAnsi="Arial" w:cs="Arial"/>
-          <w:i/>
-          <w:iCs/>
-          <w:color w:val="222222"/>
-        </w:rPr>
-      </w:pPr>
-      <w:r>
-        <w:rPr>
-          <w:rFonts w:ascii="Arial" w:hAnsi="Arial" w:cs="Arial"/>
-          <w:color w:val="222222"/>
-        </w:rPr>
-        <w:t>- Region 3: (</w:t>
-      </w:r>
-      <w:r>
-        <w:rPr>
-          <w:rFonts w:ascii="Arial" w:hAnsi="Arial" w:cs="Arial"/>
-          <w:color w:val="222222"/>
-        </w:rPr>
-        <w:t xml:space="preserve">East) </w:t>
-      </w:r>
-      <w:r>
-        <w:rPr>
-          <w:rFonts w:ascii="Arial" w:hAnsi="Arial" w:cs="Arial"/>
-          <w:i/>
-          <w:iCs/>
-          <w:color w:val="222222"/>
-        </w:rPr>
-        <w:t>Donetsk; Kharkiv; Luhansk</w:t>
-      </w:r>
-    </w:p>
-    <w:p>
-      <w:pPr>
-        <w:rPr>
-          <w:rFonts w:ascii="Arial" w:hAnsi="Arial" w:cs="Arial"/>
-          <w:i/>
-          <w:iCs/>
-          <w:color w:val="222222"/>
-        </w:rPr>
-      </w:pPr>
-      <w:r>
-        <w:rPr>
-          <w:rFonts w:ascii="Arial" w:hAnsi="Arial" w:cs="Arial"/>
-          <w:color w:val="222222"/>
-        </w:rPr>
-        <w:t>- Region 4: (</w:t>
-      </w:r>
-      <w:r>
-        <w:rPr>
-          <w:rFonts w:ascii="Arial" w:hAnsi="Arial" w:cs="Arial"/>
-          <w:color w:val="222222"/>
-        </w:rPr>
-        <w:t>South</w:t>
-      </w:r>
-      <w:r>
-        <w:rPr>
-          <w:rFonts w:ascii="Arial" w:hAnsi="Arial" w:cs="Arial"/>
-          <w:color w:val="222222"/>
-        </w:rPr>
-        <w:t xml:space="preserve">) </w:t>
-      </w:r>
-      <w:r>
-        <w:rPr>
-          <w:rFonts w:ascii="Arial" w:hAnsi="Arial" w:cs="Arial"/>
-          <w:i/>
-          <w:iCs/>
-          <w:color w:val="222222"/>
-        </w:rPr>
         <w:t>Dnipropetrovsk; Kherson; Mykolayiv; Odesa; Zaporizhzhya</w:t>
       </w:r>
     </w:p>
@@ -8178,21 +7549,12 @@
           <w:color w:val="222222"/>
         </w:rPr>
       </w:pPr>
-      <w:proofErr w:type="gramStart"/>
-      <w:r>
-        <w:rPr>
-          <w:rFonts w:ascii="Arial" w:hAnsi="Arial" w:cs="Arial"/>
-          <w:color w:val="222222"/>
-        </w:rPr>
-        <w:t>baseline</w:t>
-      </w:r>
-      <w:proofErr w:type="gramEnd"/>
-      <w:r>
-        <w:rPr>
-          <w:rFonts w:ascii="Arial" w:hAnsi="Arial" w:cs="Arial"/>
-          <w:color w:val="222222"/>
-        </w:rPr>
-        <w:t xml:space="preserve"> unit: </w:t>
+      <w:r>
+        <w:rPr>
+          <w:rFonts w:ascii="Arial" w:hAnsi="Arial" w:cs="Arial"/>
+          <w:color w:val="222222"/>
+        </w:rPr>
+        <w:t xml:space="preserve">baseline unit: </w:t>
       </w:r>
       <w:r>
         <w:rPr>
@@ -8209,21 +7571,12 @@
           <w:color w:val="222222"/>
         </w:rPr>
       </w:pPr>
-      <w:proofErr w:type="gramStart"/>
-      <w:r>
-        <w:rPr>
-          <w:rFonts w:ascii="Arial" w:hAnsi="Arial" w:cs="Arial"/>
-          <w:color w:val="222222"/>
-        </w:rPr>
-        <w:t>determined</w:t>
-      </w:r>
-      <w:proofErr w:type="gramEnd"/>
-      <w:r>
-        <w:rPr>
-          <w:rFonts w:ascii="Arial" w:hAnsi="Arial" w:cs="Arial"/>
-          <w:color w:val="222222"/>
-        </w:rPr>
-        <w:t xml:space="preserve"> with: </w:t>
+      <w:r>
+        <w:rPr>
+          <w:rFonts w:ascii="Arial" w:hAnsi="Arial" w:cs="Arial"/>
+          <w:color w:val="222222"/>
+        </w:rPr>
+        <w:t xml:space="preserve">determined with: </w:t>
       </w:r>
       <w:r>
         <w:rPr>
@@ -8243,23 +7596,13 @@
           <w:lang w:val="fr-CH"/>
         </w:rPr>
       </w:pPr>
-      <w:proofErr w:type="gramStart"/>
       <w:r>
         <w:rPr>
           <w:rFonts w:ascii="Arial" w:hAnsi="Arial" w:cs="Arial"/>
           <w:color w:val="222222"/>
           <w:lang w:val="fr-CH"/>
         </w:rPr>
-        <w:t>source</w:t>
-      </w:r>
-      <w:proofErr w:type="gramEnd"/>
-      <w:r>
-        <w:rPr>
-          <w:rFonts w:ascii="Arial" w:hAnsi="Arial" w:cs="Arial"/>
-          <w:color w:val="222222"/>
-          <w:lang w:val="fr-CH"/>
-        </w:rPr>
-        <w:t xml:space="preserve">: </w:t>
+        <w:t xml:space="preserve">source: </w:t>
       </w:r>
       <w:r>
         <w:rPr>
@@ -8516,21 +7859,12 @@
           <w:color w:val="222222"/>
         </w:rPr>
       </w:pPr>
-      <w:proofErr w:type="gramStart"/>
-      <w:r>
-        <w:rPr>
-          <w:rFonts w:ascii="Arial" w:hAnsi="Arial" w:cs="Arial"/>
-          <w:color w:val="222222"/>
-        </w:rPr>
-        <w:t>baseline</w:t>
-      </w:r>
-      <w:proofErr w:type="gramEnd"/>
-      <w:r>
-        <w:rPr>
-          <w:rFonts w:ascii="Arial" w:hAnsi="Arial" w:cs="Arial"/>
-          <w:color w:val="222222"/>
-        </w:rPr>
-        <w:t xml:space="preserve"> unit: </w:t>
+      <w:r>
+        <w:rPr>
+          <w:rFonts w:ascii="Arial" w:hAnsi="Arial" w:cs="Arial"/>
+          <w:color w:val="222222"/>
+        </w:rPr>
+        <w:t xml:space="preserve">baseline unit: </w:t>
       </w:r>
       <w:r>
         <w:rPr>
@@ -8547,21 +7881,12 @@
           <w:color w:val="222222"/>
         </w:rPr>
       </w:pPr>
-      <w:proofErr w:type="gramStart"/>
-      <w:r>
-        <w:rPr>
-          <w:rFonts w:ascii="Arial" w:hAnsi="Arial" w:cs="Arial"/>
-          <w:color w:val="222222"/>
-        </w:rPr>
-        <w:t>determined</w:t>
-      </w:r>
-      <w:proofErr w:type="gramEnd"/>
-      <w:r>
-        <w:rPr>
-          <w:rFonts w:ascii="Arial" w:hAnsi="Arial" w:cs="Arial"/>
-          <w:color w:val="222222"/>
-        </w:rPr>
-        <w:t xml:space="preserve"> with: zip code</w:t>
+      <w:r>
+        <w:rPr>
+          <w:rFonts w:ascii="Arial" w:hAnsi="Arial" w:cs="Arial"/>
+          <w:color w:val="222222"/>
+        </w:rPr>
+        <w:t>determined with: zip code</w:t>
       </w:r>
     </w:p>
     <w:p>
@@ -8735,23 +8060,7 @@
           <w:rFonts w:ascii="Arial" w:hAnsi="Arial" w:cs="Arial"/>
           <w:color w:val="222222"/>
         </w:rPr>
-        <w:t xml:space="preserve">Determined </w:t>
-      </w:r>
-      <w:proofErr w:type="gramStart"/>
-      <w:r>
-        <w:rPr>
-          <w:rFonts w:ascii="Arial" w:hAnsi="Arial" w:cs="Arial"/>
-          <w:color w:val="222222"/>
-        </w:rPr>
-        <w:t>by :</w:t>
-      </w:r>
-      <w:proofErr w:type="gramEnd"/>
-      <w:r>
-        <w:rPr>
-          <w:rFonts w:ascii="Arial" w:hAnsi="Arial" w:cs="Arial"/>
-          <w:color w:val="222222"/>
-        </w:rPr>
-        <w:t xml:space="preserve"> </w:t>
+        <w:t xml:space="preserve">Determined by : </w:t>
       </w:r>
       <w:proofErr w:type="spellStart"/>
       <w:r>
@@ -8771,23 +8080,13 @@
           <w:lang w:val="fr-CH"/>
         </w:rPr>
       </w:pPr>
-      <w:proofErr w:type="gramStart"/>
       <w:r>
         <w:rPr>
           <w:rFonts w:ascii="Arial" w:hAnsi="Arial" w:cs="Arial"/>
           <w:color w:val="222222"/>
           <w:lang w:val="fr-CH"/>
         </w:rPr>
-        <w:t>description</w:t>
-      </w:r>
-      <w:proofErr w:type="gramEnd"/>
-      <w:r>
-        <w:rPr>
-          <w:rFonts w:ascii="Arial" w:hAnsi="Arial" w:cs="Arial"/>
-          <w:color w:val="222222"/>
-          <w:lang w:val="fr-CH"/>
-        </w:rPr>
-        <w:t xml:space="preserve">: </w:t>
+        <w:t xml:space="preserve">description: </w:t>
       </w:r>
       <w:proofErr w:type="spellStart"/>
       <w:r>
@@ -9050,23 +8349,13 @@
           <w:lang w:val="fr-CH" w:eastAsia="en-US"/>
         </w:rPr>
       </w:pPr>
-      <w:proofErr w:type="gramStart"/>
       <w:r>
         <w:rPr>
           <w:rFonts w:ascii="Arial" w:hAnsi="Arial" w:cs="Arial"/>
           <w:color w:val="222222"/>
           <w:lang w:val="fr-CH"/>
         </w:rPr>
-        <w:t>source</w:t>
-      </w:r>
-      <w:proofErr w:type="gramEnd"/>
-      <w:r>
-        <w:rPr>
-          <w:rFonts w:ascii="Arial" w:hAnsi="Arial" w:cs="Arial"/>
-          <w:color w:val="222222"/>
-          <w:lang w:val="fr-CH"/>
-        </w:rPr>
-        <w:t xml:space="preserve">: </w:t>
+        <w:t xml:space="preserve">source: </w:t>
       </w:r>
       <w:r>
         <w:rPr>
@@ -9086,21 +8375,12 @@
           <w:color w:val="000000"/>
         </w:rPr>
       </w:pPr>
-      <w:proofErr w:type="gramStart"/>
       <w:r>
         <w:rPr>
           <w:rFonts w:ascii="Calibri" w:hAnsi="Calibri" w:cs="Calibri"/>
           <w:color w:val="000000"/>
         </w:rPr>
-        <w:t>determined</w:t>
-      </w:r>
-      <w:proofErr w:type="gramEnd"/>
-      <w:r>
-        <w:rPr>
-          <w:rFonts w:ascii="Calibri" w:hAnsi="Calibri" w:cs="Calibri"/>
-          <w:color w:val="000000"/>
-        </w:rPr>
-        <w:t xml:space="preserve"> with: Declarative question</w:t>
+        <w:t>determined with: Declarative question</w:t>
       </w:r>
     </w:p>
     <w:p>
@@ -9261,21 +8541,12 @@
           <w:color w:val="222222"/>
         </w:rPr>
       </w:pPr>
-      <w:proofErr w:type="gramStart"/>
-      <w:r>
-        <w:rPr>
-          <w:rFonts w:ascii="Arial" w:hAnsi="Arial" w:cs="Arial"/>
-          <w:color w:val="222222"/>
-        </w:rPr>
-        <w:t>description</w:t>
-      </w:r>
-      <w:proofErr w:type="gramEnd"/>
-      <w:r>
-        <w:rPr>
-          <w:rFonts w:ascii="Arial" w:hAnsi="Arial" w:cs="Arial"/>
-          <w:color w:val="222222"/>
-        </w:rPr>
-        <w:t xml:space="preserve">: Match postal codes with </w:t>
+      <w:r>
+        <w:rPr>
+          <w:rFonts w:ascii="Arial" w:hAnsi="Arial" w:cs="Arial"/>
+          <w:color w:val="222222"/>
+        </w:rPr>
+        <w:t xml:space="preserve">description: Match postal codes with </w:t>
       </w:r>
       <w:r>
         <w:rPr>
@@ -9293,75 +8564,63 @@
           <w:lang w:val="fr-FR"/>
         </w:rPr>
       </w:pPr>
-      <w:proofErr w:type="gramStart"/>
       <w:r>
         <w:rPr>
           <w:rFonts w:ascii="Arial" w:hAnsi="Arial" w:cs="Arial"/>
           <w:color w:val="222222"/>
           <w:lang w:val="fr-CH"/>
         </w:rPr>
+        <w:t>source</w:t>
+      </w:r>
+      <w:r>
+        <w:rPr>
+          <w:rFonts w:ascii="Arial" w:hAnsi="Arial" w:cs="Arial"/>
+          <w:color w:val="222222"/>
+          <w:lang w:val="fr-FR"/>
+        </w:rPr>
+        <w:t xml:space="preserve"> 1</w:t>
+      </w:r>
+      <w:r>
+        <w:rPr>
+          <w:rFonts w:ascii="Arial" w:hAnsi="Arial" w:cs="Arial"/>
+          <w:color w:val="222222"/>
+          <w:lang w:val="fr-CH"/>
+        </w:rPr>
+        <w:t>:</w:t>
+      </w:r>
+      <w:r>
+        <w:rPr>
+          <w:rFonts w:ascii="Arial" w:hAnsi="Arial" w:cs="Arial"/>
+          <w:color w:val="222222"/>
+          <w:lang w:val="fr-FR"/>
+        </w:rPr>
+        <w:t xml:space="preserve"> </w:t>
+      </w:r>
+      <w:r>
+        <w:rPr>
+          <w:rFonts w:ascii="Arial" w:hAnsi="Arial" w:cs="Arial"/>
+          <w:color w:val="222222"/>
+          <w:lang w:val="fr-FR"/>
+        </w:rPr>
+        <w:t>https://public.opendatasoft.com/explore/dataset/correspondance-code-insee-code-postal/table/</w:t>
+      </w:r>
+    </w:p>
+    <w:p>
+      <w:pPr>
+        <w:rPr>
+          <w:rFonts w:ascii="Arial" w:hAnsi="Arial" w:cs="Arial"/>
+          <w:color w:val="222222"/>
+          <w:lang w:val="fr-FR"/>
+        </w:rPr>
+      </w:pPr>
+      <w:r>
+        <w:rPr>
+          <w:rFonts w:ascii="Arial" w:hAnsi="Arial" w:cs="Arial"/>
+          <w:color w:val="222222"/>
+          <w:lang w:val="fr-FR"/>
+        </w:rPr>
         <w:lastRenderedPageBreak/>
-        <w:t>source</w:t>
-      </w:r>
-      <w:proofErr w:type="gramEnd"/>
-      <w:r>
-        <w:rPr>
-          <w:rFonts w:ascii="Arial" w:hAnsi="Arial" w:cs="Arial"/>
-          <w:color w:val="222222"/>
-          <w:lang w:val="fr-FR"/>
-        </w:rPr>
-        <w:t xml:space="preserve"> 1</w:t>
-      </w:r>
-      <w:r>
-        <w:rPr>
-          <w:rFonts w:ascii="Arial" w:hAnsi="Arial" w:cs="Arial"/>
-          <w:color w:val="222222"/>
-          <w:lang w:val="fr-CH"/>
-        </w:rPr>
-        <w:t>:</w:t>
-      </w:r>
-      <w:r>
-        <w:rPr>
-          <w:rFonts w:ascii="Arial" w:hAnsi="Arial" w:cs="Arial"/>
-          <w:color w:val="222222"/>
-          <w:lang w:val="fr-FR"/>
-        </w:rPr>
-        <w:t xml:space="preserve"> </w:t>
-      </w:r>
-      <w:r>
-        <w:rPr>
-          <w:rFonts w:ascii="Arial" w:hAnsi="Arial" w:cs="Arial"/>
-          <w:color w:val="222222"/>
-          <w:lang w:val="fr-FR"/>
-        </w:rPr>
-        <w:t>https://public.opendatasoft.com/explore/dataset/correspondance-code-insee-code-postal/table/</w:t>
-      </w:r>
-    </w:p>
-    <w:p>
-      <w:pPr>
-        <w:rPr>
-          <w:rFonts w:ascii="Arial" w:hAnsi="Arial" w:cs="Arial"/>
-          <w:color w:val="222222"/>
-          <w:lang w:val="fr-FR"/>
-        </w:rPr>
-      </w:pPr>
-      <w:proofErr w:type="gramStart"/>
-      <w:r>
-        <w:rPr>
-          <w:rFonts w:ascii="Arial" w:hAnsi="Arial" w:cs="Arial"/>
-          <w:color w:val="222222"/>
-          <w:lang w:val="fr-FR"/>
-        </w:rPr>
-        <w:t>source</w:t>
-      </w:r>
-      <w:proofErr w:type="gramEnd"/>
-      <w:r>
-        <w:rPr>
-          <w:rFonts w:ascii="Arial" w:hAnsi="Arial" w:cs="Arial"/>
-          <w:color w:val="222222"/>
-          <w:lang w:val="fr-FR"/>
-        </w:rPr>
-        <w:t xml:space="preserve"> 2: </w:t>
+        <w:t xml:space="preserve">source 2: </w:t>
       </w:r>
       <w:r>
         <w:rPr>
@@ -9380,23 +8639,13 @@
           <w:lang w:val="fr-FR"/>
         </w:rPr>
       </w:pPr>
-      <w:proofErr w:type="gramStart"/>
       <w:r>
         <w:rPr>
           <w:rFonts w:ascii="Arial" w:hAnsi="Arial" w:cs="Arial"/>
           <w:color w:val="222222"/>
           <w:lang w:val="fr-FR"/>
         </w:rPr>
-        <w:t>source</w:t>
-      </w:r>
-      <w:proofErr w:type="gramEnd"/>
-      <w:r>
-        <w:rPr>
-          <w:rFonts w:ascii="Arial" w:hAnsi="Arial" w:cs="Arial"/>
-          <w:color w:val="222222"/>
-          <w:lang w:val="fr-FR"/>
-        </w:rPr>
-        <w:t xml:space="preserve"> 3: </w:t>
+        <w:t xml:space="preserve">source 3: </w:t>
       </w:r>
       <w:r>
         <w:rPr>
@@ -9422,21 +8671,12 @@
           <w:color w:val="000000"/>
         </w:rPr>
       </w:pPr>
-      <w:proofErr w:type="gramStart"/>
       <w:r>
         <w:rPr>
           <w:rFonts w:ascii="Calibri" w:hAnsi="Calibri" w:cs="Calibri"/>
           <w:color w:val="000000"/>
         </w:rPr>
-        <w:t>determined</w:t>
-      </w:r>
-      <w:proofErr w:type="gramEnd"/>
-      <w:r>
-        <w:rPr>
-          <w:rFonts w:ascii="Calibri" w:hAnsi="Calibri" w:cs="Calibri"/>
-          <w:color w:val="000000"/>
-        </w:rPr>
-        <w:t xml:space="preserve"> with: </w:t>
+        <w:t xml:space="preserve">determined with: </w:t>
       </w:r>
       <w:proofErr w:type="spellStart"/>
       <w:r>
@@ -9590,21 +8830,12 @@
           <w:color w:val="222222"/>
         </w:rPr>
       </w:pPr>
-      <w:proofErr w:type="gramStart"/>
-      <w:r>
-        <w:rPr>
-          <w:rFonts w:ascii="Arial" w:hAnsi="Arial" w:cs="Arial"/>
-          <w:color w:val="222222"/>
-        </w:rPr>
-        <w:t>description</w:t>
-      </w:r>
-      <w:proofErr w:type="gramEnd"/>
-      <w:r>
-        <w:rPr>
-          <w:rFonts w:ascii="Arial" w:hAnsi="Arial" w:cs="Arial"/>
-          <w:color w:val="222222"/>
-        </w:rPr>
-        <w:t xml:space="preserve">: From </w:t>
+      <w:r>
+        <w:rPr>
+          <w:rFonts w:ascii="Arial" w:hAnsi="Arial" w:cs="Arial"/>
+          <w:color w:val="222222"/>
+        </w:rPr>
+        <w:t xml:space="preserve">description: From </w:t>
       </w:r>
       <w:r>
         <w:rPr>
@@ -9618,70 +8849,29 @@
           <w:rFonts w:ascii="Arial" w:hAnsi="Arial" w:cs="Arial"/>
           <w:color w:val="222222"/>
         </w:rPr>
-        <w:t xml:space="preserve">we obtain the Remoteness Area of each mesh blocks, from source 2 we obtain the Postal Area, and from source 3 the population. We then merge the three sources with the mesh blocks information. We sum the population of each mesh block contained in a Postal Area. If a Postal Area </w:t>
-      </w:r>
-      <w:proofErr w:type="gramStart"/>
-      <w:r>
-        <w:rPr>
-          <w:rFonts w:ascii="Arial" w:hAnsi="Arial" w:cs="Arial"/>
-          <w:color w:val="222222"/>
-        </w:rPr>
-        <w:t>is linked</w:t>
-      </w:r>
-      <w:proofErr w:type="gramEnd"/>
-      <w:r>
-        <w:rPr>
-          <w:rFonts w:ascii="Arial" w:hAnsi="Arial" w:cs="Arial"/>
-          <w:color w:val="222222"/>
-        </w:rPr>
-        <w:t xml:space="preserve"> to several urban categories or several region, we attribute the option tied to the largest share of population.</w:t>
-      </w:r>
-      <w:r>
-        <w:rPr>
-          <w:rFonts w:ascii="Arial" w:hAnsi="Arial" w:cs="Arial"/>
-          <w:color w:val="222222"/>
-        </w:rPr>
-        <w:t xml:space="preserve"> Finally, we add additional postal codes from source 4. Those postal codes already have a region and </w:t>
-      </w:r>
-      <w:proofErr w:type="gramStart"/>
-      <w:r>
-        <w:rPr>
-          <w:rFonts w:ascii="Arial" w:hAnsi="Arial" w:cs="Arial"/>
-          <w:color w:val="222222"/>
-        </w:rPr>
-        <w:t>a</w:t>
-      </w:r>
-      <w:proofErr w:type="gramEnd"/>
-      <w:r>
-        <w:rPr>
-          <w:rFonts w:ascii="Arial" w:hAnsi="Arial" w:cs="Arial"/>
-          <w:color w:val="222222"/>
-        </w:rPr>
-        <w:t xml:space="preserve"> urban category.</w:t>
-      </w:r>
-    </w:p>
-    <w:p>
-      <w:pPr>
-        <w:rPr>
-          <w:rFonts w:ascii="Arial" w:hAnsi="Arial" w:cs="Arial"/>
-          <w:color w:val="222222"/>
-        </w:rPr>
-      </w:pPr>
-      <w:proofErr w:type="gramStart"/>
-      <w:r>
-        <w:rPr>
-          <w:rFonts w:ascii="Arial" w:hAnsi="Arial" w:cs="Arial"/>
-          <w:color w:val="222222"/>
-        </w:rPr>
-        <w:t>determined</w:t>
-      </w:r>
-      <w:proofErr w:type="gramEnd"/>
-      <w:r>
-        <w:rPr>
-          <w:rFonts w:ascii="Arial" w:hAnsi="Arial" w:cs="Arial"/>
-          <w:color w:val="222222"/>
-        </w:rPr>
-        <w:t xml:space="preserve"> with: zip code</w:t>
+        <w:t>we obtain the Remoteness Area of each mesh blocks, from source 2 we obtain the Postal Area, and from source 3 the population. We then merge the three sources with the mesh blocks information. We sum the population of each mesh block contained in a Postal Area. If a Postal Area is linked to several urban categories or several region, we attribute the option tied to the largest share of population.</w:t>
+      </w:r>
+      <w:r>
+        <w:rPr>
+          <w:rFonts w:ascii="Arial" w:hAnsi="Arial" w:cs="Arial"/>
+          <w:color w:val="222222"/>
+        </w:rPr>
+        <w:t xml:space="preserve"> Finally, we add additional postal codes from source 4. Those postal codes already have a region and a urban category.</w:t>
+      </w:r>
+    </w:p>
+    <w:p>
+      <w:pPr>
+        <w:rPr>
+          <w:rFonts w:ascii="Arial" w:hAnsi="Arial" w:cs="Arial"/>
+          <w:color w:val="222222"/>
+        </w:rPr>
+      </w:pPr>
+      <w:r>
+        <w:rPr>
+          <w:rFonts w:ascii="Arial" w:hAnsi="Arial" w:cs="Arial"/>
+          <w:color w:val="222222"/>
+        </w:rPr>
+        <w:t>determined with: zip code</w:t>
       </w:r>
     </w:p>
     <w:p>
@@ -9733,7 +8923,6 @@
           <w:szCs w:val="22"/>
         </w:rPr>
       </w:pPr>
-      <w:proofErr w:type="gramStart"/>
       <w:r>
         <w:rPr>
           <w:rFonts w:ascii="Calibri" w:hAnsi="Calibri" w:cs="Calibri"/>
@@ -9741,17 +8930,7 @@
           <w:sz w:val="22"/>
           <w:szCs w:val="22"/>
         </w:rPr>
-        <w:t>source</w:t>
-      </w:r>
-      <w:proofErr w:type="gramEnd"/>
-      <w:r>
-        <w:rPr>
-          <w:rFonts w:ascii="Calibri" w:hAnsi="Calibri" w:cs="Calibri"/>
-          <w:color w:val="000000"/>
-          <w:sz w:val="22"/>
-          <w:szCs w:val="22"/>
-        </w:rPr>
-        <w:t xml:space="preserve"> 2: POAs (Postal Areas ASGS Edition 2016 in .csv Format ): https://www.abs.gov.au/AUSSTATS/abs@.nsf/DetailsPage/1270.0.55.003July%202016?OpenDocument</w:t>
+        <w:t>source 2: POAs (Postal Areas ASGS Edition 2016 in .csv Format ): https://www.abs.gov.au/AUSSTATS/abs@.nsf/DetailsPage/1270.0.55.003July%202016?OpenDocument</w:t>
       </w:r>
     </w:p>
     <w:p>
@@ -9764,23 +8943,13 @@
           <w:lang w:val="fr-CH"/>
         </w:rPr>
       </w:pPr>
-      <w:proofErr w:type="gramStart"/>
       <w:r>
         <w:rPr>
           <w:rFonts w:ascii="Arial" w:hAnsi="Arial" w:cs="Arial"/>
           <w:color w:val="222222"/>
           <w:lang w:val="fr-FR"/>
         </w:rPr>
-        <w:t>source</w:t>
-      </w:r>
-      <w:proofErr w:type="gramEnd"/>
-      <w:r>
-        <w:rPr>
-          <w:rFonts w:ascii="Arial" w:hAnsi="Arial" w:cs="Arial"/>
-          <w:color w:val="222222"/>
-          <w:lang w:val="fr-FR"/>
-        </w:rPr>
-        <w:t xml:space="preserve"> 3: </w:t>
+        <w:t xml:space="preserve">source 3: </w:t>
       </w:r>
       <w:proofErr w:type="spellStart"/>
       <w:r>
@@ -9835,7 +9004,6 @@
           <w:lang w:val="fr-FR"/>
         </w:rPr>
       </w:pPr>
-      <w:proofErr w:type="gramStart"/>
       <w:r>
         <w:rPr>
           <w:rFonts w:ascii="Calibri" w:hAnsi="Calibri" w:cs="Calibri"/>
@@ -9844,18 +9012,7 @@
           <w:szCs w:val="22"/>
           <w:lang w:val="fr-FR"/>
         </w:rPr>
-        <w:t>source</w:t>
-      </w:r>
-      <w:proofErr w:type="gramEnd"/>
-      <w:r>
-        <w:rPr>
-          <w:rFonts w:ascii="Calibri" w:hAnsi="Calibri" w:cs="Calibri"/>
-          <w:color w:val="000000"/>
-          <w:sz w:val="22"/>
-          <w:szCs w:val="22"/>
-          <w:lang w:val="fr-FR"/>
-        </w:rPr>
-        <w:t xml:space="preserve"> 4: </w:t>
+        <w:t xml:space="preserve">source 4: </w:t>
       </w:r>
       <w:r>
         <w:rPr>
@@ -9962,45 +9119,27 @@
           <w:color w:val="222222"/>
         </w:rPr>
       </w:pPr>
-      <w:proofErr w:type="gramStart"/>
-      <w:r>
-        <w:rPr>
-          <w:rFonts w:ascii="Arial" w:hAnsi="Arial" w:cs="Arial"/>
-          <w:color w:val="222222"/>
-        </w:rPr>
-        <w:t>description</w:t>
-      </w:r>
-      <w:proofErr w:type="gramEnd"/>
-      <w:r>
-        <w:rPr>
-          <w:rFonts w:ascii="Arial" w:hAnsi="Arial" w:cs="Arial"/>
-          <w:color w:val="222222"/>
-        </w:rPr>
-        <w:t>: From the source, we compute share of population based on second character of the Forward Sortation Area (if 0 it corresponds to a rural area according to Canada Post)</w:t>
-      </w:r>
-    </w:p>
-    <w:p>
-      <w:pPr>
-        <w:rPr>
-          <w:rFonts w:ascii="Arial" w:hAnsi="Arial" w:cs="Arial"/>
-          <w:color w:val="222222"/>
-        </w:rPr>
-      </w:pPr>
-      <w:proofErr w:type="gramStart"/>
-      <w:r>
-        <w:rPr>
-          <w:rFonts w:ascii="Arial" w:hAnsi="Arial" w:cs="Arial"/>
-          <w:color w:val="222222"/>
-        </w:rPr>
-        <w:t>determined</w:t>
-      </w:r>
-      <w:proofErr w:type="gramEnd"/>
-      <w:r>
-        <w:rPr>
-          <w:rFonts w:ascii="Arial" w:hAnsi="Arial" w:cs="Arial"/>
-          <w:color w:val="222222"/>
-        </w:rPr>
-        <w:t>: zip code</w:t>
+      <w:r>
+        <w:rPr>
+          <w:rFonts w:ascii="Arial" w:hAnsi="Arial" w:cs="Arial"/>
+          <w:color w:val="222222"/>
+        </w:rPr>
+        <w:t>description: From the source, we compute share of population based on second character of the Forward Sortation Area (if 0 it corresponds to a rural area according to Canada Post)</w:t>
+      </w:r>
+    </w:p>
+    <w:p>
+      <w:pPr>
+        <w:rPr>
+          <w:rFonts w:ascii="Arial" w:hAnsi="Arial" w:cs="Arial"/>
+          <w:color w:val="222222"/>
+        </w:rPr>
+      </w:pPr>
+      <w:r>
+        <w:rPr>
+          <w:rFonts w:ascii="Arial" w:hAnsi="Arial" w:cs="Arial"/>
+          <w:color w:val="222222"/>
+        </w:rPr>
+        <w:t>determined: zip code</w:t>
       </w:r>
       <w:r>
         <w:rPr>
@@ -10025,23 +9164,13 @@
           <w:lang w:val="fr-CH"/>
         </w:rPr>
       </w:pPr>
-      <w:proofErr w:type="gramStart"/>
       <w:r>
         <w:rPr>
           <w:rFonts w:ascii="Arial" w:hAnsi="Arial" w:cs="Arial"/>
           <w:color w:val="222222"/>
           <w:lang w:val="fr-CH"/>
         </w:rPr>
-        <w:t>source</w:t>
-      </w:r>
-      <w:proofErr w:type="gramEnd"/>
-      <w:r>
-        <w:rPr>
-          <w:rFonts w:ascii="Arial" w:hAnsi="Arial" w:cs="Arial"/>
-          <w:color w:val="222222"/>
-          <w:lang w:val="fr-CH"/>
-        </w:rPr>
-        <w:t xml:space="preserve">: </w:t>
+        <w:t xml:space="preserve">source: </w:t>
       </w:r>
       <w:r>
         <w:rPr>
@@ -10104,7 +9233,6 @@
         </w:rPr>
         <w:t xml:space="preserve">- </w:t>
       </w:r>
-      <w:proofErr w:type="gramStart"/>
       <w:r>
         <w:rPr>
           <w:rFonts w:ascii="Arial" w:hAnsi="Arial" w:cs="Arial"/>
@@ -10119,7 +9247,6 @@
         </w:rPr>
         <w:t xml:space="preserve"> :</w:t>
       </w:r>
-      <w:proofErr w:type="gramEnd"/>
       <w:r>
         <w:rPr>
           <w:rFonts w:ascii="Arial" w:hAnsi="Arial" w:cs="Arial"/>
@@ -10199,8 +9326,6 @@
         </w:rPr>
         <w:t xml:space="preserve">: </w:t>
       </w:r>
-      <w:bookmarkStart w:id="0" w:name="_GoBack"/>
-      <w:bookmarkEnd w:id="0"/>
       <w:r>
         <w:rPr>
           <w:rFonts w:ascii="Arial" w:hAnsi="Arial" w:cs="Arial"/>
@@ -10240,45 +9365,27 @@
           <w:color w:val="222222"/>
         </w:rPr>
       </w:pPr>
-      <w:proofErr w:type="gramStart"/>
-      <w:r>
-        <w:rPr>
-          <w:rFonts w:ascii="Arial" w:hAnsi="Arial" w:cs="Arial"/>
-          <w:color w:val="222222"/>
-        </w:rPr>
-        <w:t>description</w:t>
-      </w:r>
-      <w:proofErr w:type="gramEnd"/>
-      <w:r>
-        <w:rPr>
-          <w:rFonts w:ascii="Arial" w:hAnsi="Arial" w:cs="Arial"/>
-          <w:color w:val="222222"/>
-        </w:rPr>
-        <w:t>: We perform web-scraping on the data from the source and compute the share of population using the Status of the municipalities.</w:t>
-      </w:r>
-    </w:p>
-    <w:p>
-      <w:pPr>
-        <w:rPr>
-          <w:rFonts w:ascii="Arial" w:hAnsi="Arial" w:cs="Arial"/>
-          <w:color w:val="222222"/>
-        </w:rPr>
-      </w:pPr>
-      <w:proofErr w:type="gramStart"/>
-      <w:r>
-        <w:rPr>
-          <w:rFonts w:ascii="Arial" w:hAnsi="Arial" w:cs="Arial"/>
-          <w:color w:val="222222"/>
-        </w:rPr>
-        <w:t>determined</w:t>
-      </w:r>
-      <w:proofErr w:type="gramEnd"/>
-      <w:r>
-        <w:rPr>
-          <w:rFonts w:ascii="Arial" w:hAnsi="Arial" w:cs="Arial"/>
-          <w:color w:val="222222"/>
-        </w:rPr>
-        <w:t xml:space="preserve"> with: two declarative questions: </w:t>
+      <w:r>
+        <w:rPr>
+          <w:rFonts w:ascii="Arial" w:hAnsi="Arial" w:cs="Arial"/>
+          <w:color w:val="222222"/>
+        </w:rPr>
+        <w:t>description: We perform web-scraping on the data from the source and compute the share of population using the Status of the municipalities.</w:t>
+      </w:r>
+    </w:p>
+    <w:p>
+      <w:pPr>
+        <w:rPr>
+          <w:rFonts w:ascii="Arial" w:hAnsi="Arial" w:cs="Arial"/>
+          <w:color w:val="222222"/>
+        </w:rPr>
+      </w:pPr>
+      <w:r>
+        <w:rPr>
+          <w:rFonts w:ascii="Arial" w:hAnsi="Arial" w:cs="Arial"/>
+          <w:color w:val="222222"/>
+        </w:rPr>
+        <w:t xml:space="preserve">determined with: two declarative questions: </w:t>
       </w:r>
       <w:proofErr w:type="spellStart"/>
       <w:r>
@@ -10375,32 +9482,15 @@
           <w:rFonts w:ascii="Arial" w:hAnsi="Arial" w:cs="Arial"/>
           <w:color w:val="222222"/>
         </w:rPr>
-        <w:t xml:space="preserve">) </w:t>
-      </w:r>
-      <w:proofErr w:type="gramStart"/>
-      <w:r>
-        <w:rPr>
-          <w:rFonts w:ascii="Arial" w:hAnsi="Arial" w:cs="Arial"/>
-          <w:color w:val="222222"/>
-        </w:rPr>
-        <w:t>What</w:t>
-      </w:r>
-      <w:proofErr w:type="gramEnd"/>
-      <w:r>
-        <w:rPr>
-          <w:rFonts w:ascii="Arial" w:hAnsi="Arial" w:cs="Arial"/>
-          <w:color w:val="222222"/>
-        </w:rPr>
-        <w:t xml:space="preserve"> is the size of the agglomeration you live in? </w:t>
-      </w:r>
-      <w:r>
-        <w:rPr>
-          <w:rFonts w:ascii="Arial" w:hAnsi="Arial" w:cs="Arial"/>
-          <w:i/>
-          <w:iCs/>
-          <w:color w:val="222222"/>
-        </w:rPr>
-        <w:lastRenderedPageBreak/>
+        <w:t xml:space="preserve">) What is the size of the agglomeration you live in? </w:t>
+      </w:r>
+      <w:r>
+        <w:rPr>
+          <w:rFonts w:ascii="Arial" w:hAnsi="Arial" w:cs="Arial"/>
+          <w:i/>
+          <w:iCs/>
+          <w:color w:val="222222"/>
+        </w:rPr>
         <w:t>Less than 50,000 inhabitants; More than 50,000 inhabitants</w:t>
       </w:r>
       <w:r>
@@ -10419,23 +9509,13 @@
           <w:lang w:val="fr-CH"/>
         </w:rPr>
       </w:pPr>
-      <w:proofErr w:type="gramStart"/>
       <w:r>
         <w:rPr>
           <w:rFonts w:ascii="Arial" w:hAnsi="Arial" w:cs="Arial"/>
           <w:color w:val="222222"/>
           <w:lang w:val="fr-CH"/>
         </w:rPr>
-        <w:t>source</w:t>
-      </w:r>
-      <w:proofErr w:type="gramEnd"/>
-      <w:r>
-        <w:rPr>
-          <w:rFonts w:ascii="Arial" w:hAnsi="Arial" w:cs="Arial"/>
-          <w:color w:val="222222"/>
-          <w:lang w:val="fr-CH"/>
-        </w:rPr>
-        <w:t xml:space="preserve">: </w:t>
+        <w:t xml:space="preserve">source: </w:t>
       </w:r>
       <w:r>
         <w:rPr>
@@ -10568,7 +9648,6 @@
           <w:color w:val="222222"/>
         </w:rPr>
       </w:pPr>
-      <w:proofErr w:type="gramStart"/>
       <w:r>
         <w:rPr>
           <w:rFonts w:ascii="Arial" w:hAnsi="Arial" w:cs="Arial"/>
@@ -10581,15 +9660,7 @@
           <w:rFonts w:ascii="Arial" w:hAnsi="Arial" w:cs="Arial"/>
           <w:color w:val="222222"/>
         </w:rPr>
-        <w:t>scription</w:t>
-      </w:r>
-      <w:proofErr w:type="gramEnd"/>
-      <w:r>
-        <w:rPr>
-          <w:rFonts w:ascii="Arial" w:hAnsi="Arial" w:cs="Arial"/>
-          <w:color w:val="222222"/>
-        </w:rPr>
-        <w:t xml:space="preserve">: From source 1, we obtain the list of </w:t>
+        <w:t xml:space="preserve">scription: From source 1, we obtain the list of </w:t>
       </w:r>
       <w:proofErr w:type="spellStart"/>
       <w:r>
@@ -10757,21 +9828,12 @@
           <w:color w:val="222222"/>
         </w:rPr>
       </w:pPr>
-      <w:proofErr w:type="gramStart"/>
-      <w:r>
-        <w:rPr>
-          <w:rFonts w:ascii="Arial" w:hAnsi="Arial" w:cs="Arial"/>
-          <w:color w:val="222222"/>
-        </w:rPr>
-        <w:t>determined</w:t>
-      </w:r>
-      <w:proofErr w:type="gramEnd"/>
-      <w:r>
-        <w:rPr>
-          <w:rFonts w:ascii="Arial" w:hAnsi="Arial" w:cs="Arial"/>
-          <w:color w:val="222222"/>
-        </w:rPr>
-        <w:t xml:space="preserve"> with: zip code</w:t>
+      <w:r>
+        <w:rPr>
+          <w:rFonts w:ascii="Arial" w:hAnsi="Arial" w:cs="Arial"/>
+          <w:color w:val="222222"/>
+        </w:rPr>
+        <w:t>determined with: zip code</w:t>
       </w:r>
     </w:p>
     <w:p>
@@ -10828,23 +9890,13 @@
           <w:lang w:val="fr-FR"/>
         </w:rPr>
       </w:pPr>
-      <w:proofErr w:type="gramStart"/>
       <w:r>
         <w:rPr>
           <w:rFonts w:ascii="Arial" w:hAnsi="Arial" w:cs="Arial"/>
           <w:color w:val="222222"/>
           <w:lang w:val="fr-FR"/>
         </w:rPr>
-        <w:t>source</w:t>
-      </w:r>
-      <w:proofErr w:type="gramEnd"/>
-      <w:r>
-        <w:rPr>
-          <w:rFonts w:ascii="Arial" w:hAnsi="Arial" w:cs="Arial"/>
-          <w:color w:val="222222"/>
-          <w:lang w:val="fr-FR"/>
-        </w:rPr>
-        <w:t xml:space="preserve"> 2: </w:t>
+        <w:t xml:space="preserve">source 2: </w:t>
       </w:r>
       <w:r>
         <w:rPr>
@@ -11114,47 +10166,29 @@
           <w:color w:val="222222"/>
         </w:rPr>
       </w:pPr>
-      <w:proofErr w:type="gramStart"/>
-      <w:r>
-        <w:rPr>
-          <w:rFonts w:ascii="Arial" w:hAnsi="Arial" w:cs="Arial"/>
-          <w:color w:val="222222"/>
-        </w:rPr>
-        <w:t>description</w:t>
-      </w:r>
-      <w:proofErr w:type="gramEnd"/>
-      <w:r>
-        <w:rPr>
-          <w:rFonts w:ascii="Arial" w:hAnsi="Arial" w:cs="Arial"/>
-          <w:color w:val="222222"/>
-        </w:rPr>
-        <w:t>: We use data from the source and remove duplicates by name.</w:t>
-      </w:r>
-    </w:p>
-    <w:p>
-      <w:pPr>
-        <w:rPr>
-          <w:rFonts w:ascii="Arial" w:hAnsi="Arial" w:cs="Arial"/>
-          <w:i/>
-          <w:iCs/>
-          <w:color w:val="222222"/>
-        </w:rPr>
-      </w:pPr>
-      <w:proofErr w:type="gramStart"/>
-      <w:r>
-        <w:rPr>
-          <w:rFonts w:ascii="Arial" w:hAnsi="Arial" w:cs="Arial"/>
-          <w:color w:val="222222"/>
-        </w:rPr>
-        <w:t>determined</w:t>
-      </w:r>
-      <w:proofErr w:type="gramEnd"/>
-      <w:r>
-        <w:rPr>
-          <w:rFonts w:ascii="Arial" w:hAnsi="Arial" w:cs="Arial"/>
-          <w:color w:val="222222"/>
-        </w:rPr>
-        <w:t xml:space="preserve"> with: Declarative question: What is the size of the agglomeration you live in? </w:t>
+      <w:r>
+        <w:rPr>
+          <w:rFonts w:ascii="Arial" w:hAnsi="Arial" w:cs="Arial"/>
+          <w:color w:val="222222"/>
+        </w:rPr>
+        <w:t>description: We use data from the source and remove duplicates by name.</w:t>
+      </w:r>
+    </w:p>
+    <w:p>
+      <w:pPr>
+        <w:rPr>
+          <w:rFonts w:ascii="Arial" w:hAnsi="Arial" w:cs="Arial"/>
+          <w:i/>
+          <w:iCs/>
+          <w:color w:val="222222"/>
+        </w:rPr>
+      </w:pPr>
+      <w:r>
+        <w:rPr>
+          <w:rFonts w:ascii="Arial" w:hAnsi="Arial" w:cs="Arial"/>
+          <w:color w:val="222222"/>
+        </w:rPr>
+        <w:t xml:space="preserve">determined with: Declarative question: What is the size of the agglomeration you live in? </w:t>
       </w:r>
       <w:r>
         <w:rPr>
@@ -11351,21 +10385,12 @@
           <w:color w:val="222222"/>
         </w:rPr>
       </w:pPr>
-      <w:proofErr w:type="gramStart"/>
-      <w:r>
-        <w:rPr>
-          <w:rFonts w:ascii="Arial" w:hAnsi="Arial" w:cs="Arial"/>
-          <w:color w:val="222222"/>
-        </w:rPr>
-        <w:t>determined</w:t>
-      </w:r>
-      <w:proofErr w:type="gramEnd"/>
-      <w:r>
-        <w:rPr>
-          <w:rFonts w:ascii="Arial" w:hAnsi="Arial" w:cs="Arial"/>
-          <w:color w:val="222222"/>
-        </w:rPr>
-        <w:t xml:space="preserve"> with: declarative question: </w:t>
+      <w:r>
+        <w:rPr>
+          <w:rFonts w:ascii="Arial" w:hAnsi="Arial" w:cs="Arial"/>
+          <w:color w:val="222222"/>
+        </w:rPr>
+        <w:t xml:space="preserve">determined with: declarative question: </w:t>
       </w:r>
       <w:r>
         <w:rPr>
@@ -11478,23 +10503,13 @@
           <w:lang w:val="fr-CH"/>
         </w:rPr>
       </w:pPr>
-      <w:proofErr w:type="gramStart"/>
       <w:r>
         <w:rPr>
           <w:rFonts w:ascii="Arial" w:hAnsi="Arial" w:cs="Arial"/>
           <w:color w:val="222222"/>
           <w:lang w:val="fr-CH"/>
         </w:rPr>
-        <w:t>source</w:t>
-      </w:r>
-      <w:proofErr w:type="gramEnd"/>
-      <w:r>
-        <w:rPr>
-          <w:rFonts w:ascii="Arial" w:hAnsi="Arial" w:cs="Arial"/>
-          <w:color w:val="222222"/>
-          <w:lang w:val="fr-CH"/>
-        </w:rPr>
-        <w:t>:</w:t>
+        <w:t>source:</w:t>
       </w:r>
       <w:r>
         <w:rPr>
@@ -11566,6 +10581,7 @@
           <w:rFonts w:ascii="Arial" w:hAnsi="Arial" w:cs="Arial"/>
           <w:color w:val="222222"/>
         </w:rPr>
+        <w:lastRenderedPageBreak/>
         <w:t xml:space="preserve">- Urban category 1: </w:t>
       </w:r>
       <w:proofErr w:type="spellStart"/>
@@ -11646,21 +10662,12 @@
           <w:color w:val="222222"/>
         </w:rPr>
       </w:pPr>
-      <w:proofErr w:type="gramStart"/>
-      <w:r>
-        <w:rPr>
-          <w:rFonts w:ascii="Arial" w:hAnsi="Arial" w:cs="Arial"/>
-          <w:color w:val="222222"/>
-        </w:rPr>
-        <w:t>description</w:t>
-      </w:r>
-      <w:proofErr w:type="gramEnd"/>
-      <w:r>
-        <w:rPr>
-          <w:rFonts w:ascii="Arial" w:hAnsi="Arial" w:cs="Arial"/>
-          <w:color w:val="222222"/>
-        </w:rPr>
-        <w:t xml:space="preserve">: From source 1, we obtain the population for each municipality, its area type (defined according to </w:t>
+      <w:r>
+        <w:rPr>
+          <w:rFonts w:ascii="Arial" w:hAnsi="Arial" w:cs="Arial"/>
+          <w:color w:val="222222"/>
+        </w:rPr>
+        <w:t xml:space="preserve">description: From source 1, we obtain the population for each municipality, its area type (defined according to </w:t>
       </w:r>
       <w:r>
         <w:rPr>
@@ -11674,23 +10681,7 @@
           <w:rFonts w:ascii="Arial" w:hAnsi="Arial" w:cs="Arial"/>
           <w:color w:val="222222"/>
         </w:rPr>
-        <w:t xml:space="preserve">), as well as a statistical identifier. From source </w:t>
-      </w:r>
-      <w:proofErr w:type="gramStart"/>
-      <w:r>
-        <w:rPr>
-          <w:rFonts w:ascii="Arial" w:hAnsi="Arial" w:cs="Arial"/>
-          <w:color w:val="222222"/>
-        </w:rPr>
-        <w:t>2</w:t>
-      </w:r>
-      <w:proofErr w:type="gramEnd"/>
-      <w:r>
-        <w:rPr>
-          <w:rFonts w:ascii="Arial" w:hAnsi="Arial" w:cs="Arial"/>
-          <w:color w:val="222222"/>
-        </w:rPr>
-        <w:t xml:space="preserve"> we obtain the zip codes and statistical identifier. For some zip codes we obtain different area types, we address this issue by determining the percentage of population living in each area types for a given zip code and attribute the area type with the greatest share of population. There also are a few </w:t>
+        <w:t xml:space="preserve">), as well as a statistical identifier. From source 2 we obtain the zip codes and statistical identifier. For some zip codes we obtain different area types, we address this issue by determining the percentage of population living in each area types for a given zip code and attribute the area type with the greatest share of population. There also are a few </w:t>
       </w:r>
       <w:proofErr w:type="spellStart"/>
       <w:r>
@@ -11706,71 +10697,37 @@
           <w:rFonts w:ascii="Arial" w:hAnsi="Arial" w:cs="Arial"/>
           <w:color w:val="222222"/>
         </w:rPr>
-        <w:t xml:space="preserve"> for which we do not have an area </w:t>
-      </w:r>
-      <w:proofErr w:type="gramStart"/>
-      <w:r>
-        <w:rPr>
-          <w:rFonts w:ascii="Arial" w:hAnsi="Arial" w:cs="Arial"/>
-          <w:color w:val="222222"/>
-        </w:rPr>
-        <w:t>type,</w:t>
-      </w:r>
-      <w:proofErr w:type="gramEnd"/>
-      <w:r>
-        <w:rPr>
-          <w:rFonts w:ascii="Arial" w:hAnsi="Arial" w:cs="Arial"/>
-          <w:color w:val="222222"/>
-        </w:rPr>
-        <w:t xml:space="preserve"> we assign them to rural if their population is under the biggest rural area (23,000 inhabitants) and to towns and suburbs otherwise.</w:t>
-      </w:r>
-    </w:p>
-    <w:p>
-      <w:pPr>
-        <w:rPr>
-          <w:rFonts w:ascii="Arial" w:hAnsi="Arial" w:cs="Arial"/>
-          <w:color w:val="222222"/>
-        </w:rPr>
-      </w:pPr>
-      <w:proofErr w:type="gramStart"/>
-      <w:r>
-        <w:rPr>
-          <w:rFonts w:ascii="Arial" w:hAnsi="Arial" w:cs="Arial"/>
-          <w:color w:val="222222"/>
-        </w:rPr>
-        <w:t>determined</w:t>
-      </w:r>
-      <w:proofErr w:type="gramEnd"/>
-      <w:r>
-        <w:rPr>
-          <w:rFonts w:ascii="Arial" w:hAnsi="Arial" w:cs="Arial"/>
-          <w:color w:val="222222"/>
-        </w:rPr>
-        <w:t xml:space="preserve"> with: zip code</w:t>
-      </w:r>
-    </w:p>
-    <w:p>
-      <w:pPr>
-        <w:rPr>
-          <w:rFonts w:ascii="Arial" w:hAnsi="Arial" w:cs="Arial"/>
-          <w:color w:val="222222"/>
-        </w:rPr>
-      </w:pPr>
-      <w:proofErr w:type="gramStart"/>
-      <w:r>
-        <w:rPr>
-          <w:rFonts w:ascii="Arial" w:hAnsi="Arial" w:cs="Arial"/>
-          <w:color w:val="222222"/>
-        </w:rPr>
-        <w:t>source</w:t>
-      </w:r>
-      <w:proofErr w:type="gramEnd"/>
-      <w:r>
-        <w:rPr>
-          <w:rFonts w:ascii="Arial" w:hAnsi="Arial" w:cs="Arial"/>
-          <w:color w:val="222222"/>
-        </w:rPr>
-        <w:t xml:space="preserve"> 1: https://www.istat.it/storage/codici-unita-amministrative/Classificazioni-statistiche-Anni_2017-2021.zip</w:t>
+        <w:t xml:space="preserve"> for which we do not have an area type, we assign them to rural if their population is under the biggest rural area (23,000 inhabitants) and to towns and suburbs otherwise.</w:t>
+      </w:r>
+    </w:p>
+    <w:p>
+      <w:pPr>
+        <w:rPr>
+          <w:rFonts w:ascii="Arial" w:hAnsi="Arial" w:cs="Arial"/>
+          <w:color w:val="222222"/>
+        </w:rPr>
+      </w:pPr>
+      <w:r>
+        <w:rPr>
+          <w:rFonts w:ascii="Arial" w:hAnsi="Arial" w:cs="Arial"/>
+          <w:color w:val="222222"/>
+        </w:rPr>
+        <w:t>determined with: zip code</w:t>
+      </w:r>
+    </w:p>
+    <w:p>
+      <w:pPr>
+        <w:rPr>
+          <w:rFonts w:ascii="Arial" w:hAnsi="Arial" w:cs="Arial"/>
+          <w:color w:val="222222"/>
+        </w:rPr>
+      </w:pPr>
+      <w:r>
+        <w:rPr>
+          <w:rFonts w:ascii="Arial" w:hAnsi="Arial" w:cs="Arial"/>
+          <w:color w:val="222222"/>
+        </w:rPr>
+        <w:t>source 1: https://www.istat.it/storage/codici-unita-amministrative/Classificazioni-statistiche-Anni_2017-2021.zip</w:t>
       </w:r>
     </w:p>
     <w:p>
@@ -11781,7 +10738,6 @@
           <w:lang w:val="fr-FR"/>
         </w:rPr>
       </w:pPr>
-      <w:proofErr w:type="gramStart"/>
       <w:r>
         <w:rPr>
           <w:rFonts w:ascii="Arial" w:hAnsi="Arial" w:cs="Arial"/>
@@ -11790,7 +10746,6 @@
         </w:rPr>
         <w:t>source</w:t>
       </w:r>
-      <w:proofErr w:type="gramEnd"/>
       <w:r>
         <w:rPr>
           <w:rFonts w:ascii="Arial" w:hAnsi="Arial" w:cs="Arial"/>
@@ -11904,21 +10859,12 @@
           <w:color w:val="222222"/>
         </w:rPr>
       </w:pPr>
-      <w:proofErr w:type="gramStart"/>
-      <w:r>
-        <w:rPr>
-          <w:rFonts w:ascii="Arial" w:hAnsi="Arial" w:cs="Arial"/>
-          <w:color w:val="222222"/>
-        </w:rPr>
-        <w:t>description</w:t>
-      </w:r>
-      <w:proofErr w:type="gramEnd"/>
-      <w:r>
-        <w:rPr>
-          <w:rFonts w:ascii="Arial" w:hAnsi="Arial" w:cs="Arial"/>
-          <w:color w:val="222222"/>
-        </w:rPr>
-        <w:t xml:space="preserve">: </w:t>
+      <w:r>
+        <w:rPr>
+          <w:rFonts w:ascii="Arial" w:hAnsi="Arial" w:cs="Arial"/>
+          <w:color w:val="222222"/>
+        </w:rPr>
+        <w:t xml:space="preserve">description: </w:t>
       </w:r>
       <w:r>
         <w:rPr>
@@ -11978,71 +10924,37 @@
           <w:rFonts w:ascii="Arial" w:hAnsi="Arial" w:cs="Arial"/>
           <w:color w:val="222222"/>
         </w:rPr>
-        <w:t xml:space="preserve">). If the prefix </w:t>
-      </w:r>
-      <w:proofErr w:type="gramStart"/>
-      <w:r>
-        <w:rPr>
-          <w:rFonts w:ascii="Arial" w:hAnsi="Arial" w:cs="Arial"/>
-          <w:color w:val="222222"/>
-        </w:rPr>
-        <w:t>is linked</w:t>
-      </w:r>
-      <w:proofErr w:type="gramEnd"/>
-      <w:r>
-        <w:rPr>
-          <w:rFonts w:ascii="Arial" w:hAnsi="Arial" w:cs="Arial"/>
-          <w:color w:val="222222"/>
-        </w:rPr>
-        <w:t xml:space="preserve"> to both towns with less than 100,000 inhabitants and with more than 100,000 habitants, we link it the latter category. </w:t>
-      </w:r>
-    </w:p>
-    <w:p>
-      <w:pPr>
-        <w:rPr>
-          <w:rFonts w:ascii="Arial" w:hAnsi="Arial" w:cs="Arial"/>
-          <w:color w:val="222222"/>
-        </w:rPr>
-      </w:pPr>
-      <w:proofErr w:type="gramStart"/>
-      <w:r>
-        <w:rPr>
-          <w:rFonts w:ascii="Arial" w:hAnsi="Arial" w:cs="Arial"/>
-          <w:color w:val="222222"/>
-        </w:rPr>
-        <w:t>determined</w:t>
-      </w:r>
-      <w:proofErr w:type="gramEnd"/>
-      <w:r>
-        <w:rPr>
-          <w:rFonts w:ascii="Arial" w:hAnsi="Arial" w:cs="Arial"/>
-          <w:color w:val="222222"/>
-        </w:rPr>
-        <w:t xml:space="preserve"> with: zip code</w:t>
-      </w:r>
-    </w:p>
-    <w:p>
-      <w:pPr>
-        <w:rPr>
-          <w:rFonts w:ascii="Arial" w:hAnsi="Arial" w:cs="Arial"/>
-          <w:color w:val="222222"/>
-        </w:rPr>
-      </w:pPr>
-      <w:proofErr w:type="gramStart"/>
-      <w:r>
-        <w:rPr>
-          <w:rFonts w:ascii="Arial" w:hAnsi="Arial" w:cs="Arial"/>
-          <w:color w:val="222222"/>
-        </w:rPr>
-        <w:t>source</w:t>
-      </w:r>
-      <w:proofErr w:type="gramEnd"/>
-      <w:r>
-        <w:rPr>
-          <w:rFonts w:ascii="Arial" w:hAnsi="Arial" w:cs="Arial"/>
-          <w:color w:val="222222"/>
-        </w:rPr>
-        <w:t xml:space="preserve"> 1: https://www.post.japanpost.jp/zipcode/dl/roman/ken_all_rome.zip?210622</w:t>
+        <w:t xml:space="preserve">). If the prefix is linked to both towns with less than 100,000 inhabitants and with more than 100,000 habitants, we link it the latter category. </w:t>
+      </w:r>
+    </w:p>
+    <w:p>
+      <w:pPr>
+        <w:rPr>
+          <w:rFonts w:ascii="Arial" w:hAnsi="Arial" w:cs="Arial"/>
+          <w:color w:val="222222"/>
+        </w:rPr>
+      </w:pPr>
+      <w:r>
+        <w:rPr>
+          <w:rFonts w:ascii="Arial" w:hAnsi="Arial" w:cs="Arial"/>
+          <w:color w:val="222222"/>
+        </w:rPr>
+        <w:t>determined with: zip code</w:t>
+      </w:r>
+    </w:p>
+    <w:p>
+      <w:pPr>
+        <w:rPr>
+          <w:rFonts w:ascii="Arial" w:hAnsi="Arial" w:cs="Arial"/>
+          <w:color w:val="222222"/>
+        </w:rPr>
+      </w:pPr>
+      <w:r>
+        <w:rPr>
+          <w:rFonts w:ascii="Arial" w:hAnsi="Arial" w:cs="Arial"/>
+          <w:color w:val="222222"/>
+        </w:rPr>
+        <w:t>source 1: https://www.post.japanpost.jp/zipcode/dl/roman/ken_all_rome.zip?210622</w:t>
       </w:r>
     </w:p>
     <w:p>
@@ -12053,23 +10965,13 @@
           <w:lang w:val="fr-FR"/>
         </w:rPr>
       </w:pPr>
-      <w:proofErr w:type="gramStart"/>
       <w:r>
         <w:rPr>
           <w:rFonts w:ascii="Arial" w:hAnsi="Arial" w:cs="Arial"/>
           <w:color w:val="222222"/>
           <w:lang w:val="fr-FR"/>
         </w:rPr>
-        <w:t>source</w:t>
-      </w:r>
-      <w:proofErr w:type="gramEnd"/>
-      <w:r>
-        <w:rPr>
-          <w:rFonts w:ascii="Arial" w:hAnsi="Arial" w:cs="Arial"/>
-          <w:color w:val="222222"/>
-          <w:lang w:val="fr-FR"/>
-        </w:rPr>
-        <w:t xml:space="preserve"> 2: </w:t>
+        <w:t xml:space="preserve">source 2: </w:t>
       </w:r>
       <w:r>
         <w:rPr>
@@ -12183,21 +11085,12 @@
           <w:color w:val="222222"/>
         </w:rPr>
       </w:pPr>
-      <w:proofErr w:type="gramStart"/>
-      <w:r>
-        <w:rPr>
-          <w:rFonts w:ascii="Arial" w:hAnsi="Arial" w:cs="Arial"/>
-          <w:color w:val="222222"/>
-        </w:rPr>
-        <w:t>description</w:t>
-      </w:r>
-      <w:proofErr w:type="gramEnd"/>
-      <w:r>
-        <w:rPr>
-          <w:rFonts w:ascii="Arial" w:hAnsi="Arial" w:cs="Arial"/>
-          <w:color w:val="222222"/>
-        </w:rPr>
-        <w:t>: From the official statistics we calculate the distribution o</w:t>
+      <w:r>
+        <w:rPr>
+          <w:rFonts w:ascii="Arial" w:hAnsi="Arial" w:cs="Arial"/>
+          <w:color w:val="222222"/>
+        </w:rPr>
+        <w:t>description: From the official statistics we calculate the distribution o</w:t>
       </w:r>
       <w:r>
         <w:rPr>
@@ -12216,21 +11109,12 @@
           <w:color w:val="222222"/>
         </w:rPr>
       </w:pPr>
-      <w:proofErr w:type="gramStart"/>
-      <w:r>
-        <w:rPr>
-          <w:rFonts w:ascii="Arial" w:hAnsi="Arial" w:cs="Arial"/>
-          <w:color w:val="222222"/>
-        </w:rPr>
-        <w:t>determined</w:t>
-      </w:r>
-      <w:proofErr w:type="gramEnd"/>
-      <w:r>
-        <w:rPr>
-          <w:rFonts w:ascii="Arial" w:hAnsi="Arial" w:cs="Arial"/>
-          <w:color w:val="222222"/>
-        </w:rPr>
-        <w:t xml:space="preserve"> with: declarative question: What is the size of the agglomeration you currently live in? </w:t>
+      <w:r>
+        <w:rPr>
+          <w:rFonts w:ascii="Arial" w:hAnsi="Arial" w:cs="Arial"/>
+          <w:color w:val="222222"/>
+        </w:rPr>
+        <w:t xml:space="preserve">determined with: declarative question: What is the size of the agglomeration you currently live in? </w:t>
       </w:r>
       <w:r>
         <w:rPr>
@@ -12304,96 +11188,87 @@
           <w:rFonts w:ascii="Arial" w:hAnsi="Arial" w:cs="Arial"/>
           <w:color w:val="222222"/>
         </w:rPr>
+        <w:t xml:space="preserve">- Urban: </w:t>
+      </w:r>
+      <w:r>
+        <w:rPr>
+          <w:rFonts w:ascii="Arial" w:hAnsi="Arial" w:cs="Arial"/>
+          <w:i/>
+          <w:iCs/>
+          <w:color w:val="222222"/>
+        </w:rPr>
+        <w:t>Live in a metropolitan municipality or in a capital of a District municipality</w:t>
+      </w:r>
+    </w:p>
+    <w:p>
+      <w:pPr>
+        <w:rPr>
+          <w:rFonts w:ascii="Calibri" w:hAnsi="Calibri" w:cs="Calibri"/>
+          <w:i/>
+          <w:iCs/>
+          <w:color w:val="000000"/>
+        </w:rPr>
+      </w:pPr>
+      <w:r>
+        <w:rPr>
+          <w:rFonts w:ascii="Arial" w:hAnsi="Arial" w:cs="Arial"/>
+          <w:color w:val="222222"/>
+        </w:rPr>
+        <w:t xml:space="preserve">- </w:t>
+      </w:r>
+      <w:r>
+        <w:rPr>
+          <w:rFonts w:ascii="Arial" w:hAnsi="Arial" w:cs="Arial"/>
+          <w:color w:val="222222"/>
+        </w:rPr>
+        <w:t>R</w:t>
+      </w:r>
+      <w:r>
+        <w:rPr>
+          <w:rFonts w:ascii="Arial" w:hAnsi="Arial" w:cs="Arial"/>
+          <w:color w:val="222222"/>
+        </w:rPr>
+        <w:t>ural</w:t>
+      </w:r>
+      <w:r>
+        <w:rPr>
+          <w:rFonts w:ascii="Arial" w:hAnsi="Arial" w:cs="Arial"/>
+          <w:color w:val="222222"/>
+        </w:rPr>
+        <w:t xml:space="preserve">: </w:t>
+      </w:r>
+      <w:r>
+        <w:rPr>
+          <w:rFonts w:ascii="Arial" w:hAnsi="Arial" w:cs="Arial"/>
+          <w:i/>
+          <w:iCs/>
+          <w:color w:val="222222"/>
+        </w:rPr>
+        <w:t>Live in a District municipality other than the District capital.</w:t>
+      </w:r>
+    </w:p>
+    <w:p>
+      <w:pPr>
+        <w:rPr>
+          <w:rFonts w:ascii="Arial" w:hAnsi="Arial" w:cs="Arial"/>
+          <w:color w:val="222222"/>
+        </w:rPr>
+      </w:pPr>
+    </w:p>
+    <w:p>
+      <w:pPr>
+        <w:rPr>
+          <w:rFonts w:ascii="Arial" w:hAnsi="Arial" w:cs="Arial"/>
+          <w:color w:val="222222"/>
+        </w:rPr>
+      </w:pPr>
+      <w:r>
+        <w:rPr>
+          <w:rFonts w:ascii="Arial" w:hAnsi="Arial" w:cs="Arial"/>
+          <w:color w:val="222222"/>
+        </w:rPr>
         <w:lastRenderedPageBreak/>
-        <w:t xml:space="preserve">- Urban: </w:t>
-      </w:r>
-      <w:r>
-        <w:rPr>
-          <w:rFonts w:ascii="Arial" w:hAnsi="Arial" w:cs="Arial"/>
-          <w:i/>
-          <w:iCs/>
-          <w:color w:val="222222"/>
-        </w:rPr>
-        <w:t>Live in a metropolitan municipality or in a capital of a District municipality</w:t>
-      </w:r>
-    </w:p>
-    <w:p>
-      <w:pPr>
-        <w:rPr>
-          <w:rFonts w:ascii="Calibri" w:hAnsi="Calibri" w:cs="Calibri"/>
-          <w:i/>
-          <w:iCs/>
-          <w:color w:val="000000"/>
-        </w:rPr>
-      </w:pPr>
-      <w:r>
-        <w:rPr>
-          <w:rFonts w:ascii="Arial" w:hAnsi="Arial" w:cs="Arial"/>
-          <w:color w:val="222222"/>
-        </w:rPr>
-        <w:t xml:space="preserve">- </w:t>
-      </w:r>
-      <w:r>
-        <w:rPr>
-          <w:rFonts w:ascii="Arial" w:hAnsi="Arial" w:cs="Arial"/>
-          <w:color w:val="222222"/>
-        </w:rPr>
-        <w:t>R</w:t>
-      </w:r>
-      <w:r>
-        <w:rPr>
-          <w:rFonts w:ascii="Arial" w:hAnsi="Arial" w:cs="Arial"/>
-          <w:color w:val="222222"/>
-        </w:rPr>
-        <w:t>ural</w:t>
-      </w:r>
-      <w:r>
-        <w:rPr>
-          <w:rFonts w:ascii="Arial" w:hAnsi="Arial" w:cs="Arial"/>
-          <w:color w:val="222222"/>
-        </w:rPr>
-        <w:t xml:space="preserve">: </w:t>
-      </w:r>
-      <w:r>
-        <w:rPr>
-          <w:rFonts w:ascii="Arial" w:hAnsi="Arial" w:cs="Arial"/>
-          <w:i/>
-          <w:iCs/>
-          <w:color w:val="222222"/>
-        </w:rPr>
-        <w:t>Live in a District municipality other than the District capital.</w:t>
-      </w:r>
-    </w:p>
-    <w:p>
-      <w:pPr>
-        <w:rPr>
-          <w:rFonts w:ascii="Arial" w:hAnsi="Arial" w:cs="Arial"/>
-          <w:color w:val="222222"/>
-        </w:rPr>
-      </w:pPr>
-    </w:p>
-    <w:p>
-      <w:pPr>
-        <w:rPr>
-          <w:rFonts w:ascii="Arial" w:hAnsi="Arial" w:cs="Arial"/>
-          <w:color w:val="222222"/>
-        </w:rPr>
-      </w:pPr>
-      <w:proofErr w:type="gramStart"/>
-      <w:r>
-        <w:rPr>
-          <w:rFonts w:ascii="Arial" w:hAnsi="Arial" w:cs="Arial"/>
-          <w:color w:val="222222"/>
-        </w:rPr>
-        <w:t>description</w:t>
-      </w:r>
-      <w:proofErr w:type="gramEnd"/>
-      <w:r>
-        <w:rPr>
-          <w:rFonts w:ascii="Arial" w:hAnsi="Arial" w:cs="Arial"/>
-          <w:color w:val="222222"/>
-        </w:rPr>
-        <w:t xml:space="preserve">: We compute the share of the population </w:t>
+        <w:t xml:space="preserve">description: We compute the share of the population </w:t>
       </w:r>
       <w:r>
         <w:rPr>
@@ -12412,50 +11287,21 @@
           <w:color w:val="222222"/>
         </w:rPr>
       </w:pPr>
-      <w:proofErr w:type="gramStart"/>
-      <w:r>
-        <w:rPr>
-          <w:rFonts w:ascii="Arial" w:hAnsi="Arial" w:cs="Arial"/>
-          <w:color w:val="222222"/>
-        </w:rPr>
-        <w:t>determined</w:t>
-      </w:r>
-      <w:proofErr w:type="gramEnd"/>
-      <w:r>
-        <w:rPr>
-          <w:rFonts w:ascii="Arial" w:hAnsi="Arial" w:cs="Arial"/>
-          <w:color w:val="222222"/>
-        </w:rPr>
-        <w:t xml:space="preserve"> with: Declarative question: In which type of municipality do you currently live in? </w:t>
-      </w:r>
-      <w:r>
-        <w:rPr>
-          <w:rFonts w:ascii="Arial" w:hAnsi="Arial" w:cs="Arial"/>
-          <w:i/>
-          <w:iCs/>
-          <w:color w:val="222222"/>
-        </w:rPr>
-        <w:t xml:space="preserve">A metropolitan municipality; </w:t>
-      </w:r>
-      <w:proofErr w:type="gramStart"/>
-      <w:r>
-        <w:rPr>
-          <w:rFonts w:ascii="Arial" w:hAnsi="Arial" w:cs="Arial"/>
-          <w:i/>
-          <w:iCs/>
-          <w:color w:val="222222"/>
-        </w:rPr>
-        <w:t>In</w:t>
-      </w:r>
-      <w:proofErr w:type="gramEnd"/>
-      <w:r>
-        <w:rPr>
-          <w:rFonts w:ascii="Arial" w:hAnsi="Arial" w:cs="Arial"/>
-          <w:i/>
-          <w:iCs/>
-          <w:color w:val="222222"/>
-        </w:rPr>
-        <w:t xml:space="preserve"> a capital of a District municipality; In a District municipality other than the District capital.</w:t>
+      <w:r>
+        <w:rPr>
+          <w:rFonts w:ascii="Arial" w:hAnsi="Arial" w:cs="Arial"/>
+          <w:color w:val="222222"/>
+        </w:rPr>
+        <w:t xml:space="preserve">determined with: Declarative question: In which type of municipality do you currently live in? </w:t>
+      </w:r>
+      <w:r>
+        <w:rPr>
+          <w:rFonts w:ascii="Arial" w:hAnsi="Arial" w:cs="Arial"/>
+          <w:i/>
+          <w:iCs/>
+          <w:color w:val="222222"/>
+        </w:rPr>
+        <w:t>A metropolitan municipality; In a capital of a District municipality; In a District municipality other than the District capital.</w:t>
       </w:r>
     </w:p>
     <w:p>
@@ -12466,23 +11312,13 @@
           <w:lang w:val="fr-CH"/>
         </w:rPr>
       </w:pPr>
-      <w:proofErr w:type="gramStart"/>
       <w:r>
         <w:rPr>
           <w:rFonts w:ascii="Arial" w:hAnsi="Arial" w:cs="Arial"/>
           <w:color w:val="222222"/>
           <w:lang w:val="fr-CH"/>
         </w:rPr>
-        <w:t>source</w:t>
-      </w:r>
-      <w:proofErr w:type="gramEnd"/>
-      <w:r>
-        <w:rPr>
-          <w:rFonts w:ascii="Arial" w:hAnsi="Arial" w:cs="Arial"/>
-          <w:color w:val="222222"/>
-          <w:lang w:val="fr-CH"/>
-        </w:rPr>
-        <w:t xml:space="preserve">: </w:t>
+        <w:t xml:space="preserve">source: </w:t>
       </w:r>
       <w:r>
         <w:rPr>
@@ -12616,21 +11452,12 @@
           <w:color w:val="222222"/>
         </w:rPr>
       </w:pPr>
-      <w:proofErr w:type="gramStart"/>
-      <w:r>
-        <w:rPr>
-          <w:rFonts w:ascii="Arial" w:hAnsi="Arial" w:cs="Arial"/>
-          <w:color w:val="222222"/>
-        </w:rPr>
-        <w:t>description</w:t>
-      </w:r>
-      <w:proofErr w:type="gramEnd"/>
-      <w:r>
-        <w:rPr>
-          <w:rFonts w:ascii="Arial" w:hAnsi="Arial" w:cs="Arial"/>
-          <w:color w:val="222222"/>
-        </w:rPr>
-        <w:t xml:space="preserve">: </w:t>
+      <w:r>
+        <w:rPr>
+          <w:rFonts w:ascii="Arial" w:hAnsi="Arial" w:cs="Arial"/>
+          <w:color w:val="222222"/>
+        </w:rPr>
+        <w:t xml:space="preserve">description: </w:t>
       </w:r>
       <w:r>
         <w:rPr>
@@ -12656,21 +11483,12 @@
           <w:color w:val="222222"/>
         </w:rPr>
       </w:pPr>
-      <w:proofErr w:type="gramStart"/>
-      <w:r>
-        <w:rPr>
-          <w:rFonts w:ascii="Arial" w:hAnsi="Arial" w:cs="Arial"/>
-          <w:color w:val="222222"/>
-        </w:rPr>
-        <w:t>determined</w:t>
-      </w:r>
-      <w:proofErr w:type="gramEnd"/>
-      <w:r>
-        <w:rPr>
-          <w:rFonts w:ascii="Arial" w:hAnsi="Arial" w:cs="Arial"/>
-          <w:color w:val="222222"/>
-        </w:rPr>
-        <w:t xml:space="preserve"> with: Declarative question: What is the size of the agglomeration you currently live in? </w:t>
+      <w:r>
+        <w:rPr>
+          <w:rFonts w:ascii="Arial" w:hAnsi="Arial" w:cs="Arial"/>
+          <w:color w:val="222222"/>
+        </w:rPr>
+        <w:t xml:space="preserve">determined with: Declarative question: What is the size of the agglomeration you currently live in? </w:t>
       </w:r>
       <w:r>
         <w:rPr>
@@ -12899,21 +11717,12 @@
           <w:color w:val="222222"/>
         </w:rPr>
       </w:pPr>
-      <w:proofErr w:type="gramStart"/>
-      <w:r>
-        <w:rPr>
-          <w:rFonts w:ascii="Arial" w:hAnsi="Arial" w:cs="Arial"/>
-          <w:color w:val="222222"/>
-        </w:rPr>
-        <w:t>description</w:t>
-      </w:r>
-      <w:proofErr w:type="gramEnd"/>
-      <w:r>
-        <w:rPr>
-          <w:rFonts w:ascii="Arial" w:hAnsi="Arial" w:cs="Arial"/>
-          <w:color w:val="222222"/>
-        </w:rPr>
-        <w:t xml:space="preserve">: From the source we obtain the area type (defined according to the following categories </w:t>
+      <w:r>
+        <w:rPr>
+          <w:rFonts w:ascii="Arial" w:hAnsi="Arial" w:cs="Arial"/>
+          <w:color w:val="222222"/>
+        </w:rPr>
+        <w:t xml:space="preserve">description: From the source we obtain the area type (defined according to the following categories </w:t>
       </w:r>
       <w:r>
         <w:rPr>
@@ -13001,21 +11810,12 @@
           <w:color w:val="222222"/>
         </w:rPr>
       </w:pPr>
-      <w:proofErr w:type="gramStart"/>
-      <w:r>
-        <w:rPr>
-          <w:rFonts w:ascii="Arial" w:hAnsi="Arial" w:cs="Arial"/>
-          <w:color w:val="222222"/>
-        </w:rPr>
-        <w:t>determined</w:t>
-      </w:r>
-      <w:proofErr w:type="gramEnd"/>
-      <w:r>
-        <w:rPr>
-          <w:rFonts w:ascii="Arial" w:hAnsi="Arial" w:cs="Arial"/>
-          <w:color w:val="222222"/>
-        </w:rPr>
-        <w:t xml:space="preserve"> with: zip code / </w:t>
+      <w:r>
+        <w:rPr>
+          <w:rFonts w:ascii="Arial" w:hAnsi="Arial" w:cs="Arial"/>
+          <w:color w:val="222222"/>
+        </w:rPr>
+        <w:t xml:space="preserve">determined with: zip code / </w:t>
       </w:r>
       <w:proofErr w:type="spellStart"/>
       <w:r>
@@ -13064,7 +11864,7 @@
 </file>
 
 <file path=word/numbering.xml><?xml version="1.0" encoding="utf-8"?>
-<w:numbering xmlns:wpc="http://schemas.microsoft.com/office/word/2010/wordprocessingCanvas" xmlns:cx="http://schemas.microsoft.com/office/drawing/2014/chartex" xmlns:cx1="http://schemas.microsoft.com/office/drawing/2015/9/8/chartex" xmlns:mc="http://schemas.openxmlformats.org/markup-compatibility/2006" xmlns:o="urn:schemas-microsoft-com:office:office" xmlns:r="http://schemas.openxmlformats.org/officeDocument/2006/relationships" xmlns:m="http://schemas.openxmlformats.org/officeDocument/2006/math" xmlns:v="urn:schemas-microsoft-com:vml" xmlns:wp14="http://schemas.microsoft.com/office/word/2010/wordprocessingDrawing" xmlns:wp="http://schemas.openxmlformats.org/drawingml/2006/wordprocessingDrawing" xmlns:w10="urn:schemas-microsoft-com:office:word" xmlns:w="http://schemas.openxmlformats.org/wordprocessingml/2006/main" xmlns:w14="http://schemas.microsoft.com/office/word/2010/wordml" xmlns:w15="http://schemas.microsoft.com/office/word/2012/wordml" xmlns:w16se="http://schemas.microsoft.com/office/word/2015/wordml/symex" xmlns:wpg="http://schemas.microsoft.com/office/word/2010/wordprocessingGroup" xmlns:wpi="http://schemas.microsoft.com/office/word/2010/wordprocessingInk" xmlns:wne="http://schemas.microsoft.com/office/word/2006/wordml" xmlns:wps="http://schemas.microsoft.com/office/word/2010/wordprocessingShape" mc:Ignorable="w14 w15 w16se wp14">
+<w:numbering xmlns:wpc="http://schemas.microsoft.com/office/word/2010/wordprocessingCanvas" xmlns:cx="http://schemas.microsoft.com/office/drawing/2014/chartex" xmlns:cx1="http://schemas.microsoft.com/office/drawing/2015/9/8/chartex" xmlns:cx2="http://schemas.microsoft.com/office/drawing/2015/10/21/chartex" xmlns:cx3="http://schemas.microsoft.com/office/drawing/2016/5/9/chartex" xmlns:cx4="http://schemas.microsoft.com/office/drawing/2016/5/10/chartex" xmlns:cx5="http://schemas.microsoft.com/office/drawing/2016/5/11/chartex" xmlns:cx6="http://schemas.microsoft.com/office/drawing/2016/5/12/chartex" xmlns:cx7="http://schemas.microsoft.com/office/drawing/2016/5/13/chartex" xmlns:cx8="http://schemas.microsoft.com/office/drawing/2016/5/14/chartex" xmlns:mc="http://schemas.openxmlformats.org/markup-compatibility/2006" xmlns:aink="http://schemas.microsoft.com/office/drawing/2016/ink" xmlns:am3d="http://schemas.microsoft.com/office/drawing/2017/model3d" xmlns:o="urn:schemas-microsoft-com:office:office" xmlns:r="http://schemas.openxmlformats.org/officeDocument/2006/relationships" xmlns:m="http://schemas.openxmlformats.org/officeDocument/2006/math" xmlns:v="urn:schemas-microsoft-com:vml" xmlns:wp14="http://schemas.microsoft.com/office/word/2010/wordprocessingDrawing" xmlns:wp="http://schemas.openxmlformats.org/drawingml/2006/wordprocessingDrawing" xmlns:w10="urn:schemas-microsoft-com:office:word" xmlns:w="http://schemas.openxmlformats.org/wordprocessingml/2006/main" xmlns:w14="http://schemas.microsoft.com/office/word/2010/wordml" xmlns:w15="http://schemas.microsoft.com/office/word/2012/wordml" xmlns:w16cex="http://schemas.microsoft.com/office/word/2018/wordml/cex" xmlns:w16cid="http://schemas.microsoft.com/office/word/2016/wordml/cid" xmlns:w16="http://schemas.microsoft.com/office/word/2018/wordml" xmlns:w16se="http://schemas.microsoft.com/office/word/2015/wordml/symex" xmlns:wpg="http://schemas.microsoft.com/office/word/2010/wordprocessingGroup" xmlns:wpi="http://schemas.microsoft.com/office/word/2010/wordprocessingInk" xmlns:wne="http://schemas.microsoft.com/office/word/2006/wordml" xmlns:wps="http://schemas.microsoft.com/office/word/2010/wordprocessingShape" mc:Ignorable="w14 w15 w16se w16cid w16 w16cex wp14">
   <w:abstractNum w:abstractNumId="0" w15:restartNumberingAfterBreak="0">
     <w:nsid w:val="30351755"/>
     <w:multiLevelType w:val="hybridMultilevel"/>
@@ -13452,7 +12252,7 @@
 </file>
 
 <file path=word/styles.xml><?xml version="1.0" encoding="utf-8"?>
-<w:styles xmlns:mc="http://schemas.openxmlformats.org/markup-compatibility/2006" xmlns:r="http://schemas.openxmlformats.org/officeDocument/2006/relationships" xmlns:w="http://schemas.openxmlformats.org/wordprocessingml/2006/main" xmlns:w14="http://schemas.microsoft.com/office/word/2010/wordml" xmlns:w15="http://schemas.microsoft.com/office/word/2012/wordml" xmlns:w16se="http://schemas.microsoft.com/office/word/2015/wordml/symex" mc:Ignorable="w14 w15 w16se">
+<w:styles xmlns:mc="http://schemas.openxmlformats.org/markup-compatibility/2006" xmlns:r="http://schemas.openxmlformats.org/officeDocument/2006/relationships" xmlns:w="http://schemas.openxmlformats.org/wordprocessingml/2006/main" xmlns:w14="http://schemas.microsoft.com/office/word/2010/wordml" xmlns:w15="http://schemas.microsoft.com/office/word/2012/wordml" xmlns:w16cex="http://schemas.microsoft.com/office/word/2018/wordml/cex" xmlns:w16cid="http://schemas.microsoft.com/office/word/2016/wordml/cid" xmlns:w16="http://schemas.microsoft.com/office/word/2018/wordml" xmlns:w16se="http://schemas.microsoft.com/office/word/2015/wordml/symex" mc:Ignorable="w14 w15 w16se w16cid w16 w16cex">
   <w:docDefaults>
     <w:rPrDefault>
       <w:rPr>
@@ -13464,7 +12264,7 @@
     </w:rPrDefault>
     <w:pPrDefault/>
   </w:docDefaults>
-  <w:latentStyles w:defLockedState="0" w:defUIPriority="99" w:defSemiHidden="0" w:defUnhideWhenUsed="0" w:defQFormat="0" w:count="371">
+  <w:latentStyles w:defLockedState="0" w:defUIPriority="99" w:defSemiHidden="0" w:defUnhideWhenUsed="0" w:defQFormat="0" w:count="376">
     <w:lsdException w:name="Normal" w:uiPriority="0" w:qFormat="1"/>
     <w:lsdException w:name="heading 1" w:uiPriority="9" w:qFormat="1"/>
     <w:lsdException w:name="heading 2" w:semiHidden="1" w:uiPriority="9" w:unhideWhenUsed="1" w:qFormat="1"/>
@@ -13570,7 +12370,6 @@
     <w:lsdException w:name="HTML Sample" w:semiHidden="1" w:unhideWhenUsed="1"/>
     <w:lsdException w:name="HTML Typewriter" w:semiHidden="1" w:unhideWhenUsed="1"/>
     <w:lsdException w:name="HTML Variable" w:semiHidden="1" w:unhideWhenUsed="1"/>
-    <w:lsdException w:name="Normal Table" w:semiHidden="1" w:unhideWhenUsed="1"/>
     <w:lsdException w:name="annotation subject" w:semiHidden="1" w:unhideWhenUsed="1"/>
     <w:lsdException w:name="No List" w:semiHidden="1" w:unhideWhenUsed="1"/>
     <w:lsdException w:name="Outline List 1" w:semiHidden="1" w:unhideWhenUsed="1"/>
@@ -13613,11 +12412,8 @@
     <w:lsdException w:name="Table Contemporary" w:semiHidden="1" w:unhideWhenUsed="1"/>
     <w:lsdException w:name="Table Elegant" w:semiHidden="1" w:unhideWhenUsed="1"/>
     <w:lsdException w:name="Table Professional" w:semiHidden="1" w:unhideWhenUsed="1"/>
-    <w:lsdException w:name="Table Subtle 1" w:semiHidden="1" w:unhideWhenUsed="1"/>
     <w:lsdException w:name="Table Subtle 2" w:semiHidden="1" w:unhideWhenUsed="1"/>
     <w:lsdException w:name="Table Web 1" w:semiHidden="1" w:unhideWhenUsed="1"/>
-    <w:lsdException w:name="Table Web 2" w:semiHidden="1" w:unhideWhenUsed="1"/>
-    <w:lsdException w:name="Table Web 3" w:semiHidden="1" w:unhideWhenUsed="1"/>
     <w:lsdException w:name="Balloon Text" w:semiHidden="1" w:unhideWhenUsed="1"/>
     <w:lsdException w:name="Table Grid" w:uiPriority="39"/>
     <w:lsdException w:name="Table Theme" w:semiHidden="1" w:unhideWhenUsed="1"/>
@@ -13836,6 +12632,11 @@
     <w:lsdException w:name="List Table 5 Dark Accent 6" w:uiPriority="50"/>
     <w:lsdException w:name="List Table 6 Colorful Accent 6" w:uiPriority="51"/>
     <w:lsdException w:name="List Table 7 Colorful Accent 6" w:uiPriority="52"/>
+    <w:lsdException w:name="Mention" w:semiHidden="1" w:unhideWhenUsed="1"/>
+    <w:lsdException w:name="Smart Hyperlink" w:semiHidden="1" w:unhideWhenUsed="1"/>
+    <w:lsdException w:name="Hashtag" w:semiHidden="1" w:unhideWhenUsed="1"/>
+    <w:lsdException w:name="Unresolved Mention" w:semiHidden="1" w:unhideWhenUsed="1"/>
+    <w:lsdException w:name="Smart Link" w:semiHidden="1" w:unhideWhenUsed="1"/>
   </w:latentStyles>
   <w:style w:type="paragraph" w:default="1" w:styleId="Normal">
     <w:name w:val="Normal"/>

</xml_diff>

<commit_message>
Add zip for TR
</commit_message>
<xml_diff>
--- a/papers/Appendix_quotas.docx
+++ b/papers/Appendix_quotas.docx
@@ -591,23 +591,13 @@
         </w:rPr>
         <w:t xml:space="preserve">; </w:t>
       </w:r>
-      <w:proofErr w:type="spellStart"/>
-      <w:r>
-        <w:rPr>
-          <w:rFonts w:ascii="Arial" w:hAnsi="Arial" w:cs="Arial"/>
-          <w:iCs/>
-          <w:color w:val="222222"/>
-        </w:rPr>
-        <w:t>Noth</w:t>
-      </w:r>
-      <w:proofErr w:type="spellEnd"/>
-      <w:r>
-        <w:rPr>
-          <w:rFonts w:ascii="Arial" w:hAnsi="Arial" w:cs="Arial"/>
-          <w:iCs/>
-          <w:color w:val="222222"/>
-        </w:rPr>
-        <w:t xml:space="preserve"> Carolina </w:t>
+      <w:r>
+        <w:rPr>
+          <w:rFonts w:ascii="Arial" w:hAnsi="Arial" w:cs="Arial"/>
+          <w:iCs/>
+          <w:color w:val="222222"/>
+        </w:rPr>
+        <w:t xml:space="preserve">Noth Carolina </w:t>
       </w:r>
       <w:r>
         <w:rPr>
@@ -808,7 +798,6 @@
         </w:rPr>
         <w:t xml:space="preserve">determined with: </w:t>
       </w:r>
-      <w:proofErr w:type="spellStart"/>
       <w:r>
         <w:rPr>
           <w:rFonts w:ascii="Arial" w:hAnsi="Arial" w:cs="Arial"/>
@@ -816,7 +805,6 @@
         </w:rPr>
         <w:t>zipcode</w:t>
       </w:r>
-      <w:proofErr w:type="spellEnd"/>
     </w:p>
     <w:p>
       <w:pPr>
@@ -1078,59 +1066,13 @@
           <w:lang w:val="fr-FR"/>
         </w:rPr>
       </w:pPr>
-      <w:proofErr w:type="spellStart"/>
       <w:r>
         <w:rPr>
           <w:rFonts w:ascii="Arial" w:hAnsi="Arial" w:cs="Arial"/>
           <w:color w:val="222222"/>
           <w:lang w:val="fr-FR"/>
         </w:rPr>
-        <w:t>baseline</w:t>
-      </w:r>
-      <w:proofErr w:type="spellEnd"/>
-      <w:r>
-        <w:rPr>
-          <w:rFonts w:ascii="Arial" w:hAnsi="Arial" w:cs="Arial"/>
-          <w:color w:val="222222"/>
-          <w:lang w:val="fr-FR"/>
-        </w:rPr>
-        <w:t xml:space="preserve"> </w:t>
-      </w:r>
-      <w:proofErr w:type="spellStart"/>
-      <w:r>
-        <w:rPr>
-          <w:rFonts w:ascii="Arial" w:hAnsi="Arial" w:cs="Arial"/>
-          <w:color w:val="222222"/>
-          <w:lang w:val="fr-FR"/>
-        </w:rPr>
-        <w:t>units</w:t>
-      </w:r>
-      <w:proofErr w:type="spellEnd"/>
-      <w:r>
-        <w:rPr>
-          <w:rFonts w:ascii="Arial" w:hAnsi="Arial" w:cs="Arial"/>
-          <w:color w:val="222222"/>
-          <w:lang w:val="fr-FR"/>
-        </w:rPr>
-        <w:t xml:space="preserve">: </w:t>
-      </w:r>
-      <w:proofErr w:type="spellStart"/>
-      <w:r>
-        <w:rPr>
-          <w:rFonts w:ascii="Arial" w:hAnsi="Arial" w:cs="Arial"/>
-          <w:color w:val="222222"/>
-          <w:lang w:val="fr-FR"/>
-        </w:rPr>
-        <w:t>Region</w:t>
-      </w:r>
-      <w:proofErr w:type="spellEnd"/>
-      <w:r>
-        <w:rPr>
-          <w:rFonts w:ascii="Arial" w:hAnsi="Arial" w:cs="Arial"/>
-          <w:color w:val="222222"/>
-          <w:lang w:val="fr-FR"/>
-        </w:rPr>
-        <w:t xml:space="preserve"> (NUTS 2)</w:t>
+        <w:t>baseline units: Region (NUTS 2)</w:t>
       </w:r>
     </w:p>
     <w:p>
@@ -1239,7 +1181,6 @@
         </w:rPr>
         <w:t>Î</w:t>
       </w:r>
-      <w:proofErr w:type="spellStart"/>
       <w:r>
         <w:rPr>
           <w:rFonts w:ascii="Arial" w:hAnsi="Arial" w:cs="Arial"/>
@@ -1250,7 +1191,6 @@
         </w:rPr>
         <w:t>le-de-France</w:t>
       </w:r>
-      <w:proofErr w:type="spellEnd"/>
     </w:p>
     <w:p>
       <w:pPr>
@@ -1267,25 +1207,135 @@
           <w:color w:val="222222"/>
           <w:lang w:val="fr-CH"/>
         </w:rPr>
-        <w:t xml:space="preserve">- </w:t>
-      </w:r>
-      <w:proofErr w:type="spellStart"/>
+        <w:t xml:space="preserve">- Region 2: </w:t>
+      </w:r>
+      <w:r>
+        <w:rPr>
+          <w:rFonts w:ascii="Arial" w:hAnsi="Arial" w:cs="Arial"/>
+          <w:i/>
+          <w:iCs/>
+          <w:color w:val="222222"/>
+          <w:lang w:val="fr-FR"/>
+        </w:rPr>
+        <w:t>Nord-Ouest</w:t>
+      </w:r>
+      <w:r>
+        <w:rPr>
+          <w:rFonts w:ascii="Arial" w:hAnsi="Arial" w:cs="Arial"/>
+          <w:i/>
+          <w:iCs/>
+          <w:color w:val="222222"/>
+          <w:lang w:val="fr-FR"/>
+        </w:rPr>
+        <w:t> </w:t>
+      </w:r>
+      <w:r>
+        <w:rPr>
+          <w:rFonts w:ascii="Arial" w:hAnsi="Arial" w:cs="Arial"/>
+          <w:iCs/>
+          <w:color w:val="222222"/>
+          <w:lang w:val="fr-FR"/>
+        </w:rPr>
+        <w:t xml:space="preserve">: </w:t>
+      </w:r>
+      <w:r>
+        <w:rPr>
+          <w:rFonts w:ascii="Arial" w:hAnsi="Arial" w:cs="Arial"/>
+          <w:iCs/>
+          <w:color w:val="222222"/>
+          <w:lang w:val="fr-FR"/>
+        </w:rPr>
+        <w:t>Centre</w:t>
+      </w:r>
+      <w:r>
+        <w:rPr>
+          <w:rFonts w:ascii="Arial" w:hAnsi="Arial" w:cs="Arial"/>
+          <w:iCs/>
+          <w:color w:val="222222"/>
+          <w:lang w:val="fr-FR"/>
+        </w:rPr>
+        <w:t>-Val de Loire ; Pays de la Loire</w:t>
+      </w:r>
+      <w:r>
+        <w:rPr>
+          <w:rFonts w:ascii="Arial" w:hAnsi="Arial" w:cs="Arial"/>
+          <w:iCs/>
+          <w:color w:val="222222"/>
+          <w:lang w:val="fr-FR"/>
+        </w:rPr>
+        <w:t> ; Poitou-Charentes ; Bretagne ; Normandie</w:t>
+      </w:r>
+    </w:p>
+    <w:p>
+      <w:pPr>
+        <w:rPr>
+          <w:rFonts w:ascii="Arial" w:hAnsi="Arial" w:cs="Arial"/>
+          <w:color w:val="222222"/>
+          <w:lang w:val="fr-FR"/>
+        </w:rPr>
+      </w:pPr>
       <w:r>
         <w:rPr>
           <w:rFonts w:ascii="Arial" w:hAnsi="Arial" w:cs="Arial"/>
           <w:color w:val="222222"/>
           <w:lang w:val="fr-CH"/>
         </w:rPr>
-        <w:t>Region</w:t>
-      </w:r>
-      <w:proofErr w:type="spellEnd"/>
+        <w:t xml:space="preserve">- Region 3: </w:t>
+      </w:r>
+      <w:r>
+        <w:rPr>
+          <w:rFonts w:ascii="Arial" w:hAnsi="Arial" w:cs="Arial"/>
+          <w:i/>
+          <w:iCs/>
+          <w:color w:val="222222"/>
+          <w:lang w:val="fr-FR"/>
+        </w:rPr>
+        <w:t>Nord-Est</w:t>
+      </w:r>
+      <w:r>
+        <w:rPr>
+          <w:rFonts w:ascii="Arial" w:hAnsi="Arial" w:cs="Arial"/>
+          <w:i/>
+          <w:iCs/>
+          <w:color w:val="222222"/>
+          <w:lang w:val="fr-FR"/>
+        </w:rPr>
+        <w:t> </w:t>
+      </w:r>
+      <w:r>
+        <w:rPr>
+          <w:rFonts w:ascii="Arial" w:hAnsi="Arial" w:cs="Arial"/>
+          <w:iCs/>
+          <w:color w:val="222222"/>
+          <w:lang w:val="fr-FR"/>
+        </w:rPr>
+        <w:t>:</w:t>
+      </w:r>
+      <w:r>
+        <w:rPr>
+          <w:rFonts w:ascii="Arial" w:hAnsi="Arial" w:cs="Arial"/>
+          <w:iCs/>
+          <w:color w:val="222222"/>
+          <w:lang w:val="fr-FR"/>
+        </w:rPr>
+        <w:t xml:space="preserve"> Grand Est ; Hauts-de-France ; Bourgogne-Franche-Comté</w:t>
+      </w:r>
+    </w:p>
+    <w:p>
+      <w:pPr>
+        <w:rPr>
+          <w:rFonts w:ascii="Arial" w:hAnsi="Arial" w:cs="Arial"/>
+          <w:color w:val="222222"/>
+          <w:lang w:val="fr-FR"/>
+        </w:rPr>
+      </w:pPr>
       <w:r>
         <w:rPr>
           <w:rFonts w:ascii="Arial" w:hAnsi="Arial" w:cs="Arial"/>
           <w:color w:val="222222"/>
           <w:lang w:val="fr-CH"/>
         </w:rPr>
-        <w:t xml:space="preserve"> 2: </w:t>
+        <w:t xml:space="preserve">- Region 4: </w:t>
       </w:r>
       <w:r>
         <w:rPr>
@@ -1295,7 +1345,7 @@
           <w:color w:val="222222"/>
           <w:lang w:val="fr-FR"/>
         </w:rPr>
-        <w:t>Nord-Ouest</w:t>
+        <w:t>Sud-Ouest</w:t>
       </w:r>
       <w:r>
         <w:rPr>
@@ -1314,7 +1364,7 @@
           <w:color w:val="222222"/>
           <w:lang w:val="fr-FR"/>
         </w:rPr>
-        <w:t xml:space="preserve">: </w:t>
+        <w:t>:</w:t>
       </w:r>
       <w:r>
         <w:rPr>
@@ -1323,34 +1373,16 @@
           <w:color w:val="222222"/>
           <w:lang w:val="fr-FR"/>
         </w:rPr>
-        <w:t>Centre</w:t>
-      </w:r>
-      <w:r>
-        <w:rPr>
-          <w:rFonts w:ascii="Arial" w:hAnsi="Arial" w:cs="Arial"/>
-          <w:iCs/>
+        <w:t xml:space="preserve"> Aquitaine ; Limousin ; Languedoc-Roussillon ; Midi-Pyrénées</w:t>
+      </w:r>
+    </w:p>
+    <w:p>
+      <w:pPr>
+        <w:rPr>
+          <w:rFonts w:ascii="Arial" w:hAnsi="Arial" w:cs="Arial"/>
           <w:color w:val="222222"/>
           <w:lang w:val="fr-FR"/>
         </w:rPr>
-        <w:t>-Val de Loire ; Pays de la Loire</w:t>
-      </w:r>
-      <w:r>
-        <w:rPr>
-          <w:rFonts w:ascii="Arial" w:hAnsi="Arial" w:cs="Arial"/>
-          <w:iCs/>
-          <w:color w:val="222222"/>
-          <w:lang w:val="fr-FR"/>
-        </w:rPr>
-        <w:t> ; Poitou-Charentes ; Bretagne ; Normandie</w:t>
-      </w:r>
-    </w:p>
-    <w:p>
-      <w:pPr>
-        <w:rPr>
-          <w:rFonts w:ascii="Arial" w:hAnsi="Arial" w:cs="Arial"/>
-          <w:color w:val="222222"/>
-          <w:lang w:val="fr-FR"/>
-        </w:rPr>
       </w:pPr>
       <w:r>
         <w:rPr>
@@ -1358,171 +1390,7 @@
           <w:color w:val="222222"/>
           <w:lang w:val="fr-CH"/>
         </w:rPr>
-        <w:t xml:space="preserve">- </w:t>
-      </w:r>
-      <w:proofErr w:type="spellStart"/>
-      <w:r>
-        <w:rPr>
-          <w:rFonts w:ascii="Arial" w:hAnsi="Arial" w:cs="Arial"/>
-          <w:color w:val="222222"/>
-          <w:lang w:val="fr-CH"/>
-        </w:rPr>
-        <w:t>Region</w:t>
-      </w:r>
-      <w:proofErr w:type="spellEnd"/>
-      <w:r>
-        <w:rPr>
-          <w:rFonts w:ascii="Arial" w:hAnsi="Arial" w:cs="Arial"/>
-          <w:color w:val="222222"/>
-          <w:lang w:val="fr-CH"/>
-        </w:rPr>
-        <w:t xml:space="preserve"> 3: </w:t>
-      </w:r>
-      <w:r>
-        <w:rPr>
-          <w:rFonts w:ascii="Arial" w:hAnsi="Arial" w:cs="Arial"/>
-          <w:i/>
-          <w:iCs/>
-          <w:color w:val="222222"/>
-          <w:lang w:val="fr-FR"/>
-        </w:rPr>
-        <w:t>Nord-Est</w:t>
-      </w:r>
-      <w:r>
-        <w:rPr>
-          <w:rFonts w:ascii="Arial" w:hAnsi="Arial" w:cs="Arial"/>
-          <w:i/>
-          <w:iCs/>
-          <w:color w:val="222222"/>
-          <w:lang w:val="fr-FR"/>
-        </w:rPr>
-        <w:t> </w:t>
-      </w:r>
-      <w:r>
-        <w:rPr>
-          <w:rFonts w:ascii="Arial" w:hAnsi="Arial" w:cs="Arial"/>
-          <w:iCs/>
-          <w:color w:val="222222"/>
-          <w:lang w:val="fr-FR"/>
-        </w:rPr>
-        <w:t>:</w:t>
-      </w:r>
-      <w:r>
-        <w:rPr>
-          <w:rFonts w:ascii="Arial" w:hAnsi="Arial" w:cs="Arial"/>
-          <w:iCs/>
-          <w:color w:val="222222"/>
-          <w:lang w:val="fr-FR"/>
-        </w:rPr>
-        <w:t xml:space="preserve"> Grand Est ; Hauts-de-France ; Bourgogne-Franche-Comté</w:t>
-      </w:r>
-    </w:p>
-    <w:p>
-      <w:pPr>
-        <w:rPr>
-          <w:rFonts w:ascii="Arial" w:hAnsi="Arial" w:cs="Arial"/>
-          <w:color w:val="222222"/>
-          <w:lang w:val="fr-FR"/>
-        </w:rPr>
-      </w:pPr>
-      <w:r>
-        <w:rPr>
-          <w:rFonts w:ascii="Arial" w:hAnsi="Arial" w:cs="Arial"/>
-          <w:color w:val="222222"/>
-          <w:lang w:val="fr-CH"/>
-        </w:rPr>
-        <w:t xml:space="preserve">- </w:t>
-      </w:r>
-      <w:proofErr w:type="spellStart"/>
-      <w:r>
-        <w:rPr>
-          <w:rFonts w:ascii="Arial" w:hAnsi="Arial" w:cs="Arial"/>
-          <w:color w:val="222222"/>
-          <w:lang w:val="fr-CH"/>
-        </w:rPr>
-        <w:t>Region</w:t>
-      </w:r>
-      <w:proofErr w:type="spellEnd"/>
-      <w:r>
-        <w:rPr>
-          <w:rFonts w:ascii="Arial" w:hAnsi="Arial" w:cs="Arial"/>
-          <w:color w:val="222222"/>
-          <w:lang w:val="fr-CH"/>
-        </w:rPr>
-        <w:t xml:space="preserve"> 4: </w:t>
-      </w:r>
-      <w:r>
-        <w:rPr>
-          <w:rFonts w:ascii="Arial" w:hAnsi="Arial" w:cs="Arial"/>
-          <w:i/>
-          <w:iCs/>
-          <w:color w:val="222222"/>
-          <w:lang w:val="fr-FR"/>
-        </w:rPr>
-        <w:t>Sud-Ouest</w:t>
-      </w:r>
-      <w:r>
-        <w:rPr>
-          <w:rFonts w:ascii="Arial" w:hAnsi="Arial" w:cs="Arial"/>
-          <w:i/>
-          <w:iCs/>
-          <w:color w:val="222222"/>
-          <w:lang w:val="fr-FR"/>
-        </w:rPr>
-        <w:t> </w:t>
-      </w:r>
-      <w:r>
-        <w:rPr>
-          <w:rFonts w:ascii="Arial" w:hAnsi="Arial" w:cs="Arial"/>
-          <w:iCs/>
-          <w:color w:val="222222"/>
-          <w:lang w:val="fr-FR"/>
-        </w:rPr>
-        <w:t>:</w:t>
-      </w:r>
-      <w:r>
-        <w:rPr>
-          <w:rFonts w:ascii="Arial" w:hAnsi="Arial" w:cs="Arial"/>
-          <w:iCs/>
-          <w:color w:val="222222"/>
-          <w:lang w:val="fr-FR"/>
-        </w:rPr>
-        <w:t xml:space="preserve"> Aquitaine ; Limousin ; Languedoc-Roussillon ; Midi-Pyrénées</w:t>
-      </w:r>
-    </w:p>
-    <w:p>
-      <w:pPr>
-        <w:rPr>
-          <w:rFonts w:ascii="Arial" w:hAnsi="Arial" w:cs="Arial"/>
-          <w:color w:val="222222"/>
-          <w:lang w:val="fr-FR"/>
-        </w:rPr>
-      </w:pPr>
-      <w:r>
-        <w:rPr>
-          <w:rFonts w:ascii="Arial" w:hAnsi="Arial" w:cs="Arial"/>
-          <w:color w:val="222222"/>
-          <w:lang w:val="fr-CH"/>
-        </w:rPr>
-        <w:t xml:space="preserve">- </w:t>
-      </w:r>
-      <w:proofErr w:type="spellStart"/>
-      <w:r>
-        <w:rPr>
-          <w:rFonts w:ascii="Arial" w:hAnsi="Arial" w:cs="Arial"/>
-          <w:color w:val="222222"/>
-          <w:lang w:val="fr-CH"/>
-        </w:rPr>
-        <w:t>Region</w:t>
-      </w:r>
-      <w:proofErr w:type="spellEnd"/>
-      <w:r>
-        <w:rPr>
-          <w:rFonts w:ascii="Arial" w:hAnsi="Arial" w:cs="Arial"/>
-          <w:color w:val="222222"/>
-          <w:lang w:val="fr-CH"/>
-        </w:rPr>
-        <w:t xml:space="preserve"> 5: </w:t>
+        <w:t xml:space="preserve">- Region 5: </w:t>
       </w:r>
       <w:r>
         <w:rPr>
@@ -1615,7 +1483,6 @@
         </w:rPr>
         <w:t xml:space="preserve">determined with: </w:t>
       </w:r>
-      <w:proofErr w:type="spellStart"/>
       <w:r>
         <w:rPr>
           <w:rFonts w:ascii="Calibri" w:hAnsi="Calibri" w:cs="Calibri"/>
@@ -1623,7 +1490,6 @@
         </w:rPr>
         <w:t>zipcode</w:t>
       </w:r>
-      <w:proofErr w:type="spellEnd"/>
       <w:r>
         <w:rPr>
           <w:rFonts w:ascii="Calibri" w:hAnsi="Calibri" w:cs="Calibri"/>
@@ -1894,17 +1760,8 @@
           <w:rFonts w:ascii="Calibri" w:hAnsi="Calibri" w:cs="Calibri"/>
           <w:color w:val="000000"/>
         </w:rPr>
-        <w:t xml:space="preserve">determined with: </w:t>
-      </w:r>
-      <w:proofErr w:type="spellStart"/>
-      <w:r>
-        <w:rPr>
-          <w:rFonts w:ascii="Calibri" w:hAnsi="Calibri" w:cs="Calibri"/>
-          <w:color w:val="000000"/>
-        </w:rPr>
-        <w:t>zipcode</w:t>
-      </w:r>
-      <w:proofErr w:type="spellEnd"/>
+        <w:t>determined with: zipcode</w:t>
+      </w:r>
     </w:p>
     <w:p>
       <w:pPr>
@@ -1957,7 +1814,6 @@
         </w:rPr>
         <w:t xml:space="preserve">- Region 1: </w:t>
       </w:r>
-      <w:proofErr w:type="spellStart"/>
       <w:r>
         <w:rPr>
           <w:rFonts w:ascii="Arial" w:hAnsi="Arial" w:cs="Arial"/>
@@ -1968,7 +1824,6 @@
         </w:rPr>
         <w:t>North</w:t>
       </w:r>
-      <w:proofErr w:type="spellEnd"/>
     </w:p>
     <w:p>
       <w:pPr>
@@ -2103,7 +1958,6 @@
         </w:rPr>
         <w:t xml:space="preserve">baseline unit: </w:t>
       </w:r>
-      <w:proofErr w:type="spellStart"/>
       <w:r>
         <w:rPr>
           <w:rFonts w:ascii="Arial" w:hAnsi="Arial" w:cs="Arial"/>
@@ -2111,7 +1965,6 @@
         </w:rPr>
         <w:t>Regiões</w:t>
       </w:r>
-      <w:proofErr w:type="spellEnd"/>
     </w:p>
     <w:p>
       <w:pPr>
@@ -2316,92 +2169,44 @@
           <w:color w:val="222222"/>
           <w:lang w:val="it-IT"/>
         </w:rPr>
-        <w:t xml:space="preserve">- </w:t>
-      </w:r>
-      <w:proofErr w:type="spellStart"/>
+        <w:t xml:space="preserve">- Region 2: </w:t>
+      </w:r>
       <w:r>
         <w:rPr>
           <w:rFonts w:ascii="Arial" w:hAnsi="Arial" w:cs="Arial"/>
           <w:color w:val="222222"/>
           <w:lang w:val="it-IT"/>
         </w:rPr>
-        <w:t>Region</w:t>
-      </w:r>
-      <w:proofErr w:type="spellEnd"/>
-      <w:r>
-        <w:rPr>
-          <w:rFonts w:ascii="Arial" w:hAnsi="Arial" w:cs="Arial"/>
+        <w:t xml:space="preserve">(Central) </w:t>
+      </w:r>
+      <w:r>
+        <w:rPr>
+          <w:rFonts w:ascii="Arial" w:hAnsi="Arial" w:cs="Arial"/>
+          <w:i/>
+          <w:iCs/>
           <w:color w:val="222222"/>
           <w:lang w:val="it-IT"/>
         </w:rPr>
-        <w:t xml:space="preserve"> 2: </w:t>
-      </w:r>
-      <w:r>
-        <w:rPr>
-          <w:rFonts w:ascii="Arial" w:hAnsi="Arial" w:cs="Arial"/>
-          <w:color w:val="222222"/>
+        <w:t>Manitoba; Saskatchewan</w:t>
+      </w:r>
+    </w:p>
+    <w:p>
+      <w:pPr>
+        <w:rPr>
+          <w:rFonts w:ascii="Calibri" w:hAnsi="Calibri" w:cs="Calibri"/>
+          <w:i/>
+          <w:iCs/>
+          <w:color w:val="000000"/>
           <w:lang w:val="it-IT"/>
         </w:rPr>
-        <w:t xml:space="preserve">(Central) </w:t>
-      </w:r>
-      <w:proofErr w:type="spellStart"/>
-      <w:r>
-        <w:rPr>
-          <w:rFonts w:ascii="Arial" w:hAnsi="Arial" w:cs="Arial"/>
-          <w:i/>
-          <w:iCs/>
+      </w:pPr>
+      <w:r>
+        <w:rPr>
+          <w:rFonts w:ascii="Arial" w:hAnsi="Arial" w:cs="Arial"/>
           <w:color w:val="222222"/>
           <w:lang w:val="it-IT"/>
         </w:rPr>
-        <w:t>Manitoba</w:t>
-      </w:r>
-      <w:proofErr w:type="spellEnd"/>
-      <w:r>
-        <w:rPr>
-          <w:rFonts w:ascii="Arial" w:hAnsi="Arial" w:cs="Arial"/>
-          <w:i/>
-          <w:iCs/>
-          <w:color w:val="222222"/>
-          <w:lang w:val="it-IT"/>
-        </w:rPr>
-        <w:t>; Saskatchewan</w:t>
-      </w:r>
-    </w:p>
-    <w:p>
-      <w:pPr>
-        <w:rPr>
-          <w:rFonts w:ascii="Calibri" w:hAnsi="Calibri" w:cs="Calibri"/>
-          <w:i/>
-          <w:iCs/>
-          <w:color w:val="000000"/>
-          <w:lang w:val="it-IT"/>
-        </w:rPr>
-      </w:pPr>
-      <w:r>
-        <w:rPr>
-          <w:rFonts w:ascii="Arial" w:hAnsi="Arial" w:cs="Arial"/>
-          <w:color w:val="222222"/>
-          <w:lang w:val="it-IT"/>
-        </w:rPr>
-        <w:t xml:space="preserve">- </w:t>
-      </w:r>
-      <w:proofErr w:type="spellStart"/>
-      <w:r>
-        <w:rPr>
-          <w:rFonts w:ascii="Arial" w:hAnsi="Arial" w:cs="Arial"/>
-          <w:color w:val="222222"/>
-          <w:lang w:val="it-IT"/>
-        </w:rPr>
-        <w:t>Region</w:t>
-      </w:r>
-      <w:proofErr w:type="spellEnd"/>
-      <w:r>
-        <w:rPr>
-          <w:rFonts w:ascii="Arial" w:hAnsi="Arial" w:cs="Arial"/>
-          <w:color w:val="222222"/>
-          <w:lang w:val="it-IT"/>
-        </w:rPr>
-        <w:t xml:space="preserve"> 3: </w:t>
+        <w:t xml:space="preserve">- Region 3: </w:t>
       </w:r>
       <w:r>
         <w:rPr>
@@ -2648,7 +2453,6 @@
         </w:rPr>
         <w:t xml:space="preserve">- Region 1: </w:t>
       </w:r>
-      <w:proofErr w:type="spellStart"/>
       <w:r>
         <w:rPr>
           <w:rFonts w:ascii="Arial" w:hAnsi="Arial" w:cs="Arial"/>
@@ -2657,58 +2461,35 @@
           <w:color w:val="222222"/>
           <w:lang w:val="fr-FR"/>
         </w:rPr>
-        <w:t>North</w:t>
-      </w:r>
-      <w:proofErr w:type="spellEnd"/>
-      <w:r>
-        <w:rPr>
-          <w:rFonts w:ascii="Arial" w:hAnsi="Arial" w:cs="Arial"/>
-          <w:i/>
-          <w:iCs/>
-          <w:color w:val="222222"/>
+        <w:t>North China</w:t>
+      </w:r>
+    </w:p>
+    <w:p>
+      <w:pPr>
+        <w:rPr>
+          <w:rFonts w:ascii="Calibri" w:hAnsi="Calibri" w:cs="Calibri"/>
+          <w:i/>
+          <w:iCs/>
+          <w:color w:val="000000"/>
           <w:lang w:val="fr-FR"/>
         </w:rPr>
-        <w:t xml:space="preserve"> China</w:t>
-      </w:r>
-    </w:p>
-    <w:p>
-      <w:pPr>
-        <w:rPr>
-          <w:rFonts w:ascii="Calibri" w:hAnsi="Calibri" w:cs="Calibri"/>
-          <w:i/>
-          <w:iCs/>
-          <w:color w:val="000000"/>
+      </w:pPr>
+      <w:r>
+        <w:rPr>
+          <w:rFonts w:ascii="Arial" w:hAnsi="Arial" w:cs="Arial"/>
+          <w:color w:val="222222"/>
+        </w:rPr>
+        <w:t xml:space="preserve">- Region 2: </w:t>
+      </w:r>
+      <w:r>
+        <w:rPr>
+          <w:rFonts w:ascii="Arial" w:hAnsi="Arial" w:cs="Arial"/>
+          <w:i/>
+          <w:iCs/>
+          <w:color w:val="222222"/>
           <w:lang w:val="fr-FR"/>
         </w:rPr>
-      </w:pPr>
-      <w:r>
-        <w:rPr>
-          <w:rFonts w:ascii="Arial" w:hAnsi="Arial" w:cs="Arial"/>
-          <w:color w:val="222222"/>
-        </w:rPr>
-        <w:t xml:space="preserve">- Region 2: </w:t>
-      </w:r>
-      <w:proofErr w:type="spellStart"/>
-      <w:r>
-        <w:rPr>
-          <w:rFonts w:ascii="Arial" w:hAnsi="Arial" w:cs="Arial"/>
-          <w:i/>
-          <w:iCs/>
-          <w:color w:val="222222"/>
-          <w:lang w:val="fr-FR"/>
-        </w:rPr>
-        <w:t>Northeast</w:t>
-      </w:r>
-      <w:proofErr w:type="spellEnd"/>
-      <w:r>
-        <w:rPr>
-          <w:rFonts w:ascii="Arial" w:hAnsi="Arial" w:cs="Arial"/>
-          <w:i/>
-          <w:iCs/>
-          <w:color w:val="222222"/>
-          <w:lang w:val="fr-FR"/>
-        </w:rPr>
-        <w:t xml:space="preserve"> China</w:t>
+        <w:t>Northeast China</w:t>
       </w:r>
     </w:p>
     <w:p>
@@ -2942,10 +2723,11 @@
           <w:color w:val="222222"/>
           <w:lang w:val="de-DE"/>
         </w:rPr>
-        <w:t xml:space="preserve">Bremen, Hamburg, </w:t>
-      </w:r>
-      <w:proofErr w:type="spellStart"/>
-      <w:r>
+        <w:t>Bremen, Hamburg, Lower Saxony, Mecklenburg-Western Pomerania, Schleswig-Holstein</w:t>
+      </w:r>
+    </w:p>
+    <w:p>
+      <w:pPr>
         <w:rPr>
           <w:rFonts w:ascii="Arial" w:hAnsi="Arial" w:cs="Arial"/>
           <w:i/>
@@ -2953,31 +2735,23 @@
           <w:color w:val="222222"/>
           <w:lang w:val="de-DE"/>
         </w:rPr>
-        <w:t>Lower</w:t>
-      </w:r>
-      <w:proofErr w:type="spellEnd"/>
-      <w:r>
-        <w:rPr>
-          <w:rFonts w:ascii="Arial" w:hAnsi="Arial" w:cs="Arial"/>
-          <w:i/>
-          <w:iCs/>
+      </w:pPr>
+      <w:r>
+        <w:rPr>
+          <w:rFonts w:ascii="Arial" w:hAnsi="Arial" w:cs="Arial"/>
           <w:color w:val="222222"/>
           <w:lang w:val="de-DE"/>
         </w:rPr>
-        <w:t xml:space="preserve"> </w:t>
-      </w:r>
-      <w:proofErr w:type="spellStart"/>
-      <w:r>
-        <w:rPr>
-          <w:rFonts w:ascii="Arial" w:hAnsi="Arial" w:cs="Arial"/>
-          <w:i/>
-          <w:iCs/>
+        <w:t xml:space="preserve">- Region 2: </w:t>
+      </w:r>
+      <w:r>
+        <w:rPr>
+          <w:rFonts w:ascii="Arial" w:hAnsi="Arial" w:cs="Arial"/>
           <w:color w:val="222222"/>
           <w:lang w:val="de-DE"/>
         </w:rPr>
-        <w:t>Saxony</w:t>
-      </w:r>
-      <w:proofErr w:type="spellEnd"/>
+        <w:t>(Western</w:t>
+      </w:r>
       <w:r>
         <w:rPr>
           <w:rFonts w:ascii="Arial" w:hAnsi="Arial" w:cs="Arial"/>
@@ -2986,33 +2760,26 @@
           <w:color w:val="222222"/>
           <w:lang w:val="de-DE"/>
         </w:rPr>
-        <w:t xml:space="preserve">, Mecklenburg-Western </w:t>
-      </w:r>
-      <w:proofErr w:type="spellStart"/>
-      <w:r>
-        <w:rPr>
-          <w:rFonts w:ascii="Arial" w:hAnsi="Arial" w:cs="Arial"/>
-          <w:i/>
-          <w:iCs/>
+        <w:t>) North Rhine-Westphalia, Rhineland-Palatinate, Saarland</w:t>
+      </w:r>
+    </w:p>
+    <w:p>
+      <w:pPr>
+        <w:rPr>
+          <w:rFonts w:ascii="Arial" w:hAnsi="Arial" w:cs="Arial"/>
           <w:color w:val="222222"/>
           <w:lang w:val="de-DE"/>
         </w:rPr>
-        <w:t>Pomerania</w:t>
-      </w:r>
-      <w:proofErr w:type="spellEnd"/>
-      <w:r>
-        <w:rPr>
-          <w:rFonts w:ascii="Arial" w:hAnsi="Arial" w:cs="Arial"/>
-          <w:i/>
-          <w:iCs/>
+      </w:pPr>
+      <w:r>
+        <w:rPr>
+          <w:rFonts w:ascii="Arial" w:hAnsi="Arial" w:cs="Arial"/>
           <w:color w:val="222222"/>
           <w:lang w:val="de-DE"/>
         </w:rPr>
-        <w:t>, Schleswig-Holstein</w:t>
-      </w:r>
-    </w:p>
-    <w:p>
-      <w:pPr>
+        <w:t>- Region 3: (Central</w:t>
+      </w:r>
+      <w:r>
         <w:rPr>
           <w:rFonts w:ascii="Arial" w:hAnsi="Arial" w:cs="Arial"/>
           <w:i/>
@@ -3020,22 +2787,24 @@
           <w:color w:val="222222"/>
           <w:lang w:val="de-DE"/>
         </w:rPr>
-      </w:pPr>
-      <w:r>
+        <w:t>) Hesse, Thuringia</w:t>
+      </w:r>
+    </w:p>
+    <w:p>
+      <w:pPr>
         <w:rPr>
           <w:rFonts w:ascii="Arial" w:hAnsi="Arial" w:cs="Arial"/>
           <w:color w:val="222222"/>
           <w:lang w:val="de-DE"/>
         </w:rPr>
-        <w:t xml:space="preserve">- Region 2: </w:t>
-      </w:r>
+      </w:pPr>
       <w:r>
         <w:rPr>
           <w:rFonts w:ascii="Arial" w:hAnsi="Arial" w:cs="Arial"/>
           <w:color w:val="222222"/>
           <w:lang w:val="de-DE"/>
         </w:rPr>
-        <w:t>(Western</w:t>
+        <w:t xml:space="preserve">- Region 4: (Eastern) </w:t>
       </w:r>
       <w:r>
         <w:rPr>
@@ -3045,10 +2814,11 @@
           <w:color w:val="222222"/>
           <w:lang w:val="de-DE"/>
         </w:rPr>
-        <w:t>) North Rhine-</w:t>
-      </w:r>
-      <w:proofErr w:type="spellStart"/>
-      <w:r>
+        <w:t>Berlin, Brandenburg, Saxony, Saxony-Anhalt</w:t>
+      </w:r>
+    </w:p>
+    <w:p>
+      <w:pPr>
         <w:rPr>
           <w:rFonts w:ascii="Arial" w:hAnsi="Arial" w:cs="Arial"/>
           <w:i/>
@@ -3056,20 +2826,15 @@
           <w:color w:val="222222"/>
           <w:lang w:val="de-DE"/>
         </w:rPr>
-        <w:t>Westphalia</w:t>
-      </w:r>
-      <w:proofErr w:type="spellEnd"/>
-      <w:r>
-        <w:rPr>
-          <w:rFonts w:ascii="Arial" w:hAnsi="Arial" w:cs="Arial"/>
-          <w:i/>
-          <w:iCs/>
+      </w:pPr>
+      <w:r>
+        <w:rPr>
+          <w:rFonts w:ascii="Arial" w:hAnsi="Arial" w:cs="Arial"/>
           <w:color w:val="222222"/>
           <w:lang w:val="de-DE"/>
         </w:rPr>
-        <w:t xml:space="preserve">, </w:t>
-      </w:r>
-      <w:proofErr w:type="spellStart"/>
+        <w:t xml:space="preserve">- Region 5: (Southern) </w:t>
+      </w:r>
       <w:r>
         <w:rPr>
           <w:rFonts w:ascii="Arial" w:hAnsi="Arial" w:cs="Arial"/>
@@ -3078,19 +2843,17 @@
           <w:color w:val="222222"/>
           <w:lang w:val="de-DE"/>
         </w:rPr>
-        <w:t>Rhineland</w:t>
-      </w:r>
-      <w:proofErr w:type="spellEnd"/>
-      <w:r>
-        <w:rPr>
-          <w:rFonts w:ascii="Arial" w:hAnsi="Arial" w:cs="Arial"/>
-          <w:i/>
-          <w:iCs/>
+        <w:t>Baden-Württemberg, Bavaria</w:t>
+      </w:r>
+    </w:p>
+    <w:p>
+      <w:pPr>
+        <w:rPr>
+          <w:rFonts w:ascii="Arial" w:hAnsi="Arial" w:cs="Arial"/>
           <w:color w:val="222222"/>
           <w:lang w:val="de-DE"/>
         </w:rPr>
-        <w:t>-Palatinate, Saarland</w:t>
-      </w:r>
+      </w:pPr>
     </w:p>
     <w:p>
       <w:pPr>
@@ -3106,267 +2869,25 @@
           <w:color w:val="222222"/>
           <w:lang w:val="de-DE"/>
         </w:rPr>
-        <w:t>- Region 3: (Central</w:t>
-      </w:r>
-      <w:r>
-        <w:rPr>
-          <w:rFonts w:ascii="Arial" w:hAnsi="Arial" w:cs="Arial"/>
-          <w:i/>
-          <w:iCs/>
+        <w:t>baseline unit: Länd</w:t>
+      </w:r>
+    </w:p>
+    <w:p>
+      <w:pPr>
+        <w:rPr>
+          <w:rFonts w:ascii="Arial" w:hAnsi="Arial" w:cs="Arial"/>
           <w:color w:val="222222"/>
           <w:lang w:val="de-DE"/>
         </w:rPr>
-        <w:t xml:space="preserve">) Hesse, </w:t>
-      </w:r>
-      <w:proofErr w:type="spellStart"/>
-      <w:r>
-        <w:rPr>
-          <w:rFonts w:ascii="Arial" w:hAnsi="Arial" w:cs="Arial"/>
-          <w:i/>
-          <w:iCs/>
+      </w:pPr>
+      <w:r>
+        <w:rPr>
+          <w:rFonts w:ascii="Arial" w:hAnsi="Arial" w:cs="Arial"/>
           <w:color w:val="222222"/>
           <w:lang w:val="de-DE"/>
         </w:rPr>
-        <w:t>Thuringia</w:t>
-      </w:r>
-      <w:proofErr w:type="spellEnd"/>
-    </w:p>
-    <w:p>
-      <w:pPr>
-        <w:rPr>
-          <w:rFonts w:ascii="Arial" w:hAnsi="Arial" w:cs="Arial"/>
-          <w:color w:val="222222"/>
-          <w:lang w:val="de-DE"/>
-        </w:rPr>
-      </w:pPr>
-      <w:r>
-        <w:rPr>
-          <w:rFonts w:ascii="Arial" w:hAnsi="Arial" w:cs="Arial"/>
-          <w:color w:val="222222"/>
-          <w:lang w:val="de-DE"/>
-        </w:rPr>
-        <w:t xml:space="preserve">- Region 4: (Eastern) </w:t>
-      </w:r>
-      <w:r>
-        <w:rPr>
-          <w:rFonts w:ascii="Arial" w:hAnsi="Arial" w:cs="Arial"/>
-          <w:i/>
-          <w:iCs/>
-          <w:color w:val="222222"/>
-          <w:lang w:val="de-DE"/>
-        </w:rPr>
-        <w:t xml:space="preserve">Berlin, Brandenburg, </w:t>
-      </w:r>
-      <w:proofErr w:type="spellStart"/>
-      <w:r>
-        <w:rPr>
-          <w:rFonts w:ascii="Arial" w:hAnsi="Arial" w:cs="Arial"/>
-          <w:i/>
-          <w:iCs/>
-          <w:color w:val="222222"/>
-          <w:lang w:val="de-DE"/>
-        </w:rPr>
-        <w:t>Saxony</w:t>
-      </w:r>
-      <w:proofErr w:type="spellEnd"/>
-      <w:r>
-        <w:rPr>
-          <w:rFonts w:ascii="Arial" w:hAnsi="Arial" w:cs="Arial"/>
-          <w:i/>
-          <w:iCs/>
-          <w:color w:val="222222"/>
-          <w:lang w:val="de-DE"/>
-        </w:rPr>
-        <w:t xml:space="preserve">, </w:t>
-      </w:r>
-      <w:proofErr w:type="spellStart"/>
-      <w:r>
-        <w:rPr>
-          <w:rFonts w:ascii="Arial" w:hAnsi="Arial" w:cs="Arial"/>
-          <w:i/>
-          <w:iCs/>
-          <w:color w:val="222222"/>
-          <w:lang w:val="de-DE"/>
-        </w:rPr>
-        <w:t>Saxony</w:t>
-      </w:r>
-      <w:proofErr w:type="spellEnd"/>
-      <w:r>
-        <w:rPr>
-          <w:rFonts w:ascii="Arial" w:hAnsi="Arial" w:cs="Arial"/>
-          <w:i/>
-          <w:iCs/>
-          <w:color w:val="222222"/>
-          <w:lang w:val="de-DE"/>
-        </w:rPr>
-        <w:t>-Anhalt</w:t>
-      </w:r>
-    </w:p>
-    <w:p>
-      <w:pPr>
-        <w:rPr>
-          <w:rFonts w:ascii="Arial" w:hAnsi="Arial" w:cs="Arial"/>
-          <w:i/>
-          <w:iCs/>
-          <w:color w:val="222222"/>
-          <w:lang w:val="de-DE"/>
-        </w:rPr>
-      </w:pPr>
-      <w:r>
-        <w:rPr>
-          <w:rFonts w:ascii="Arial" w:hAnsi="Arial" w:cs="Arial"/>
-          <w:color w:val="222222"/>
-          <w:lang w:val="de-DE"/>
-        </w:rPr>
-        <w:t xml:space="preserve">- Region 5: (Southern) </w:t>
-      </w:r>
-      <w:r>
-        <w:rPr>
-          <w:rFonts w:ascii="Arial" w:hAnsi="Arial" w:cs="Arial"/>
-          <w:i/>
-          <w:iCs/>
-          <w:color w:val="222222"/>
-          <w:lang w:val="de-DE"/>
-        </w:rPr>
-        <w:t>Baden-Württemberg, Bavaria</w:t>
-      </w:r>
-    </w:p>
-    <w:p>
-      <w:pPr>
-        <w:rPr>
-          <w:rFonts w:ascii="Arial" w:hAnsi="Arial" w:cs="Arial"/>
-          <w:color w:val="222222"/>
-          <w:lang w:val="de-DE"/>
-        </w:rPr>
-      </w:pPr>
-    </w:p>
-    <w:p>
-      <w:pPr>
-        <w:rPr>
-          <w:rFonts w:ascii="Arial" w:hAnsi="Arial" w:cs="Arial"/>
-          <w:color w:val="222222"/>
-          <w:lang w:val="de-DE"/>
-        </w:rPr>
-      </w:pPr>
-      <w:proofErr w:type="spellStart"/>
-      <w:r>
-        <w:rPr>
-          <w:rFonts w:ascii="Arial" w:hAnsi="Arial" w:cs="Arial"/>
-          <w:color w:val="222222"/>
-          <w:lang w:val="de-DE"/>
-        </w:rPr>
-        <w:t>baseline</w:t>
-      </w:r>
-      <w:proofErr w:type="spellEnd"/>
-      <w:r>
-        <w:rPr>
-          <w:rFonts w:ascii="Arial" w:hAnsi="Arial" w:cs="Arial"/>
-          <w:color w:val="222222"/>
-          <w:lang w:val="de-DE"/>
-        </w:rPr>
-        <w:t xml:space="preserve"> </w:t>
-      </w:r>
-      <w:proofErr w:type="spellStart"/>
-      <w:r>
-        <w:rPr>
-          <w:rFonts w:ascii="Arial" w:hAnsi="Arial" w:cs="Arial"/>
-          <w:color w:val="222222"/>
-          <w:lang w:val="de-DE"/>
-        </w:rPr>
-        <w:t>unit</w:t>
-      </w:r>
-      <w:proofErr w:type="spellEnd"/>
-      <w:r>
-        <w:rPr>
-          <w:rFonts w:ascii="Arial" w:hAnsi="Arial" w:cs="Arial"/>
-          <w:color w:val="222222"/>
-          <w:lang w:val="de-DE"/>
-        </w:rPr>
-        <w:t xml:space="preserve">: </w:t>
-      </w:r>
-      <w:proofErr w:type="spellStart"/>
-      <w:r>
-        <w:rPr>
-          <w:rFonts w:ascii="Arial" w:hAnsi="Arial" w:cs="Arial"/>
-          <w:color w:val="222222"/>
-          <w:lang w:val="de-DE"/>
-        </w:rPr>
-        <w:t>Länd</w:t>
-      </w:r>
-      <w:proofErr w:type="spellEnd"/>
-    </w:p>
-    <w:p>
-      <w:pPr>
-        <w:rPr>
-          <w:rFonts w:ascii="Arial" w:hAnsi="Arial" w:cs="Arial"/>
-          <w:color w:val="222222"/>
-          <w:lang w:val="de-DE"/>
-        </w:rPr>
-      </w:pPr>
-      <w:proofErr w:type="spellStart"/>
-      <w:r>
-        <w:rPr>
-          <w:rFonts w:ascii="Arial" w:hAnsi="Arial" w:cs="Arial"/>
-          <w:color w:val="222222"/>
-          <w:lang w:val="de-DE"/>
-        </w:rPr>
-        <w:t>determined</w:t>
-      </w:r>
-      <w:proofErr w:type="spellEnd"/>
-      <w:r>
-        <w:rPr>
-          <w:rFonts w:ascii="Arial" w:hAnsi="Arial" w:cs="Arial"/>
-          <w:color w:val="222222"/>
-          <w:lang w:val="de-DE"/>
-        </w:rPr>
-        <w:t xml:space="preserve"> </w:t>
-      </w:r>
-      <w:proofErr w:type="spellStart"/>
-      <w:r>
-        <w:rPr>
-          <w:rFonts w:ascii="Arial" w:hAnsi="Arial" w:cs="Arial"/>
-          <w:color w:val="222222"/>
-          <w:lang w:val="de-DE"/>
-        </w:rPr>
-        <w:t>with</w:t>
-      </w:r>
-      <w:proofErr w:type="spellEnd"/>
-      <w:r>
-        <w:rPr>
-          <w:rFonts w:ascii="Arial" w:hAnsi="Arial" w:cs="Arial"/>
-          <w:color w:val="222222"/>
-          <w:lang w:val="de-DE"/>
-        </w:rPr>
-        <w:t xml:space="preserve">: </w:t>
-      </w:r>
-      <w:proofErr w:type="spellStart"/>
-      <w:r>
-        <w:rPr>
-          <w:rFonts w:ascii="Arial" w:hAnsi="Arial" w:cs="Arial"/>
-          <w:color w:val="222222"/>
-          <w:lang w:val="de-DE"/>
-        </w:rPr>
-        <w:t>zip</w:t>
-      </w:r>
-      <w:proofErr w:type="spellEnd"/>
-      <w:r>
-        <w:rPr>
-          <w:rFonts w:ascii="Arial" w:hAnsi="Arial" w:cs="Arial"/>
-          <w:color w:val="222222"/>
-          <w:lang w:val="de-DE"/>
-        </w:rPr>
-        <w:t xml:space="preserve"> </w:t>
-      </w:r>
-      <w:proofErr w:type="spellStart"/>
-      <w:r>
-        <w:rPr>
-          <w:rFonts w:ascii="Arial" w:hAnsi="Arial" w:cs="Arial"/>
-          <w:color w:val="222222"/>
-          <w:lang w:val="de-DE"/>
-        </w:rPr>
-        <w:t>code</w:t>
-      </w:r>
-      <w:proofErr w:type="spellEnd"/>
+        <w:t>determined with: zip code</w:t>
+      </w:r>
     </w:p>
     <w:p>
       <w:pPr>
@@ -3433,7 +2954,6 @@
         </w:rPr>
         <w:t xml:space="preserve">- Region 1: </w:t>
       </w:r>
-      <w:proofErr w:type="spellStart"/>
       <w:r>
         <w:rPr>
           <w:rFonts w:ascii="Arial" w:hAnsi="Arial" w:cs="Arial"/>
@@ -3442,18 +2962,7 @@
           <w:color w:val="222222"/>
           <w:lang w:val="fr-FR"/>
         </w:rPr>
-        <w:t>Northern</w:t>
-      </w:r>
-      <w:proofErr w:type="spellEnd"/>
-      <w:r>
-        <w:rPr>
-          <w:rFonts w:ascii="Arial" w:hAnsi="Arial" w:cs="Arial"/>
-          <w:i/>
-          <w:iCs/>
-          <w:color w:val="222222"/>
-          <w:lang w:val="fr-FR"/>
-        </w:rPr>
-        <w:t xml:space="preserve"> Zonal Council</w:t>
+        <w:t>Northern Zonal Council</w:t>
       </w:r>
     </w:p>
     <w:p>
@@ -3693,7 +3202,6 @@
         </w:rPr>
         <w:t xml:space="preserve">(Western Java) </w:t>
       </w:r>
-      <w:proofErr w:type="spellStart"/>
       <w:r>
         <w:rPr>
           <w:rFonts w:ascii="Arial" w:hAnsi="Arial" w:cs="Arial"/>
@@ -3702,18 +3210,7 @@
           <w:color w:val="222222"/>
           <w:lang w:val="de-DE"/>
         </w:rPr>
-        <w:t>Banten</w:t>
-      </w:r>
-      <w:proofErr w:type="spellEnd"/>
-      <w:r>
-        <w:rPr>
-          <w:rFonts w:ascii="Arial" w:hAnsi="Arial" w:cs="Arial"/>
-          <w:i/>
-          <w:iCs/>
-          <w:color w:val="222222"/>
-          <w:lang w:val="de-DE"/>
-        </w:rPr>
-        <w:t>; Jakarta; West Java</w:t>
+        <w:t>Banten; Jakarta; West Java</w:t>
       </w:r>
     </w:p>
     <w:p>
@@ -4453,25 +3950,7 @@
           <w:color w:val="222222"/>
           <w:lang w:val="it-IT"/>
         </w:rPr>
-        <w:t xml:space="preserve">baseline </w:t>
-      </w:r>
-      <w:proofErr w:type="spellStart"/>
-      <w:r>
-        <w:rPr>
-          <w:rFonts w:ascii="Arial" w:hAnsi="Arial" w:cs="Arial"/>
-          <w:color w:val="222222"/>
-          <w:lang w:val="it-IT"/>
-        </w:rPr>
-        <w:t>unit</w:t>
-      </w:r>
-      <w:proofErr w:type="spellEnd"/>
-      <w:r>
-        <w:rPr>
-          <w:rFonts w:ascii="Arial" w:hAnsi="Arial" w:cs="Arial"/>
-          <w:color w:val="222222"/>
-          <w:lang w:val="it-IT"/>
-        </w:rPr>
-        <w:t>: Gruppi di regioni (NUTS 1)</w:t>
+        <w:t>baseline unit: Gruppi di regioni (NUTS 1)</w:t>
       </w:r>
     </w:p>
     <w:p>
@@ -4954,17 +4433,8 @@
           <w:rFonts w:ascii="Arial" w:hAnsi="Arial" w:cs="Arial"/>
           <w:color w:val="222222"/>
         </w:rPr>
-        <w:t xml:space="preserve">baseline unit: </w:t>
-      </w:r>
-      <w:proofErr w:type="spellStart"/>
-      <w:r>
-        <w:rPr>
-          <w:rFonts w:ascii="Arial" w:hAnsi="Arial" w:cs="Arial"/>
-          <w:color w:val="222222"/>
-        </w:rPr>
-        <w:t>Prectures</w:t>
-      </w:r>
-      <w:proofErr w:type="spellEnd"/>
+        <w:t>baseline unit: Prectures</w:t>
+      </w:r>
     </w:p>
     <w:p>
       <w:pPr>
@@ -5151,19 +4621,8 @@
           <w:iCs/>
           <w:color w:val="222222"/>
         </w:rPr>
-        <w:t xml:space="preserve"> </w:t>
-      </w:r>
-      <w:proofErr w:type="spellStart"/>
-      <w:r>
-        <w:rPr>
-          <w:rFonts w:ascii="Arial" w:hAnsi="Arial" w:cs="Arial"/>
-          <w:i/>
-          <w:iCs/>
-          <w:color w:val="222222"/>
-        </w:rPr>
-        <w:t>Michoacan</w:t>
-      </w:r>
-      <w:proofErr w:type="spellEnd"/>
+        <w:t xml:space="preserve"> Michoacan</w:t>
+      </w:r>
       <w:r>
         <w:rPr>
           <w:rFonts w:ascii="Arial" w:hAnsi="Arial" w:cs="Arial"/>
@@ -5647,49 +5106,8 @@
           <w:rFonts w:ascii="Arial" w:hAnsi="Arial" w:cs="Arial"/>
           <w:color w:val="222222"/>
         </w:rPr>
-        <w:t xml:space="preserve">Pomeranian, West Pomeranian, </w:t>
-      </w:r>
-      <w:proofErr w:type="spellStart"/>
-      <w:r>
-        <w:rPr>
-          <w:rFonts w:ascii="Arial" w:hAnsi="Arial" w:cs="Arial"/>
-          <w:color w:val="222222"/>
-        </w:rPr>
-        <w:t>Kuyavian</w:t>
-      </w:r>
-      <w:proofErr w:type="spellEnd"/>
-      <w:r>
-        <w:rPr>
-          <w:rFonts w:ascii="Arial" w:hAnsi="Arial" w:cs="Arial"/>
-          <w:color w:val="222222"/>
-        </w:rPr>
-        <w:t>-Pomeranian, Warman-</w:t>
-      </w:r>
-      <w:proofErr w:type="spellStart"/>
-      <w:r>
-        <w:rPr>
-          <w:rFonts w:ascii="Arial" w:hAnsi="Arial" w:cs="Arial"/>
-          <w:color w:val="222222"/>
-        </w:rPr>
-        <w:t>Masurian</w:t>
-      </w:r>
-      <w:proofErr w:type="spellEnd"/>
-      <w:r>
-        <w:rPr>
-          <w:rFonts w:ascii="Arial" w:hAnsi="Arial" w:cs="Arial"/>
-          <w:color w:val="222222"/>
-        </w:rPr>
-        <w:t xml:space="preserve">, </w:t>
-      </w:r>
-      <w:proofErr w:type="spellStart"/>
-      <w:r>
-        <w:rPr>
-          <w:rFonts w:ascii="Arial" w:hAnsi="Arial" w:cs="Arial"/>
-          <w:color w:val="222222"/>
-        </w:rPr>
-        <w:t>Podlaskie</w:t>
-      </w:r>
-      <w:proofErr w:type="spellEnd"/>
+        <w:t>Pomeranian, West Pomeranian, Kuyavian-Pomeranian, Warman-Masurian, Podlaskie</w:t>
+      </w:r>
     </w:p>
     <w:p>
       <w:pPr>
@@ -5712,23 +5130,7 @@
           <w:rFonts w:ascii="Arial" w:hAnsi="Arial" w:cs="Arial"/>
           <w:color w:val="222222"/>
         </w:rPr>
-        <w:t xml:space="preserve">(Central) </w:t>
-      </w:r>
-      <w:proofErr w:type="spellStart"/>
-      <w:r>
-        <w:rPr>
-          <w:rFonts w:ascii="Arial" w:hAnsi="Arial" w:cs="Arial"/>
-          <w:color w:val="222222"/>
-        </w:rPr>
-        <w:t>Lubusz</w:t>
-      </w:r>
-      <w:proofErr w:type="spellEnd"/>
-      <w:r>
-        <w:rPr>
-          <w:rFonts w:ascii="Arial" w:hAnsi="Arial" w:cs="Arial"/>
-          <w:color w:val="222222"/>
-        </w:rPr>
-        <w:t>, Greater Poland</w:t>
+        <w:t>(Central) Lubusz, Greater Poland</w:t>
       </w:r>
     </w:p>
     <w:p>
@@ -5838,23 +5240,7 @@
           <w:rFonts w:ascii="Arial" w:hAnsi="Arial" w:cs="Arial"/>
           <w:color w:val="222222"/>
         </w:rPr>
-        <w:t xml:space="preserve">Lodz, Masovian, </w:t>
-      </w:r>
-      <w:proofErr w:type="spellStart"/>
-      <w:r>
-        <w:rPr>
-          <w:rFonts w:ascii="Arial" w:hAnsi="Arial" w:cs="Arial"/>
-          <w:color w:val="222222"/>
-        </w:rPr>
-        <w:t>Lubin</w:t>
-      </w:r>
-      <w:proofErr w:type="spellEnd"/>
-      <w:r>
-        <w:rPr>
-          <w:rFonts w:ascii="Arial" w:hAnsi="Arial" w:cs="Arial"/>
-          <w:color w:val="222222"/>
-        </w:rPr>
-        <w:t>, Holy Cross</w:t>
+        <w:t>Lodz, Masovian, Lubin, Holy Cross</w:t>
       </w:r>
     </w:p>
     <w:p>
@@ -6980,41 +6366,43 @@
           <w:color w:val="222222"/>
           <w:lang w:val="it-IT"/>
         </w:rPr>
-        <w:t xml:space="preserve">- </w:t>
-      </w:r>
-      <w:proofErr w:type="spellStart"/>
+        <w:t>- Region 1: (</w:t>
+      </w:r>
       <w:r>
         <w:rPr>
           <w:rFonts w:ascii="Arial" w:hAnsi="Arial" w:cs="Arial"/>
           <w:color w:val="222222"/>
           <w:lang w:val="it-IT"/>
         </w:rPr>
-        <w:t>Region</w:t>
-      </w:r>
-      <w:proofErr w:type="spellEnd"/>
+        <w:t>Anatolia</w:t>
+      </w:r>
       <w:r>
         <w:rPr>
           <w:rFonts w:ascii="Arial" w:hAnsi="Arial" w:cs="Arial"/>
           <w:color w:val="222222"/>
           <w:lang w:val="it-IT"/>
         </w:rPr>
-        <w:t xml:space="preserve"> 1: (</w:t>
-      </w:r>
-      <w:r>
-        <w:rPr>
-          <w:rFonts w:ascii="Arial" w:hAnsi="Arial" w:cs="Arial"/>
+        <w:t xml:space="preserve">) </w:t>
+      </w:r>
+      <w:r>
+        <w:rPr>
+          <w:rFonts w:ascii="Arial" w:hAnsi="Arial" w:cs="Arial"/>
+          <w:i/>
+          <w:iCs/>
           <w:color w:val="222222"/>
           <w:lang w:val="it-IT"/>
         </w:rPr>
-        <w:t>Anatolia</w:t>
-      </w:r>
-      <w:r>
-        <w:rPr>
-          <w:rFonts w:ascii="Arial" w:hAnsi="Arial" w:cs="Arial"/>
+        <w:t>Central Anatolia</w:t>
+      </w:r>
+      <w:r>
+        <w:rPr>
+          <w:rFonts w:ascii="Arial" w:hAnsi="Arial" w:cs="Arial"/>
+          <w:i/>
+          <w:iCs/>
           <w:color w:val="222222"/>
           <w:lang w:val="it-IT"/>
         </w:rPr>
-        <w:t xml:space="preserve">) </w:t>
+        <w:t>;</w:t>
       </w:r>
       <w:r>
         <w:rPr>
@@ -7024,7 +6412,7 @@
           <w:color w:val="222222"/>
           <w:lang w:val="it-IT"/>
         </w:rPr>
-        <w:t>Central Anatolia</w:t>
+        <w:t xml:space="preserve"> Southeastern Anatolia</w:t>
       </w:r>
       <w:r>
         <w:rPr>
@@ -7044,194 +6432,130 @@
           <w:color w:val="222222"/>
           <w:lang w:val="it-IT"/>
         </w:rPr>
+        <w:t xml:space="preserve"> Eastern Anatolia</w:t>
+      </w:r>
+    </w:p>
+    <w:p>
+      <w:pPr>
+        <w:rPr>
+          <w:rFonts w:ascii="Arial" w:hAnsi="Arial" w:cs="Arial"/>
+          <w:i/>
+          <w:iCs/>
+          <w:color w:val="222222"/>
+        </w:rPr>
+      </w:pPr>
+      <w:r>
+        <w:rPr>
+          <w:rFonts w:ascii="Arial" w:hAnsi="Arial" w:cs="Arial"/>
+          <w:color w:val="222222"/>
+        </w:rPr>
+        <w:t xml:space="preserve">- Region 2: </w:t>
+      </w:r>
+      <w:r>
+        <w:rPr>
+          <w:rFonts w:ascii="Arial" w:hAnsi="Arial" w:cs="Arial"/>
+          <w:i/>
+          <w:iCs/>
+          <w:color w:val="222222"/>
+        </w:rPr>
+        <w:t>Marmara</w:t>
+      </w:r>
+    </w:p>
+    <w:p>
+      <w:pPr>
+        <w:rPr>
+          <w:rFonts w:ascii="Arial" w:hAnsi="Arial" w:cs="Arial"/>
+          <w:i/>
+          <w:iCs/>
+          <w:color w:val="222222"/>
+        </w:rPr>
+      </w:pPr>
+      <w:r>
+        <w:rPr>
+          <w:rFonts w:ascii="Arial" w:hAnsi="Arial" w:cs="Arial"/>
+          <w:color w:val="222222"/>
+        </w:rPr>
+        <w:t xml:space="preserve">- Region 3: </w:t>
+      </w:r>
+      <w:r>
+        <w:rPr>
+          <w:rFonts w:ascii="Arial" w:hAnsi="Arial" w:cs="Arial"/>
+          <w:i/>
+          <w:iCs/>
+          <w:color w:val="222222"/>
+        </w:rPr>
+        <w:t>Mediterranean</w:t>
+      </w:r>
+    </w:p>
+    <w:p>
+      <w:pPr>
+        <w:rPr>
+          <w:rFonts w:ascii="Arial" w:hAnsi="Arial" w:cs="Arial"/>
+          <w:i/>
+          <w:iCs/>
+          <w:color w:val="222222"/>
+        </w:rPr>
+      </w:pPr>
+      <w:r>
+        <w:rPr>
+          <w:rFonts w:ascii="Arial" w:hAnsi="Arial" w:cs="Arial"/>
+          <w:color w:val="222222"/>
+        </w:rPr>
+        <w:t xml:space="preserve">- Region 4: </w:t>
+      </w:r>
+      <w:r>
+        <w:rPr>
+          <w:rFonts w:ascii="Arial" w:hAnsi="Arial" w:cs="Arial"/>
+          <w:i/>
+          <w:iCs/>
+          <w:color w:val="222222"/>
+        </w:rPr>
+        <w:t>Aeg</w:t>
+      </w:r>
+      <w:r>
+        <w:rPr>
+          <w:rFonts w:ascii="Arial" w:hAnsi="Arial" w:cs="Arial"/>
+          <w:i/>
+          <w:iCs/>
+          <w:color w:val="222222"/>
+        </w:rPr>
+        <w:t>ean</w:t>
+      </w:r>
+    </w:p>
+    <w:p>
+      <w:pPr>
+        <w:rPr>
+          <w:rFonts w:ascii="Arial" w:hAnsi="Arial" w:cs="Arial"/>
+          <w:i/>
+          <w:iCs/>
+          <w:color w:val="222222"/>
+        </w:rPr>
+      </w:pPr>
+      <w:r>
+        <w:rPr>
+          <w:rFonts w:ascii="Arial" w:hAnsi="Arial" w:cs="Arial"/>
+          <w:color w:val="222222"/>
+        </w:rPr>
+        <w:t xml:space="preserve">- Region 5: </w:t>
+      </w:r>
+      <w:r>
+        <w:rPr>
+          <w:rFonts w:ascii="Arial" w:hAnsi="Arial" w:cs="Arial"/>
+          <w:i/>
+          <w:iCs/>
+          <w:color w:val="222222"/>
+        </w:rPr>
+        <w:t>Black Sea</w:t>
+      </w:r>
+      <w:r>
+        <w:rPr>
+          <w:rFonts w:ascii="Arial" w:hAnsi="Arial" w:cs="Arial"/>
+          <w:i/>
+          <w:iCs/>
+          <w:color w:val="222222"/>
+        </w:rPr>
         <w:t xml:space="preserve"> </w:t>
       </w:r>
-      <w:proofErr w:type="spellStart"/>
-      <w:r>
-        <w:rPr>
-          <w:rFonts w:ascii="Arial" w:hAnsi="Arial" w:cs="Arial"/>
-          <w:i/>
-          <w:iCs/>
-          <w:color w:val="222222"/>
-          <w:lang w:val="it-IT"/>
-        </w:rPr>
-        <w:t>Southeastern</w:t>
-      </w:r>
-      <w:proofErr w:type="spellEnd"/>
-      <w:r>
-        <w:rPr>
-          <w:rFonts w:ascii="Arial" w:hAnsi="Arial" w:cs="Arial"/>
-          <w:i/>
-          <w:iCs/>
-          <w:color w:val="222222"/>
-          <w:lang w:val="it-IT"/>
-        </w:rPr>
-        <w:t xml:space="preserve"> Anatolia</w:t>
-      </w:r>
-      <w:r>
-        <w:rPr>
-          <w:rFonts w:ascii="Arial" w:hAnsi="Arial" w:cs="Arial"/>
-          <w:i/>
-          <w:iCs/>
-          <w:color w:val="222222"/>
-          <w:lang w:val="it-IT"/>
-        </w:rPr>
-        <w:t>;</w:t>
-      </w:r>
-      <w:r>
-        <w:rPr>
-          <w:rFonts w:ascii="Arial" w:hAnsi="Arial" w:cs="Arial"/>
-          <w:i/>
-          <w:iCs/>
-          <w:color w:val="222222"/>
-          <w:lang w:val="it-IT"/>
-        </w:rPr>
-        <w:t xml:space="preserve"> </w:t>
-      </w:r>
-      <w:proofErr w:type="spellStart"/>
-      <w:r>
-        <w:rPr>
-          <w:rFonts w:ascii="Arial" w:hAnsi="Arial" w:cs="Arial"/>
-          <w:i/>
-          <w:iCs/>
-          <w:color w:val="222222"/>
-          <w:lang w:val="it-IT"/>
-        </w:rPr>
-        <w:t>Eastern</w:t>
-      </w:r>
-      <w:proofErr w:type="spellEnd"/>
-      <w:r>
-        <w:rPr>
-          <w:rFonts w:ascii="Arial" w:hAnsi="Arial" w:cs="Arial"/>
-          <w:i/>
-          <w:iCs/>
-          <w:color w:val="222222"/>
-          <w:lang w:val="it-IT"/>
-        </w:rPr>
-        <w:t xml:space="preserve"> Anatolia</w:t>
-      </w:r>
-    </w:p>
-    <w:p>
-      <w:pPr>
-        <w:rPr>
-          <w:rFonts w:ascii="Arial" w:hAnsi="Arial" w:cs="Arial"/>
-          <w:i/>
-          <w:iCs/>
-          <w:color w:val="222222"/>
-        </w:rPr>
-      </w:pPr>
-      <w:r>
-        <w:rPr>
-          <w:rFonts w:ascii="Arial" w:hAnsi="Arial" w:cs="Arial"/>
-          <w:color w:val="222222"/>
-        </w:rPr>
-        <w:t xml:space="preserve">- Region 2: </w:t>
-      </w:r>
-      <w:r>
-        <w:rPr>
-          <w:rFonts w:ascii="Arial" w:hAnsi="Arial" w:cs="Arial"/>
-          <w:i/>
-          <w:iCs/>
-          <w:color w:val="222222"/>
-        </w:rPr>
-        <w:t>Marmara</w:t>
-      </w:r>
-    </w:p>
-    <w:p>
-      <w:pPr>
-        <w:rPr>
-          <w:rFonts w:ascii="Arial" w:hAnsi="Arial" w:cs="Arial"/>
-          <w:i/>
-          <w:iCs/>
-          <w:color w:val="222222"/>
-        </w:rPr>
-      </w:pPr>
-      <w:r>
-        <w:rPr>
-          <w:rFonts w:ascii="Arial" w:hAnsi="Arial" w:cs="Arial"/>
-          <w:color w:val="222222"/>
-        </w:rPr>
-        <w:t xml:space="preserve">- Region 3: </w:t>
-      </w:r>
-      <w:r>
-        <w:rPr>
-          <w:rFonts w:ascii="Arial" w:hAnsi="Arial" w:cs="Arial"/>
-          <w:i/>
-          <w:iCs/>
-          <w:color w:val="222222"/>
-        </w:rPr>
-        <w:t>Mediterranean</w:t>
-      </w:r>
-    </w:p>
-    <w:p>
-      <w:pPr>
-        <w:rPr>
-          <w:rFonts w:ascii="Arial" w:hAnsi="Arial" w:cs="Arial"/>
-          <w:i/>
-          <w:iCs/>
-          <w:color w:val="222222"/>
-        </w:rPr>
-      </w:pPr>
-      <w:r>
-        <w:rPr>
-          <w:rFonts w:ascii="Arial" w:hAnsi="Arial" w:cs="Arial"/>
-          <w:color w:val="222222"/>
-        </w:rPr>
-        <w:t xml:space="preserve">- Region 4: </w:t>
-      </w:r>
-      <w:r>
-        <w:rPr>
-          <w:rFonts w:ascii="Arial" w:hAnsi="Arial" w:cs="Arial"/>
-          <w:i/>
-          <w:iCs/>
-          <w:color w:val="222222"/>
-        </w:rPr>
-        <w:t>Aeg</w:t>
-      </w:r>
-      <w:r>
-        <w:rPr>
-          <w:rFonts w:ascii="Arial" w:hAnsi="Arial" w:cs="Arial"/>
-          <w:i/>
-          <w:iCs/>
-          <w:color w:val="222222"/>
-        </w:rPr>
-        <w:t>ean</w:t>
-      </w:r>
-    </w:p>
-    <w:p>
-      <w:pPr>
-        <w:rPr>
-          <w:rFonts w:ascii="Arial" w:hAnsi="Arial" w:cs="Arial"/>
-          <w:i/>
-          <w:iCs/>
-          <w:color w:val="222222"/>
-        </w:rPr>
-      </w:pPr>
-      <w:r>
-        <w:rPr>
-          <w:rFonts w:ascii="Arial" w:hAnsi="Arial" w:cs="Arial"/>
-          <w:color w:val="222222"/>
-        </w:rPr>
-        <w:t xml:space="preserve">- Region 5: </w:t>
-      </w:r>
-      <w:r>
-        <w:rPr>
-          <w:rFonts w:ascii="Arial" w:hAnsi="Arial" w:cs="Arial"/>
-          <w:i/>
-          <w:iCs/>
-          <w:color w:val="222222"/>
-        </w:rPr>
-        <w:t>Black Sea</w:t>
-      </w:r>
-      <w:r>
-        <w:rPr>
-          <w:rFonts w:ascii="Arial" w:hAnsi="Arial" w:cs="Arial"/>
-          <w:i/>
-          <w:iCs/>
-          <w:color w:val="222222"/>
-        </w:rPr>
-        <w:t xml:space="preserve"> </w:t>
-      </w:r>
     </w:p>
     <w:p>
       <w:pPr>
@@ -7275,7 +6599,14 @@
           <w:rFonts w:ascii="Arial" w:hAnsi="Arial" w:cs="Arial"/>
           <w:color w:val="222222"/>
         </w:rPr>
-        <w:t>determined with: TBD</w:t>
+        <w:t xml:space="preserve">determined with: </w:t>
+      </w:r>
+      <w:r>
+        <w:rPr>
+          <w:rFonts w:ascii="Arial" w:hAnsi="Arial" w:cs="Arial"/>
+          <w:color w:val="222222"/>
+        </w:rPr>
+        <w:t>zip codes</w:t>
       </w:r>
     </w:p>
     <w:p>
@@ -7994,7 +7325,6 @@
         </w:rPr>
         <w:t xml:space="preserve">- Urban category 1: </w:t>
       </w:r>
-      <w:proofErr w:type="spellStart"/>
       <w:r>
         <w:rPr>
           <w:rFonts w:ascii="Arial" w:hAnsi="Arial" w:cs="Arial"/>
@@ -8005,7 +7335,6 @@
         </w:rPr>
         <w:t>Urban</w:t>
       </w:r>
-      <w:proofErr w:type="spellEnd"/>
     </w:p>
     <w:p>
       <w:pPr>
@@ -8053,17 +7382,8 @@
           <w:rFonts w:ascii="Arial" w:hAnsi="Arial" w:cs="Arial"/>
           <w:color w:val="222222"/>
         </w:rPr>
-        <w:t xml:space="preserve">Determined by : </w:t>
-      </w:r>
-      <w:proofErr w:type="spellStart"/>
-      <w:r>
-        <w:rPr>
-          <w:rFonts w:ascii="Arial" w:hAnsi="Arial" w:cs="Arial"/>
-          <w:color w:val="222222"/>
-        </w:rPr>
-        <w:t>zipcode</w:t>
-      </w:r>
-      <w:proofErr w:type="spellEnd"/>
+        <w:t>Determined by : zipcode</w:t>
+      </w:r>
     </w:p>
     <w:p>
       <w:pPr>
@@ -8081,59 +7401,13 @@
         </w:rPr>
         <w:t xml:space="preserve">description: </w:t>
       </w:r>
-      <w:proofErr w:type="spellStart"/>
       <w:r>
         <w:rPr>
           <w:rFonts w:ascii="Arial" w:hAnsi="Arial" w:cs="Arial"/>
           <w:color w:val="222222"/>
           <w:lang w:val="fr-CH"/>
         </w:rPr>
-        <w:t>Urban</w:t>
-      </w:r>
-      <w:proofErr w:type="spellEnd"/>
-      <w:r>
-        <w:rPr>
-          <w:rFonts w:ascii="Arial" w:hAnsi="Arial" w:cs="Arial"/>
-          <w:color w:val="222222"/>
-          <w:lang w:val="fr-CH"/>
-        </w:rPr>
-        <w:t xml:space="preserve"> = RUCA code 1 (</w:t>
-      </w:r>
-      <w:proofErr w:type="spellStart"/>
-      <w:r>
-        <w:rPr>
-          <w:rFonts w:ascii="Arial" w:hAnsi="Arial" w:cs="Arial"/>
-          <w:color w:val="222222"/>
-          <w:lang w:val="fr-CH"/>
-        </w:rPr>
-        <w:t>core</w:t>
-      </w:r>
-      <w:proofErr w:type="spellEnd"/>
-      <w:r>
-        <w:rPr>
-          <w:rFonts w:ascii="Arial" w:hAnsi="Arial" w:cs="Arial"/>
-          <w:color w:val="222222"/>
-          <w:lang w:val="fr-CH"/>
-        </w:rPr>
-        <w:t xml:space="preserve"> </w:t>
-      </w:r>
-      <w:proofErr w:type="spellStart"/>
-      <w:r>
-        <w:rPr>
-          <w:rFonts w:ascii="Arial" w:hAnsi="Arial" w:cs="Arial"/>
-          <w:color w:val="222222"/>
-          <w:lang w:val="fr-CH"/>
-        </w:rPr>
-        <w:t>metropolitan</w:t>
-      </w:r>
-      <w:proofErr w:type="spellEnd"/>
-      <w:r>
-        <w:rPr>
-          <w:rFonts w:ascii="Arial" w:hAnsi="Arial" w:cs="Arial"/>
-          <w:color w:val="222222"/>
-          <w:lang w:val="fr-CH"/>
-        </w:rPr>
-        <w:t>)</w:t>
+        <w:t>Urban = RUCA code 1 (core metropolitan)</w:t>
       </w:r>
     </w:p>
     <w:p>
@@ -8446,43 +7720,7 @@
           <w:color w:val="222222"/>
           <w:lang w:val="fr-CH"/>
         </w:rPr>
-        <w:t xml:space="preserve">- </w:t>
-      </w:r>
-      <w:proofErr w:type="spellStart"/>
-      <w:r>
-        <w:rPr>
-          <w:rFonts w:ascii="Arial" w:hAnsi="Arial" w:cs="Arial"/>
-          <w:color w:val="222222"/>
-          <w:lang w:val="fr-CH"/>
-        </w:rPr>
-        <w:t>Urban</w:t>
-      </w:r>
-      <w:proofErr w:type="spellEnd"/>
-      <w:r>
-        <w:rPr>
-          <w:rFonts w:ascii="Arial" w:hAnsi="Arial" w:cs="Arial"/>
-          <w:color w:val="222222"/>
-          <w:lang w:val="fr-CH"/>
-        </w:rPr>
-        <w:t xml:space="preserve"> </w:t>
-      </w:r>
-      <w:proofErr w:type="spellStart"/>
-      <w:r>
-        <w:rPr>
-          <w:rFonts w:ascii="Arial" w:hAnsi="Arial" w:cs="Arial"/>
-          <w:color w:val="222222"/>
-          <w:lang w:val="fr-CH"/>
-        </w:rPr>
-        <w:t>category</w:t>
-      </w:r>
-      <w:proofErr w:type="spellEnd"/>
-      <w:r>
-        <w:rPr>
-          <w:rFonts w:ascii="Arial" w:hAnsi="Arial" w:cs="Arial"/>
-          <w:color w:val="222222"/>
-          <w:lang w:val="fr-CH"/>
-        </w:rPr>
-        <w:t xml:space="preserve"> 2: </w:t>
+        <w:t xml:space="preserve">- Urban category 2: </w:t>
       </w:r>
       <w:r>
         <w:rPr>
@@ -8669,33 +7907,15 @@
           <w:rFonts w:ascii="Calibri" w:hAnsi="Calibri" w:cs="Calibri"/>
           <w:color w:val="000000"/>
         </w:rPr>
-        <w:t xml:space="preserve">determined with: </w:t>
-      </w:r>
-      <w:proofErr w:type="spellStart"/>
-      <w:r>
-        <w:rPr>
-          <w:rFonts w:ascii="Calibri" w:hAnsi="Calibri" w:cs="Calibri"/>
-          <w:color w:val="000000"/>
-        </w:rPr>
-        <w:t>zipcode</w:t>
-      </w:r>
-      <w:proofErr w:type="spellEnd"/>
-      <w:r>
-        <w:rPr>
-          <w:rFonts w:ascii="Calibri" w:hAnsi="Calibri" w:cs="Calibri"/>
-          <w:color w:val="000000"/>
-        </w:rPr>
-        <w:t>, cf. code/</w:t>
-      </w:r>
-      <w:proofErr w:type="spellStart"/>
-      <w:r>
-        <w:rPr>
-          <w:rFonts w:ascii="Calibri" w:hAnsi="Calibri" w:cs="Calibri"/>
-          <w:color w:val="000000"/>
-        </w:rPr>
-        <w:t>FR_commune.R</w:t>
-      </w:r>
-      <w:proofErr w:type="spellEnd"/>
+        <w:t>determined with: zipcode</w:t>
+      </w:r>
+      <w:r>
+        <w:rPr>
+          <w:rFonts w:ascii="Calibri" w:hAnsi="Calibri" w:cs="Calibri"/>
+          <w:color w:val="000000"/>
+        </w:rPr>
+        <w:t>, cf. code/FR_commune.R</w:t>
+      </w:r>
     </w:p>
     <w:p>
       <w:pPr>
@@ -8944,7 +8164,6 @@
         </w:rPr>
         <w:t xml:space="preserve">source 3: </w:t>
       </w:r>
-      <w:proofErr w:type="spellStart"/>
       <w:r>
         <w:rPr>
           <w:rFonts w:ascii="Calibri" w:hAnsi="Calibri" w:cs="Calibri"/>
@@ -8953,18 +8172,7 @@
           <w:szCs w:val="22"/>
           <w:lang w:val="fr-CH"/>
         </w:rPr>
-        <w:t>census</w:t>
-      </w:r>
-      <w:proofErr w:type="spellEnd"/>
-      <w:r>
-        <w:rPr>
-          <w:rFonts w:ascii="Calibri" w:hAnsi="Calibri" w:cs="Calibri"/>
-          <w:color w:val="000000"/>
-          <w:sz w:val="22"/>
-          <w:szCs w:val="22"/>
-          <w:lang w:val="fr-CH"/>
-        </w:rPr>
-        <w:t>:</w:t>
+        <w:t>census:</w:t>
       </w:r>
       <w:r>
         <w:rPr>
@@ -9245,215 +8453,183 @@
           <w:rFonts w:ascii="Arial" w:hAnsi="Arial" w:cs="Arial"/>
           <w:color w:val="222222"/>
         </w:rPr>
-        <w:t xml:space="preserve"> Live in </w:t>
-      </w:r>
-      <w:proofErr w:type="spellStart"/>
-      <w:r>
-        <w:rPr>
-          <w:rFonts w:ascii="Arial" w:hAnsi="Arial" w:cs="Arial"/>
+        <w:t xml:space="preserve"> Live in Xiāng</w:t>
+      </w:r>
+      <w:r>
+        <w:rPr>
+          <w:rFonts w:ascii="Arial" w:hAnsi="Arial" w:cs="Arial"/>
+          <w:color w:val="222222"/>
+        </w:rPr>
+        <w:t xml:space="preserve">, or in </w:t>
+      </w:r>
+      <w:r>
+        <w:rPr>
+          <w:rFonts w:ascii="Arial" w:hAnsi="Arial" w:cs="Arial"/>
+          <w:color w:val="222222"/>
+        </w:rPr>
+        <w:t>Jiēdào</w:t>
+      </w:r>
+      <w:r>
+        <w:rPr>
+          <w:rFonts w:ascii="Arial" w:hAnsi="Arial" w:cs="Arial"/>
+          <w:color w:val="222222"/>
+        </w:rPr>
+        <w:t xml:space="preserve">, or a </w:t>
+      </w:r>
+      <w:r>
+        <w:rPr>
+          <w:rFonts w:ascii="Arial" w:hAnsi="Arial" w:cs="Arial"/>
+          <w:color w:val="222222"/>
+        </w:rPr>
+        <w:t>Zhèn</w:t>
+      </w:r>
+      <w:r>
+        <w:rPr>
+          <w:rFonts w:ascii="Arial" w:hAnsi="Arial" w:cs="Arial"/>
+          <w:color w:val="222222"/>
+        </w:rPr>
+        <w:t xml:space="preserve"> of less than 50,000 inhabitants</w:t>
+      </w:r>
+    </w:p>
+    <w:p>
+      <w:pPr>
+        <w:rPr>
+          <w:rFonts w:ascii="Calibri" w:hAnsi="Calibri" w:cs="Calibri"/>
+          <w:i/>
+          <w:iCs/>
+          <w:color w:val="000000"/>
+        </w:rPr>
+      </w:pPr>
+      <w:r>
+        <w:rPr>
+          <w:rFonts w:ascii="Arial" w:hAnsi="Arial" w:cs="Arial"/>
+          <w:color w:val="222222"/>
+        </w:rPr>
+        <w:t>- Urban</w:t>
+      </w:r>
+      <w:r>
+        <w:rPr>
+          <w:rFonts w:ascii="Arial" w:hAnsi="Arial" w:cs="Arial"/>
+          <w:color w:val="222222"/>
+        </w:rPr>
+        <w:t xml:space="preserve">: </w:t>
+      </w:r>
+      <w:r>
+        <w:rPr>
+          <w:rFonts w:ascii="Arial" w:hAnsi="Arial" w:cs="Arial"/>
+          <w:color w:val="222222"/>
+        </w:rPr>
+        <w:t xml:space="preserve">Live in a </w:t>
+      </w:r>
+      <w:r>
+        <w:rPr>
+          <w:rFonts w:ascii="Arial" w:hAnsi="Arial" w:cs="Arial"/>
+          <w:color w:val="222222"/>
+        </w:rPr>
+        <w:t>Zhèn</w:t>
+      </w:r>
+      <w:r>
+        <w:rPr>
+          <w:rFonts w:ascii="Arial" w:hAnsi="Arial" w:cs="Arial"/>
+          <w:color w:val="222222"/>
+        </w:rPr>
+        <w:t xml:space="preserve"> of more than 50,000 inhabitants</w:t>
+      </w:r>
+    </w:p>
+    <w:p>
+      <w:pPr>
+        <w:rPr>
+          <w:rFonts w:ascii="Arial" w:hAnsi="Arial" w:cs="Arial"/>
+          <w:color w:val="222222"/>
+        </w:rPr>
+      </w:pPr>
+    </w:p>
+    <w:p>
+      <w:pPr>
+        <w:rPr>
+          <w:rFonts w:ascii="Arial" w:hAnsi="Arial" w:cs="Arial"/>
+          <w:color w:val="222222"/>
+        </w:rPr>
+      </w:pPr>
+      <w:r>
+        <w:rPr>
+          <w:rFonts w:ascii="Arial" w:hAnsi="Arial" w:cs="Arial"/>
+          <w:color w:val="222222"/>
+        </w:rPr>
+        <w:t>description: We perform web-scraping on the data from the source and compute the share of population using the Status of the municipalities.</w:t>
+      </w:r>
+    </w:p>
+    <w:p>
+      <w:pPr>
+        <w:rPr>
+          <w:rFonts w:ascii="Arial" w:hAnsi="Arial" w:cs="Arial"/>
+          <w:color w:val="222222"/>
+        </w:rPr>
+      </w:pPr>
+      <w:r>
+        <w:rPr>
+          <w:rFonts w:ascii="Arial" w:hAnsi="Arial" w:cs="Arial"/>
+          <w:color w:val="222222"/>
+        </w:rPr>
+        <w:t xml:space="preserve">determined with: two declarative questions: </w:t>
+      </w:r>
+      <w:r>
+        <w:rPr>
+          <w:rFonts w:ascii="Arial" w:hAnsi="Arial" w:cs="Arial"/>
+          <w:i/>
+          <w:iCs/>
+          <w:color w:val="222222"/>
+        </w:rPr>
+        <w:t>i)</w:t>
+      </w:r>
+      <w:r>
+        <w:rPr>
+          <w:rFonts w:ascii="Arial" w:hAnsi="Arial" w:cs="Arial"/>
+          <w:color w:val="222222"/>
+        </w:rPr>
+        <w:t xml:space="preserve"> In which kind of municipality do you live in? </w:t>
+      </w:r>
+      <w:r>
+        <w:rPr>
+          <w:rFonts w:ascii="Arial" w:hAnsi="Arial" w:cs="Arial"/>
+          <w:i/>
+          <w:iCs/>
           <w:color w:val="222222"/>
         </w:rPr>
         <w:t>Xiāng</w:t>
       </w:r>
-      <w:proofErr w:type="spellEnd"/>
-      <w:r>
-        <w:rPr>
-          <w:rFonts w:ascii="Arial" w:hAnsi="Arial" w:cs="Arial"/>
-          <w:color w:val="222222"/>
-        </w:rPr>
-        <w:t xml:space="preserve">, or in </w:t>
-      </w:r>
-      <w:proofErr w:type="spellStart"/>
-      <w:r>
-        <w:rPr>
-          <w:rFonts w:ascii="Arial" w:hAnsi="Arial" w:cs="Arial"/>
+      <w:r>
+        <w:rPr>
+          <w:rFonts w:ascii="Arial" w:hAnsi="Arial" w:cs="Arial"/>
+          <w:color w:val="222222"/>
+        </w:rPr>
+        <w:t xml:space="preserve">; </w:t>
+      </w:r>
+      <w:r>
+        <w:rPr>
+          <w:rFonts w:ascii="Arial" w:hAnsi="Arial" w:cs="Arial"/>
+          <w:i/>
+          <w:iCs/>
           <w:color w:val="222222"/>
         </w:rPr>
         <w:t>Jiēdào</w:t>
       </w:r>
-      <w:proofErr w:type="spellEnd"/>
-      <w:r>
-        <w:rPr>
-          <w:rFonts w:ascii="Arial" w:hAnsi="Arial" w:cs="Arial"/>
-          <w:color w:val="222222"/>
-        </w:rPr>
-        <w:t xml:space="preserve">, or a </w:t>
-      </w:r>
-      <w:proofErr w:type="spellStart"/>
-      <w:r>
-        <w:rPr>
-          <w:rFonts w:ascii="Arial" w:hAnsi="Arial" w:cs="Arial"/>
+      <w:r>
+        <w:rPr>
+          <w:rFonts w:ascii="Arial" w:hAnsi="Arial" w:cs="Arial"/>
+          <w:color w:val="222222"/>
+        </w:rPr>
+        <w:t xml:space="preserve">; </w:t>
+      </w:r>
+      <w:r>
+        <w:rPr>
+          <w:rFonts w:ascii="Arial" w:hAnsi="Arial" w:cs="Arial"/>
+          <w:i/>
+          <w:iCs/>
           <w:color w:val="222222"/>
         </w:rPr>
         <w:t>Zhèn</w:t>
       </w:r>
-      <w:proofErr w:type="spellEnd"/>
-      <w:r>
-        <w:rPr>
-          <w:rFonts w:ascii="Arial" w:hAnsi="Arial" w:cs="Arial"/>
-          <w:color w:val="222222"/>
-        </w:rPr>
-        <w:t xml:space="preserve"> of less than 50,000 inhabitants</w:t>
-      </w:r>
-    </w:p>
-    <w:p>
-      <w:pPr>
-        <w:rPr>
-          <w:rFonts w:ascii="Calibri" w:hAnsi="Calibri" w:cs="Calibri"/>
-          <w:i/>
-          <w:iCs/>
-          <w:color w:val="000000"/>
-        </w:rPr>
-      </w:pPr>
-      <w:r>
-        <w:rPr>
-          <w:rFonts w:ascii="Arial" w:hAnsi="Arial" w:cs="Arial"/>
-          <w:color w:val="222222"/>
-        </w:rPr>
-        <w:t>- Urban</w:t>
-      </w:r>
-      <w:r>
-        <w:rPr>
-          <w:rFonts w:ascii="Arial" w:hAnsi="Arial" w:cs="Arial"/>
-          <w:color w:val="222222"/>
-        </w:rPr>
-        <w:t xml:space="preserve">: </w:t>
-      </w:r>
-      <w:r>
-        <w:rPr>
-          <w:rFonts w:ascii="Arial" w:hAnsi="Arial" w:cs="Arial"/>
-          <w:color w:val="222222"/>
-        </w:rPr>
-        <w:t xml:space="preserve">Live in a </w:t>
-      </w:r>
-      <w:proofErr w:type="spellStart"/>
-      <w:r>
-        <w:rPr>
-          <w:rFonts w:ascii="Arial" w:hAnsi="Arial" w:cs="Arial"/>
-          <w:color w:val="222222"/>
-        </w:rPr>
-        <w:t>Zhèn</w:t>
-      </w:r>
-      <w:proofErr w:type="spellEnd"/>
-      <w:r>
-        <w:rPr>
-          <w:rFonts w:ascii="Arial" w:hAnsi="Arial" w:cs="Arial"/>
-          <w:color w:val="222222"/>
-        </w:rPr>
-        <w:t xml:space="preserve"> of more than 50,000 inhabitants</w:t>
-      </w:r>
-    </w:p>
-    <w:p>
-      <w:pPr>
-        <w:rPr>
-          <w:rFonts w:ascii="Arial" w:hAnsi="Arial" w:cs="Arial"/>
-          <w:color w:val="222222"/>
-        </w:rPr>
-      </w:pPr>
-    </w:p>
-    <w:p>
-      <w:pPr>
-        <w:rPr>
-          <w:rFonts w:ascii="Arial" w:hAnsi="Arial" w:cs="Arial"/>
-          <w:color w:val="222222"/>
-        </w:rPr>
-      </w:pPr>
-      <w:r>
-        <w:rPr>
-          <w:rFonts w:ascii="Arial" w:hAnsi="Arial" w:cs="Arial"/>
-          <w:color w:val="222222"/>
-        </w:rPr>
-        <w:t>description: We perform web-scraping on the data from the source and compute the share of population using the Status of the municipalities.</w:t>
-      </w:r>
-    </w:p>
-    <w:p>
-      <w:pPr>
-        <w:rPr>
-          <w:rFonts w:ascii="Arial" w:hAnsi="Arial" w:cs="Arial"/>
-          <w:color w:val="222222"/>
-        </w:rPr>
-      </w:pPr>
-      <w:r>
-        <w:rPr>
-          <w:rFonts w:ascii="Arial" w:hAnsi="Arial" w:cs="Arial"/>
-          <w:color w:val="222222"/>
-        </w:rPr>
-        <w:t xml:space="preserve">determined with: two declarative questions: </w:t>
-      </w:r>
-      <w:proofErr w:type="spellStart"/>
-      <w:r>
-        <w:rPr>
-          <w:rFonts w:ascii="Arial" w:hAnsi="Arial" w:cs="Arial"/>
-          <w:i/>
-          <w:iCs/>
-          <w:color w:val="222222"/>
-        </w:rPr>
-        <w:t>i</w:t>
-      </w:r>
-      <w:proofErr w:type="spellEnd"/>
-      <w:r>
-        <w:rPr>
-          <w:rFonts w:ascii="Arial" w:hAnsi="Arial" w:cs="Arial"/>
-          <w:i/>
-          <w:iCs/>
-          <w:color w:val="222222"/>
-        </w:rPr>
-        <w:t>)</w:t>
-      </w:r>
-      <w:r>
-        <w:rPr>
-          <w:rFonts w:ascii="Arial" w:hAnsi="Arial" w:cs="Arial"/>
-          <w:color w:val="222222"/>
-        </w:rPr>
-        <w:t xml:space="preserve"> In which kind of municipality do you live in? </w:t>
-      </w:r>
-      <w:proofErr w:type="spellStart"/>
-      <w:r>
-        <w:rPr>
-          <w:rFonts w:ascii="Arial" w:hAnsi="Arial" w:cs="Arial"/>
-          <w:i/>
-          <w:iCs/>
-          <w:color w:val="222222"/>
-        </w:rPr>
-        <w:t>Xiāng</w:t>
-      </w:r>
-      <w:proofErr w:type="spellEnd"/>
-      <w:r>
-        <w:rPr>
-          <w:rFonts w:ascii="Arial" w:hAnsi="Arial" w:cs="Arial"/>
-          <w:color w:val="222222"/>
-        </w:rPr>
-        <w:t xml:space="preserve">; </w:t>
-      </w:r>
-      <w:proofErr w:type="spellStart"/>
-      <w:r>
-        <w:rPr>
-          <w:rFonts w:ascii="Arial" w:hAnsi="Arial" w:cs="Arial"/>
-          <w:i/>
-          <w:iCs/>
-          <w:color w:val="222222"/>
-        </w:rPr>
-        <w:t>Jiēdào</w:t>
-      </w:r>
-      <w:proofErr w:type="spellEnd"/>
-      <w:r>
-        <w:rPr>
-          <w:rFonts w:ascii="Arial" w:hAnsi="Arial" w:cs="Arial"/>
-          <w:color w:val="222222"/>
-        </w:rPr>
-        <w:t xml:space="preserve">; </w:t>
-      </w:r>
-      <w:proofErr w:type="spellStart"/>
-      <w:r>
-        <w:rPr>
-          <w:rFonts w:ascii="Arial" w:hAnsi="Arial" w:cs="Arial"/>
-          <w:i/>
-          <w:iCs/>
-          <w:color w:val="222222"/>
-        </w:rPr>
-        <w:t>Zhèn</w:t>
-      </w:r>
-      <w:proofErr w:type="spellEnd"/>
       <w:r>
         <w:rPr>
           <w:rFonts w:ascii="Arial" w:hAnsi="Arial" w:cs="Arial"/>
@@ -9654,23 +8830,7 @@
           <w:rFonts w:ascii="Arial" w:hAnsi="Arial" w:cs="Arial"/>
           <w:color w:val="222222"/>
         </w:rPr>
-        <w:t xml:space="preserve">scription: From source 1, we obtain the list of </w:t>
-      </w:r>
-      <w:proofErr w:type="spellStart"/>
-      <w:r>
-        <w:rPr>
-          <w:rFonts w:ascii="Arial" w:hAnsi="Arial" w:cs="Arial"/>
-          <w:color w:val="222222"/>
-        </w:rPr>
-        <w:t>zipcodes</w:t>
-      </w:r>
-      <w:proofErr w:type="spellEnd"/>
-      <w:r>
-        <w:rPr>
-          <w:rFonts w:ascii="Arial" w:hAnsi="Arial" w:cs="Arial"/>
-          <w:color w:val="222222"/>
-        </w:rPr>
-        <w:t xml:space="preserve"> with the area type (defined according to </w:t>
+        <w:t xml:space="preserve">scription: From source 1, we obtain the list of zipcodes with the area type (defined according to </w:t>
       </w:r>
       <w:r>
         <w:rPr>
@@ -9684,57 +8844,8 @@
           <w:rFonts w:ascii="Arial" w:hAnsi="Arial" w:cs="Arial"/>
           <w:color w:val="222222"/>
         </w:rPr>
-        <w:t xml:space="preserve">) as well as the population of each city. However, source 1 does not list all the </w:t>
-      </w:r>
-      <w:proofErr w:type="spellStart"/>
-      <w:r>
-        <w:rPr>
-          <w:rFonts w:ascii="Arial" w:hAnsi="Arial" w:cs="Arial"/>
-          <w:color w:val="222222"/>
-        </w:rPr>
-        <w:t>zipcodes</w:t>
-      </w:r>
-      <w:proofErr w:type="spellEnd"/>
-      <w:r>
-        <w:rPr>
-          <w:rFonts w:ascii="Arial" w:hAnsi="Arial" w:cs="Arial"/>
-          <w:color w:val="222222"/>
-        </w:rPr>
-        <w:t xml:space="preserve"> for each city. Source 2 contains the additional </w:t>
-      </w:r>
-      <w:proofErr w:type="spellStart"/>
-      <w:r>
-        <w:rPr>
-          <w:rFonts w:ascii="Arial" w:hAnsi="Arial" w:cs="Arial"/>
-          <w:color w:val="222222"/>
-        </w:rPr>
-        <w:t>zipcodes</w:t>
-      </w:r>
-      <w:proofErr w:type="spellEnd"/>
-      <w:r>
-        <w:rPr>
-          <w:rFonts w:ascii="Arial" w:hAnsi="Arial" w:cs="Arial"/>
-          <w:color w:val="222222"/>
-        </w:rPr>
-        <w:t xml:space="preserve">. We first merge the existing </w:t>
-      </w:r>
-      <w:proofErr w:type="spellStart"/>
-      <w:r>
-        <w:rPr>
-          <w:rFonts w:ascii="Arial" w:hAnsi="Arial" w:cs="Arial"/>
-          <w:color w:val="222222"/>
-        </w:rPr>
-        <w:t>zipcodes</w:t>
-      </w:r>
-      <w:proofErr w:type="spellEnd"/>
-      <w:r>
-        <w:rPr>
-          <w:rFonts w:ascii="Arial" w:hAnsi="Arial" w:cs="Arial"/>
-          <w:color w:val="222222"/>
-        </w:rPr>
-        <w:t xml:space="preserve"> in source 1 with the data from source 2. We then uniquely identify a city with the city's name and </w:t>
-      </w:r>
-      <w:proofErr w:type="spellStart"/>
+        <w:t xml:space="preserve">) as well as the population of each city. However, source 1 does not list all the zipcodes for each city. Source 2 contains the additional zipcodes. We first merge the existing zipcodes in source 1 with the data from source 2. We then uniquely identify a city with the city's name and </w:t>
+      </w:r>
       <w:r>
         <w:rPr>
           <w:rFonts w:ascii="Arial" w:hAnsi="Arial" w:cs="Arial"/>
@@ -9742,77 +8853,12 @@
         </w:rPr>
         <w:t>Vorwahl</w:t>
       </w:r>
-      <w:proofErr w:type="spellEnd"/>
-      <w:r>
-        <w:rPr>
-          <w:rFonts w:ascii="Arial" w:hAnsi="Arial" w:cs="Arial"/>
-          <w:color w:val="222222"/>
-        </w:rPr>
-        <w:t xml:space="preserve">, and attribute to a </w:t>
-      </w:r>
-      <w:proofErr w:type="spellStart"/>
-      <w:r>
-        <w:rPr>
-          <w:rFonts w:ascii="Arial" w:hAnsi="Arial" w:cs="Arial"/>
-          <w:color w:val="222222"/>
-        </w:rPr>
-        <w:t>zipcode</w:t>
-      </w:r>
-      <w:proofErr w:type="spellEnd"/>
-      <w:r>
-        <w:rPr>
-          <w:rFonts w:ascii="Arial" w:hAnsi="Arial" w:cs="Arial"/>
-          <w:color w:val="222222"/>
-        </w:rPr>
-        <w:t xml:space="preserve"> the most rural category (thus by order of priority </w:t>
-      </w:r>
-      <w:proofErr w:type="spellStart"/>
-      <w:r>
-        <w:rPr>
-          <w:rFonts w:ascii="Arial" w:hAnsi="Arial" w:cs="Arial"/>
-          <w:color w:val="222222"/>
-        </w:rPr>
-        <w:t>Rual</w:t>
-      </w:r>
-      <w:proofErr w:type="spellEnd"/>
-      <w:r>
-        <w:rPr>
-          <w:rFonts w:ascii="Arial" w:hAnsi="Arial" w:cs="Arial"/>
-          <w:color w:val="222222"/>
-        </w:rPr>
-        <w:t xml:space="preserve"> area; Towns and Suburbs; Cities) of its city. We finally remove </w:t>
-      </w:r>
-      <w:proofErr w:type="spellStart"/>
-      <w:r>
-        <w:rPr>
-          <w:rFonts w:ascii="Arial" w:hAnsi="Arial" w:cs="Arial"/>
-          <w:color w:val="222222"/>
-        </w:rPr>
-        <w:t>zipcodes</w:t>
-      </w:r>
-      <w:proofErr w:type="spellEnd"/>
-      <w:r>
-        <w:rPr>
-          <w:rFonts w:ascii="Arial" w:hAnsi="Arial" w:cs="Arial"/>
-          <w:color w:val="222222"/>
-        </w:rPr>
-        <w:t xml:space="preserve"> duplicates by keeping the most rural category for each </w:t>
-      </w:r>
-      <w:proofErr w:type="spellStart"/>
-      <w:r>
-        <w:rPr>
-          <w:rFonts w:ascii="Arial" w:hAnsi="Arial" w:cs="Arial"/>
-          <w:color w:val="222222"/>
-        </w:rPr>
-        <w:t>zipcode</w:t>
-      </w:r>
-      <w:proofErr w:type="spellEnd"/>
-      <w:r>
-        <w:rPr>
-          <w:rFonts w:ascii="Arial" w:hAnsi="Arial" w:cs="Arial"/>
-          <w:color w:val="222222"/>
-        </w:rPr>
-        <w:t>.</w:t>
+      <w:r>
+        <w:rPr>
+          <w:rFonts w:ascii="Arial" w:hAnsi="Arial" w:cs="Arial"/>
+          <w:color w:val="222222"/>
+        </w:rPr>
+        <w:t>, and attribute to a zipcode the most rural category (thus by order of priority Rual area; Towns and Suburbs; Cities) of its city. We finally remove zipcodes duplicates by keeping the most rural category for each zipcode.</w:t>
       </w:r>
     </w:p>
     <w:p>
@@ -10290,27 +9336,7 @@
           <w:iCs/>
           <w:color w:val="222222"/>
         </w:rPr>
-        <w:t xml:space="preserve">In a </w:t>
-      </w:r>
-      <w:proofErr w:type="spellStart"/>
-      <w:r>
-        <w:rPr>
-          <w:rFonts w:ascii="Arial" w:hAnsi="Arial" w:cs="Arial"/>
-          <w:i/>
-          <w:iCs/>
-          <w:color w:val="222222"/>
-        </w:rPr>
-        <w:t>Kabupaten</w:t>
-      </w:r>
-      <w:proofErr w:type="spellEnd"/>
-      <w:r>
-        <w:rPr>
-          <w:rFonts w:ascii="Arial" w:hAnsi="Arial" w:cs="Arial"/>
-          <w:i/>
-          <w:iCs/>
-          <w:color w:val="222222"/>
-        </w:rPr>
-        <w:t xml:space="preserve"> outside of the Capital town</w:t>
+        <w:t>In a Kabupaten outside of the Capital town</w:t>
       </w:r>
     </w:p>
     <w:p>
@@ -10350,19 +9376,8 @@
           <w:iCs/>
           <w:color w:val="222222"/>
         </w:rPr>
-        <w:t xml:space="preserve">Kota; Capital town of a </w:t>
-      </w:r>
-      <w:proofErr w:type="spellStart"/>
-      <w:r>
-        <w:rPr>
-          <w:rFonts w:ascii="Arial" w:hAnsi="Arial" w:cs="Arial"/>
-          <w:i/>
-          <w:iCs/>
-          <w:color w:val="222222"/>
-        </w:rPr>
-        <w:t>Kabupaten</w:t>
-      </w:r>
-      <w:proofErr w:type="spellEnd"/>
+        <w:t>Kota; Capital town of a Kabupaten</w:t>
+      </w:r>
     </w:p>
     <w:p>
       <w:pPr>
@@ -10421,70 +9436,14 @@
           <w:iCs/>
           <w:color w:val="222222"/>
         </w:rPr>
-        <w:t xml:space="preserve">Kota; Capital town of a </w:t>
-      </w:r>
-      <w:proofErr w:type="spellStart"/>
-      <w:r>
-        <w:rPr>
-          <w:rFonts w:ascii="Arial" w:hAnsi="Arial" w:cs="Arial"/>
-          <w:i/>
-          <w:iCs/>
-          <w:color w:val="222222"/>
-        </w:rPr>
-        <w:t>Kabupaten</w:t>
-      </w:r>
-      <w:proofErr w:type="spellEnd"/>
-      <w:r>
-        <w:rPr>
-          <w:rFonts w:ascii="Arial" w:hAnsi="Arial" w:cs="Arial"/>
-          <w:i/>
-          <w:iCs/>
-          <w:color w:val="222222"/>
-        </w:rPr>
-        <w:t xml:space="preserve">; In a </w:t>
-      </w:r>
-      <w:proofErr w:type="spellStart"/>
-      <w:r>
-        <w:rPr>
-          <w:rFonts w:ascii="Arial" w:hAnsi="Arial" w:cs="Arial"/>
-          <w:i/>
-          <w:iCs/>
-          <w:color w:val="222222"/>
-        </w:rPr>
-        <w:t>Kabupaten</w:t>
-      </w:r>
-      <w:proofErr w:type="spellEnd"/>
-      <w:r>
-        <w:rPr>
-          <w:rFonts w:ascii="Arial" w:hAnsi="Arial" w:cs="Arial"/>
-          <w:i/>
-          <w:iCs/>
-          <w:color w:val="222222"/>
-        </w:rPr>
-        <w:t xml:space="preserve"> outside of the Capital town</w:t>
-      </w:r>
-      <w:r>
-        <w:rPr>
-          <w:rFonts w:ascii="Arial" w:hAnsi="Arial" w:cs="Arial"/>
-          <w:color w:val="222222"/>
-        </w:rPr>
-        <w:t xml:space="preserve"> (TODO: check with translator if those </w:t>
-      </w:r>
-      <w:proofErr w:type="spellStart"/>
-      <w:r>
-        <w:rPr>
-          <w:rFonts w:ascii="Arial" w:hAnsi="Arial" w:cs="Arial"/>
-          <w:color w:val="222222"/>
-        </w:rPr>
-        <w:t>catagories</w:t>
-      </w:r>
-      <w:proofErr w:type="spellEnd"/>
-      <w:r>
-        <w:rPr>
-          <w:rFonts w:ascii="Arial" w:hAnsi="Arial" w:cs="Arial"/>
-          <w:color w:val="222222"/>
-        </w:rPr>
-        <w:t xml:space="preserve"> make sense)</w:t>
+        <w:t>Kota; Capital town of a Kabupaten; In a Kabupaten outside of the Capital town</w:t>
+      </w:r>
+      <w:r>
+        <w:rPr>
+          <w:rFonts w:ascii="Arial" w:hAnsi="Arial" w:cs="Arial"/>
+          <w:color w:val="222222"/>
+        </w:rPr>
+        <w:t xml:space="preserve"> (TODO: check with translator if those catagories make sense)</w:t>
       </w:r>
     </w:p>
     <w:p>
@@ -10577,7 +9536,6 @@
         </w:rPr>
         <w:t xml:space="preserve">- Urban category 1: </w:t>
       </w:r>
-      <w:proofErr w:type="spellStart"/>
       <w:r>
         <w:rPr>
           <w:rFonts w:ascii="Arial" w:hAnsi="Arial" w:cs="Arial"/>
@@ -10588,7 +9546,6 @@
         </w:rPr>
         <w:t>Cities</w:t>
       </w:r>
-      <w:proofErr w:type="spellEnd"/>
     </w:p>
     <w:p>
       <w:pPr>
@@ -10675,23 +9632,7 @@
           <w:rFonts w:ascii="Arial" w:hAnsi="Arial" w:cs="Arial"/>
           <w:color w:val="222222"/>
         </w:rPr>
-        <w:t xml:space="preserve">), as well as a statistical identifier. From source 2 we obtain the zip codes and statistical identifier. For some zip codes we obtain different area types, we address this issue by determining the percentage of population living in each area types for a given zip code and attribute the area type with the greatest share of population. There also are a few </w:t>
-      </w:r>
-      <w:proofErr w:type="spellStart"/>
-      <w:r>
-        <w:rPr>
-          <w:rFonts w:ascii="Arial" w:hAnsi="Arial" w:cs="Arial"/>
-          <w:color w:val="222222"/>
-        </w:rPr>
-        <w:t>zipcodes</w:t>
-      </w:r>
-      <w:proofErr w:type="spellEnd"/>
-      <w:r>
-        <w:rPr>
-          <w:rFonts w:ascii="Arial" w:hAnsi="Arial" w:cs="Arial"/>
-          <w:color w:val="222222"/>
-        </w:rPr>
-        <w:t xml:space="preserve"> for which we do not have an area type, we assign them to rural if their population is under the biggest rural area (23,000 inhabitants) and to towns and suburbs otherwise.</w:t>
+        <w:t>), as well as a statistical identifier. From source 2 we obtain the zip codes and statistical identifier. For some zip codes we obtain different area types, we address this issue by determining the percentage of population living in each area types for a given zip code and attribute the area type with the greatest share of population. There also are a few zipcodes for which we do not have an area type, we assign them to rural if their population is under the biggest rural area (23,000 inhabitants) and to towns and suburbs otherwise.</w:t>
       </w:r>
     </w:p>
     <w:p>
@@ -10886,39 +9827,7 @@
           <w:rFonts w:ascii="Arial" w:hAnsi="Arial" w:cs="Arial"/>
           <w:color w:val="222222"/>
         </w:rPr>
-        <w:t xml:space="preserve"> In a second step, we regroup municipalities by </w:t>
-      </w:r>
-      <w:proofErr w:type="spellStart"/>
-      <w:r>
-        <w:rPr>
-          <w:rFonts w:ascii="Arial" w:hAnsi="Arial" w:cs="Arial"/>
-          <w:color w:val="222222"/>
-        </w:rPr>
-        <w:t>zipcodes</w:t>
-      </w:r>
-      <w:proofErr w:type="spellEnd"/>
-      <w:r>
-        <w:rPr>
-          <w:rFonts w:ascii="Arial" w:hAnsi="Arial" w:cs="Arial"/>
-          <w:color w:val="222222"/>
-        </w:rPr>
-        <w:t xml:space="preserve"> prefix (the first five numbers of the </w:t>
-      </w:r>
-      <w:proofErr w:type="spellStart"/>
-      <w:r>
-        <w:rPr>
-          <w:rFonts w:ascii="Arial" w:hAnsi="Arial" w:cs="Arial"/>
-          <w:color w:val="222222"/>
-        </w:rPr>
-        <w:t>zipcodes</w:t>
-      </w:r>
-      <w:proofErr w:type="spellEnd"/>
-      <w:r>
-        <w:rPr>
-          <w:rFonts w:ascii="Arial" w:hAnsi="Arial" w:cs="Arial"/>
-          <w:color w:val="222222"/>
-        </w:rPr>
-        <w:t xml:space="preserve">). If the prefix is linked to both towns with less than 100,000 inhabitants and with more than 100,000 habitants, we link it the latter category. </w:t>
+        <w:t xml:space="preserve"> In a second step, we regroup municipalities by zipcodes prefix (the first five numbers of the zipcodes). If the prefix is linked to both towns with less than 100,000 inhabitants and with more than 100,000 habitants, we link it the latter category. </w:t>
       </w:r>
     </w:p>
     <w:p>
@@ -11054,19 +9963,8 @@
           <w:iCs/>
           <w:color w:val="222222"/>
         </w:rPr>
-        <w:t xml:space="preserve"> </w:t>
-      </w:r>
-      <w:proofErr w:type="spellStart"/>
-      <w:r>
-        <w:rPr>
-          <w:rFonts w:ascii="Arial" w:hAnsi="Arial" w:cs="Arial"/>
-          <w:i/>
-          <w:iCs/>
-          <w:color w:val="222222"/>
-        </w:rPr>
-        <w:t>Semiurbano</w:t>
-      </w:r>
-      <w:proofErr w:type="spellEnd"/>
+        <w:t xml:space="preserve"> Semiurbano</w:t>
+      </w:r>
     </w:p>
     <w:p>
       <w:pPr>
@@ -11084,7 +9982,6 @@
         </w:rPr>
         <w:t xml:space="preserve">- Urban category 3: </w:t>
       </w:r>
-      <w:proofErr w:type="spellStart"/>
       <w:r>
         <w:rPr>
           <w:rFonts w:ascii="Arial" w:hAnsi="Arial" w:cs="Arial"/>
@@ -11094,7 +9991,6 @@
         </w:rPr>
         <w:t>Urbano</w:t>
       </w:r>
-      <w:proofErr w:type="spellEnd"/>
     </w:p>
     <w:p>
       <w:pPr>
@@ -11123,14 +10019,7 @@
           <w:rFonts w:ascii="Arial" w:hAnsi="Arial" w:cs="Arial"/>
           <w:color w:val="222222"/>
         </w:rPr>
-        <w:t xml:space="preserve">From source 1 </w:t>
-      </w:r>
-      <w:r>
-        <w:rPr>
-          <w:rFonts w:ascii="Arial" w:hAnsi="Arial" w:cs="Arial"/>
-          <w:color w:val="222222"/>
-        </w:rPr>
-        <w:t xml:space="preserve">we obtain the postal code and the different categories of locality (among </w:t>
+        <w:t xml:space="preserve">From source 1 we obtain the postal code and the different categories of locality (among </w:t>
       </w:r>
       <w:r>
         <w:rPr>
@@ -11155,19 +10044,8 @@
           <w:iCs/>
           <w:color w:val="222222"/>
         </w:rPr>
-        <w:t xml:space="preserve"> S</w:t>
-      </w:r>
-      <w:proofErr w:type="spellStart"/>
-      <w:r>
-        <w:rPr>
-          <w:rFonts w:ascii="Arial" w:hAnsi="Arial" w:cs="Arial"/>
-          <w:i/>
-          <w:iCs/>
-          <w:color w:val="222222"/>
-        </w:rPr>
-        <w:t>emiurbano</w:t>
-      </w:r>
-      <w:proofErr w:type="spellEnd"/>
+        <w:t xml:space="preserve"> Semiurbano</w:t>
+      </w:r>
       <w:r>
         <w:rPr>
           <w:rFonts w:ascii="Arial" w:hAnsi="Arial" w:cs="Arial"/>
@@ -11182,19 +10060,8 @@
           <w:iCs/>
           <w:color w:val="222222"/>
         </w:rPr>
-        <w:t xml:space="preserve"> </w:t>
-      </w:r>
-      <w:proofErr w:type="spellStart"/>
-      <w:r>
-        <w:rPr>
-          <w:rFonts w:ascii="Arial" w:hAnsi="Arial" w:cs="Arial"/>
-          <w:i/>
-          <w:iCs/>
-          <w:color w:val="222222"/>
-        </w:rPr>
-        <w:t>Urbano</w:t>
-      </w:r>
-      <w:proofErr w:type="spellEnd"/>
+        <w:t xml:space="preserve"> Urbano</w:t>
+      </w:r>
       <w:r>
         <w:rPr>
           <w:rFonts w:ascii="Arial" w:hAnsi="Arial" w:cs="Arial"/>
@@ -11215,14 +10082,7 @@
           <w:rFonts w:ascii="Arial" w:hAnsi="Arial" w:cs="Arial"/>
           <w:color w:val="222222"/>
         </w:rPr>
-        <w:t>determined with: zip code</w:t>
-      </w:r>
-      <w:r>
-        <w:rPr>
-          <w:rFonts w:ascii="Arial" w:hAnsi="Arial" w:cs="Arial"/>
-          <w:color w:val="222222"/>
-        </w:rPr>
-        <w:t>. From source 2 (slide 19), we retrieve the population distribution by categories (where we apply the definition from CS02a.2-1 in source 3.</w:t>
+        <w:t>determined with: zip code. From source 2 (slide 19), we retrieve the population distribution by categories (where we apply the definition from CS02a.2-1 in source 3.</w:t>
       </w:r>
     </w:p>
     <w:p>
@@ -11256,15 +10116,7 @@
           <w:color w:val="222222"/>
           <w:lang w:val="fr-FR"/>
         </w:rPr>
-        <w:t xml:space="preserve">source 2: </w:t>
-      </w:r>
-      <w:r>
-        <w:rPr>
-          <w:rFonts w:ascii="Arial" w:hAnsi="Arial" w:cs="Arial"/>
-          <w:color w:val="222222"/>
-          <w:lang w:val="fr-FR"/>
-        </w:rPr>
-        <w:t>https://www.issea.gob.mx/Docs/Censo%20INEGI%202021/Censo2020_Principales_resultados_EUM.pdf</w:t>
+        <w:t>source 2: https://www.issea.gob.mx/Docs/Censo%20INEGI%202021/Censo2020_Principales_resultados_EUM.pdf</w:t>
       </w:r>
     </w:p>
     <w:p>
@@ -11874,6 +10726,252 @@
           <w:rFonts w:ascii="Arial" w:eastAsia="Times New Roman" w:hAnsi="Arial" w:cs="Arial"/>
           <w:color w:val="222222"/>
         </w:rPr>
+        <w:t>Turkey</w:t>
+      </w:r>
+    </w:p>
+    <w:p>
+      <w:pPr>
+        <w:rPr>
+          <w:rFonts w:ascii="Arial" w:hAnsi="Arial" w:cs="Arial"/>
+          <w:i/>
+          <w:iCs/>
+          <w:color w:val="222222"/>
+        </w:rPr>
+      </w:pPr>
+      <w:r>
+        <w:rPr>
+          <w:rFonts w:ascii="Arial" w:hAnsi="Arial" w:cs="Arial"/>
+          <w:color w:val="222222"/>
+        </w:rPr>
+        <w:t xml:space="preserve">- Urban category 1: </w:t>
+      </w:r>
+      <w:r>
+        <w:rPr>
+          <w:rFonts w:ascii="Arial" w:hAnsi="Arial" w:cs="Arial"/>
+          <w:i/>
+          <w:iCs/>
+          <w:color w:val="222222"/>
+        </w:rPr>
+        <w:t xml:space="preserve">Living in a </w:t>
+      </w:r>
+      <w:r>
+        <w:rPr>
+          <w:rFonts w:ascii="Arial" w:hAnsi="Arial" w:cs="Arial"/>
+          <w:i/>
+          <w:iCs/>
+          <w:color w:val="222222"/>
+        </w:rPr>
+        <w:t>district</w:t>
+      </w:r>
+      <w:r>
+        <w:rPr>
+          <w:rFonts w:ascii="Arial" w:hAnsi="Arial" w:cs="Arial"/>
+          <w:i/>
+          <w:iCs/>
+          <w:color w:val="222222"/>
+        </w:rPr>
+        <w:t xml:space="preserve"> </w:t>
+      </w:r>
+      <w:r>
+        <w:rPr>
+          <w:rFonts w:ascii="Arial" w:hAnsi="Arial" w:cs="Arial"/>
+          <w:i/>
+          <w:iCs/>
+          <w:color w:val="222222"/>
+        </w:rPr>
+        <w:t>with a share of rural population greater than the national average for districts.</w:t>
+      </w:r>
+    </w:p>
+    <w:p>
+      <w:pPr>
+        <w:rPr>
+          <w:rFonts w:ascii="Arial" w:hAnsi="Arial" w:cs="Arial"/>
+          <w:i/>
+          <w:iCs/>
+          <w:color w:val="222222"/>
+        </w:rPr>
+      </w:pPr>
+      <w:r>
+        <w:rPr>
+          <w:rFonts w:ascii="Arial" w:hAnsi="Arial" w:cs="Arial"/>
+          <w:color w:val="222222"/>
+        </w:rPr>
+        <w:t xml:space="preserve">- Urban category 2: </w:t>
+      </w:r>
+      <w:r>
+        <w:rPr>
+          <w:rFonts w:ascii="Arial" w:hAnsi="Arial" w:cs="Arial"/>
+          <w:i/>
+          <w:iCs/>
+          <w:color w:val="222222"/>
+        </w:rPr>
+        <w:t xml:space="preserve">Living in a </w:t>
+      </w:r>
+      <w:r>
+        <w:rPr>
+          <w:rFonts w:ascii="Arial" w:hAnsi="Arial" w:cs="Arial"/>
+          <w:i/>
+          <w:iCs/>
+          <w:color w:val="222222"/>
+        </w:rPr>
+        <w:t>district</w:t>
+      </w:r>
+      <w:r>
+        <w:rPr>
+          <w:rFonts w:ascii="Arial" w:hAnsi="Arial" w:cs="Arial"/>
+          <w:i/>
+          <w:iCs/>
+          <w:color w:val="222222"/>
+        </w:rPr>
+        <w:t xml:space="preserve"> </w:t>
+      </w:r>
+      <w:r>
+        <w:rPr>
+          <w:rFonts w:ascii="Arial" w:hAnsi="Arial" w:cs="Arial"/>
+          <w:i/>
+          <w:iCs/>
+          <w:color w:val="222222"/>
+        </w:rPr>
+        <w:t>with a share of rural population smaller than the national average for districts.</w:t>
+      </w:r>
+    </w:p>
+    <w:p>
+      <w:pPr>
+        <w:rPr>
+          <w:rFonts w:ascii="Arial" w:hAnsi="Arial" w:cs="Arial"/>
+          <w:color w:val="222222"/>
+        </w:rPr>
+      </w:pPr>
+    </w:p>
+    <w:p>
+      <w:pPr>
+        <w:rPr>
+          <w:rFonts w:ascii="Arial" w:hAnsi="Arial" w:cs="Arial"/>
+          <w:color w:val="222222"/>
+        </w:rPr>
+      </w:pPr>
+      <w:r>
+        <w:rPr>
+          <w:rFonts w:ascii="Arial" w:hAnsi="Arial" w:cs="Arial"/>
+          <w:color w:val="222222"/>
+        </w:rPr>
+        <w:t>determined with: zip code</w:t>
+      </w:r>
+    </w:p>
+    <w:p>
+      <w:pPr>
+        <w:rPr>
+          <w:rFonts w:ascii="Arial" w:hAnsi="Arial" w:cs="Arial"/>
+          <w:color w:val="222222"/>
+        </w:rPr>
+      </w:pPr>
+      <w:r>
+        <w:rPr>
+          <w:rFonts w:ascii="Arial" w:hAnsi="Arial" w:cs="Arial"/>
+          <w:color w:val="222222"/>
+        </w:rPr>
+        <w:t xml:space="preserve">description: </w:t>
+      </w:r>
+      <w:r>
+        <w:rPr>
+          <w:rFonts w:ascii="Arial" w:hAnsi="Arial" w:cs="Arial"/>
+          <w:color w:val="222222"/>
+        </w:rPr>
+        <w:t xml:space="preserve">From </w:t>
+      </w:r>
+      <w:r>
+        <w:rPr>
+          <w:rFonts w:ascii="Arial" w:hAnsi="Arial" w:cs="Arial"/>
+          <w:color w:val="222222"/>
+        </w:rPr>
+        <w:t xml:space="preserve">source 1 (which is official data but with a better formatting for our matching) we obtain the District associated to each zip code. From source 2, we obtain the share of rural population and the total population (defined by national statistics) of each district. We then assign districts with a share of rural population </w:t>
+      </w:r>
+      <w:r>
+        <w:rPr>
+          <w:rFonts w:ascii="Arial" w:hAnsi="Arial" w:cs="Arial"/>
+          <w:color w:val="222222"/>
+        </w:rPr>
+        <w:lastRenderedPageBreak/>
+        <w:t xml:space="preserve">greater than the national average (around </w:t>
+      </w:r>
+      <w:r>
+        <w:rPr>
+          <w:rFonts w:ascii="Arial" w:hAnsi="Arial" w:cs="Arial"/>
+          <w:color w:val="222222"/>
+        </w:rPr>
+        <w:t>22</w:t>
+      </w:r>
+      <w:r>
+        <w:rPr>
+          <w:rFonts w:ascii="Arial" w:hAnsi="Arial" w:cs="Arial"/>
+          <w:color w:val="222222"/>
+        </w:rPr>
+        <w:t xml:space="preserve">%) as rural. We finally merge the two datasets. </w:t>
+      </w:r>
+    </w:p>
+    <w:p>
+      <w:pPr>
+        <w:rPr>
+          <w:rFonts w:ascii="Arial" w:hAnsi="Arial" w:cs="Arial"/>
+          <w:color w:val="222222"/>
+        </w:rPr>
+      </w:pPr>
+    </w:p>
+    <w:p>
+      <w:pPr>
+        <w:rPr>
+          <w:rFonts w:ascii="Calibri" w:hAnsi="Calibri" w:cs="Calibri"/>
+          <w:color w:val="000000"/>
+        </w:rPr>
+      </w:pPr>
+      <w:r>
+        <w:rPr>
+          <w:rFonts w:ascii="Arial" w:hAnsi="Arial" w:cs="Arial"/>
+          <w:color w:val="222222"/>
+        </w:rPr>
+        <w:t>source 1: https://github.com/muratgozel/turkey-neighbourhoods</w:t>
+      </w:r>
+    </w:p>
+    <w:p>
+      <w:pPr>
+        <w:rPr>
+          <w:rFonts w:ascii="Arial" w:hAnsi="Arial" w:cs="Arial"/>
+          <w:color w:val="222222"/>
+        </w:rPr>
+      </w:pPr>
+      <w:r>
+        <w:rPr>
+          <w:rFonts w:ascii="Arial" w:hAnsi="Arial" w:cs="Arial"/>
+          <w:color w:val="222222"/>
+        </w:rPr>
+        <w:t>source 2: https://biruni.tuik.gov.tr/medas/?kn=95&amp;locale=tr  (ADNKS-GK137474-O29001 İbbs-Düzey1, İbbs-Düzey2, İl Ve İlçe Nüfusları / 2020 / İlçe Düzeyi / HEPSI)</w:t>
+      </w:r>
+    </w:p>
+    <w:p>
+      <w:pPr>
+        <w:rPr>
+          <w:rFonts w:ascii="Arial" w:hAnsi="Arial" w:cs="Arial"/>
+          <w:color w:val="222222"/>
+        </w:rPr>
+      </w:pPr>
+    </w:p>
+    <w:p>
+      <w:pPr>
+        <w:pStyle w:val="ListParagraph"/>
+        <w:numPr>
+          <w:ilvl w:val="0"/>
+          <w:numId w:val="4"/>
+        </w:numPr>
+        <w:rPr>
+          <w:rFonts w:ascii="Arial" w:eastAsia="Times New Roman" w:hAnsi="Arial" w:cs="Arial"/>
+          <w:color w:val="222222"/>
+        </w:rPr>
+      </w:pPr>
+      <w:r>
+        <w:rPr>
+          <w:rFonts w:ascii="Arial" w:eastAsia="Times New Roman" w:hAnsi="Arial" w:cs="Arial"/>
+          <w:color w:val="222222"/>
+        </w:rPr>
         <w:t>UK</w:t>
       </w:r>
     </w:p>
@@ -12041,7 +11139,6 @@
           <w:rFonts w:ascii="Arial" w:hAnsi="Arial" w:cs="Arial"/>
           <w:color w:val="222222"/>
         </w:rPr>
-        <w:lastRenderedPageBreak/>
         <w:t xml:space="preserve">description: From the source we obtain the area type (defined according to the following categories </w:t>
       </w:r>
       <w:r>
@@ -12056,96 +11153,23 @@
           <w:rFonts w:ascii="Arial" w:hAnsi="Arial" w:cs="Arial"/>
           <w:color w:val="222222"/>
         </w:rPr>
-        <w:t xml:space="preserve">) for each zip code. We then compute the area type for each </w:t>
-      </w:r>
-      <w:proofErr w:type="spellStart"/>
-      <w:r>
-        <w:rPr>
-          <w:rFonts w:ascii="Arial" w:hAnsi="Arial" w:cs="Arial"/>
-          <w:color w:val="222222"/>
-        </w:rPr>
-        <w:t>outcode</w:t>
-      </w:r>
-      <w:proofErr w:type="spellEnd"/>
-      <w:r>
-        <w:rPr>
-          <w:rFonts w:ascii="Arial" w:hAnsi="Arial" w:cs="Arial"/>
-          <w:color w:val="222222"/>
-        </w:rPr>
-        <w:t xml:space="preserve"> (i.e. the first characters of a UK zip code) by attributing the area type with the greatest share of population within the </w:t>
-      </w:r>
-      <w:proofErr w:type="spellStart"/>
-      <w:r>
-        <w:rPr>
-          <w:rFonts w:ascii="Arial" w:hAnsi="Arial" w:cs="Arial"/>
-          <w:color w:val="222222"/>
-        </w:rPr>
-        <w:t>outcode</w:t>
-      </w:r>
-      <w:proofErr w:type="spellEnd"/>
-      <w:r>
-        <w:rPr>
-          <w:rFonts w:ascii="Arial" w:hAnsi="Arial" w:cs="Arial"/>
-          <w:color w:val="222222"/>
-        </w:rPr>
-        <w:t xml:space="preserve"> area. For </w:t>
-      </w:r>
-      <w:proofErr w:type="spellStart"/>
-      <w:r>
-        <w:rPr>
-          <w:rFonts w:ascii="Arial" w:hAnsi="Arial" w:cs="Arial"/>
-          <w:color w:val="222222"/>
-        </w:rPr>
-        <w:t>outcode</w:t>
-      </w:r>
-      <w:proofErr w:type="spellEnd"/>
-      <w:r>
-        <w:rPr>
-          <w:rFonts w:ascii="Arial" w:hAnsi="Arial" w:cs="Arial"/>
-          <w:color w:val="222222"/>
-        </w:rPr>
-        <w:t xml:space="preserve"> with no population in the data we assign them to the rural category, except for three </w:t>
-      </w:r>
-      <w:proofErr w:type="spellStart"/>
-      <w:r>
-        <w:rPr>
-          <w:rFonts w:ascii="Arial" w:hAnsi="Arial" w:cs="Arial"/>
-          <w:color w:val="222222"/>
-        </w:rPr>
-        <w:t>outcodes</w:t>
-      </w:r>
-      <w:proofErr w:type="spellEnd"/>
-      <w:r>
-        <w:rPr>
-          <w:rFonts w:ascii="Arial" w:hAnsi="Arial" w:cs="Arial"/>
-          <w:color w:val="222222"/>
-        </w:rPr>
-        <w:t xml:space="preserve"> that do not include any zip code of a rural category. For the latter, we assign them the City or Town category.</w:t>
-      </w:r>
-    </w:p>
-    <w:p>
-      <w:pPr>
-        <w:rPr>
-          <w:rFonts w:ascii="Arial" w:hAnsi="Arial" w:cs="Arial"/>
-          <w:color w:val="222222"/>
-        </w:rPr>
-      </w:pPr>
-      <w:r>
-        <w:rPr>
-          <w:rFonts w:ascii="Arial" w:hAnsi="Arial" w:cs="Arial"/>
-          <w:color w:val="222222"/>
-        </w:rPr>
-        <w:t xml:space="preserve">determined with: zip code / </w:t>
-      </w:r>
-      <w:proofErr w:type="spellStart"/>
-      <w:r>
-        <w:rPr>
-          <w:rFonts w:ascii="Arial" w:hAnsi="Arial" w:cs="Arial"/>
-          <w:color w:val="222222"/>
-        </w:rPr>
-        <w:t>outcode</w:t>
-      </w:r>
-      <w:proofErr w:type="spellEnd"/>
+        <w:t>) for each zip code. We then compute the area type for each outcode (i.e. the first characters of a UK zip code) by attributing the area type with the greatest share of population within the outcode area. For outcode with no population in the data we assign them to the rural category, except for three outcodes that do not include any zip code of a rural category. For the latter, we assign them the City or Town category.</w:t>
+      </w:r>
+    </w:p>
+    <w:p>
+      <w:pPr>
+        <w:rPr>
+          <w:rFonts w:ascii="Arial" w:hAnsi="Arial" w:cs="Arial"/>
+          <w:color w:val="222222"/>
+        </w:rPr>
+      </w:pPr>
+      <w:r>
+        <w:rPr>
+          <w:rFonts w:ascii="Arial" w:hAnsi="Arial" w:cs="Arial"/>
+          <w:color w:val="222222"/>
+        </w:rPr>
+        <w:t>determined with: zip code / outcode</w:t>
+      </w:r>
     </w:p>
     <w:p>
       <w:pPr>
@@ -12974,6 +11998,7 @@
   <w:style w:type="character" w:default="1" w:styleId="DefaultParagraphFont">
     <w:name w:val="Default Paragraph Font"/>
     <w:uiPriority w:val="1"/>
+    <w:semiHidden/>
     <w:unhideWhenUsed/>
   </w:style>
   <w:style w:type="table" w:default="1" w:styleId="TableNormal">

</xml_diff>

<commit_message>
Add UA zip + Fix typo for TR in preparation.R
</commit_message>
<xml_diff>
--- a/papers/Appendix_quotas.docx
+++ b/papers/Appendix_quotas.docx
@@ -7902,7 +7902,7 @@
           <w:rFonts w:ascii="Arial" w:hAnsi="Arial" w:cs="Arial"/>
           <w:color w:val="222222"/>
         </w:rPr>
-        <w:t>TBD</w:t>
+        <w:t>zip codes</w:t>
       </w:r>
     </w:p>
     <w:p>
@@ -12000,14 +12000,7 @@
           <w:rFonts w:ascii="Arial" w:eastAsia="Times New Roman" w:hAnsi="Arial" w:cs="Arial"/>
           <w:color w:val="222222"/>
         </w:rPr>
-        <w:t xml:space="preserve">South </w:t>
-      </w:r>
-      <w:r>
-        <w:rPr>
-          <w:rFonts w:ascii="Arial" w:eastAsia="Times New Roman" w:hAnsi="Arial" w:cs="Arial"/>
-          <w:color w:val="222222"/>
-        </w:rPr>
-        <w:t>Korea</w:t>
+        <w:t>South Korea</w:t>
       </w:r>
     </w:p>
     <w:p>
@@ -12022,39 +12015,16 @@
           <w:rFonts w:ascii="Arial" w:hAnsi="Arial" w:cs="Arial"/>
           <w:color w:val="222222"/>
         </w:rPr>
-        <w:t>- Urban</w:t>
-      </w:r>
-      <w:r>
-        <w:rPr>
-          <w:rFonts w:ascii="Arial" w:hAnsi="Arial" w:cs="Arial"/>
-          <w:color w:val="222222"/>
-        </w:rPr>
-        <w:t xml:space="preserve"> category 1</w:t>
-      </w:r>
-      <w:r>
-        <w:rPr>
-          <w:rFonts w:ascii="Arial" w:hAnsi="Arial" w:cs="Arial"/>
-          <w:color w:val="222222"/>
-        </w:rPr>
-        <w:t xml:space="preserve">: </w:t>
-      </w:r>
-      <w:r>
-        <w:rPr>
-          <w:rFonts w:ascii="Arial" w:hAnsi="Arial" w:cs="Arial"/>
-          <w:i/>
-          <w:iCs/>
-          <w:color w:val="222222"/>
-        </w:rPr>
-        <w:t xml:space="preserve">Live in a District </w:t>
-      </w:r>
-      <w:r>
-        <w:rPr>
-          <w:rFonts w:ascii="Arial" w:hAnsi="Arial" w:cs="Arial"/>
-          <w:i/>
-          <w:iCs/>
-          <w:color w:val="222222"/>
-        </w:rPr>
-        <w:t>(i.e., “Gum”).</w:t>
+        <w:t xml:space="preserve">- Urban category 1: </w:t>
+      </w:r>
+      <w:r>
+        <w:rPr>
+          <w:rFonts w:ascii="Arial" w:hAnsi="Arial" w:cs="Arial"/>
+          <w:i/>
+          <w:iCs/>
+          <w:color w:val="222222"/>
+        </w:rPr>
+        <w:t>Live in a District (i.e., “Gum”).</w:t>
       </w:r>
     </w:p>
     <w:p>
@@ -12071,45 +12041,76 @@
           <w:rFonts w:ascii="Arial" w:hAnsi="Arial" w:cs="Arial"/>
           <w:color w:val="222222"/>
         </w:rPr>
-        <w:t xml:space="preserve">- </w:t>
-      </w:r>
-      <w:r>
-        <w:rPr>
-          <w:rFonts w:ascii="Arial" w:hAnsi="Arial" w:cs="Arial"/>
-          <w:color w:val="222222"/>
-        </w:rPr>
-        <w:t>Urban category 2</w:t>
-      </w:r>
-      <w:r>
-        <w:rPr>
-          <w:rFonts w:ascii="Arial" w:hAnsi="Arial" w:cs="Arial"/>
-          <w:color w:val="222222"/>
-        </w:rPr>
-        <w:t xml:space="preserve">: </w:t>
-      </w:r>
-      <w:r>
-        <w:rPr>
-          <w:rFonts w:ascii="Arial" w:hAnsi="Arial" w:cs="Arial"/>
-          <w:i/>
-          <w:iCs/>
-          <w:color w:val="222222"/>
-        </w:rPr>
-        <w:t xml:space="preserve">Live in a </w:t>
-      </w:r>
-      <w:r>
-        <w:rPr>
-          <w:rFonts w:ascii="Arial" w:hAnsi="Arial" w:cs="Arial"/>
-          <w:i/>
-          <w:iCs/>
-          <w:color w:val="222222"/>
-        </w:rPr>
-        <w:t xml:space="preserve">Town (i.e., “Si”) </w:t>
-      </w:r>
-      <w:r>
-        <w:rPr>
-          <w:rFonts w:ascii="Arial" w:hAnsi="Arial" w:cs="Arial"/>
-          <w:i/>
-          <w:iCs/>
+        <w:t xml:space="preserve">- Urban category 2: </w:t>
+      </w:r>
+      <w:r>
+        <w:rPr>
+          <w:rFonts w:ascii="Arial" w:hAnsi="Arial" w:cs="Arial"/>
+          <w:i/>
+          <w:iCs/>
+          <w:color w:val="222222"/>
+        </w:rPr>
+        <w:t>Live in a Town (i.e., “Si”) .</w:t>
+      </w:r>
+    </w:p>
+    <w:p>
+      <w:pPr>
+        <w:rPr>
+          <w:rFonts w:ascii="Calibri" w:hAnsi="Calibri" w:cs="Calibri"/>
+          <w:i/>
+          <w:iCs/>
+          <w:color w:val="000000"/>
+        </w:rPr>
+      </w:pPr>
+      <w:r>
+        <w:rPr>
+          <w:rFonts w:ascii="Arial" w:hAnsi="Arial" w:cs="Arial"/>
+          <w:color w:val="222222"/>
+        </w:rPr>
+        <w:t xml:space="preserve">- Urban category 3: </w:t>
+      </w:r>
+      <w:r>
+        <w:rPr>
+          <w:rFonts w:ascii="Arial" w:hAnsi="Arial" w:cs="Arial"/>
+          <w:i/>
+          <w:iCs/>
+          <w:color w:val="222222"/>
+        </w:rPr>
+        <w:t>Live in a City (i.e., “Gu”).</w:t>
+      </w:r>
+    </w:p>
+    <w:p>
+      <w:pPr>
+        <w:rPr>
+          <w:rFonts w:ascii="Arial" w:hAnsi="Arial" w:cs="Arial"/>
+          <w:color w:val="222222"/>
+        </w:rPr>
+      </w:pPr>
+    </w:p>
+    <w:p>
+      <w:pPr>
+        <w:rPr>
+          <w:rFonts w:ascii="Arial" w:hAnsi="Arial" w:cs="Arial"/>
+          <w:color w:val="222222"/>
+        </w:rPr>
+      </w:pPr>
+      <w:r>
+        <w:rPr>
+          <w:rFonts w:ascii="Arial" w:hAnsi="Arial" w:cs="Arial"/>
+          <w:color w:val="222222"/>
+        </w:rPr>
+        <w:t xml:space="preserve">description: </w:t>
+      </w:r>
+      <w:r>
+        <w:rPr>
+          <w:rFonts w:ascii="Arial" w:hAnsi="Arial" w:cs="Arial"/>
+          <w:color w:val="222222"/>
+        </w:rPr>
+        <w:t>From source 1, we collect the share of population living in each Municipal administrative level. From source 2, we collect the Municipal administrative level assigned to each zip code</w:t>
+      </w:r>
+      <w:r>
+        <w:rPr>
+          <w:rFonts w:ascii="Arial" w:hAnsi="Arial" w:cs="Arial"/>
           <w:color w:val="222222"/>
         </w:rPr>
         <w:t>.</w:t>
@@ -12118,50 +12119,18 @@
     <w:p>
       <w:pPr>
         <w:rPr>
-          <w:rFonts w:ascii="Calibri" w:hAnsi="Calibri" w:cs="Calibri"/>
-          <w:i/>
-          <w:iCs/>
-          <w:color w:val="000000"/>
-        </w:rPr>
-      </w:pPr>
-      <w:r>
-        <w:rPr>
-          <w:rFonts w:ascii="Arial" w:hAnsi="Arial" w:cs="Arial"/>
-          <w:color w:val="222222"/>
-        </w:rPr>
-        <w:t xml:space="preserve">- Urban category </w:t>
-      </w:r>
-      <w:r>
-        <w:rPr>
-          <w:rFonts w:ascii="Arial" w:hAnsi="Arial" w:cs="Arial"/>
-          <w:color w:val="222222"/>
-        </w:rPr>
-        <w:t>3</w:t>
-      </w:r>
-      <w:r>
-        <w:rPr>
-          <w:rFonts w:ascii="Arial" w:hAnsi="Arial" w:cs="Arial"/>
-          <w:color w:val="222222"/>
-        </w:rPr>
-        <w:t xml:space="preserve">: </w:t>
-      </w:r>
-      <w:r>
-        <w:rPr>
-          <w:rFonts w:ascii="Arial" w:hAnsi="Arial" w:cs="Arial"/>
-          <w:i/>
-          <w:iCs/>
-          <w:color w:val="222222"/>
-        </w:rPr>
-        <w:t xml:space="preserve">Live in a </w:t>
-      </w:r>
-      <w:r>
-        <w:rPr>
-          <w:rFonts w:ascii="Arial" w:hAnsi="Arial" w:cs="Arial"/>
-          <w:i/>
-          <w:iCs/>
-          <w:color w:val="222222"/>
-        </w:rPr>
-        <w:t>City (i.e., “Gu”)</w:t>
+          <w:rFonts w:ascii="Arial" w:hAnsi="Arial" w:cs="Arial"/>
+          <w:i/>
+          <w:iCs/>
+          <w:color w:val="222222"/>
+        </w:rPr>
+      </w:pPr>
+      <w:r>
+        <w:rPr>
+          <w:rFonts w:ascii="Arial" w:hAnsi="Arial" w:cs="Arial"/>
+          <w:color w:val="222222"/>
+        </w:rPr>
+        <w:t>determined with: zip code</w:t>
       </w:r>
       <w:r>
         <w:rPr>
@@ -12180,220 +12149,94 @@
           <w:color w:val="222222"/>
         </w:rPr>
       </w:pPr>
-    </w:p>
-    <w:p>
-      <w:pPr>
-        <w:rPr>
-          <w:rFonts w:ascii="Arial" w:hAnsi="Arial" w:cs="Arial"/>
-          <w:color w:val="222222"/>
-        </w:rPr>
-      </w:pPr>
-      <w:r>
-        <w:rPr>
-          <w:rFonts w:ascii="Arial" w:hAnsi="Arial" w:cs="Arial"/>
-          <w:color w:val="222222"/>
-        </w:rPr>
-        <w:t xml:space="preserve">description: </w:t>
-      </w:r>
-      <w:r>
-        <w:rPr>
-          <w:rFonts w:ascii="Arial" w:hAnsi="Arial" w:cs="Arial"/>
-          <w:color w:val="222222"/>
-        </w:rPr>
-        <w:t>From source 1, we collect the share of population living in each Municipal administrative level. From source 2, we collect the Municipal administrative level assigned to each zip code</w:t>
-      </w:r>
-      <w:r>
-        <w:rPr>
-          <w:rFonts w:ascii="Arial" w:hAnsi="Arial" w:cs="Arial"/>
-          <w:color w:val="222222"/>
-        </w:rPr>
-        <w:t>.</w:t>
-      </w:r>
-    </w:p>
-    <w:p>
-      <w:pPr>
-        <w:rPr>
-          <w:rFonts w:ascii="Arial" w:hAnsi="Arial" w:cs="Arial"/>
-          <w:i/>
-          <w:iCs/>
-          <w:color w:val="222222"/>
-        </w:rPr>
-      </w:pPr>
-      <w:r>
-        <w:rPr>
-          <w:rFonts w:ascii="Arial" w:hAnsi="Arial" w:cs="Arial"/>
-          <w:color w:val="222222"/>
-        </w:rPr>
-        <w:t>determined with:</w:t>
-      </w:r>
-      <w:r>
-        <w:rPr>
-          <w:rFonts w:ascii="Arial" w:hAnsi="Arial" w:cs="Arial"/>
-          <w:color w:val="222222"/>
-        </w:rPr>
-        <w:t xml:space="preserve"> zip code</w:t>
-      </w:r>
-      <w:r>
-        <w:rPr>
-          <w:rFonts w:ascii="Arial" w:hAnsi="Arial" w:cs="Arial"/>
-          <w:i/>
-          <w:iCs/>
-          <w:color w:val="222222"/>
-        </w:rPr>
-        <w:t>.</w:t>
-      </w:r>
-    </w:p>
-    <w:p>
-      <w:pPr>
-        <w:rPr>
-          <w:rFonts w:ascii="Arial" w:hAnsi="Arial" w:cs="Arial"/>
+      <w:r>
+        <w:rPr>
+          <w:rFonts w:ascii="Arial" w:hAnsi="Arial" w:cs="Arial"/>
+          <w:color w:val="222222"/>
+        </w:rPr>
+        <w:t>source 1: https://www.index.go.kr/potal/main/EachDtlPageDetail.do?idx_cd=1200 [file "2020</w:t>
+      </w:r>
+      <w:r>
+        <w:rPr>
+          <w:rFonts w:ascii="Malgun Gothic" w:eastAsia="Malgun Gothic" w:hAnsi="Malgun Gothic" w:cs="Malgun Gothic" w:hint="eastAsia"/>
           <w:color w:val="222222"/>
           <w:lang w:val="fr-FR"/>
         </w:rPr>
-      </w:pPr>
-      <w:r>
-        <w:rPr>
-          <w:rFonts w:ascii="Arial" w:hAnsi="Arial" w:cs="Arial"/>
+        <w:t>년</w:t>
+      </w:r>
+      <w:r>
+        <w:rPr>
+          <w:rFonts w:ascii="Arial" w:hAnsi="Arial" w:cs="Arial"/>
+          <w:color w:val="222222"/>
+        </w:rPr>
+        <w:t xml:space="preserve"> </w:t>
+      </w:r>
+      <w:proofErr w:type="spellStart"/>
+      <w:r>
+        <w:rPr>
+          <w:rFonts w:ascii="Malgun Gothic" w:eastAsia="Malgun Gothic" w:hAnsi="Malgun Gothic" w:cs="Malgun Gothic" w:hint="eastAsia"/>
           <w:color w:val="222222"/>
           <w:lang w:val="fr-FR"/>
         </w:rPr>
-        <w:t>source</w:t>
-      </w:r>
-      <w:r>
-        <w:rPr>
-          <w:rFonts w:ascii="Arial" w:hAnsi="Arial" w:cs="Arial"/>
+        <w:t>도시지역</w:t>
+      </w:r>
+      <w:proofErr w:type="spellEnd"/>
+      <w:r>
+        <w:rPr>
+          <w:rFonts w:ascii="Arial" w:hAnsi="Arial" w:cs="Arial"/>
+          <w:color w:val="222222"/>
+        </w:rPr>
+        <w:t xml:space="preserve"> </w:t>
+      </w:r>
+      <w:proofErr w:type="spellStart"/>
+      <w:r>
+        <w:rPr>
+          <w:rFonts w:ascii="Malgun Gothic" w:eastAsia="Malgun Gothic" w:hAnsi="Malgun Gothic" w:cs="Malgun Gothic" w:hint="eastAsia"/>
           <w:color w:val="222222"/>
           <w:lang w:val="fr-FR"/>
         </w:rPr>
-        <w:t xml:space="preserve"> 1</w:t>
-      </w:r>
-      <w:r>
-        <w:rPr>
-          <w:rFonts w:ascii="Arial" w:hAnsi="Arial" w:cs="Arial"/>
+        <w:t>인구현황</w:t>
+      </w:r>
+      <w:proofErr w:type="spellEnd"/>
+      <w:r>
+        <w:rPr>
+          <w:rFonts w:ascii="Arial" w:hAnsi="Arial" w:cs="Arial"/>
+          <w:color w:val="222222"/>
+        </w:rPr>
+        <w:t>(</w:t>
+      </w:r>
+      <w:proofErr w:type="spellStart"/>
+      <w:r>
+        <w:rPr>
+          <w:rFonts w:ascii="Malgun Gothic" w:eastAsia="Malgun Gothic" w:hAnsi="Malgun Gothic" w:cs="Malgun Gothic" w:hint="eastAsia"/>
           <w:color w:val="222222"/>
           <w:lang w:val="fr-FR"/>
         </w:rPr>
-        <w:t>: https://www.index.go.kr/potal/main/EachDtlPageDetail.do?idx_cd=1200</w:t>
-      </w:r>
-      <w:r>
-        <w:rPr>
-          <w:rFonts w:ascii="Arial" w:hAnsi="Arial" w:cs="Arial"/>
-          <w:color w:val="222222"/>
-          <w:lang w:val="fr-FR"/>
-        </w:rPr>
-        <w:t xml:space="preserve"> </w:t>
-      </w:r>
-      <w:r>
-        <w:rPr>
-          <w:rFonts w:ascii="Arial" w:hAnsi="Arial" w:cs="Arial"/>
-          <w:color w:val="222222"/>
-          <w:lang w:val="fr-FR"/>
-        </w:rPr>
-        <w:t>[</w:t>
-      </w:r>
-      <w:r>
-        <w:rPr>
-          <w:rFonts w:ascii="Arial" w:hAnsi="Arial" w:cs="Arial"/>
-          <w:color w:val="222222"/>
-          <w:lang w:val="fr-FR"/>
-        </w:rPr>
-        <w:t>file "2020</w:t>
-      </w:r>
-      <w:r>
-        <w:rPr>
-          <w:rFonts w:ascii="Malgun Gothic" w:eastAsia="Malgun Gothic" w:hAnsi="Malgun Gothic" w:cs="Malgun Gothic" w:hint="eastAsia"/>
-          <w:color w:val="222222"/>
-          <w:lang w:val="fr-FR"/>
-        </w:rPr>
-        <w:t>년</w:t>
-      </w:r>
-      <w:r>
-        <w:rPr>
-          <w:rFonts w:ascii="Arial" w:hAnsi="Arial" w:cs="Arial"/>
-          <w:color w:val="222222"/>
-          <w:lang w:val="fr-FR"/>
-        </w:rPr>
-        <w:t xml:space="preserve"> </w:t>
+        <w:t>시군구별</w:t>
+      </w:r>
+      <w:proofErr w:type="spellEnd"/>
+      <w:r>
+        <w:rPr>
+          <w:rFonts w:ascii="Arial" w:hAnsi="Arial" w:cs="Arial"/>
+          <w:color w:val="222222"/>
+        </w:rPr>
+        <w:t>).</w:t>
       </w:r>
       <w:proofErr w:type="spellStart"/>
       <w:r>
         <w:rPr>
-          <w:rFonts w:ascii="Malgun Gothic" w:eastAsia="Malgun Gothic" w:hAnsi="Malgun Gothic" w:cs="Malgun Gothic" w:hint="eastAsia"/>
-          <w:color w:val="222222"/>
-          <w:lang w:val="fr-FR"/>
-        </w:rPr>
-        <w:t>도시지역</w:t>
+          <w:rFonts w:ascii="Arial" w:hAnsi="Arial" w:cs="Arial"/>
+          <w:color w:val="222222"/>
+        </w:rPr>
+        <w:t>xls</w:t>
       </w:r>
       <w:proofErr w:type="spellEnd"/>
       <w:r>
         <w:rPr>
           <w:rFonts w:ascii="Arial" w:hAnsi="Arial" w:cs="Arial"/>
           <w:color w:val="222222"/>
-          <w:lang w:val="fr-FR"/>
-        </w:rPr>
-        <w:t xml:space="preserve"> </w:t>
-      </w:r>
-      <w:proofErr w:type="spellStart"/>
-      <w:r>
-        <w:rPr>
-          <w:rFonts w:ascii="Malgun Gothic" w:eastAsia="Malgun Gothic" w:hAnsi="Malgun Gothic" w:cs="Malgun Gothic" w:hint="eastAsia"/>
-          <w:color w:val="222222"/>
-          <w:lang w:val="fr-FR"/>
-        </w:rPr>
-        <w:t>인구현황</w:t>
-      </w:r>
-      <w:proofErr w:type="spellEnd"/>
-      <w:r>
-        <w:rPr>
-          <w:rFonts w:ascii="Arial" w:hAnsi="Arial" w:cs="Arial"/>
-          <w:color w:val="222222"/>
-          <w:lang w:val="fr-FR"/>
-        </w:rPr>
-        <w:t>(</w:t>
-      </w:r>
-      <w:proofErr w:type="spellStart"/>
-      <w:r>
-        <w:rPr>
-          <w:rFonts w:ascii="Malgun Gothic" w:eastAsia="Malgun Gothic" w:hAnsi="Malgun Gothic" w:cs="Malgun Gothic" w:hint="eastAsia"/>
-          <w:color w:val="222222"/>
-          <w:lang w:val="fr-FR"/>
-        </w:rPr>
-        <w:t>시군구별</w:t>
-      </w:r>
-      <w:proofErr w:type="spellEnd"/>
-      <w:r>
-        <w:rPr>
-          <w:rFonts w:ascii="Arial" w:hAnsi="Arial" w:cs="Arial"/>
-          <w:color w:val="222222"/>
-          <w:lang w:val="fr-FR"/>
-        </w:rPr>
-        <w:t>).</w:t>
-      </w:r>
-      <w:proofErr w:type="spellStart"/>
-      <w:r>
-        <w:rPr>
-          <w:rFonts w:ascii="Arial" w:hAnsi="Arial" w:cs="Arial"/>
-          <w:color w:val="222222"/>
-          <w:lang w:val="fr-FR"/>
-        </w:rPr>
-        <w:t>xls</w:t>
-      </w:r>
-      <w:proofErr w:type="spellEnd"/>
-      <w:r>
-        <w:rPr>
-          <w:rFonts w:ascii="Arial" w:hAnsi="Arial" w:cs="Arial"/>
-          <w:color w:val="222222"/>
-          <w:lang w:val="fr-FR"/>
-        </w:rPr>
-        <w:t>"</w:t>
-      </w:r>
-      <w:r>
-        <w:rPr>
-          <w:rFonts w:ascii="Arial" w:hAnsi="Arial" w:cs="Arial"/>
-          <w:color w:val="222222"/>
-          <w:lang w:val="fr-FR"/>
-        </w:rPr>
-        <w:t>]</w:t>
+        </w:rPr>
+        <w:t>"]</w:t>
       </w:r>
     </w:p>
     <w:p>
@@ -12401,32 +12244,82 @@
         <w:rPr>
           <w:rFonts w:ascii="Calibri" w:hAnsi="Calibri" w:cs="Calibri"/>
           <w:color w:val="000000"/>
+        </w:rPr>
+      </w:pPr>
+      <w:r>
+        <w:rPr>
+          <w:rFonts w:ascii="Arial" w:hAnsi="Arial" w:cs="Arial"/>
+          <w:color w:val="222222"/>
+        </w:rPr>
+        <w:t>source 2: https://www.epost.go.kr/search/zipcode/areacdAddressDown.jsp [file "</w:t>
+      </w:r>
+      <w:proofErr w:type="spellStart"/>
+      <w:r>
+        <w:rPr>
+          <w:rFonts w:ascii="Malgun Gothic" w:eastAsia="Malgun Gothic" w:hAnsi="Malgun Gothic" w:cs="Malgun Gothic" w:hint="eastAsia"/>
+          <w:color w:val="222222"/>
           <w:lang w:val="fr-FR"/>
         </w:rPr>
-      </w:pPr>
-      <w:r>
-        <w:rPr>
-          <w:rFonts w:ascii="Arial" w:hAnsi="Arial" w:cs="Arial"/>
+        <w:t>시스템에</w:t>
+      </w:r>
+      <w:proofErr w:type="spellEnd"/>
+      <w:r>
+        <w:rPr>
+          <w:rFonts w:ascii="Arial" w:hAnsi="Arial" w:cs="Arial"/>
+          <w:color w:val="222222"/>
+        </w:rPr>
+        <w:t xml:space="preserve"> </w:t>
+      </w:r>
+      <w:proofErr w:type="spellStart"/>
+      <w:r>
+        <w:rPr>
+          <w:rFonts w:ascii="Malgun Gothic" w:eastAsia="Malgun Gothic" w:hAnsi="Malgun Gothic" w:cs="Malgun Gothic" w:hint="eastAsia"/>
           <w:color w:val="222222"/>
           <w:lang w:val="fr-FR"/>
         </w:rPr>
-        <w:t xml:space="preserve">source 2: </w:t>
-      </w:r>
-      <w:r>
-        <w:rPr>
-          <w:rFonts w:ascii="Arial" w:hAnsi="Arial" w:cs="Arial"/>
+        <w:t>사용할</w:t>
+      </w:r>
+      <w:proofErr w:type="spellEnd"/>
+      <w:r>
+        <w:rPr>
+          <w:rFonts w:ascii="Arial" w:hAnsi="Arial" w:cs="Arial"/>
+          <w:color w:val="222222"/>
+        </w:rPr>
+        <w:t xml:space="preserve"> </w:t>
+      </w:r>
+      <w:proofErr w:type="spellStart"/>
+      <w:r>
+        <w:rPr>
+          <w:rFonts w:ascii="Malgun Gothic" w:eastAsia="Malgun Gothic" w:hAnsi="Malgun Gothic" w:cs="Malgun Gothic" w:hint="eastAsia"/>
           <w:color w:val="222222"/>
           <w:lang w:val="fr-FR"/>
         </w:rPr>
-        <w:t>https://www.epost.go.kr/search/zipcode/areacdAddressDown.jsp</w:t>
-      </w:r>
-      <w:r>
-        <w:rPr>
-          <w:rFonts w:ascii="Arial" w:hAnsi="Arial" w:cs="Arial"/>
+        <w:t>경우</w:t>
+      </w:r>
+      <w:proofErr w:type="spellEnd"/>
+      <w:r>
+        <w:rPr>
+          <w:rFonts w:ascii="Arial" w:hAnsi="Arial" w:cs="Arial"/>
+          <w:color w:val="222222"/>
+        </w:rPr>
+        <w:t xml:space="preserve"> </w:t>
+      </w:r>
+      <w:proofErr w:type="spellStart"/>
+      <w:r>
+        <w:rPr>
+          <w:rFonts w:ascii="Malgun Gothic" w:eastAsia="Malgun Gothic" w:hAnsi="Malgun Gothic" w:cs="Malgun Gothic" w:hint="eastAsia"/>
           <w:color w:val="222222"/>
           <w:lang w:val="fr-FR"/>
         </w:rPr>
-        <w:t xml:space="preserve"> [file "</w:t>
+        <w:t>지역별</w:t>
+      </w:r>
+      <w:proofErr w:type="spellEnd"/>
+      <w:r>
+        <w:rPr>
+          <w:rFonts w:ascii="Arial" w:hAnsi="Arial" w:cs="Arial"/>
+          <w:color w:val="222222"/>
+        </w:rPr>
+        <w:t xml:space="preserve"> </w:t>
       </w:r>
       <w:proofErr w:type="spellStart"/>
       <w:r>
@@ -12435,15 +12328,31 @@
           <w:color w:val="222222"/>
           <w:lang w:val="fr-FR"/>
         </w:rPr>
-        <w:t>시스템에</w:t>
+        <w:t>주소</w:t>
       </w:r>
       <w:proofErr w:type="spellEnd"/>
       <w:r>
         <w:rPr>
           <w:rFonts w:ascii="Arial" w:hAnsi="Arial" w:cs="Arial"/>
           <w:color w:val="222222"/>
+        </w:rPr>
+        <w:t xml:space="preserve"> DB </w:t>
+      </w:r>
+      <w:proofErr w:type="spellStart"/>
+      <w:r>
+        <w:rPr>
+          <w:rFonts w:ascii="Malgun Gothic" w:eastAsia="Malgun Gothic" w:hAnsi="Malgun Gothic" w:cs="Malgun Gothic" w:hint="eastAsia"/>
+          <w:color w:val="222222"/>
           <w:lang w:val="fr-FR"/>
         </w:rPr>
+        <w:t>사용을</w:t>
+      </w:r>
+      <w:proofErr w:type="spellEnd"/>
+      <w:r>
+        <w:rPr>
+          <w:rFonts w:ascii="Arial" w:hAnsi="Arial" w:cs="Arial"/>
+          <w:color w:val="222222"/>
+        </w:rPr>
         <w:t xml:space="preserve"> </w:t>
       </w:r>
       <w:proofErr w:type="spellStart"/>
@@ -12453,140 +12362,38 @@
           <w:color w:val="222222"/>
           <w:lang w:val="fr-FR"/>
         </w:rPr>
-        <w:t>사용할</w:t>
+        <w:t>권장</w:t>
       </w:r>
       <w:proofErr w:type="spellEnd"/>
       <w:r>
         <w:rPr>
           <w:rFonts w:ascii="Arial" w:hAnsi="Arial" w:cs="Arial"/>
           <w:color w:val="222222"/>
-          <w:lang w:val="fr-FR"/>
-        </w:rPr>
-        <w:t xml:space="preserve"> </w:t>
-      </w:r>
-      <w:proofErr w:type="spellStart"/>
-      <w:r>
-        <w:rPr>
-          <w:rFonts w:ascii="Malgun Gothic" w:eastAsia="Malgun Gothic" w:hAnsi="Malgun Gothic" w:cs="Malgun Gothic" w:hint="eastAsia"/>
-          <w:color w:val="222222"/>
-          <w:lang w:val="fr-FR"/>
-        </w:rPr>
-        <w:t>경우</w:t>
-      </w:r>
-      <w:proofErr w:type="spellEnd"/>
-      <w:r>
-        <w:rPr>
-          <w:rFonts w:ascii="Arial" w:hAnsi="Arial" w:cs="Arial"/>
-          <w:color w:val="222222"/>
-          <w:lang w:val="fr-FR"/>
-        </w:rPr>
-        <w:t xml:space="preserve"> </w:t>
-      </w:r>
-      <w:proofErr w:type="spellStart"/>
-      <w:r>
-        <w:rPr>
-          <w:rFonts w:ascii="Malgun Gothic" w:eastAsia="Malgun Gothic" w:hAnsi="Malgun Gothic" w:cs="Malgun Gothic" w:hint="eastAsia"/>
-          <w:color w:val="222222"/>
-          <w:lang w:val="fr-FR"/>
-        </w:rPr>
-        <w:t>지역별</w:t>
-      </w:r>
-      <w:proofErr w:type="spellEnd"/>
-      <w:r>
-        <w:rPr>
-          <w:rFonts w:ascii="Arial" w:hAnsi="Arial" w:cs="Arial"/>
-          <w:color w:val="222222"/>
-          <w:lang w:val="fr-FR"/>
-        </w:rPr>
-        <w:t xml:space="preserve"> </w:t>
-      </w:r>
-      <w:proofErr w:type="spellStart"/>
-      <w:r>
-        <w:rPr>
-          <w:rFonts w:ascii="Malgun Gothic" w:eastAsia="Malgun Gothic" w:hAnsi="Malgun Gothic" w:cs="Malgun Gothic" w:hint="eastAsia"/>
-          <w:color w:val="222222"/>
-          <w:lang w:val="fr-FR"/>
-        </w:rPr>
-        <w:t>주소</w:t>
-      </w:r>
-      <w:proofErr w:type="spellEnd"/>
-      <w:r>
-        <w:rPr>
-          <w:rFonts w:ascii="Arial" w:hAnsi="Arial" w:cs="Arial"/>
-          <w:color w:val="222222"/>
-          <w:lang w:val="fr-FR"/>
-        </w:rPr>
-        <w:t xml:space="preserve"> DB </w:t>
-      </w:r>
-      <w:proofErr w:type="spellStart"/>
-      <w:r>
-        <w:rPr>
-          <w:rFonts w:ascii="Malgun Gothic" w:eastAsia="Malgun Gothic" w:hAnsi="Malgun Gothic" w:cs="Malgun Gothic" w:hint="eastAsia"/>
-          <w:color w:val="222222"/>
-          <w:lang w:val="fr-FR"/>
-        </w:rPr>
-        <w:t>사용을</w:t>
-      </w:r>
-      <w:proofErr w:type="spellEnd"/>
-      <w:r>
-        <w:rPr>
-          <w:rFonts w:ascii="Arial" w:hAnsi="Arial" w:cs="Arial"/>
-          <w:color w:val="222222"/>
-          <w:lang w:val="fr-FR"/>
-        </w:rPr>
-        <w:t xml:space="preserve"> </w:t>
-      </w:r>
-      <w:proofErr w:type="spellStart"/>
-      <w:r>
-        <w:rPr>
-          <w:rFonts w:ascii="Malgun Gothic" w:eastAsia="Malgun Gothic" w:hAnsi="Malgun Gothic" w:cs="Malgun Gothic" w:hint="eastAsia"/>
-          <w:color w:val="222222"/>
-          <w:lang w:val="fr-FR"/>
-        </w:rPr>
-        <w:t>권장</w:t>
-      </w:r>
-      <w:proofErr w:type="spellEnd"/>
-      <w:r>
-        <w:rPr>
-          <w:rFonts w:ascii="Arial" w:hAnsi="Arial" w:cs="Arial"/>
-          <w:color w:val="222222"/>
-          <w:lang w:val="fr-FR"/>
-        </w:rPr>
-        <w:t xml:space="preserve"> (2021.09.03)</w:t>
-      </w:r>
-      <w:r>
-        <w:rPr>
-          <w:rFonts w:ascii="Arial" w:hAnsi="Arial" w:cs="Arial"/>
-          <w:color w:val="222222"/>
-          <w:lang w:val="fr-FR"/>
-        </w:rPr>
-        <w:t>"]</w:t>
-      </w:r>
-    </w:p>
-    <w:p>
-      <w:pPr>
-        <w:rPr>
-          <w:rFonts w:ascii="Arial" w:hAnsi="Arial" w:cs="Arial"/>
-          <w:color w:val="222222"/>
-          <w:lang w:val="fr-FR"/>
-        </w:rPr>
-      </w:pPr>
-    </w:p>
-    <w:p>
-      <w:pPr>
-        <w:rPr>
-          <w:rFonts w:ascii="Arial" w:hAnsi="Arial" w:cs="Arial"/>
-          <w:color w:val="222222"/>
-          <w:lang w:val="fr-FR"/>
-        </w:rPr>
-      </w:pPr>
-    </w:p>
-    <w:p>
-      <w:pPr>
-        <w:rPr>
-          <w:rFonts w:ascii="Arial" w:hAnsi="Arial" w:cs="Arial"/>
-          <w:color w:val="222222"/>
-          <w:lang w:val="fr-FR"/>
+        </w:rPr>
+        <w:t xml:space="preserve"> (2021.09.03)"]</w:t>
+      </w:r>
+    </w:p>
+    <w:p>
+      <w:pPr>
+        <w:rPr>
+          <w:rFonts w:ascii="Arial" w:hAnsi="Arial" w:cs="Arial"/>
+          <w:color w:val="222222"/>
+        </w:rPr>
+      </w:pPr>
+    </w:p>
+    <w:p>
+      <w:pPr>
+        <w:rPr>
+          <w:rFonts w:ascii="Arial" w:hAnsi="Arial" w:cs="Arial"/>
+          <w:color w:val="222222"/>
+        </w:rPr>
+      </w:pPr>
+    </w:p>
+    <w:p>
+      <w:pPr>
+        <w:rPr>
+          <w:rFonts w:ascii="Arial" w:hAnsi="Arial" w:cs="Arial"/>
+          <w:color w:val="222222"/>
         </w:rPr>
       </w:pPr>
     </w:p>
@@ -13117,6 +12924,505 @@
           <w:rFonts w:ascii="Arial" w:eastAsia="Times New Roman" w:hAnsi="Arial" w:cs="Arial"/>
           <w:color w:val="222222"/>
         </w:rPr>
+        <w:t>Ukraine</w:t>
+      </w:r>
+    </w:p>
+    <w:p>
+      <w:pPr>
+        <w:rPr>
+          <w:rFonts w:ascii="Arial" w:hAnsi="Arial" w:cs="Arial"/>
+          <w:i/>
+          <w:iCs/>
+          <w:color w:val="222222"/>
+        </w:rPr>
+      </w:pPr>
+      <w:r>
+        <w:rPr>
+          <w:rFonts w:ascii="Arial" w:hAnsi="Arial" w:cs="Arial"/>
+          <w:color w:val="222222"/>
+        </w:rPr>
+        <w:t xml:space="preserve">- Urban category 1: </w:t>
+      </w:r>
+      <w:r>
+        <w:rPr>
+          <w:rFonts w:ascii="Arial" w:hAnsi="Arial" w:cs="Arial"/>
+          <w:i/>
+          <w:iCs/>
+          <w:color w:val="222222"/>
+        </w:rPr>
+        <w:t>Living in a</w:t>
+      </w:r>
+      <w:r>
+        <w:rPr>
+          <w:rFonts w:ascii="Arial" w:hAnsi="Arial" w:cs="Arial"/>
+          <w:i/>
+          <w:iCs/>
+          <w:color w:val="222222"/>
+        </w:rPr>
+        <w:t xml:space="preserve"> Village ("</w:t>
+      </w:r>
+      <w:proofErr w:type="spellStart"/>
+      <w:r>
+        <w:rPr>
+          <w:rFonts w:ascii="Arial" w:hAnsi="Arial" w:cs="Arial"/>
+          <w:i/>
+          <w:iCs/>
+          <w:color w:val="222222"/>
+        </w:rPr>
+        <w:t>селах</w:t>
+      </w:r>
+      <w:proofErr w:type="spellEnd"/>
+      <w:r>
+        <w:rPr>
+          <w:rFonts w:ascii="Arial" w:hAnsi="Arial" w:cs="Arial"/>
+          <w:i/>
+          <w:iCs/>
+          <w:color w:val="222222"/>
+        </w:rPr>
+        <w:t>") or a settlement ("</w:t>
+      </w:r>
+      <w:proofErr w:type="spellStart"/>
+      <w:r>
+        <w:rPr>
+          <w:rFonts w:ascii="Arial" w:hAnsi="Arial" w:cs="Arial"/>
+          <w:i/>
+          <w:iCs/>
+          <w:color w:val="222222"/>
+        </w:rPr>
+        <w:t>селищах</w:t>
+      </w:r>
+      <w:proofErr w:type="spellEnd"/>
+      <w:r>
+        <w:rPr>
+          <w:rFonts w:ascii="Arial" w:hAnsi="Arial" w:cs="Arial"/>
+          <w:i/>
+          <w:iCs/>
+          <w:color w:val="222222"/>
+        </w:rPr>
+        <w:t>")</w:t>
+      </w:r>
+      <w:r>
+        <w:rPr>
+          <w:rFonts w:ascii="Arial" w:hAnsi="Arial" w:cs="Arial"/>
+          <w:i/>
+          <w:iCs/>
+          <w:color w:val="222222"/>
+        </w:rPr>
+        <w:t>.</w:t>
+      </w:r>
+    </w:p>
+    <w:p>
+      <w:pPr>
+        <w:rPr>
+          <w:rFonts w:ascii="Arial" w:hAnsi="Arial" w:cs="Arial"/>
+          <w:i/>
+          <w:iCs/>
+          <w:color w:val="222222"/>
+        </w:rPr>
+      </w:pPr>
+      <w:r>
+        <w:rPr>
+          <w:rFonts w:ascii="Arial" w:hAnsi="Arial" w:cs="Arial"/>
+          <w:color w:val="222222"/>
+        </w:rPr>
+        <w:t xml:space="preserve">- Urban category 2: </w:t>
+      </w:r>
+      <w:r>
+        <w:rPr>
+          <w:rFonts w:ascii="Arial" w:hAnsi="Arial" w:cs="Arial"/>
+          <w:i/>
+          <w:iCs/>
+          <w:color w:val="222222"/>
+        </w:rPr>
+        <w:t>Living in a</w:t>
+      </w:r>
+      <w:r>
+        <w:rPr>
+          <w:rFonts w:ascii="Arial" w:hAnsi="Arial" w:cs="Arial"/>
+          <w:i/>
+          <w:iCs/>
+          <w:color w:val="222222"/>
+        </w:rPr>
+        <w:t xml:space="preserve"> City ("</w:t>
+      </w:r>
+      <w:proofErr w:type="spellStart"/>
+      <w:r>
+        <w:rPr>
+          <w:rFonts w:ascii="Arial" w:hAnsi="Arial" w:cs="Arial"/>
+          <w:i/>
+          <w:iCs/>
+          <w:color w:val="222222"/>
+        </w:rPr>
+        <w:t>містах</w:t>
+      </w:r>
+      <w:proofErr w:type="spellEnd"/>
+      <w:r>
+        <w:rPr>
+          <w:rFonts w:ascii="Arial" w:hAnsi="Arial" w:cs="Arial"/>
+          <w:i/>
+          <w:iCs/>
+          <w:color w:val="222222"/>
+        </w:rPr>
+        <w:t>") or an Urban settlement ("</w:t>
+      </w:r>
+      <w:proofErr w:type="spellStart"/>
+      <w:r>
+        <w:rPr>
+          <w:rFonts w:ascii="Arial" w:hAnsi="Arial" w:cs="Arial"/>
+          <w:i/>
+          <w:iCs/>
+          <w:color w:val="222222"/>
+        </w:rPr>
+        <w:t>селищах</w:t>
+      </w:r>
+      <w:proofErr w:type="spellEnd"/>
+      <w:r>
+        <w:rPr>
+          <w:rFonts w:ascii="Arial" w:hAnsi="Arial" w:cs="Arial"/>
+          <w:i/>
+          <w:iCs/>
+          <w:color w:val="222222"/>
+        </w:rPr>
+        <w:t xml:space="preserve"> </w:t>
+      </w:r>
+      <w:proofErr w:type="spellStart"/>
+      <w:r>
+        <w:rPr>
+          <w:rFonts w:ascii="Arial" w:hAnsi="Arial" w:cs="Arial"/>
+          <w:i/>
+          <w:iCs/>
+          <w:color w:val="222222"/>
+        </w:rPr>
+        <w:t>міського</w:t>
+      </w:r>
+      <w:proofErr w:type="spellEnd"/>
+      <w:r>
+        <w:rPr>
+          <w:rFonts w:ascii="Arial" w:hAnsi="Arial" w:cs="Arial"/>
+          <w:i/>
+          <w:iCs/>
+          <w:color w:val="222222"/>
+        </w:rPr>
+        <w:t xml:space="preserve"> </w:t>
+      </w:r>
+      <w:proofErr w:type="spellStart"/>
+      <w:r>
+        <w:rPr>
+          <w:rFonts w:ascii="Arial" w:hAnsi="Arial" w:cs="Arial"/>
+          <w:i/>
+          <w:iCs/>
+          <w:color w:val="222222"/>
+        </w:rPr>
+        <w:t>типу</w:t>
+      </w:r>
+      <w:proofErr w:type="spellEnd"/>
+      <w:r>
+        <w:rPr>
+          <w:rFonts w:ascii="Arial" w:hAnsi="Arial" w:cs="Arial"/>
+          <w:i/>
+          <w:iCs/>
+          <w:color w:val="222222"/>
+        </w:rPr>
+        <w:t>").</w:t>
+      </w:r>
+    </w:p>
+    <w:p>
+      <w:pPr>
+        <w:rPr>
+          <w:rFonts w:ascii="Arial" w:hAnsi="Arial" w:cs="Arial"/>
+          <w:color w:val="222222"/>
+        </w:rPr>
+      </w:pPr>
+    </w:p>
+    <w:p>
+      <w:pPr>
+        <w:rPr>
+          <w:rFonts w:ascii="Arial" w:hAnsi="Arial" w:cs="Arial"/>
+          <w:color w:val="222222"/>
+        </w:rPr>
+      </w:pPr>
+      <w:r>
+        <w:rPr>
+          <w:rFonts w:ascii="Arial" w:hAnsi="Arial" w:cs="Arial"/>
+          <w:color w:val="222222"/>
+        </w:rPr>
+        <w:t>determined with: zip code</w:t>
+      </w:r>
+    </w:p>
+    <w:p>
+      <w:pPr>
+        <w:rPr>
+          <w:rFonts w:ascii="Arial" w:hAnsi="Arial" w:cs="Arial"/>
+          <w:color w:val="222222"/>
+        </w:rPr>
+      </w:pPr>
+      <w:r>
+        <w:rPr>
+          <w:rFonts w:ascii="Arial" w:hAnsi="Arial" w:cs="Arial"/>
+          <w:color w:val="222222"/>
+        </w:rPr>
+        <w:t xml:space="preserve">description: </w:t>
+      </w:r>
+      <w:r>
+        <w:rPr>
+          <w:rFonts w:ascii="Arial" w:hAnsi="Arial" w:cs="Arial"/>
+          <w:color w:val="222222"/>
+        </w:rPr>
+        <w:t xml:space="preserve">From </w:t>
+      </w:r>
+      <w:r>
+        <w:rPr>
+          <w:rFonts w:ascii="Arial" w:hAnsi="Arial" w:cs="Arial"/>
+          <w:color w:val="222222"/>
+        </w:rPr>
+        <w:t>source 1</w:t>
+      </w:r>
+      <w:r>
+        <w:rPr>
+          <w:rFonts w:ascii="Arial" w:hAnsi="Arial" w:cs="Arial"/>
+          <w:color w:val="222222"/>
+        </w:rPr>
+        <w:t>,</w:t>
+      </w:r>
+      <w:r>
+        <w:rPr>
+          <w:rFonts w:ascii="Arial" w:hAnsi="Arial" w:cs="Arial"/>
+          <w:color w:val="222222"/>
+        </w:rPr>
+        <w:t xml:space="preserve"> </w:t>
+      </w:r>
+      <w:r>
+        <w:rPr>
+          <w:rFonts w:ascii="Arial" w:hAnsi="Arial" w:cs="Arial"/>
+          <w:color w:val="222222"/>
+        </w:rPr>
+        <w:t>we obtain the share of population living in rural areas (defined as our urban category 1) and in urban areas (defined as our urban category 2). From source 2, we obtain the postal code of all localities in Ukraine. The first element in the name of the locality indicates the type of locality (among the four types mentioned above). There is one postal code that covers both urban and rural areas, we categorize it as urban since those localities are in the suburbs of Odessa.</w:t>
+      </w:r>
+    </w:p>
+    <w:p>
+      <w:pPr>
+        <w:rPr>
+          <w:rFonts w:ascii="Arial" w:hAnsi="Arial" w:cs="Arial"/>
+          <w:color w:val="222222"/>
+        </w:rPr>
+      </w:pPr>
+    </w:p>
+    <w:tbl>
+      <w:tblPr>
+        <w:tblW w:w="1300" w:type="dxa"/>
+        <w:tblCellMar>
+          <w:left w:w="0" w:type="dxa"/>
+          <w:right w:w="0" w:type="dxa"/>
+        </w:tblCellMar>
+        <w:tblLook w:val="04A0" w:firstRow="1" w:lastRow="0" w:firstColumn="1" w:lastColumn="0" w:noHBand="0" w:noVBand="1"/>
+      </w:tblPr>
+      <w:tblGrid>
+        <w:gridCol w:w="7934"/>
+      </w:tblGrid>
+      <w:tr>
+        <w:trPr>
+          <w:trHeight w:val="600"/>
+        </w:trPr>
+        <w:tc>
+          <w:tcPr>
+            <w:tcW w:w="1300" w:type="dxa"/>
+            <w:tcBorders>
+              <w:top w:val="nil"/>
+              <w:left w:val="nil"/>
+              <w:bottom w:val="nil"/>
+              <w:right w:val="nil"/>
+            </w:tcBorders>
+            <w:shd w:val="clear" w:color="auto" w:fill="auto"/>
+            <w:noWrap/>
+            <w:tcMar>
+              <w:top w:w="15" w:type="dxa"/>
+              <w:left w:w="15" w:type="dxa"/>
+              <w:bottom w:w="0" w:type="dxa"/>
+              <w:right w:w="15" w:type="dxa"/>
+            </w:tcMar>
+            <w:vAlign w:val="bottom"/>
+            <w:hideMark/>
+          </w:tcPr>
+          <w:p>
+            <w:pPr>
+              <w:rPr>
+                <w:rFonts w:ascii="Calibri" w:hAnsi="Calibri" w:cs="Calibri"/>
+                <w:color w:val="000000"/>
+                <w:sz w:val="22"/>
+                <w:szCs w:val="22"/>
+                <w:lang w:val="fr-FR"/>
+              </w:rPr>
+            </w:pPr>
+            <w:r>
+              <w:rPr>
+                <w:rFonts w:ascii="Arial" w:hAnsi="Arial" w:cs="Arial"/>
+                <w:color w:val="222222"/>
+                <w:lang w:val="fr-FR"/>
+              </w:rPr>
+              <w:t xml:space="preserve">source 1: </w:t>
+            </w:r>
+            <w:r>
+              <w:rPr>
+                <w:rFonts w:ascii="Calibri" w:hAnsi="Calibri" w:cs="Calibri"/>
+                <w:color w:val="000000"/>
+                <w:sz w:val="22"/>
+                <w:szCs w:val="22"/>
+                <w:lang w:val="fr-FR"/>
+              </w:rPr>
+              <w:t>http://www.ukrstat.gov.ua/druk/publicat/kat_u/2020/zb/05/zb_chuselnist%202019.pdf</w:t>
+            </w:r>
+          </w:p>
+        </w:tc>
+      </w:tr>
+    </w:tbl>
+    <w:p>
+      <w:pPr>
+        <w:rPr>
+          <w:rFonts w:ascii="Arial" w:hAnsi="Arial" w:cs="Arial"/>
+          <w:color w:val="222222"/>
+          <w:lang w:val="fr-FR"/>
+        </w:rPr>
+      </w:pPr>
+      <w:r>
+        <w:rPr>
+          <w:rFonts w:ascii="Arial" w:hAnsi="Arial" w:cs="Arial"/>
+          <w:color w:val="222222"/>
+          <w:lang w:val="fr-FR"/>
+        </w:rPr>
+        <w:t xml:space="preserve">[page 5] </w:t>
+      </w:r>
+    </w:p>
+    <w:p>
+      <w:pPr>
+        <w:rPr>
+          <w:rFonts w:ascii="Calibri" w:hAnsi="Calibri" w:cs="Calibri"/>
+          <w:color w:val="000000"/>
+          <w:lang w:val="fr-FR"/>
+        </w:rPr>
+      </w:pPr>
+    </w:p>
+    <w:p>
+      <w:pPr>
+        <w:rPr>
+          <w:rFonts w:ascii="Arial" w:hAnsi="Arial" w:cs="Arial"/>
+          <w:color w:val="222222"/>
+          <w:lang w:val="fr-FR"/>
+        </w:rPr>
+      </w:pPr>
+      <w:r>
+        <w:rPr>
+          <w:rFonts w:ascii="Arial" w:hAnsi="Arial" w:cs="Arial"/>
+          <w:color w:val="222222"/>
+          <w:lang w:val="fr-FR"/>
+        </w:rPr>
+        <w:t>source 2: https://data.gov.ua/dataset/post-index-and-braches</w:t>
+      </w:r>
+      <w:r>
+        <w:rPr>
+          <w:rFonts w:ascii="Arial" w:hAnsi="Arial" w:cs="Arial"/>
+          <w:color w:val="222222"/>
+          <w:lang w:val="fr-FR"/>
+        </w:rPr>
+        <w:t xml:space="preserve"> [file: "</w:t>
+      </w:r>
+      <w:proofErr w:type="spellStart"/>
+      <w:r>
+        <w:rPr>
+          <w:rFonts w:ascii="Arial" w:hAnsi="Arial" w:cs="Arial"/>
+          <w:color w:val="222222"/>
+          <w:lang w:val="fr-FR"/>
+        </w:rPr>
+        <w:t>Відомості</w:t>
+      </w:r>
+      <w:proofErr w:type="spellEnd"/>
+      <w:r>
+        <w:rPr>
+          <w:rFonts w:ascii="Arial" w:hAnsi="Arial" w:cs="Arial"/>
+          <w:color w:val="222222"/>
+          <w:lang w:val="fr-FR"/>
+        </w:rPr>
+        <w:t xml:space="preserve"> </w:t>
+      </w:r>
+      <w:proofErr w:type="spellStart"/>
+      <w:r>
+        <w:rPr>
+          <w:rFonts w:ascii="Arial" w:hAnsi="Arial" w:cs="Arial"/>
+          <w:color w:val="222222"/>
+          <w:lang w:val="fr-FR"/>
+        </w:rPr>
+        <w:t>за</w:t>
+      </w:r>
+      <w:proofErr w:type="spellEnd"/>
+      <w:r>
+        <w:rPr>
+          <w:rFonts w:ascii="Arial" w:hAnsi="Arial" w:cs="Arial"/>
+          <w:color w:val="222222"/>
+          <w:lang w:val="fr-FR"/>
+        </w:rPr>
+        <w:t xml:space="preserve"> </w:t>
+      </w:r>
+      <w:proofErr w:type="spellStart"/>
+      <w:r>
+        <w:rPr>
+          <w:rFonts w:ascii="Arial" w:hAnsi="Arial" w:cs="Arial"/>
+          <w:color w:val="222222"/>
+          <w:lang w:val="fr-FR"/>
+        </w:rPr>
+        <w:t>липень</w:t>
+      </w:r>
+      <w:proofErr w:type="spellEnd"/>
+      <w:r>
+        <w:rPr>
+          <w:rFonts w:ascii="Arial" w:hAnsi="Arial" w:cs="Arial"/>
+          <w:color w:val="222222"/>
+          <w:lang w:val="fr-FR"/>
+        </w:rPr>
+        <w:t xml:space="preserve"> 2021</w:t>
+      </w:r>
+      <w:r>
+        <w:rPr>
+          <w:rFonts w:ascii="Arial" w:hAnsi="Arial" w:cs="Arial"/>
+          <w:color w:val="222222"/>
+          <w:lang w:val="fr-FR"/>
+        </w:rPr>
+        <w:t>"]</w:t>
+      </w:r>
+    </w:p>
+    <w:p>
+      <w:pPr>
+        <w:rPr>
+          <w:rFonts w:ascii="Arial" w:hAnsi="Arial" w:cs="Arial"/>
+          <w:color w:val="222222"/>
+          <w:lang w:val="fr-FR"/>
+        </w:rPr>
+      </w:pPr>
+    </w:p>
+    <w:p>
+      <w:pPr>
+        <w:rPr>
+          <w:rFonts w:ascii="Arial" w:hAnsi="Arial" w:cs="Arial"/>
+          <w:color w:val="222222"/>
+          <w:lang w:val="fr-FR"/>
+        </w:rPr>
+      </w:pPr>
+    </w:p>
+    <w:p>
+      <w:pPr>
+        <w:pStyle w:val="ListParagraph"/>
+        <w:numPr>
+          <w:ilvl w:val="0"/>
+          <w:numId w:val="4"/>
+        </w:numPr>
+        <w:rPr>
+          <w:rFonts w:ascii="Arial" w:eastAsia="Times New Roman" w:hAnsi="Arial" w:cs="Arial"/>
+          <w:color w:val="222222"/>
+        </w:rPr>
+      </w:pPr>
+      <w:r>
+        <w:rPr>
+          <w:rFonts w:ascii="Arial" w:eastAsia="Times New Roman" w:hAnsi="Arial" w:cs="Arial"/>
+          <w:color w:val="222222"/>
+        </w:rPr>
         <w:t>UK</w:t>
       </w:r>
     </w:p>
@@ -13163,6 +13469,7 @@
           <w:rFonts w:ascii="Arial" w:hAnsi="Arial" w:cs="Arial"/>
           <w:color w:val="222222"/>
         </w:rPr>
+        <w:lastRenderedPageBreak/>
         <w:t xml:space="preserve">- </w:t>
       </w:r>
       <w:r>
@@ -14216,7 +14523,6 @@
   <w:style w:type="character" w:default="1" w:styleId="DefaultParagraphFont">
     <w:name w:val="Default Paragraph Font"/>
     <w:uiPriority w:val="1"/>
-    <w:semiHidden/>
     <w:unhideWhenUsed/>
   </w:style>
   <w:style w:type="table" w:default="1" w:styleId="TableNormal">

</xml_diff>

<commit_message>
Add urban categories BR
</commit_message>
<xml_diff>
--- a/papers/Appendix_quotas.docx
+++ b/papers/Appendix_quotas.docx
@@ -2140,7 +2140,7 @@
           <w:rFonts w:ascii="Arial" w:hAnsi="Arial" w:cs="Arial"/>
           <w:color w:val="222222"/>
         </w:rPr>
-        <w:t>TBD</w:t>
+        <w:t>the five first numbers of the postal code (we only ask for the first five numbers).</w:t>
       </w:r>
     </w:p>
     <w:p>
@@ -2896,6 +2896,7 @@
           <w:rFonts w:ascii="Arial" w:eastAsia="Times New Roman" w:hAnsi="Arial" w:cs="Arial"/>
           <w:color w:val="222222"/>
         </w:rPr>
+        <w:lastRenderedPageBreak/>
         <w:t>Germany</w:t>
       </w:r>
     </w:p>
@@ -2913,7 +2914,6 @@
           <w:color w:val="222222"/>
           <w:lang w:val="de-DE"/>
         </w:rPr>
-        <w:lastRenderedPageBreak/>
         <w:t xml:space="preserve">- Region 1: </w:t>
       </w:r>
       <w:r>
@@ -4509,6 +4509,7 @@
           <w:rFonts w:ascii="Arial" w:hAnsi="Arial" w:cs="Arial"/>
           <w:color w:val="222222"/>
         </w:rPr>
+        <w:lastRenderedPageBreak/>
         <w:t xml:space="preserve">source: </w:t>
       </w:r>
       <w:r>
@@ -6082,6 +6083,7 @@
           <w:rFonts w:ascii="Arial" w:hAnsi="Arial" w:cs="Arial"/>
           <w:color w:val="222222"/>
         </w:rPr>
+        <w:lastRenderedPageBreak/>
         <w:t xml:space="preserve">- Region 4: </w:t>
       </w:r>
       <w:r>
@@ -6140,7 +6142,6 @@
           <w:rFonts w:ascii="Arial" w:hAnsi="Arial" w:cs="Arial"/>
           <w:color w:val="222222"/>
         </w:rPr>
-        <w:lastRenderedPageBreak/>
         <w:t xml:space="preserve">- Region 5: </w:t>
       </w:r>
       <w:r>
@@ -7604,6 +7605,7 @@
           <w:rFonts w:ascii="Arial" w:hAnsi="Arial" w:cs="Arial"/>
           <w:color w:val="222222"/>
         </w:rPr>
+        <w:lastRenderedPageBreak/>
         <w:t>- Region 3: (</w:t>
       </w:r>
       <w:r>
@@ -7657,7 +7659,6 @@
           <w:rFonts w:ascii="Arial" w:hAnsi="Arial" w:cs="Arial"/>
           <w:color w:val="222222"/>
         </w:rPr>
-        <w:lastRenderedPageBreak/>
         <w:t>- Region 4: (</w:t>
       </w:r>
       <w:r>
@@ -8960,6 +8961,7 @@
           <w:color w:val="222222"/>
           <w:lang w:val="fr-FR"/>
         </w:rPr>
+        <w:lastRenderedPageBreak/>
         <w:t xml:space="preserve">source 2: </w:t>
       </w:r>
       <w:r>
@@ -8985,7 +8987,6 @@
           <w:color w:val="222222"/>
           <w:lang w:val="fr-FR"/>
         </w:rPr>
-        <w:lastRenderedPageBreak/>
         <w:t xml:space="preserve">source 3: </w:t>
       </w:r>
       <w:r>
@@ -9392,7 +9393,7 @@
           <w:rFonts w:ascii="Arial" w:eastAsia="Times New Roman" w:hAnsi="Arial" w:cs="Arial"/>
           <w:color w:val="222222"/>
         </w:rPr>
-        <w:t>Canada</w:t>
+        <w:t>Brazil</w:t>
       </w:r>
     </w:p>
     <w:p>
@@ -9419,9 +9420,11 @@
       <w:r>
         <w:rPr>
           <w:rFonts w:ascii="Arial" w:hAnsi="Arial" w:cs="Arial"/>
-          <w:color w:val="222222"/>
-        </w:rPr>
-        <w:t>Forward Sortation Area second character is 0</w:t>
+          <w:i/>
+          <w:iCs/>
+          <w:color w:val="222222"/>
+        </w:rPr>
+        <w:t>Live in a municipality with less than 50,000 inhabitants</w:t>
       </w:r>
     </w:p>
     <w:p>
@@ -9450,37 +9453,16 @@
           <w:rFonts w:ascii="Arial" w:hAnsi="Arial" w:cs="Arial"/>
           <w:color w:val="222222"/>
         </w:rPr>
-        <w:t>) Forward Sortation Area second character is different from 0</w:t>
-      </w:r>
-    </w:p>
-    <w:p>
-      <w:pPr>
-        <w:rPr>
-          <w:rFonts w:ascii="Arial" w:hAnsi="Arial" w:cs="Arial"/>
-          <w:color w:val="222222"/>
-        </w:rPr>
-      </w:pPr>
-      <w:r>
-        <w:rPr>
-          <w:rFonts w:ascii="Arial" w:hAnsi="Arial" w:cs="Arial"/>
-          <w:color w:val="222222"/>
-        </w:rPr>
-        <w:t>description: From the source, we compute share of population based on second character of the Forward Sortation Area (if 0 it corresponds to a rural area according to Canada Post)</w:t>
-      </w:r>
-    </w:p>
-    <w:p>
-      <w:pPr>
-        <w:rPr>
-          <w:rFonts w:ascii="Arial" w:hAnsi="Arial" w:cs="Arial"/>
-          <w:color w:val="222222"/>
-        </w:rPr>
-      </w:pPr>
-      <w:r>
-        <w:rPr>
-          <w:rFonts w:ascii="Arial" w:hAnsi="Arial" w:cs="Arial"/>
-          <w:color w:val="222222"/>
-        </w:rPr>
-        <w:t>determined: zip code</w:t>
+        <w:t xml:space="preserve">) </w:t>
+      </w:r>
+      <w:r>
+        <w:rPr>
+          <w:rFonts w:ascii="Arial" w:hAnsi="Arial" w:cs="Arial"/>
+          <w:i/>
+          <w:iCs/>
+          <w:color w:val="222222"/>
+        </w:rPr>
+        <w:t>Live in a municipality with more than 50,000 inhabitants</w:t>
       </w:r>
       <w:r>
         <w:rPr>
@@ -9489,12 +9471,35 @@
         </w:rPr>
         <w:t xml:space="preserve"> </w:t>
       </w:r>
-      <w:r>
-        <w:rPr>
-          <w:rFonts w:ascii="Arial" w:hAnsi="Arial" w:cs="Arial"/>
-          <w:color w:val="222222"/>
-        </w:rPr>
-        <w:t>(3 first characters, i.e. FSA)</w:t>
+    </w:p>
+    <w:p>
+      <w:pPr>
+        <w:rPr>
+          <w:rFonts w:ascii="Arial" w:hAnsi="Arial" w:cs="Arial"/>
+          <w:color w:val="222222"/>
+        </w:rPr>
+      </w:pPr>
+    </w:p>
+    <w:p>
+      <w:pPr>
+        <w:rPr>
+          <w:rFonts w:ascii="Arial" w:hAnsi="Arial" w:cs="Arial"/>
+          <w:color w:val="222222"/>
+        </w:rPr>
+      </w:pPr>
+      <w:r>
+        <w:rPr>
+          <w:rFonts w:ascii="Arial" w:hAnsi="Arial" w:cs="Arial"/>
+          <w:color w:val="222222"/>
+        </w:rPr>
+        <w:t xml:space="preserve">determined: </w:t>
+      </w:r>
+      <w:r>
+        <w:rPr>
+          <w:rFonts w:ascii="Arial" w:hAnsi="Arial" w:cs="Arial"/>
+          <w:color w:val="222222"/>
+        </w:rPr>
+        <w:t>Declarative questions. “What is the size of the municipality you live in?”</w:t>
       </w:r>
     </w:p>
     <w:p>
@@ -9519,7 +9524,7 @@
           <w:color w:val="000000"/>
           <w:lang w:val="fr-CH"/>
         </w:rPr>
-        <w:t>https://www12.statcan.gc.ca/census-recensement/2016/dp-pd/hlt-fst/pd-pl/Table.cfm?Lang=Eng&amp;T=1201&amp;SR=1&amp;S=22&amp;O=A&amp;RPP=9999&amp;PR=0</w:t>
+        <w:t>https://www.caurj.gov.br/populacao-brasileira-chega-a-2118-milhoes-de-habitantes-em-2020/</w:t>
       </w:r>
     </w:p>
     <w:p>
@@ -9557,7 +9562,7 @@
           <w:rFonts w:ascii="Arial" w:eastAsia="Times New Roman" w:hAnsi="Arial" w:cs="Arial"/>
           <w:color w:val="222222"/>
         </w:rPr>
-        <w:t>China</w:t>
+        <w:t>Canada</w:t>
       </w:r>
     </w:p>
     <w:p>
@@ -9572,84 +9577,27 @@
           <w:rFonts w:ascii="Arial" w:hAnsi="Arial" w:cs="Arial"/>
           <w:color w:val="222222"/>
         </w:rPr>
-        <w:t xml:space="preserve">- </w:t>
-      </w:r>
-      <w:r>
-        <w:rPr>
-          <w:rFonts w:ascii="Arial" w:hAnsi="Arial" w:cs="Arial"/>
-          <w:color w:val="222222"/>
-        </w:rPr>
-        <w:t>Rural</w:t>
-      </w:r>
-      <w:r>
-        <w:rPr>
-          <w:rFonts w:ascii="Arial" w:hAnsi="Arial" w:cs="Arial"/>
-          <w:color w:val="222222"/>
-        </w:rPr>
-        <w:t xml:space="preserve"> :</w:t>
-      </w:r>
-      <w:r>
-        <w:rPr>
-          <w:rFonts w:ascii="Arial" w:hAnsi="Arial" w:cs="Arial"/>
-          <w:color w:val="222222"/>
-        </w:rPr>
-        <w:t xml:space="preserve"> Live in </w:t>
-      </w:r>
-      <w:proofErr w:type="spellStart"/>
-      <w:r>
-        <w:rPr>
-          <w:rFonts w:ascii="Arial" w:hAnsi="Arial" w:cs="Arial"/>
-          <w:color w:val="222222"/>
-        </w:rPr>
-        <w:t>Xiāng</w:t>
-      </w:r>
-      <w:proofErr w:type="spellEnd"/>
-      <w:r>
-        <w:rPr>
-          <w:rFonts w:ascii="Arial" w:hAnsi="Arial" w:cs="Arial"/>
-          <w:color w:val="222222"/>
-        </w:rPr>
-        <w:t xml:space="preserve">, or in </w:t>
-      </w:r>
-      <w:proofErr w:type="spellStart"/>
-      <w:r>
-        <w:rPr>
-          <w:rFonts w:ascii="Arial" w:hAnsi="Arial" w:cs="Arial"/>
-          <w:color w:val="222222"/>
-        </w:rPr>
-        <w:t>Jiēdào</w:t>
-      </w:r>
-      <w:proofErr w:type="spellEnd"/>
-      <w:r>
-        <w:rPr>
-          <w:rFonts w:ascii="Arial" w:hAnsi="Arial" w:cs="Arial"/>
-          <w:color w:val="222222"/>
-        </w:rPr>
-        <w:t xml:space="preserve">, or a </w:t>
-      </w:r>
-      <w:proofErr w:type="spellStart"/>
-      <w:r>
-        <w:rPr>
-          <w:rFonts w:ascii="Arial" w:hAnsi="Arial" w:cs="Arial"/>
-          <w:color w:val="222222"/>
-        </w:rPr>
-        <w:t>Zhèn</w:t>
-      </w:r>
-      <w:proofErr w:type="spellEnd"/>
-      <w:r>
-        <w:rPr>
-          <w:rFonts w:ascii="Arial" w:hAnsi="Arial" w:cs="Arial"/>
-          <w:color w:val="222222"/>
-        </w:rPr>
-        <w:t xml:space="preserve"> of less than 50,000 inhabitants</w:t>
+        <w:t xml:space="preserve">- Urban category 1: </w:t>
+      </w:r>
+      <w:r>
+        <w:rPr>
+          <w:rFonts w:ascii="Arial" w:hAnsi="Arial" w:cs="Arial"/>
+          <w:color w:val="222222"/>
+        </w:rPr>
+        <w:t xml:space="preserve">(Rural) </w:t>
+      </w:r>
+      <w:r>
+        <w:rPr>
+          <w:rFonts w:ascii="Arial" w:hAnsi="Arial" w:cs="Arial"/>
+          <w:color w:val="222222"/>
+        </w:rPr>
+        <w:t>Forward Sortation Area second character is 0</w:t>
       </w:r>
     </w:p>
     <w:p>
       <w:pPr>
         <w:rPr>
           <w:rFonts w:ascii="Calibri" w:hAnsi="Calibri" w:cs="Calibri"/>
-          <w:i/>
-          <w:iCs/>
           <w:color w:val="000000"/>
         </w:rPr>
       </w:pPr>
@@ -9658,188 +9606,65 @@
           <w:rFonts w:ascii="Arial" w:hAnsi="Arial" w:cs="Arial"/>
           <w:color w:val="222222"/>
         </w:rPr>
-        <w:t>- Urban</w:t>
-      </w:r>
-      <w:r>
-        <w:rPr>
-          <w:rFonts w:ascii="Arial" w:hAnsi="Arial" w:cs="Arial"/>
-          <w:color w:val="222222"/>
-        </w:rPr>
-        <w:t xml:space="preserve">: </w:t>
-      </w:r>
-      <w:r>
-        <w:rPr>
-          <w:rFonts w:ascii="Arial" w:hAnsi="Arial" w:cs="Arial"/>
-          <w:color w:val="222222"/>
-        </w:rPr>
-        <w:t xml:space="preserve">Live in a </w:t>
-      </w:r>
-      <w:proofErr w:type="spellStart"/>
-      <w:r>
-        <w:rPr>
-          <w:rFonts w:ascii="Arial" w:hAnsi="Arial" w:cs="Arial"/>
-          <w:color w:val="222222"/>
-        </w:rPr>
-        <w:t>Zhèn</w:t>
-      </w:r>
-      <w:proofErr w:type="spellEnd"/>
-      <w:r>
-        <w:rPr>
-          <w:rFonts w:ascii="Arial" w:hAnsi="Arial" w:cs="Arial"/>
-          <w:color w:val="222222"/>
-        </w:rPr>
-        <w:t xml:space="preserve"> of more than 50,000 inhabitants</w:t>
-      </w:r>
-    </w:p>
-    <w:p>
-      <w:pPr>
-        <w:rPr>
-          <w:rFonts w:ascii="Arial" w:hAnsi="Arial" w:cs="Arial"/>
-          <w:color w:val="222222"/>
-        </w:rPr>
-      </w:pPr>
-    </w:p>
-    <w:p>
-      <w:pPr>
-        <w:rPr>
-          <w:rFonts w:ascii="Arial" w:hAnsi="Arial" w:cs="Arial"/>
-          <w:color w:val="222222"/>
-        </w:rPr>
-      </w:pPr>
-      <w:r>
-        <w:rPr>
-          <w:rFonts w:ascii="Arial" w:hAnsi="Arial" w:cs="Arial"/>
-          <w:color w:val="222222"/>
-        </w:rPr>
-        <w:t>description: We perform web-scraping on the data from the source and compute the share of population using the Status of the municipalities.</w:t>
-      </w:r>
-    </w:p>
-    <w:p>
-      <w:pPr>
-        <w:rPr>
-          <w:rFonts w:ascii="Arial" w:hAnsi="Arial" w:cs="Arial"/>
-          <w:color w:val="222222"/>
-        </w:rPr>
-      </w:pPr>
-      <w:r>
-        <w:rPr>
-          <w:rFonts w:ascii="Arial" w:hAnsi="Arial" w:cs="Arial"/>
-          <w:color w:val="222222"/>
-        </w:rPr>
-        <w:t xml:space="preserve">determined with: two declarative questions: </w:t>
-      </w:r>
-      <w:proofErr w:type="spellStart"/>
-      <w:r>
-        <w:rPr>
-          <w:rFonts w:ascii="Arial" w:hAnsi="Arial" w:cs="Arial"/>
-          <w:i/>
-          <w:iCs/>
-          <w:color w:val="222222"/>
-        </w:rPr>
-        <w:t>i</w:t>
-      </w:r>
-      <w:proofErr w:type="spellEnd"/>
-      <w:r>
-        <w:rPr>
-          <w:rFonts w:ascii="Arial" w:hAnsi="Arial" w:cs="Arial"/>
-          <w:i/>
-          <w:iCs/>
-          <w:color w:val="222222"/>
-        </w:rPr>
-        <w:t>)</w:t>
-      </w:r>
-      <w:r>
-        <w:rPr>
-          <w:rFonts w:ascii="Arial" w:hAnsi="Arial" w:cs="Arial"/>
-          <w:color w:val="222222"/>
-        </w:rPr>
-        <w:t xml:space="preserve"> In which kind of municipality do you live in? </w:t>
-      </w:r>
-      <w:proofErr w:type="spellStart"/>
-      <w:r>
-        <w:rPr>
-          <w:rFonts w:ascii="Arial" w:hAnsi="Arial" w:cs="Arial"/>
-          <w:i/>
-          <w:iCs/>
-          <w:color w:val="222222"/>
-        </w:rPr>
-        <w:t>Xiāng</w:t>
-      </w:r>
-      <w:proofErr w:type="spellEnd"/>
-      <w:r>
-        <w:rPr>
-          <w:rFonts w:ascii="Arial" w:hAnsi="Arial" w:cs="Arial"/>
-          <w:color w:val="222222"/>
-        </w:rPr>
-        <w:t xml:space="preserve">; </w:t>
-      </w:r>
-      <w:proofErr w:type="spellStart"/>
-      <w:r>
-        <w:rPr>
-          <w:rFonts w:ascii="Arial" w:hAnsi="Arial" w:cs="Arial"/>
-          <w:i/>
-          <w:iCs/>
-          <w:color w:val="222222"/>
-        </w:rPr>
-        <w:t>Jiēdào</w:t>
-      </w:r>
-      <w:proofErr w:type="spellEnd"/>
-      <w:r>
-        <w:rPr>
-          <w:rFonts w:ascii="Arial" w:hAnsi="Arial" w:cs="Arial"/>
-          <w:color w:val="222222"/>
-        </w:rPr>
-        <w:t xml:space="preserve">; </w:t>
-      </w:r>
-      <w:proofErr w:type="spellStart"/>
-      <w:r>
-        <w:rPr>
-          <w:rFonts w:ascii="Arial" w:hAnsi="Arial" w:cs="Arial"/>
-          <w:i/>
-          <w:iCs/>
-          <w:color w:val="222222"/>
-        </w:rPr>
-        <w:t>Zhèn</w:t>
-      </w:r>
-      <w:proofErr w:type="spellEnd"/>
-      <w:r>
-        <w:rPr>
-          <w:rFonts w:ascii="Arial" w:hAnsi="Arial" w:cs="Arial"/>
-          <w:color w:val="222222"/>
-        </w:rPr>
-        <w:t xml:space="preserve">, </w:t>
-      </w:r>
-      <w:r>
-        <w:rPr>
-          <w:rFonts w:ascii="Arial" w:hAnsi="Arial" w:cs="Arial"/>
-          <w:i/>
-          <w:iCs/>
-          <w:color w:val="222222"/>
-        </w:rPr>
-        <w:t>ii</w:t>
-      </w:r>
-      <w:r>
-        <w:rPr>
-          <w:rFonts w:ascii="Arial" w:hAnsi="Arial" w:cs="Arial"/>
-          <w:color w:val="222222"/>
-        </w:rPr>
-        <w:t xml:space="preserve">) What is the size of the agglomeration you live in? </w:t>
-      </w:r>
-      <w:r>
-        <w:rPr>
-          <w:rFonts w:ascii="Arial" w:hAnsi="Arial" w:cs="Arial"/>
-          <w:i/>
-          <w:iCs/>
-          <w:color w:val="222222"/>
-        </w:rPr>
-        <w:t>Less than 50,000 inhabitants; More than 50,000 inhabitants</w:t>
-      </w:r>
-      <w:r>
-        <w:rPr>
-          <w:rFonts w:ascii="Arial" w:hAnsi="Arial" w:cs="Arial"/>
-          <w:color w:val="222222"/>
-        </w:rPr>
-        <w:t>. (TODO: check with translators if those categories make sense and if we're not missing anything else)</w:t>
+        <w:t xml:space="preserve">- Urban category 2: </w:t>
+      </w:r>
+      <w:r>
+        <w:rPr>
+          <w:rFonts w:ascii="Arial" w:hAnsi="Arial" w:cs="Arial"/>
+          <w:color w:val="222222"/>
+        </w:rPr>
+        <w:t>(Urban</w:t>
+      </w:r>
+      <w:r>
+        <w:rPr>
+          <w:rFonts w:ascii="Arial" w:hAnsi="Arial" w:cs="Arial"/>
+          <w:color w:val="222222"/>
+        </w:rPr>
+        <w:t>) Forward Sortation Area second character is different from 0</w:t>
+      </w:r>
+    </w:p>
+    <w:p>
+      <w:pPr>
+        <w:rPr>
+          <w:rFonts w:ascii="Arial" w:hAnsi="Arial" w:cs="Arial"/>
+          <w:color w:val="222222"/>
+        </w:rPr>
+      </w:pPr>
+      <w:r>
+        <w:rPr>
+          <w:rFonts w:ascii="Arial" w:hAnsi="Arial" w:cs="Arial"/>
+          <w:color w:val="222222"/>
+        </w:rPr>
+        <w:t>description: From the source, we compute share of population based on second character of the Forward Sortation Area (if 0 it corresponds to a rural area according to Canada Post)</w:t>
+      </w:r>
+    </w:p>
+    <w:p>
+      <w:pPr>
+        <w:rPr>
+          <w:rFonts w:ascii="Arial" w:hAnsi="Arial" w:cs="Arial"/>
+          <w:color w:val="222222"/>
+        </w:rPr>
+      </w:pPr>
+      <w:r>
+        <w:rPr>
+          <w:rFonts w:ascii="Arial" w:hAnsi="Arial" w:cs="Arial"/>
+          <w:color w:val="222222"/>
+        </w:rPr>
+        <w:t>determined: zip code</w:t>
+      </w:r>
+      <w:r>
+        <w:rPr>
+          <w:rFonts w:ascii="Arial" w:hAnsi="Arial" w:cs="Arial"/>
+          <w:color w:val="222222"/>
+        </w:rPr>
+        <w:t xml:space="preserve"> </w:t>
+      </w:r>
+      <w:r>
+        <w:rPr>
+          <w:rFonts w:ascii="Arial" w:hAnsi="Arial" w:cs="Arial"/>
+          <w:color w:val="222222"/>
+        </w:rPr>
+        <w:t>(3 first characters, i.e. FSA)</w:t>
       </w:r>
     </w:p>
     <w:p>
@@ -9864,8 +9689,17 @@
           <w:color w:val="000000"/>
           <w:lang w:val="fr-CH"/>
         </w:rPr>
-        <w:t>http://www.citypopulation.de/en/china/townships/</w:t>
-      </w:r>
+        <w:t>https://www12.statcan.gc.ca/census-recensement/2016/dp-pd/hlt-fst/pd-pl/Table.cfm?Lang=Eng&amp;T=1201&amp;SR=1&amp;S=22&amp;O=A&amp;RPP=9999&amp;PR=0</w:t>
+      </w:r>
+    </w:p>
+    <w:p>
+      <w:pPr>
+        <w:rPr>
+          <w:rFonts w:ascii="Arial" w:hAnsi="Arial" w:cs="Arial"/>
+          <w:color w:val="222222"/>
+          <w:lang w:val="fr-CH"/>
+        </w:rPr>
+      </w:pPr>
     </w:p>
     <w:p>
       <w:pPr>
@@ -9893,360 +9727,7 @@
           <w:rFonts w:ascii="Arial" w:eastAsia="Times New Roman" w:hAnsi="Arial" w:cs="Arial"/>
           <w:color w:val="222222"/>
         </w:rPr>
-        <w:lastRenderedPageBreak/>
-        <w:t>Germany</w:t>
-      </w:r>
-    </w:p>
-    <w:p>
-      <w:pPr>
-        <w:rPr>
-          <w:rFonts w:ascii="Arial" w:hAnsi="Arial" w:cs="Arial"/>
-          <w:i/>
-          <w:iCs/>
-          <w:color w:val="222222"/>
-        </w:rPr>
-      </w:pPr>
-      <w:r>
-        <w:rPr>
-          <w:rFonts w:ascii="Arial" w:hAnsi="Arial" w:cs="Arial"/>
-          <w:color w:val="222222"/>
-        </w:rPr>
-        <w:t xml:space="preserve">- Urban category 1: </w:t>
-      </w:r>
-      <w:r>
-        <w:rPr>
-          <w:rFonts w:ascii="Arial" w:hAnsi="Arial" w:cs="Arial"/>
-          <w:i/>
-          <w:iCs/>
-          <w:color w:val="222222"/>
-        </w:rPr>
-        <w:t>Cities</w:t>
-      </w:r>
-    </w:p>
-    <w:p>
-      <w:pPr>
-        <w:rPr>
-          <w:rFonts w:ascii="Arial" w:hAnsi="Arial" w:cs="Arial"/>
-          <w:i/>
-          <w:iCs/>
-          <w:color w:val="222222"/>
-        </w:rPr>
-      </w:pPr>
-      <w:r>
-        <w:rPr>
-          <w:rFonts w:ascii="Arial" w:hAnsi="Arial" w:cs="Arial"/>
-          <w:color w:val="222222"/>
-        </w:rPr>
-        <w:t xml:space="preserve">- Urban category 2: </w:t>
-      </w:r>
-      <w:r>
-        <w:rPr>
-          <w:rFonts w:ascii="Arial" w:hAnsi="Arial" w:cs="Arial"/>
-          <w:i/>
-          <w:iCs/>
-          <w:color w:val="222222"/>
-        </w:rPr>
-        <w:t>Towns and Suburbs</w:t>
-      </w:r>
-    </w:p>
-    <w:p>
-      <w:pPr>
-        <w:rPr>
-          <w:rFonts w:ascii="Arial" w:hAnsi="Arial" w:cs="Arial"/>
-          <w:i/>
-          <w:iCs/>
-          <w:color w:val="222222"/>
-        </w:rPr>
-      </w:pPr>
-      <w:r>
-        <w:rPr>
-          <w:rFonts w:ascii="Arial" w:hAnsi="Arial" w:cs="Arial"/>
-          <w:color w:val="222222"/>
-        </w:rPr>
-        <w:t xml:space="preserve">- Urban category 3: </w:t>
-      </w:r>
-      <w:r>
-        <w:rPr>
-          <w:rFonts w:ascii="Arial" w:hAnsi="Arial" w:cs="Arial"/>
-          <w:i/>
-          <w:iCs/>
-          <w:color w:val="222222"/>
-        </w:rPr>
-        <w:t>Rural areas</w:t>
-      </w:r>
-    </w:p>
-    <w:p>
-      <w:pPr>
-        <w:rPr>
-          <w:rFonts w:ascii="Arial" w:hAnsi="Arial" w:cs="Arial"/>
-          <w:color w:val="222222"/>
-        </w:rPr>
-      </w:pPr>
-    </w:p>
-    <w:p>
-      <w:pPr>
-        <w:rPr>
-          <w:rFonts w:ascii="Arial" w:hAnsi="Arial" w:cs="Arial"/>
-          <w:color w:val="222222"/>
-        </w:rPr>
-      </w:pPr>
-      <w:r>
-        <w:rPr>
-          <w:rFonts w:ascii="Arial" w:hAnsi="Arial" w:cs="Arial"/>
-          <w:color w:val="222222"/>
-        </w:rPr>
-        <w:t>de</w:t>
-      </w:r>
-      <w:r>
-        <w:rPr>
-          <w:rFonts w:ascii="Arial" w:hAnsi="Arial" w:cs="Arial"/>
-          <w:color w:val="222222"/>
-        </w:rPr>
-        <w:t xml:space="preserve">scription: From source 1, we obtain the list of </w:t>
-      </w:r>
-      <w:proofErr w:type="spellStart"/>
-      <w:r>
-        <w:rPr>
-          <w:rFonts w:ascii="Arial" w:hAnsi="Arial" w:cs="Arial"/>
-          <w:color w:val="222222"/>
-        </w:rPr>
-        <w:t>zipcodes</w:t>
-      </w:r>
-      <w:proofErr w:type="spellEnd"/>
-      <w:r>
-        <w:rPr>
-          <w:rFonts w:ascii="Arial" w:hAnsi="Arial" w:cs="Arial"/>
-          <w:color w:val="222222"/>
-        </w:rPr>
-        <w:t xml:space="preserve"> with the area type (defined according to </w:t>
-      </w:r>
-      <w:r>
-        <w:rPr>
-          <w:rFonts w:ascii="Arial" w:hAnsi="Arial" w:cs="Arial"/>
-          <w:color w:val="222222"/>
-        </w:rPr>
-        <w:t>https://ec.europa.eu/eurostat/ramon/miscellaneous/index.cfm?TargetUrl=DSP_DEGURBA</w:t>
-      </w:r>
-      <w:r>
-        <w:rPr>
-          <w:rFonts w:ascii="Arial" w:hAnsi="Arial" w:cs="Arial"/>
-          <w:color w:val="222222"/>
-        </w:rPr>
-        <w:t xml:space="preserve">) as well as the population of each city. However, source 1 does not list all the </w:t>
-      </w:r>
-      <w:proofErr w:type="spellStart"/>
-      <w:r>
-        <w:rPr>
-          <w:rFonts w:ascii="Arial" w:hAnsi="Arial" w:cs="Arial"/>
-          <w:color w:val="222222"/>
-        </w:rPr>
-        <w:t>zipcodes</w:t>
-      </w:r>
-      <w:proofErr w:type="spellEnd"/>
-      <w:r>
-        <w:rPr>
-          <w:rFonts w:ascii="Arial" w:hAnsi="Arial" w:cs="Arial"/>
-          <w:color w:val="222222"/>
-        </w:rPr>
-        <w:t xml:space="preserve"> for each city. Source 2 contains the additional </w:t>
-      </w:r>
-      <w:proofErr w:type="spellStart"/>
-      <w:r>
-        <w:rPr>
-          <w:rFonts w:ascii="Arial" w:hAnsi="Arial" w:cs="Arial"/>
-          <w:color w:val="222222"/>
-        </w:rPr>
-        <w:t>zipcodes</w:t>
-      </w:r>
-      <w:proofErr w:type="spellEnd"/>
-      <w:r>
-        <w:rPr>
-          <w:rFonts w:ascii="Arial" w:hAnsi="Arial" w:cs="Arial"/>
-          <w:color w:val="222222"/>
-        </w:rPr>
-        <w:t xml:space="preserve">. We first merge the existing </w:t>
-      </w:r>
-      <w:proofErr w:type="spellStart"/>
-      <w:r>
-        <w:rPr>
-          <w:rFonts w:ascii="Arial" w:hAnsi="Arial" w:cs="Arial"/>
-          <w:color w:val="222222"/>
-        </w:rPr>
-        <w:t>zipcodes</w:t>
-      </w:r>
-      <w:proofErr w:type="spellEnd"/>
-      <w:r>
-        <w:rPr>
-          <w:rFonts w:ascii="Arial" w:hAnsi="Arial" w:cs="Arial"/>
-          <w:color w:val="222222"/>
-        </w:rPr>
-        <w:t xml:space="preserve"> in source 1 with the data from source 2. We then uniquely identify a city with the city's name and </w:t>
-      </w:r>
-      <w:proofErr w:type="spellStart"/>
-      <w:r>
-        <w:rPr>
-          <w:rFonts w:ascii="Arial" w:hAnsi="Arial" w:cs="Arial"/>
-          <w:color w:val="222222"/>
-        </w:rPr>
-        <w:t>Vorwahl</w:t>
-      </w:r>
-      <w:proofErr w:type="spellEnd"/>
-      <w:r>
-        <w:rPr>
-          <w:rFonts w:ascii="Arial" w:hAnsi="Arial" w:cs="Arial"/>
-          <w:color w:val="222222"/>
-        </w:rPr>
-        <w:t xml:space="preserve">, and attribute to a </w:t>
-      </w:r>
-      <w:proofErr w:type="spellStart"/>
-      <w:r>
-        <w:rPr>
-          <w:rFonts w:ascii="Arial" w:hAnsi="Arial" w:cs="Arial"/>
-          <w:color w:val="222222"/>
-        </w:rPr>
-        <w:t>zipcode</w:t>
-      </w:r>
-      <w:proofErr w:type="spellEnd"/>
-      <w:r>
-        <w:rPr>
-          <w:rFonts w:ascii="Arial" w:hAnsi="Arial" w:cs="Arial"/>
-          <w:color w:val="222222"/>
-        </w:rPr>
-        <w:t xml:space="preserve"> the most rural category (thus by order of priority </w:t>
-      </w:r>
-      <w:proofErr w:type="spellStart"/>
-      <w:r>
-        <w:rPr>
-          <w:rFonts w:ascii="Arial" w:hAnsi="Arial" w:cs="Arial"/>
-          <w:color w:val="222222"/>
-        </w:rPr>
-        <w:t>Rual</w:t>
-      </w:r>
-      <w:proofErr w:type="spellEnd"/>
-      <w:r>
-        <w:rPr>
-          <w:rFonts w:ascii="Arial" w:hAnsi="Arial" w:cs="Arial"/>
-          <w:color w:val="222222"/>
-        </w:rPr>
-        <w:t xml:space="preserve"> area; Towns and Suburbs; Cities) of its city. We finally remove </w:t>
-      </w:r>
-      <w:proofErr w:type="spellStart"/>
-      <w:r>
-        <w:rPr>
-          <w:rFonts w:ascii="Arial" w:hAnsi="Arial" w:cs="Arial"/>
-          <w:color w:val="222222"/>
-        </w:rPr>
-        <w:t>zipcodes</w:t>
-      </w:r>
-      <w:proofErr w:type="spellEnd"/>
-      <w:r>
-        <w:rPr>
-          <w:rFonts w:ascii="Arial" w:hAnsi="Arial" w:cs="Arial"/>
-          <w:color w:val="222222"/>
-        </w:rPr>
-        <w:t xml:space="preserve"> duplicates by keeping the most rural category for each </w:t>
-      </w:r>
-      <w:proofErr w:type="spellStart"/>
-      <w:r>
-        <w:rPr>
-          <w:rFonts w:ascii="Arial" w:hAnsi="Arial" w:cs="Arial"/>
-          <w:color w:val="222222"/>
-        </w:rPr>
-        <w:t>zipcode</w:t>
-      </w:r>
-      <w:proofErr w:type="spellEnd"/>
-      <w:r>
-        <w:rPr>
-          <w:rFonts w:ascii="Arial" w:hAnsi="Arial" w:cs="Arial"/>
-          <w:color w:val="222222"/>
-        </w:rPr>
-        <w:t>.</w:t>
-      </w:r>
-    </w:p>
-    <w:p>
-      <w:pPr>
-        <w:rPr>
-          <w:rFonts w:ascii="Arial" w:hAnsi="Arial" w:cs="Arial"/>
-          <w:color w:val="222222"/>
-        </w:rPr>
-      </w:pPr>
-      <w:r>
-        <w:rPr>
-          <w:rFonts w:ascii="Arial" w:hAnsi="Arial" w:cs="Arial"/>
-          <w:color w:val="222222"/>
-        </w:rPr>
-        <w:t>determined with: zip code</w:t>
-      </w:r>
-    </w:p>
-    <w:p>
-      <w:pPr>
-        <w:rPr>
-          <w:rFonts w:ascii="Arial" w:hAnsi="Arial" w:cs="Arial"/>
-          <w:color w:val="222222"/>
-        </w:rPr>
-      </w:pPr>
-      <w:r>
-        <w:rPr>
-          <w:rFonts w:ascii="Arial" w:hAnsi="Arial" w:cs="Arial"/>
-          <w:color w:val="222222"/>
-        </w:rPr>
-        <w:t>source</w:t>
-      </w:r>
-      <w:r>
-        <w:rPr>
-          <w:rFonts w:ascii="Arial" w:hAnsi="Arial" w:cs="Arial"/>
-          <w:color w:val="222222"/>
-        </w:rPr>
-        <w:t xml:space="preserve"> 1</w:t>
-      </w:r>
-      <w:r>
-        <w:rPr>
-          <w:rFonts w:ascii="Arial" w:hAnsi="Arial" w:cs="Arial"/>
-          <w:color w:val="222222"/>
-        </w:rPr>
-        <w:t>:</w:t>
-      </w:r>
-      <w:r>
-        <w:t xml:space="preserve"> </w:t>
-      </w:r>
-      <w:r>
-        <w:rPr>
-          <w:rFonts w:ascii="Arial" w:hAnsi="Arial" w:cs="Arial"/>
-          <w:color w:val="222222"/>
-        </w:rPr>
-        <w:t>ht</w:t>
-      </w:r>
-      <w:r>
-        <w:rPr>
-          <w:rFonts w:ascii="Arial" w:hAnsi="Arial" w:cs="Arial"/>
-          <w:color w:val="222222"/>
-        </w:rPr>
-        <w:t>tps://www.destatis.de/DE/Themen/Laender-Regionen/Regionales/Gemeindeverzeichnis/Administrativ/Archiv/GVAuszugJ/31122019_Auszug_GV.html</w:t>
-      </w:r>
-    </w:p>
-    <w:p>
-      <w:pPr>
-        <w:rPr>
-          <w:rFonts w:ascii="Arial" w:hAnsi="Arial" w:cs="Arial"/>
-          <w:color w:val="222222"/>
-          <w:lang w:val="fr-FR"/>
-        </w:rPr>
-      </w:pPr>
-      <w:r>
-        <w:rPr>
-          <w:rFonts w:ascii="Arial" w:hAnsi="Arial" w:cs="Arial"/>
-          <w:color w:val="222222"/>
-          <w:lang w:val="fr-FR"/>
-        </w:rPr>
-        <w:t xml:space="preserve">source 2: </w:t>
-      </w:r>
-      <w:r>
-        <w:rPr>
-          <w:rFonts w:ascii="Arial" w:hAnsi="Arial" w:cs="Arial"/>
-          <w:color w:val="222222"/>
-          <w:lang w:val="fr-FR"/>
-        </w:rPr>
-        <w:t>https://gist.github.com/jbspeakr/4565964#file-german-zip-codes-csv</w:t>
+        <w:t>China</w:t>
       </w:r>
     </w:p>
     <w:p>
@@ -10254,16 +9735,282 @@
         <w:rPr>
           <w:rFonts w:ascii="Calibri" w:hAnsi="Calibri" w:cs="Calibri"/>
           <w:color w:val="000000"/>
-          <w:lang w:val="fr-FR"/>
-        </w:rPr>
-      </w:pPr>
-      <w:r>
-        <w:rPr>
-          <w:rFonts w:ascii="Arial" w:hAnsi="Arial" w:cs="Arial"/>
-          <w:color w:val="222222"/>
-          <w:lang w:val="fr-CH"/>
-        </w:rPr>
-        <w:t xml:space="preserve"> </w:t>
+        </w:rPr>
+      </w:pPr>
+      <w:r>
+        <w:rPr>
+          <w:rFonts w:ascii="Arial" w:hAnsi="Arial" w:cs="Arial"/>
+          <w:color w:val="222222"/>
+        </w:rPr>
+        <w:t xml:space="preserve">- </w:t>
+      </w:r>
+      <w:r>
+        <w:rPr>
+          <w:rFonts w:ascii="Arial" w:hAnsi="Arial" w:cs="Arial"/>
+          <w:color w:val="222222"/>
+        </w:rPr>
+        <w:t>Rural</w:t>
+      </w:r>
+      <w:r>
+        <w:rPr>
+          <w:rFonts w:ascii="Arial" w:hAnsi="Arial" w:cs="Arial"/>
+          <w:color w:val="222222"/>
+        </w:rPr>
+        <w:t xml:space="preserve"> :</w:t>
+      </w:r>
+      <w:r>
+        <w:rPr>
+          <w:rFonts w:ascii="Arial" w:hAnsi="Arial" w:cs="Arial"/>
+          <w:color w:val="222222"/>
+        </w:rPr>
+        <w:t xml:space="preserve"> Live in </w:t>
+      </w:r>
+      <w:proofErr w:type="spellStart"/>
+      <w:r>
+        <w:rPr>
+          <w:rFonts w:ascii="Arial" w:hAnsi="Arial" w:cs="Arial"/>
+          <w:color w:val="222222"/>
+        </w:rPr>
+        <w:t>Xiāng</w:t>
+      </w:r>
+      <w:proofErr w:type="spellEnd"/>
+      <w:r>
+        <w:rPr>
+          <w:rFonts w:ascii="Arial" w:hAnsi="Arial" w:cs="Arial"/>
+          <w:color w:val="222222"/>
+        </w:rPr>
+        <w:t xml:space="preserve">, or in </w:t>
+      </w:r>
+      <w:proofErr w:type="spellStart"/>
+      <w:r>
+        <w:rPr>
+          <w:rFonts w:ascii="Arial" w:hAnsi="Arial" w:cs="Arial"/>
+          <w:color w:val="222222"/>
+        </w:rPr>
+        <w:t>Jiēdào</w:t>
+      </w:r>
+      <w:proofErr w:type="spellEnd"/>
+      <w:r>
+        <w:rPr>
+          <w:rFonts w:ascii="Arial" w:hAnsi="Arial" w:cs="Arial"/>
+          <w:color w:val="222222"/>
+        </w:rPr>
+        <w:t xml:space="preserve">, or a </w:t>
+      </w:r>
+      <w:proofErr w:type="spellStart"/>
+      <w:r>
+        <w:rPr>
+          <w:rFonts w:ascii="Arial" w:hAnsi="Arial" w:cs="Arial"/>
+          <w:color w:val="222222"/>
+        </w:rPr>
+        <w:t>Zhèn</w:t>
+      </w:r>
+      <w:proofErr w:type="spellEnd"/>
+      <w:r>
+        <w:rPr>
+          <w:rFonts w:ascii="Arial" w:hAnsi="Arial" w:cs="Arial"/>
+          <w:color w:val="222222"/>
+        </w:rPr>
+        <w:t xml:space="preserve"> of less than 50,000 inhabitants</w:t>
+      </w:r>
+    </w:p>
+    <w:p>
+      <w:pPr>
+        <w:rPr>
+          <w:rFonts w:ascii="Calibri" w:hAnsi="Calibri" w:cs="Calibri"/>
+          <w:i/>
+          <w:iCs/>
+          <w:color w:val="000000"/>
+        </w:rPr>
+      </w:pPr>
+      <w:r>
+        <w:rPr>
+          <w:rFonts w:ascii="Arial" w:hAnsi="Arial" w:cs="Arial"/>
+          <w:color w:val="222222"/>
+        </w:rPr>
+        <w:lastRenderedPageBreak/>
+        <w:t>- Urban</w:t>
+      </w:r>
+      <w:r>
+        <w:rPr>
+          <w:rFonts w:ascii="Arial" w:hAnsi="Arial" w:cs="Arial"/>
+          <w:color w:val="222222"/>
+        </w:rPr>
+        <w:t xml:space="preserve">: </w:t>
+      </w:r>
+      <w:r>
+        <w:rPr>
+          <w:rFonts w:ascii="Arial" w:hAnsi="Arial" w:cs="Arial"/>
+          <w:color w:val="222222"/>
+        </w:rPr>
+        <w:t xml:space="preserve">Live in a </w:t>
+      </w:r>
+      <w:proofErr w:type="spellStart"/>
+      <w:r>
+        <w:rPr>
+          <w:rFonts w:ascii="Arial" w:hAnsi="Arial" w:cs="Arial"/>
+          <w:color w:val="222222"/>
+        </w:rPr>
+        <w:t>Zhèn</w:t>
+      </w:r>
+      <w:proofErr w:type="spellEnd"/>
+      <w:r>
+        <w:rPr>
+          <w:rFonts w:ascii="Arial" w:hAnsi="Arial" w:cs="Arial"/>
+          <w:color w:val="222222"/>
+        </w:rPr>
+        <w:t xml:space="preserve"> of more than 50,000 inhabitants</w:t>
+      </w:r>
+    </w:p>
+    <w:p>
+      <w:pPr>
+        <w:rPr>
+          <w:rFonts w:ascii="Arial" w:hAnsi="Arial" w:cs="Arial"/>
+          <w:color w:val="222222"/>
+        </w:rPr>
+      </w:pPr>
+    </w:p>
+    <w:p>
+      <w:pPr>
+        <w:rPr>
+          <w:rFonts w:ascii="Arial" w:hAnsi="Arial" w:cs="Arial"/>
+          <w:color w:val="222222"/>
+        </w:rPr>
+      </w:pPr>
+      <w:r>
+        <w:rPr>
+          <w:rFonts w:ascii="Arial" w:hAnsi="Arial" w:cs="Arial"/>
+          <w:color w:val="222222"/>
+        </w:rPr>
+        <w:t>description: We perform web-scraping on the data from the source and compute the share of population using the Status of the municipalities.</w:t>
+      </w:r>
+    </w:p>
+    <w:p>
+      <w:pPr>
+        <w:rPr>
+          <w:rFonts w:ascii="Arial" w:hAnsi="Arial" w:cs="Arial"/>
+          <w:color w:val="222222"/>
+        </w:rPr>
+      </w:pPr>
+      <w:r>
+        <w:rPr>
+          <w:rFonts w:ascii="Arial" w:hAnsi="Arial" w:cs="Arial"/>
+          <w:color w:val="222222"/>
+        </w:rPr>
+        <w:t xml:space="preserve">determined with: two declarative questions: </w:t>
+      </w:r>
+      <w:proofErr w:type="spellStart"/>
+      <w:r>
+        <w:rPr>
+          <w:rFonts w:ascii="Arial" w:hAnsi="Arial" w:cs="Arial"/>
+          <w:i/>
+          <w:iCs/>
+          <w:color w:val="222222"/>
+        </w:rPr>
+        <w:t>i</w:t>
+      </w:r>
+      <w:proofErr w:type="spellEnd"/>
+      <w:r>
+        <w:rPr>
+          <w:rFonts w:ascii="Arial" w:hAnsi="Arial" w:cs="Arial"/>
+          <w:i/>
+          <w:iCs/>
+          <w:color w:val="222222"/>
+        </w:rPr>
+        <w:t>)</w:t>
+      </w:r>
+      <w:r>
+        <w:rPr>
+          <w:rFonts w:ascii="Arial" w:hAnsi="Arial" w:cs="Arial"/>
+          <w:color w:val="222222"/>
+        </w:rPr>
+        <w:t xml:space="preserve"> In which kind of municipality do you live in? </w:t>
+      </w:r>
+      <w:proofErr w:type="spellStart"/>
+      <w:r>
+        <w:rPr>
+          <w:rFonts w:ascii="Arial" w:hAnsi="Arial" w:cs="Arial"/>
+          <w:i/>
+          <w:iCs/>
+          <w:color w:val="222222"/>
+        </w:rPr>
+        <w:t>Xiāng</w:t>
+      </w:r>
+      <w:proofErr w:type="spellEnd"/>
+      <w:r>
+        <w:rPr>
+          <w:rFonts w:ascii="Arial" w:hAnsi="Arial" w:cs="Arial"/>
+          <w:color w:val="222222"/>
+        </w:rPr>
+        <w:t xml:space="preserve">; </w:t>
+      </w:r>
+      <w:proofErr w:type="spellStart"/>
+      <w:r>
+        <w:rPr>
+          <w:rFonts w:ascii="Arial" w:hAnsi="Arial" w:cs="Arial"/>
+          <w:i/>
+          <w:iCs/>
+          <w:color w:val="222222"/>
+        </w:rPr>
+        <w:t>Jiēdào</w:t>
+      </w:r>
+      <w:proofErr w:type="spellEnd"/>
+      <w:r>
+        <w:rPr>
+          <w:rFonts w:ascii="Arial" w:hAnsi="Arial" w:cs="Arial"/>
+          <w:color w:val="222222"/>
+        </w:rPr>
+        <w:t xml:space="preserve">; </w:t>
+      </w:r>
+      <w:proofErr w:type="spellStart"/>
+      <w:r>
+        <w:rPr>
+          <w:rFonts w:ascii="Arial" w:hAnsi="Arial" w:cs="Arial"/>
+          <w:i/>
+          <w:iCs/>
+          <w:color w:val="222222"/>
+        </w:rPr>
+        <w:t>Zhèn</w:t>
+      </w:r>
+      <w:proofErr w:type="spellEnd"/>
+      <w:r>
+        <w:rPr>
+          <w:rFonts w:ascii="Arial" w:hAnsi="Arial" w:cs="Arial"/>
+          <w:color w:val="222222"/>
+        </w:rPr>
+        <w:t xml:space="preserve">, </w:t>
+      </w:r>
+      <w:r>
+        <w:rPr>
+          <w:rFonts w:ascii="Arial" w:hAnsi="Arial" w:cs="Arial"/>
+          <w:i/>
+          <w:iCs/>
+          <w:color w:val="222222"/>
+        </w:rPr>
+        <w:t>ii</w:t>
+      </w:r>
+      <w:r>
+        <w:rPr>
+          <w:rFonts w:ascii="Arial" w:hAnsi="Arial" w:cs="Arial"/>
+          <w:color w:val="222222"/>
+        </w:rPr>
+        <w:t xml:space="preserve">) What is the size of the agglomeration you live in? </w:t>
+      </w:r>
+      <w:r>
+        <w:rPr>
+          <w:rFonts w:ascii="Arial" w:hAnsi="Arial" w:cs="Arial"/>
+          <w:i/>
+          <w:iCs/>
+          <w:color w:val="222222"/>
+        </w:rPr>
+        <w:t>Less than 50,000 inhabitants; More than 50,000 inhabitants</w:t>
+      </w:r>
+      <w:r>
+        <w:rPr>
+          <w:rFonts w:ascii="Arial" w:hAnsi="Arial" w:cs="Arial"/>
+          <w:color w:val="222222"/>
+        </w:rPr>
+        <w:t>. (TODO: check with translators if those categories make sense and if we're not missing anything else)</w:t>
       </w:r>
     </w:p>
     <w:p>
@@ -10271,7 +10018,32 @@
         <w:rPr>
           <w:rFonts w:ascii="Calibri" w:hAnsi="Calibri" w:cs="Calibri"/>
           <w:color w:val="000000"/>
-          <w:lang w:val="fr-FR"/>
+          <w:lang w:val="fr-CH"/>
+        </w:rPr>
+      </w:pPr>
+      <w:r>
+        <w:rPr>
+          <w:rFonts w:ascii="Arial" w:hAnsi="Arial" w:cs="Arial"/>
+          <w:color w:val="222222"/>
+          <w:lang w:val="fr-CH"/>
+        </w:rPr>
+        <w:t xml:space="preserve">source: </w:t>
+      </w:r>
+      <w:r>
+        <w:rPr>
+          <w:rFonts w:ascii="Calibri" w:hAnsi="Calibri" w:cs="Calibri"/>
+          <w:color w:val="000000"/>
+          <w:lang w:val="fr-CH"/>
+        </w:rPr>
+        <w:t>http://www.citypopulation.de/en/china/townships/</w:t>
+      </w:r>
+    </w:p>
+    <w:p>
+      <w:pPr>
+        <w:rPr>
+          <w:rFonts w:ascii="Arial" w:hAnsi="Arial" w:cs="Arial"/>
+          <w:color w:val="222222"/>
+          <w:lang w:val="fr-CH"/>
         </w:rPr>
       </w:pPr>
     </w:p>
@@ -10292,7 +10064,359 @@
           <w:rFonts w:ascii="Arial" w:eastAsia="Times New Roman" w:hAnsi="Arial" w:cs="Arial"/>
           <w:color w:val="222222"/>
         </w:rPr>
-        <w:t>India</w:t>
+        <w:t>Germany</w:t>
+      </w:r>
+    </w:p>
+    <w:p>
+      <w:pPr>
+        <w:rPr>
+          <w:rFonts w:ascii="Arial" w:hAnsi="Arial" w:cs="Arial"/>
+          <w:i/>
+          <w:iCs/>
+          <w:color w:val="222222"/>
+        </w:rPr>
+      </w:pPr>
+      <w:r>
+        <w:rPr>
+          <w:rFonts w:ascii="Arial" w:hAnsi="Arial" w:cs="Arial"/>
+          <w:color w:val="222222"/>
+        </w:rPr>
+        <w:t xml:space="preserve">- Urban category 1: </w:t>
+      </w:r>
+      <w:r>
+        <w:rPr>
+          <w:rFonts w:ascii="Arial" w:hAnsi="Arial" w:cs="Arial"/>
+          <w:i/>
+          <w:iCs/>
+          <w:color w:val="222222"/>
+        </w:rPr>
+        <w:t>Cities</w:t>
+      </w:r>
+    </w:p>
+    <w:p>
+      <w:pPr>
+        <w:rPr>
+          <w:rFonts w:ascii="Arial" w:hAnsi="Arial" w:cs="Arial"/>
+          <w:i/>
+          <w:iCs/>
+          <w:color w:val="222222"/>
+        </w:rPr>
+      </w:pPr>
+      <w:r>
+        <w:rPr>
+          <w:rFonts w:ascii="Arial" w:hAnsi="Arial" w:cs="Arial"/>
+          <w:color w:val="222222"/>
+        </w:rPr>
+        <w:t xml:space="preserve">- Urban category 2: </w:t>
+      </w:r>
+      <w:r>
+        <w:rPr>
+          <w:rFonts w:ascii="Arial" w:hAnsi="Arial" w:cs="Arial"/>
+          <w:i/>
+          <w:iCs/>
+          <w:color w:val="222222"/>
+        </w:rPr>
+        <w:t>Towns and Suburbs</w:t>
+      </w:r>
+    </w:p>
+    <w:p>
+      <w:pPr>
+        <w:rPr>
+          <w:rFonts w:ascii="Arial" w:hAnsi="Arial" w:cs="Arial"/>
+          <w:i/>
+          <w:iCs/>
+          <w:color w:val="222222"/>
+        </w:rPr>
+      </w:pPr>
+      <w:r>
+        <w:rPr>
+          <w:rFonts w:ascii="Arial" w:hAnsi="Arial" w:cs="Arial"/>
+          <w:color w:val="222222"/>
+        </w:rPr>
+        <w:t xml:space="preserve">- Urban category 3: </w:t>
+      </w:r>
+      <w:r>
+        <w:rPr>
+          <w:rFonts w:ascii="Arial" w:hAnsi="Arial" w:cs="Arial"/>
+          <w:i/>
+          <w:iCs/>
+          <w:color w:val="222222"/>
+        </w:rPr>
+        <w:t>Rural areas</w:t>
+      </w:r>
+    </w:p>
+    <w:p>
+      <w:pPr>
+        <w:rPr>
+          <w:rFonts w:ascii="Arial" w:hAnsi="Arial" w:cs="Arial"/>
+          <w:color w:val="222222"/>
+        </w:rPr>
+      </w:pPr>
+    </w:p>
+    <w:p>
+      <w:pPr>
+        <w:rPr>
+          <w:rFonts w:ascii="Arial" w:hAnsi="Arial" w:cs="Arial"/>
+          <w:color w:val="222222"/>
+        </w:rPr>
+      </w:pPr>
+      <w:r>
+        <w:rPr>
+          <w:rFonts w:ascii="Arial" w:hAnsi="Arial" w:cs="Arial"/>
+          <w:color w:val="222222"/>
+        </w:rPr>
+        <w:t>de</w:t>
+      </w:r>
+      <w:r>
+        <w:rPr>
+          <w:rFonts w:ascii="Arial" w:hAnsi="Arial" w:cs="Arial"/>
+          <w:color w:val="222222"/>
+        </w:rPr>
+        <w:t xml:space="preserve">scription: From source 1, we obtain the list of </w:t>
+      </w:r>
+      <w:proofErr w:type="spellStart"/>
+      <w:r>
+        <w:rPr>
+          <w:rFonts w:ascii="Arial" w:hAnsi="Arial" w:cs="Arial"/>
+          <w:color w:val="222222"/>
+        </w:rPr>
+        <w:t>zipcodes</w:t>
+      </w:r>
+      <w:proofErr w:type="spellEnd"/>
+      <w:r>
+        <w:rPr>
+          <w:rFonts w:ascii="Arial" w:hAnsi="Arial" w:cs="Arial"/>
+          <w:color w:val="222222"/>
+        </w:rPr>
+        <w:t xml:space="preserve"> with the area type (defined according to </w:t>
+      </w:r>
+      <w:r>
+        <w:rPr>
+          <w:rFonts w:ascii="Arial" w:hAnsi="Arial" w:cs="Arial"/>
+          <w:color w:val="222222"/>
+        </w:rPr>
+        <w:t>https://ec.europa.eu/eurostat/ramon/miscellaneous/index.cfm?TargetUrl=DSP_DEGURBA</w:t>
+      </w:r>
+      <w:r>
+        <w:rPr>
+          <w:rFonts w:ascii="Arial" w:hAnsi="Arial" w:cs="Arial"/>
+          <w:color w:val="222222"/>
+        </w:rPr>
+        <w:t xml:space="preserve">) as well as the population of each city. However, source 1 does not list all the </w:t>
+      </w:r>
+      <w:proofErr w:type="spellStart"/>
+      <w:r>
+        <w:rPr>
+          <w:rFonts w:ascii="Arial" w:hAnsi="Arial" w:cs="Arial"/>
+          <w:color w:val="222222"/>
+        </w:rPr>
+        <w:t>zipcodes</w:t>
+      </w:r>
+      <w:proofErr w:type="spellEnd"/>
+      <w:r>
+        <w:rPr>
+          <w:rFonts w:ascii="Arial" w:hAnsi="Arial" w:cs="Arial"/>
+          <w:color w:val="222222"/>
+        </w:rPr>
+        <w:t xml:space="preserve"> for each city. Source 2 contains the additional </w:t>
+      </w:r>
+      <w:proofErr w:type="spellStart"/>
+      <w:r>
+        <w:rPr>
+          <w:rFonts w:ascii="Arial" w:hAnsi="Arial" w:cs="Arial"/>
+          <w:color w:val="222222"/>
+        </w:rPr>
+        <w:t>zipcodes</w:t>
+      </w:r>
+      <w:proofErr w:type="spellEnd"/>
+      <w:r>
+        <w:rPr>
+          <w:rFonts w:ascii="Arial" w:hAnsi="Arial" w:cs="Arial"/>
+          <w:color w:val="222222"/>
+        </w:rPr>
+        <w:t xml:space="preserve">. We first merge the existing </w:t>
+      </w:r>
+      <w:proofErr w:type="spellStart"/>
+      <w:r>
+        <w:rPr>
+          <w:rFonts w:ascii="Arial" w:hAnsi="Arial" w:cs="Arial"/>
+          <w:color w:val="222222"/>
+        </w:rPr>
+        <w:t>zipcodes</w:t>
+      </w:r>
+      <w:proofErr w:type="spellEnd"/>
+      <w:r>
+        <w:rPr>
+          <w:rFonts w:ascii="Arial" w:hAnsi="Arial" w:cs="Arial"/>
+          <w:color w:val="222222"/>
+        </w:rPr>
+        <w:t xml:space="preserve"> in source 1 with the data from source 2. We then uniquely identify a city with the city's name and </w:t>
+      </w:r>
+      <w:proofErr w:type="spellStart"/>
+      <w:r>
+        <w:rPr>
+          <w:rFonts w:ascii="Arial" w:hAnsi="Arial" w:cs="Arial"/>
+          <w:color w:val="222222"/>
+        </w:rPr>
+        <w:t>Vorwahl</w:t>
+      </w:r>
+      <w:proofErr w:type="spellEnd"/>
+      <w:r>
+        <w:rPr>
+          <w:rFonts w:ascii="Arial" w:hAnsi="Arial" w:cs="Arial"/>
+          <w:color w:val="222222"/>
+        </w:rPr>
+        <w:t xml:space="preserve">, and attribute to a </w:t>
+      </w:r>
+      <w:proofErr w:type="spellStart"/>
+      <w:r>
+        <w:rPr>
+          <w:rFonts w:ascii="Arial" w:hAnsi="Arial" w:cs="Arial"/>
+          <w:color w:val="222222"/>
+        </w:rPr>
+        <w:t>zipcode</w:t>
+      </w:r>
+      <w:proofErr w:type="spellEnd"/>
+      <w:r>
+        <w:rPr>
+          <w:rFonts w:ascii="Arial" w:hAnsi="Arial" w:cs="Arial"/>
+          <w:color w:val="222222"/>
+        </w:rPr>
+        <w:t xml:space="preserve"> the most rural category (thus by order of priority </w:t>
+      </w:r>
+      <w:proofErr w:type="spellStart"/>
+      <w:r>
+        <w:rPr>
+          <w:rFonts w:ascii="Arial" w:hAnsi="Arial" w:cs="Arial"/>
+          <w:color w:val="222222"/>
+        </w:rPr>
+        <w:t>Rual</w:t>
+      </w:r>
+      <w:proofErr w:type="spellEnd"/>
+      <w:r>
+        <w:rPr>
+          <w:rFonts w:ascii="Arial" w:hAnsi="Arial" w:cs="Arial"/>
+          <w:color w:val="222222"/>
+        </w:rPr>
+        <w:t xml:space="preserve"> area; Towns and Suburbs; Cities) of its city. We finally remove </w:t>
+      </w:r>
+      <w:proofErr w:type="spellStart"/>
+      <w:r>
+        <w:rPr>
+          <w:rFonts w:ascii="Arial" w:hAnsi="Arial" w:cs="Arial"/>
+          <w:color w:val="222222"/>
+        </w:rPr>
+        <w:t>zipcodes</w:t>
+      </w:r>
+      <w:proofErr w:type="spellEnd"/>
+      <w:r>
+        <w:rPr>
+          <w:rFonts w:ascii="Arial" w:hAnsi="Arial" w:cs="Arial"/>
+          <w:color w:val="222222"/>
+        </w:rPr>
+        <w:t xml:space="preserve"> duplicates by keeping the most rural category for each </w:t>
+      </w:r>
+      <w:proofErr w:type="spellStart"/>
+      <w:r>
+        <w:rPr>
+          <w:rFonts w:ascii="Arial" w:hAnsi="Arial" w:cs="Arial"/>
+          <w:color w:val="222222"/>
+        </w:rPr>
+        <w:t>zipcode</w:t>
+      </w:r>
+      <w:proofErr w:type="spellEnd"/>
+      <w:r>
+        <w:rPr>
+          <w:rFonts w:ascii="Arial" w:hAnsi="Arial" w:cs="Arial"/>
+          <w:color w:val="222222"/>
+        </w:rPr>
+        <w:t>.</w:t>
+      </w:r>
+    </w:p>
+    <w:p>
+      <w:pPr>
+        <w:rPr>
+          <w:rFonts w:ascii="Arial" w:hAnsi="Arial" w:cs="Arial"/>
+          <w:color w:val="222222"/>
+        </w:rPr>
+      </w:pPr>
+      <w:r>
+        <w:rPr>
+          <w:rFonts w:ascii="Arial" w:hAnsi="Arial" w:cs="Arial"/>
+          <w:color w:val="222222"/>
+        </w:rPr>
+        <w:t>determined with: zip code</w:t>
+      </w:r>
+    </w:p>
+    <w:p>
+      <w:pPr>
+        <w:rPr>
+          <w:rFonts w:ascii="Arial" w:hAnsi="Arial" w:cs="Arial"/>
+          <w:color w:val="222222"/>
+        </w:rPr>
+      </w:pPr>
+      <w:r>
+        <w:rPr>
+          <w:rFonts w:ascii="Arial" w:hAnsi="Arial" w:cs="Arial"/>
+          <w:color w:val="222222"/>
+        </w:rPr>
+        <w:t>source</w:t>
+      </w:r>
+      <w:r>
+        <w:rPr>
+          <w:rFonts w:ascii="Arial" w:hAnsi="Arial" w:cs="Arial"/>
+          <w:color w:val="222222"/>
+        </w:rPr>
+        <w:t xml:space="preserve"> 1</w:t>
+      </w:r>
+      <w:r>
+        <w:rPr>
+          <w:rFonts w:ascii="Arial" w:hAnsi="Arial" w:cs="Arial"/>
+          <w:color w:val="222222"/>
+        </w:rPr>
+        <w:t>:</w:t>
+      </w:r>
+      <w:r>
+        <w:t xml:space="preserve"> </w:t>
+      </w:r>
+      <w:r>
+        <w:rPr>
+          <w:rFonts w:ascii="Arial" w:hAnsi="Arial" w:cs="Arial"/>
+          <w:color w:val="222222"/>
+        </w:rPr>
+        <w:t>ht</w:t>
+      </w:r>
+      <w:r>
+        <w:rPr>
+          <w:rFonts w:ascii="Arial" w:hAnsi="Arial" w:cs="Arial"/>
+          <w:color w:val="222222"/>
+        </w:rPr>
+        <w:t>tps://www.destatis.de/DE/Themen/Laender-Regionen/Regionales/Gemeindeverzeichnis/Administrativ/Archiv/GVAuszugJ/31122019_Auszug_GV.html</w:t>
+      </w:r>
+    </w:p>
+    <w:p>
+      <w:pPr>
+        <w:rPr>
+          <w:rFonts w:ascii="Arial" w:hAnsi="Arial" w:cs="Arial"/>
+          <w:color w:val="222222"/>
+          <w:lang w:val="fr-FR"/>
+        </w:rPr>
+      </w:pPr>
+      <w:r>
+        <w:rPr>
+          <w:rFonts w:ascii="Arial" w:hAnsi="Arial" w:cs="Arial"/>
+          <w:color w:val="222222"/>
+          <w:lang w:val="fr-FR"/>
+        </w:rPr>
+        <w:t xml:space="preserve">source 2: </w:t>
+      </w:r>
+      <w:r>
+        <w:rPr>
+          <w:rFonts w:ascii="Arial" w:hAnsi="Arial" w:cs="Arial"/>
+          <w:color w:val="222222"/>
+          <w:lang w:val="fr-FR"/>
+        </w:rPr>
+        <w:t>https://gist.github.com/jbspeakr/4565964#file-german-zip-codes-csv</w:t>
       </w:r>
     </w:p>
     <w:p>
@@ -10300,246 +10424,16 @@
         <w:rPr>
           <w:rFonts w:ascii="Calibri" w:hAnsi="Calibri" w:cs="Calibri"/>
           <w:color w:val="000000"/>
-        </w:rPr>
-      </w:pPr>
-      <w:r>
-        <w:rPr>
-          <w:rFonts w:ascii="Arial" w:hAnsi="Arial" w:cs="Arial"/>
-          <w:color w:val="222222"/>
-        </w:rPr>
-        <w:t xml:space="preserve">- Urban category 1: </w:t>
-      </w:r>
-      <w:r>
-        <w:rPr>
-          <w:rFonts w:ascii="Arial" w:hAnsi="Arial" w:cs="Arial"/>
-          <w:i/>
-          <w:iCs/>
-          <w:color w:val="222222"/>
-        </w:rPr>
-        <w:t>Less than 5,000 inhabitants</w:t>
-      </w:r>
-    </w:p>
-    <w:p>
-      <w:pPr>
-        <w:rPr>
-          <w:rFonts w:ascii="Calibri" w:hAnsi="Calibri" w:cs="Calibri"/>
-          <w:i/>
-          <w:iCs/>
-          <w:color w:val="000000"/>
-        </w:rPr>
-      </w:pPr>
-      <w:r>
-        <w:rPr>
-          <w:rFonts w:ascii="Arial" w:hAnsi="Arial" w:cs="Arial"/>
-          <w:color w:val="222222"/>
-        </w:rPr>
-        <w:t xml:space="preserve">- Urban category 2: </w:t>
-      </w:r>
-      <w:r>
-        <w:rPr>
-          <w:rFonts w:ascii="Arial" w:hAnsi="Arial" w:cs="Arial"/>
-          <w:i/>
-          <w:iCs/>
-          <w:color w:val="222222"/>
-        </w:rPr>
-        <w:t>5,000–20,000 inhabitants</w:t>
-      </w:r>
-    </w:p>
-    <w:p>
-      <w:pPr>
-        <w:rPr>
-          <w:rFonts w:ascii="Calibri" w:hAnsi="Calibri" w:cs="Calibri"/>
-          <w:i/>
-          <w:iCs/>
-          <w:color w:val="000000"/>
-        </w:rPr>
-      </w:pPr>
-      <w:r>
-        <w:rPr>
-          <w:rFonts w:ascii="Arial" w:hAnsi="Arial" w:cs="Arial"/>
-          <w:color w:val="222222"/>
-        </w:rPr>
-        <w:t xml:space="preserve">- Urban category 3: </w:t>
-      </w:r>
-      <w:r>
-        <w:rPr>
-          <w:rFonts w:ascii="Arial" w:hAnsi="Arial" w:cs="Arial"/>
-          <w:i/>
-          <w:iCs/>
-          <w:color w:val="222222"/>
-        </w:rPr>
-        <w:t>20,000-50,000 inhabitants</w:t>
-      </w:r>
-    </w:p>
-    <w:p>
-      <w:pPr>
-        <w:rPr>
-          <w:rFonts w:ascii="Calibri" w:hAnsi="Calibri" w:cs="Calibri"/>
-          <w:i/>
-          <w:iCs/>
-          <w:color w:val="000000"/>
-        </w:rPr>
-      </w:pPr>
-      <w:r>
-        <w:rPr>
-          <w:rFonts w:ascii="Arial" w:hAnsi="Arial" w:cs="Arial"/>
-          <w:color w:val="222222"/>
-        </w:rPr>
-        <w:t xml:space="preserve">- Urban category </w:t>
-      </w:r>
-      <w:r>
-        <w:rPr>
-          <w:rFonts w:ascii="Arial" w:hAnsi="Arial" w:cs="Arial"/>
-          <w:color w:val="222222"/>
           <w:lang w:val="fr-FR"/>
         </w:rPr>
-        <w:t>4</w:t>
-      </w:r>
-      <w:r>
-        <w:rPr>
-          <w:rFonts w:ascii="Arial" w:hAnsi="Arial" w:cs="Arial"/>
-          <w:color w:val="222222"/>
-        </w:rPr>
-        <w:t xml:space="preserve">: </w:t>
-      </w:r>
-      <w:r>
-        <w:rPr>
-          <w:rFonts w:ascii="Arial" w:hAnsi="Arial" w:cs="Arial"/>
-          <w:i/>
-          <w:iCs/>
-          <w:color w:val="222222"/>
-        </w:rPr>
-        <w:t>50,000-250,000 inhabitants</w:t>
-      </w:r>
-    </w:p>
-    <w:p>
-      <w:pPr>
-        <w:rPr>
-          <w:rFonts w:ascii="Calibri" w:hAnsi="Calibri" w:cs="Calibri"/>
-          <w:i/>
-          <w:iCs/>
-          <w:color w:val="000000"/>
-        </w:rPr>
-      </w:pPr>
-      <w:r>
-        <w:rPr>
-          <w:rFonts w:ascii="Arial" w:hAnsi="Arial" w:cs="Arial"/>
-          <w:color w:val="222222"/>
-        </w:rPr>
-        <w:t xml:space="preserve">- Urban category </w:t>
-      </w:r>
-      <w:r>
-        <w:rPr>
-          <w:rFonts w:ascii="Arial" w:hAnsi="Arial" w:cs="Arial"/>
-          <w:color w:val="222222"/>
-          <w:lang w:val="fr-FR"/>
-        </w:rPr>
-        <w:t>5</w:t>
-      </w:r>
-      <w:r>
-        <w:rPr>
-          <w:rFonts w:ascii="Arial" w:hAnsi="Arial" w:cs="Arial"/>
-          <w:color w:val="222222"/>
-        </w:rPr>
-        <w:t xml:space="preserve">: </w:t>
-      </w:r>
-      <w:r>
-        <w:rPr>
-          <w:rFonts w:ascii="Arial" w:hAnsi="Arial" w:cs="Arial"/>
-          <w:i/>
-          <w:iCs/>
-          <w:color w:val="222222"/>
-        </w:rPr>
-        <w:t>250,000-3 millions inhabitants</w:t>
-      </w:r>
-    </w:p>
-    <w:p>
-      <w:pPr>
-        <w:rPr>
-          <w:rFonts w:ascii="Calibri" w:hAnsi="Calibri" w:cs="Calibri"/>
-          <w:i/>
-          <w:iCs/>
-          <w:color w:val="000000"/>
-        </w:rPr>
-      </w:pPr>
-      <w:r>
-        <w:rPr>
-          <w:rFonts w:ascii="Arial" w:hAnsi="Arial" w:cs="Arial"/>
-          <w:color w:val="222222"/>
-        </w:rPr>
-        <w:t xml:space="preserve">- Urban category </w:t>
-      </w:r>
-      <w:r>
-        <w:rPr>
-          <w:rFonts w:ascii="Arial" w:hAnsi="Arial" w:cs="Arial"/>
-          <w:color w:val="222222"/>
-        </w:rPr>
-        <w:t>6</w:t>
-      </w:r>
-      <w:r>
-        <w:rPr>
-          <w:rFonts w:ascii="Arial" w:hAnsi="Arial" w:cs="Arial"/>
-          <w:color w:val="222222"/>
-        </w:rPr>
-        <w:t xml:space="preserve">: </w:t>
-      </w:r>
-      <w:r>
-        <w:rPr>
-          <w:rFonts w:ascii="Arial" w:hAnsi="Arial" w:cs="Arial"/>
-          <w:i/>
-          <w:iCs/>
-          <w:color w:val="222222"/>
-        </w:rPr>
-        <w:t>More than 3 millions inhabitants</w:t>
-      </w:r>
-    </w:p>
-    <w:p>
-      <w:pPr>
-        <w:rPr>
-          <w:rFonts w:ascii="Arial" w:hAnsi="Arial" w:cs="Arial"/>
-          <w:color w:val="222222"/>
-        </w:rPr>
-      </w:pPr>
-    </w:p>
-    <w:p>
-      <w:pPr>
-        <w:rPr>
-          <w:rFonts w:ascii="Arial" w:hAnsi="Arial" w:cs="Arial"/>
-          <w:color w:val="222222"/>
-        </w:rPr>
-      </w:pPr>
-      <w:r>
-        <w:rPr>
-          <w:rFonts w:ascii="Arial" w:hAnsi="Arial" w:cs="Arial"/>
-          <w:color w:val="222222"/>
-        </w:rPr>
-        <w:t>description: We use data from the source and remove duplicates by name.</w:t>
-      </w:r>
-    </w:p>
-    <w:p>
-      <w:pPr>
-        <w:rPr>
-          <w:rFonts w:ascii="Arial" w:hAnsi="Arial" w:cs="Arial"/>
-          <w:i/>
-          <w:iCs/>
-          <w:color w:val="222222"/>
-        </w:rPr>
-      </w:pPr>
-      <w:r>
-        <w:rPr>
-          <w:rFonts w:ascii="Arial" w:hAnsi="Arial" w:cs="Arial"/>
-          <w:color w:val="222222"/>
-        </w:rPr>
-        <w:t xml:space="preserve">determined with: Declarative question: What is the size of the agglomeration you live in? </w:t>
-      </w:r>
-      <w:r>
-        <w:rPr>
-          <w:rFonts w:ascii="Arial" w:hAnsi="Arial" w:cs="Arial"/>
-          <w:i/>
-          <w:iCs/>
-          <w:color w:val="222222"/>
-        </w:rPr>
-        <w:t>Less than 5,000 inhabitants; 5,000–20,000 inhabitants; 20,000-50,000 inhabitants; 50,000–250,000 inhabitants; 250,000–3 millions inhabitants; More than 3 millions inhabitants</w:t>
+      </w:pPr>
+      <w:r>
+        <w:rPr>
+          <w:rFonts w:ascii="Arial" w:hAnsi="Arial" w:cs="Arial"/>
+          <w:color w:val="222222"/>
+          <w:lang w:val="fr-CH"/>
+        </w:rPr>
+        <w:t xml:space="preserve"> </w:t>
       </w:r>
     </w:p>
     <w:p>
@@ -10547,28 +10441,7 @@
         <w:rPr>
           <w:rFonts w:ascii="Calibri" w:hAnsi="Calibri" w:cs="Calibri"/>
           <w:color w:val="000000"/>
-        </w:rPr>
-      </w:pPr>
-      <w:r>
-        <w:rPr>
-          <w:rFonts w:ascii="Arial" w:hAnsi="Arial" w:cs="Arial"/>
-          <w:color w:val="222222"/>
-        </w:rPr>
-        <w:t xml:space="preserve">source: </w:t>
-      </w:r>
-      <w:r>
-        <w:rPr>
-          <w:rFonts w:ascii="Calibri" w:hAnsi="Calibri" w:cs="Calibri"/>
-          <w:color w:val="000000"/>
-        </w:rPr>
-        <w:t>https://censusindia.gov.in/pca/pcadata/DDW_PCA0000_2011_wardlevel.rar</w:t>
-      </w:r>
-    </w:p>
-    <w:p>
-      <w:pPr>
-        <w:rPr>
-          <w:rFonts w:ascii="Calibri" w:hAnsi="Calibri" w:cs="Calibri"/>
-          <w:color w:val="000000"/>
+          <w:lang w:val="fr-FR"/>
         </w:rPr>
       </w:pPr>
     </w:p>
@@ -10589,6 +10462,303 @@
           <w:rFonts w:ascii="Arial" w:eastAsia="Times New Roman" w:hAnsi="Arial" w:cs="Arial"/>
           <w:color w:val="222222"/>
         </w:rPr>
+        <w:t>India</w:t>
+      </w:r>
+    </w:p>
+    <w:p>
+      <w:pPr>
+        <w:rPr>
+          <w:rFonts w:ascii="Calibri" w:hAnsi="Calibri" w:cs="Calibri"/>
+          <w:color w:val="000000"/>
+        </w:rPr>
+      </w:pPr>
+      <w:r>
+        <w:rPr>
+          <w:rFonts w:ascii="Arial" w:hAnsi="Arial" w:cs="Arial"/>
+          <w:color w:val="222222"/>
+        </w:rPr>
+        <w:t xml:space="preserve">- Urban category 1: </w:t>
+      </w:r>
+      <w:r>
+        <w:rPr>
+          <w:rFonts w:ascii="Arial" w:hAnsi="Arial" w:cs="Arial"/>
+          <w:i/>
+          <w:iCs/>
+          <w:color w:val="222222"/>
+        </w:rPr>
+        <w:t>Less than 5,000 inhabitants</w:t>
+      </w:r>
+    </w:p>
+    <w:p>
+      <w:pPr>
+        <w:rPr>
+          <w:rFonts w:ascii="Calibri" w:hAnsi="Calibri" w:cs="Calibri"/>
+          <w:i/>
+          <w:iCs/>
+          <w:color w:val="000000"/>
+        </w:rPr>
+      </w:pPr>
+      <w:r>
+        <w:rPr>
+          <w:rFonts w:ascii="Arial" w:hAnsi="Arial" w:cs="Arial"/>
+          <w:color w:val="222222"/>
+        </w:rPr>
+        <w:t xml:space="preserve">- Urban category 2: </w:t>
+      </w:r>
+      <w:r>
+        <w:rPr>
+          <w:rFonts w:ascii="Arial" w:hAnsi="Arial" w:cs="Arial"/>
+          <w:i/>
+          <w:iCs/>
+          <w:color w:val="222222"/>
+        </w:rPr>
+        <w:t>5,000–20,000 inhabitants</w:t>
+      </w:r>
+    </w:p>
+    <w:p>
+      <w:pPr>
+        <w:rPr>
+          <w:rFonts w:ascii="Calibri" w:hAnsi="Calibri" w:cs="Calibri"/>
+          <w:i/>
+          <w:iCs/>
+          <w:color w:val="000000"/>
+        </w:rPr>
+      </w:pPr>
+      <w:r>
+        <w:rPr>
+          <w:rFonts w:ascii="Arial" w:hAnsi="Arial" w:cs="Arial"/>
+          <w:color w:val="222222"/>
+        </w:rPr>
+        <w:t xml:space="preserve">- Urban category 3: </w:t>
+      </w:r>
+      <w:r>
+        <w:rPr>
+          <w:rFonts w:ascii="Arial" w:hAnsi="Arial" w:cs="Arial"/>
+          <w:i/>
+          <w:iCs/>
+          <w:color w:val="222222"/>
+        </w:rPr>
+        <w:t>20,000-50,000 inhabitants</w:t>
+      </w:r>
+    </w:p>
+    <w:p>
+      <w:pPr>
+        <w:rPr>
+          <w:rFonts w:ascii="Calibri" w:hAnsi="Calibri" w:cs="Calibri"/>
+          <w:i/>
+          <w:iCs/>
+          <w:color w:val="000000"/>
+        </w:rPr>
+      </w:pPr>
+      <w:r>
+        <w:rPr>
+          <w:rFonts w:ascii="Arial" w:hAnsi="Arial" w:cs="Arial"/>
+          <w:color w:val="222222"/>
+        </w:rPr>
+        <w:t xml:space="preserve">- Urban category </w:t>
+      </w:r>
+      <w:r>
+        <w:rPr>
+          <w:rFonts w:ascii="Arial" w:hAnsi="Arial" w:cs="Arial"/>
+          <w:color w:val="222222"/>
+          <w:lang w:val="fr-FR"/>
+        </w:rPr>
+        <w:t>4</w:t>
+      </w:r>
+      <w:r>
+        <w:rPr>
+          <w:rFonts w:ascii="Arial" w:hAnsi="Arial" w:cs="Arial"/>
+          <w:color w:val="222222"/>
+        </w:rPr>
+        <w:t xml:space="preserve">: </w:t>
+      </w:r>
+      <w:r>
+        <w:rPr>
+          <w:rFonts w:ascii="Arial" w:hAnsi="Arial" w:cs="Arial"/>
+          <w:i/>
+          <w:iCs/>
+          <w:color w:val="222222"/>
+        </w:rPr>
+        <w:t>50,000-250,000 inhabitants</w:t>
+      </w:r>
+    </w:p>
+    <w:p>
+      <w:pPr>
+        <w:rPr>
+          <w:rFonts w:ascii="Calibri" w:hAnsi="Calibri" w:cs="Calibri"/>
+          <w:i/>
+          <w:iCs/>
+          <w:color w:val="000000"/>
+        </w:rPr>
+      </w:pPr>
+      <w:r>
+        <w:rPr>
+          <w:rFonts w:ascii="Arial" w:hAnsi="Arial" w:cs="Arial"/>
+          <w:color w:val="222222"/>
+        </w:rPr>
+        <w:t xml:space="preserve">- Urban category </w:t>
+      </w:r>
+      <w:r>
+        <w:rPr>
+          <w:rFonts w:ascii="Arial" w:hAnsi="Arial" w:cs="Arial"/>
+          <w:color w:val="222222"/>
+          <w:lang w:val="fr-FR"/>
+        </w:rPr>
+        <w:t>5</w:t>
+      </w:r>
+      <w:r>
+        <w:rPr>
+          <w:rFonts w:ascii="Arial" w:hAnsi="Arial" w:cs="Arial"/>
+          <w:color w:val="222222"/>
+        </w:rPr>
+        <w:t xml:space="preserve">: </w:t>
+      </w:r>
+      <w:r>
+        <w:rPr>
+          <w:rFonts w:ascii="Arial" w:hAnsi="Arial" w:cs="Arial"/>
+          <w:i/>
+          <w:iCs/>
+          <w:color w:val="222222"/>
+        </w:rPr>
+        <w:t>250,000-3 millions inhabitants</w:t>
+      </w:r>
+    </w:p>
+    <w:p>
+      <w:pPr>
+        <w:rPr>
+          <w:rFonts w:ascii="Calibri" w:hAnsi="Calibri" w:cs="Calibri"/>
+          <w:i/>
+          <w:iCs/>
+          <w:color w:val="000000"/>
+        </w:rPr>
+      </w:pPr>
+      <w:r>
+        <w:rPr>
+          <w:rFonts w:ascii="Arial" w:hAnsi="Arial" w:cs="Arial"/>
+          <w:color w:val="222222"/>
+        </w:rPr>
+        <w:t xml:space="preserve">- Urban category </w:t>
+      </w:r>
+      <w:r>
+        <w:rPr>
+          <w:rFonts w:ascii="Arial" w:hAnsi="Arial" w:cs="Arial"/>
+          <w:color w:val="222222"/>
+        </w:rPr>
+        <w:t>6</w:t>
+      </w:r>
+      <w:r>
+        <w:rPr>
+          <w:rFonts w:ascii="Arial" w:hAnsi="Arial" w:cs="Arial"/>
+          <w:color w:val="222222"/>
+        </w:rPr>
+        <w:t xml:space="preserve">: </w:t>
+      </w:r>
+      <w:r>
+        <w:rPr>
+          <w:rFonts w:ascii="Arial" w:hAnsi="Arial" w:cs="Arial"/>
+          <w:i/>
+          <w:iCs/>
+          <w:color w:val="222222"/>
+        </w:rPr>
+        <w:t>More than 3 millions inhabitants</w:t>
+      </w:r>
+    </w:p>
+    <w:p>
+      <w:pPr>
+        <w:rPr>
+          <w:rFonts w:ascii="Arial" w:hAnsi="Arial" w:cs="Arial"/>
+          <w:color w:val="222222"/>
+        </w:rPr>
+      </w:pPr>
+    </w:p>
+    <w:p>
+      <w:pPr>
+        <w:rPr>
+          <w:rFonts w:ascii="Arial" w:hAnsi="Arial" w:cs="Arial"/>
+          <w:color w:val="222222"/>
+        </w:rPr>
+      </w:pPr>
+      <w:r>
+        <w:rPr>
+          <w:rFonts w:ascii="Arial" w:hAnsi="Arial" w:cs="Arial"/>
+          <w:color w:val="222222"/>
+        </w:rPr>
+        <w:t>description: We use data from the source and remove duplicates by name.</w:t>
+      </w:r>
+    </w:p>
+    <w:p>
+      <w:pPr>
+        <w:rPr>
+          <w:rFonts w:ascii="Arial" w:hAnsi="Arial" w:cs="Arial"/>
+          <w:i/>
+          <w:iCs/>
+          <w:color w:val="222222"/>
+        </w:rPr>
+      </w:pPr>
+      <w:r>
+        <w:rPr>
+          <w:rFonts w:ascii="Arial" w:hAnsi="Arial" w:cs="Arial"/>
+          <w:color w:val="222222"/>
+        </w:rPr>
+        <w:t xml:space="preserve">determined with: Declarative question: What is the size of the agglomeration you live in? </w:t>
+      </w:r>
+      <w:r>
+        <w:rPr>
+          <w:rFonts w:ascii="Arial" w:hAnsi="Arial" w:cs="Arial"/>
+          <w:i/>
+          <w:iCs/>
+          <w:color w:val="222222"/>
+        </w:rPr>
+        <w:t>Less than 5,000 inhabitants; 5,000–20,000 inhabitants; 20,000-50,000 inhabitants; 50,000–250,000 inhabitants; 250,000–3 millions inhabitants; More than 3 millions inhabitants</w:t>
+      </w:r>
+    </w:p>
+    <w:p>
+      <w:pPr>
+        <w:rPr>
+          <w:rFonts w:ascii="Calibri" w:hAnsi="Calibri" w:cs="Calibri"/>
+          <w:color w:val="000000"/>
+        </w:rPr>
+      </w:pPr>
+      <w:r>
+        <w:rPr>
+          <w:rFonts w:ascii="Arial" w:hAnsi="Arial" w:cs="Arial"/>
+          <w:color w:val="222222"/>
+        </w:rPr>
+        <w:t xml:space="preserve">source: </w:t>
+      </w:r>
+      <w:r>
+        <w:rPr>
+          <w:rFonts w:ascii="Calibri" w:hAnsi="Calibri" w:cs="Calibri"/>
+          <w:color w:val="000000"/>
+        </w:rPr>
+        <w:t>https://censusindia.gov.in/pca/pcadata/DDW_PCA0000_2011_wardlevel.rar</w:t>
+      </w:r>
+    </w:p>
+    <w:p>
+      <w:pPr>
+        <w:rPr>
+          <w:rFonts w:ascii="Calibri" w:hAnsi="Calibri" w:cs="Calibri"/>
+          <w:color w:val="000000"/>
+        </w:rPr>
+      </w:pPr>
+    </w:p>
+    <w:p>
+      <w:pPr>
+        <w:pStyle w:val="ListParagraph"/>
+        <w:numPr>
+          <w:ilvl w:val="0"/>
+          <w:numId w:val="4"/>
+        </w:numPr>
+        <w:rPr>
+          <w:rFonts w:ascii="Arial" w:eastAsia="Times New Roman" w:hAnsi="Arial" w:cs="Arial"/>
+          <w:color w:val="222222"/>
+        </w:rPr>
+      </w:pPr>
+      <w:r>
+        <w:rPr>
+          <w:rFonts w:ascii="Arial" w:eastAsia="Times New Roman" w:hAnsi="Arial" w:cs="Arial"/>
+          <w:color w:val="222222"/>
+        </w:rPr>
         <w:t>Indonesia</w:t>
       </w:r>
     </w:p>
@@ -10952,7 +11122,6 @@
           <w:rFonts w:ascii="Arial" w:hAnsi="Arial" w:cs="Arial"/>
           <w:color w:val="222222"/>
         </w:rPr>
-        <w:lastRenderedPageBreak/>
         <w:t xml:space="preserve">- Urban category 2: </w:t>
       </w:r>
       <w:r>
@@ -11556,6 +11725,7 @@
           <w:rFonts w:ascii="Arial" w:hAnsi="Arial" w:cs="Arial"/>
           <w:color w:val="222222"/>
         </w:rPr>
+        <w:lastRenderedPageBreak/>
         <w:t>determined with: zip code. From source 2 (slide 19), we retrieve the population distribution by categories (where we apply the definition from CS02a.2-1 in source 3.</w:t>
       </w:r>
     </w:p>
@@ -11653,7 +11823,6 @@
           <w:rFonts w:ascii="Arial" w:eastAsia="Times New Roman" w:hAnsi="Arial" w:cs="Arial"/>
           <w:color w:val="222222"/>
         </w:rPr>
-        <w:lastRenderedPageBreak/>
         <w:t>Poland</w:t>
       </w:r>
     </w:p>
@@ -12251,6 +12420,7 @@
           <w:rFonts w:ascii="Arial" w:hAnsi="Arial" w:cs="Arial"/>
           <w:color w:val="222222"/>
         </w:rPr>
+        <w:lastRenderedPageBreak/>
         <w:t>source 2: https://www.epost.go.kr/search/zipcode/areacdAddressDown.jsp [file "</w:t>
       </w:r>
       <w:proofErr w:type="spellStart"/>
@@ -12538,7 +12708,6 @@
           <w:rFonts w:ascii="Arial" w:hAnsi="Arial" w:cs="Arial"/>
           <w:color w:val="222222"/>
         </w:rPr>
-        <w:lastRenderedPageBreak/>
         <w:t xml:space="preserve">determined with: Declarative question: What is the size of the agglomeration you currently live in? </w:t>
       </w:r>
       <w:r>
@@ -12999,16 +13168,7 @@
           <w:iCs/>
           <w:color w:val="222222"/>
         </w:rPr>
-        <w:t>")</w:t>
-      </w:r>
-      <w:r>
-        <w:rPr>
-          <w:rFonts w:ascii="Arial" w:hAnsi="Arial" w:cs="Arial"/>
-          <w:i/>
-          <w:iCs/>
-          <w:color w:val="222222"/>
-        </w:rPr>
-        <w:t>.</w:t>
+        <w:t>").</w:t>
       </w:r>
     </w:p>
     <w:p>
@@ -13175,28 +13335,7 @@
           <w:rFonts w:ascii="Arial" w:hAnsi="Arial" w:cs="Arial"/>
           <w:color w:val="222222"/>
         </w:rPr>
-        <w:t>source 1</w:t>
-      </w:r>
-      <w:r>
-        <w:rPr>
-          <w:rFonts w:ascii="Arial" w:hAnsi="Arial" w:cs="Arial"/>
-          <w:color w:val="222222"/>
-        </w:rPr>
-        <w:t>,</w:t>
-      </w:r>
-      <w:r>
-        <w:rPr>
-          <w:rFonts w:ascii="Arial" w:hAnsi="Arial" w:cs="Arial"/>
-          <w:color w:val="222222"/>
-        </w:rPr>
-        <w:t xml:space="preserve"> </w:t>
-      </w:r>
-      <w:r>
-        <w:rPr>
-          <w:rFonts w:ascii="Arial" w:hAnsi="Arial" w:cs="Arial"/>
-          <w:color w:val="222222"/>
-        </w:rPr>
-        <w:t>we obtain the share of population living in rural areas (defined as our urban category 1) and in urban areas (defined as our urban category 2). From source 2, we obtain the postal code of all localities in Ukraine. The first element in the name of the locality indicates the type of locality (among the four types mentioned above). There is one postal code that covers both urban and rural areas, we categorize it as urban since those localities are in the suburbs of Odessa.</w:t>
+        <w:t>source 1, we obtain the share of population living in rural areas (defined as our urban category 1) and in urban areas (defined as our urban category 2). From source 2, we obtain the postal code of all localities in Ukraine. The first element in the name of the locality indicates the type of locality (among the four types mentioned above). There is one postal code that covers both urban and rural areas, we categorize it as urban since those localities are in the suburbs of Odessa.</w:t>
       </w:r>
     </w:p>
     <w:p>
@@ -13289,6 +13428,7 @@
           <w:color w:val="222222"/>
           <w:lang w:val="fr-FR"/>
         </w:rPr>
+        <w:lastRenderedPageBreak/>
         <w:t xml:space="preserve">[page 5] </w:t>
       </w:r>
     </w:p>
@@ -13469,7 +13609,6 @@
           <w:rFonts w:ascii="Arial" w:hAnsi="Arial" w:cs="Arial"/>
           <w:color w:val="222222"/>
         </w:rPr>
-        <w:lastRenderedPageBreak/>
         <w:t xml:space="preserve">- </w:t>
       </w:r>
       <w:r>
@@ -14523,6 +14662,7 @@
   <w:style w:type="character" w:default="1" w:styleId="DefaultParagraphFont">
     <w:name w:val="Default Paragraph Font"/>
     <w:uiPriority w:val="1"/>
+    <w:semiHidden/>
     <w:unhideWhenUsed/>
   </w:style>
   <w:style w:type="table" w:default="1" w:styleId="TableNormal">

</xml_diff>

<commit_message>
Modify Urban quotas CN
</commit_message>
<xml_diff>
--- a/papers/Appendix_quotas.docx
+++ b/papers/Appendix_quotas.docx
@@ -9778,268 +9778,7 @@
           <w:rFonts w:ascii="Arial" w:hAnsi="Arial" w:cs="Arial"/>
           <w:color w:val="222222"/>
         </w:rPr>
-        <w:t>Rural</w:t>
-      </w:r>
-      <w:r>
-        <w:rPr>
-          <w:rFonts w:ascii="Arial" w:hAnsi="Arial" w:cs="Arial"/>
-          <w:color w:val="222222"/>
-        </w:rPr>
-        <w:t xml:space="preserve"> :</w:t>
-      </w:r>
-      <w:r>
-        <w:rPr>
-          <w:rFonts w:ascii="Arial" w:hAnsi="Arial" w:cs="Arial"/>
-          <w:color w:val="222222"/>
-        </w:rPr>
-        <w:t xml:space="preserve"> Live in </w:t>
-      </w:r>
-      <w:proofErr w:type="spellStart"/>
-      <w:r>
-        <w:rPr>
-          <w:rFonts w:ascii="Arial" w:hAnsi="Arial" w:cs="Arial"/>
-          <w:color w:val="222222"/>
-        </w:rPr>
-        <w:t>Xiāng</w:t>
-      </w:r>
-      <w:proofErr w:type="spellEnd"/>
-      <w:r>
-        <w:rPr>
-          <w:rFonts w:ascii="Arial" w:hAnsi="Arial" w:cs="Arial"/>
-          <w:color w:val="222222"/>
-        </w:rPr>
-        <w:t xml:space="preserve">, or in </w:t>
-      </w:r>
-      <w:proofErr w:type="spellStart"/>
-      <w:r>
-        <w:rPr>
-          <w:rFonts w:ascii="Arial" w:hAnsi="Arial" w:cs="Arial"/>
-          <w:color w:val="222222"/>
-        </w:rPr>
-        <w:t>Jiēdào</w:t>
-      </w:r>
-      <w:proofErr w:type="spellEnd"/>
-      <w:r>
-        <w:rPr>
-          <w:rFonts w:ascii="Arial" w:hAnsi="Arial" w:cs="Arial"/>
-          <w:color w:val="222222"/>
-        </w:rPr>
-        <w:t xml:space="preserve">, or a </w:t>
-      </w:r>
-      <w:proofErr w:type="spellStart"/>
-      <w:r>
-        <w:rPr>
-          <w:rFonts w:ascii="Arial" w:hAnsi="Arial" w:cs="Arial"/>
-          <w:color w:val="222222"/>
-        </w:rPr>
-        <w:t>Zhèn</w:t>
-      </w:r>
-      <w:proofErr w:type="spellEnd"/>
-      <w:r>
-        <w:rPr>
-          <w:rFonts w:ascii="Arial" w:hAnsi="Arial" w:cs="Arial"/>
-          <w:color w:val="222222"/>
-        </w:rPr>
-        <w:t xml:space="preserve"> of less than 50,000 inhabitants</w:t>
-      </w:r>
-    </w:p>
-    <w:p>
-      <w:pPr>
-        <w:rPr>
-          <w:rFonts w:ascii="Calibri" w:hAnsi="Calibri" w:cs="Calibri"/>
-          <w:i/>
-          <w:iCs/>
-          <w:color w:val="000000"/>
-        </w:rPr>
-      </w:pPr>
-      <w:r>
-        <w:rPr>
-          <w:rFonts w:ascii="Arial" w:hAnsi="Arial" w:cs="Arial"/>
-          <w:color w:val="222222"/>
-        </w:rPr>
-        <w:lastRenderedPageBreak/>
-        <w:t>- Urban</w:t>
-      </w:r>
-      <w:r>
-        <w:rPr>
-          <w:rFonts w:ascii="Arial" w:hAnsi="Arial" w:cs="Arial"/>
-          <w:color w:val="222222"/>
-        </w:rPr>
-        <w:t xml:space="preserve">: </w:t>
-      </w:r>
-      <w:r>
-        <w:rPr>
-          <w:rFonts w:ascii="Arial" w:hAnsi="Arial" w:cs="Arial"/>
-          <w:color w:val="222222"/>
-        </w:rPr>
-        <w:t xml:space="preserve">Live in a </w:t>
-      </w:r>
-      <w:proofErr w:type="spellStart"/>
-      <w:r>
-        <w:rPr>
-          <w:rFonts w:ascii="Arial" w:hAnsi="Arial" w:cs="Arial"/>
-          <w:color w:val="222222"/>
-        </w:rPr>
-        <w:t>Zhèn</w:t>
-      </w:r>
-      <w:proofErr w:type="spellEnd"/>
-      <w:r>
-        <w:rPr>
-          <w:rFonts w:ascii="Arial" w:hAnsi="Arial" w:cs="Arial"/>
-          <w:color w:val="222222"/>
-        </w:rPr>
-        <w:t xml:space="preserve"> of more than 50,000 inhabitants</w:t>
-      </w:r>
-    </w:p>
-    <w:p>
-      <w:pPr>
-        <w:rPr>
-          <w:rFonts w:ascii="Arial" w:hAnsi="Arial" w:cs="Arial"/>
-          <w:color w:val="222222"/>
-        </w:rPr>
-      </w:pPr>
-    </w:p>
-    <w:p>
-      <w:pPr>
-        <w:rPr>
-          <w:rFonts w:ascii="Arial" w:hAnsi="Arial" w:cs="Arial"/>
-          <w:color w:val="222222"/>
-        </w:rPr>
-      </w:pPr>
-      <w:r>
-        <w:rPr>
-          <w:rFonts w:ascii="Arial" w:hAnsi="Arial" w:cs="Arial"/>
-          <w:color w:val="222222"/>
-        </w:rPr>
-        <w:t>description: We perform web-scraping on the data from the source and compute the share of population using the Status of the municipalities.</w:t>
-      </w:r>
-    </w:p>
-    <w:p>
-      <w:pPr>
-        <w:rPr>
-          <w:rFonts w:ascii="Arial" w:hAnsi="Arial" w:cs="Arial"/>
-          <w:color w:val="222222"/>
-        </w:rPr>
-      </w:pPr>
-      <w:r>
-        <w:rPr>
-          <w:rFonts w:ascii="Arial" w:hAnsi="Arial" w:cs="Arial"/>
-          <w:color w:val="222222"/>
-        </w:rPr>
-        <w:t xml:space="preserve">determined with: two declarative questions: </w:t>
-      </w:r>
-      <w:proofErr w:type="spellStart"/>
-      <w:r>
-        <w:rPr>
-          <w:rFonts w:ascii="Arial" w:hAnsi="Arial" w:cs="Arial"/>
-          <w:i/>
-          <w:iCs/>
-          <w:color w:val="222222"/>
-        </w:rPr>
-        <w:t>i</w:t>
-      </w:r>
-      <w:proofErr w:type="spellEnd"/>
-      <w:r>
-        <w:rPr>
-          <w:rFonts w:ascii="Arial" w:hAnsi="Arial" w:cs="Arial"/>
-          <w:i/>
-          <w:iCs/>
-          <w:color w:val="222222"/>
-        </w:rPr>
-        <w:t>)</w:t>
-      </w:r>
-      <w:r>
-        <w:rPr>
-          <w:rFonts w:ascii="Arial" w:hAnsi="Arial" w:cs="Arial"/>
-          <w:color w:val="222222"/>
-        </w:rPr>
-        <w:t xml:space="preserve"> In which kind of municipality do you live in? </w:t>
-      </w:r>
-      <w:proofErr w:type="spellStart"/>
-      <w:r>
-        <w:rPr>
-          <w:rFonts w:ascii="Arial" w:hAnsi="Arial" w:cs="Arial"/>
-          <w:i/>
-          <w:iCs/>
-          <w:color w:val="222222"/>
-        </w:rPr>
-        <w:t>Xiāng</w:t>
-      </w:r>
-      <w:proofErr w:type="spellEnd"/>
-      <w:r>
-        <w:rPr>
-          <w:rFonts w:ascii="Arial" w:hAnsi="Arial" w:cs="Arial"/>
-          <w:color w:val="222222"/>
-        </w:rPr>
-        <w:t xml:space="preserve">; </w:t>
-      </w:r>
-      <w:proofErr w:type="spellStart"/>
-      <w:r>
-        <w:rPr>
-          <w:rFonts w:ascii="Arial" w:hAnsi="Arial" w:cs="Arial"/>
-          <w:i/>
-          <w:iCs/>
-          <w:color w:val="222222"/>
-        </w:rPr>
-        <w:t>Jiēdào</w:t>
-      </w:r>
-      <w:proofErr w:type="spellEnd"/>
-      <w:r>
-        <w:rPr>
-          <w:rFonts w:ascii="Arial" w:hAnsi="Arial" w:cs="Arial"/>
-          <w:color w:val="222222"/>
-        </w:rPr>
-        <w:t xml:space="preserve">; </w:t>
-      </w:r>
-      <w:proofErr w:type="spellStart"/>
-      <w:r>
-        <w:rPr>
-          <w:rFonts w:ascii="Arial" w:hAnsi="Arial" w:cs="Arial"/>
-          <w:i/>
-          <w:iCs/>
-          <w:color w:val="222222"/>
-        </w:rPr>
-        <w:t>Zhèn</w:t>
-      </w:r>
-      <w:proofErr w:type="spellEnd"/>
-      <w:r>
-        <w:rPr>
-          <w:rFonts w:ascii="Arial" w:hAnsi="Arial" w:cs="Arial"/>
-          <w:color w:val="222222"/>
-        </w:rPr>
-        <w:t xml:space="preserve">, </w:t>
-      </w:r>
-      <w:r>
-        <w:rPr>
-          <w:rFonts w:ascii="Arial" w:hAnsi="Arial" w:cs="Arial"/>
-          <w:i/>
-          <w:iCs/>
-          <w:color w:val="222222"/>
-        </w:rPr>
-        <w:t>ii</w:t>
-      </w:r>
-      <w:r>
-        <w:rPr>
-          <w:rFonts w:ascii="Arial" w:hAnsi="Arial" w:cs="Arial"/>
-          <w:color w:val="222222"/>
-        </w:rPr>
-        <w:t xml:space="preserve">) What is the size of the agglomeration you live in? </w:t>
-      </w:r>
-      <w:r>
-        <w:rPr>
-          <w:rFonts w:ascii="Arial" w:hAnsi="Arial" w:cs="Arial"/>
-          <w:i/>
-          <w:iCs/>
-          <w:color w:val="222222"/>
-        </w:rPr>
-        <w:t>Less than 50,000 inhabitants; More than 50,000 inhabitants</w:t>
-      </w:r>
-      <w:r>
-        <w:rPr>
-          <w:rFonts w:ascii="Arial" w:hAnsi="Arial" w:cs="Arial"/>
-          <w:color w:val="222222"/>
-        </w:rPr>
-        <w:t>. (TODO: check with translators if those categories make sense and if we're not missing anything else)</w:t>
+        <w:t>Urban category 1: Lives in an agglomeration of less than 10,000 inhabitants</w:t>
       </w:r>
     </w:p>
     <w:p>
@@ -10047,25 +9786,172 @@
         <w:rPr>
           <w:rFonts w:ascii="Calibri" w:hAnsi="Calibri" w:cs="Calibri"/>
           <w:color w:val="000000"/>
-          <w:lang w:val="fr-CH"/>
-        </w:rPr>
-      </w:pPr>
-      <w:r>
-        <w:rPr>
-          <w:rFonts w:ascii="Arial" w:hAnsi="Arial" w:cs="Arial"/>
-          <w:color w:val="222222"/>
-          <w:lang w:val="fr-CH"/>
-        </w:rPr>
-        <w:t xml:space="preserve">source: </w:t>
-      </w:r>
-      <w:r>
+        </w:rPr>
+      </w:pPr>
+      <w:r>
+        <w:rPr>
+          <w:rFonts w:ascii="Arial" w:hAnsi="Arial" w:cs="Arial"/>
+          <w:color w:val="222222"/>
+        </w:rPr>
+        <w:lastRenderedPageBreak/>
+        <w:t xml:space="preserve">- Urban category </w:t>
+      </w:r>
+      <w:r>
+        <w:rPr>
+          <w:rFonts w:ascii="Arial" w:hAnsi="Arial" w:cs="Arial"/>
+          <w:color w:val="222222"/>
+        </w:rPr>
+        <w:t>2</w:t>
+      </w:r>
+      <w:r>
+        <w:rPr>
+          <w:rFonts w:ascii="Arial" w:hAnsi="Arial" w:cs="Arial"/>
+          <w:color w:val="222222"/>
+        </w:rPr>
+        <w:t xml:space="preserve">: Lives in an agglomeration of </w:t>
+      </w:r>
+      <w:r>
+        <w:rPr>
+          <w:rFonts w:ascii="Arial" w:hAnsi="Arial" w:cs="Arial"/>
+          <w:color w:val="222222"/>
+        </w:rPr>
+        <w:t>more</w:t>
+      </w:r>
+      <w:r>
+        <w:rPr>
+          <w:rFonts w:ascii="Arial" w:hAnsi="Arial" w:cs="Arial"/>
+          <w:color w:val="222222"/>
+        </w:rPr>
+        <w:t xml:space="preserve"> than 10,000 inhabitants</w:t>
+      </w:r>
+      <w:r>
+        <w:rPr>
+          <w:rFonts w:ascii="Arial" w:hAnsi="Arial" w:cs="Arial"/>
+          <w:color w:val="222222"/>
+        </w:rPr>
+        <w:t xml:space="preserve"> and less than 500,000 inhabitants</w:t>
+      </w:r>
+    </w:p>
+    <w:p>
+      <w:pPr>
         <w:rPr>
           <w:rFonts w:ascii="Calibri" w:hAnsi="Calibri" w:cs="Calibri"/>
           <w:color w:val="000000"/>
+        </w:rPr>
+      </w:pPr>
+      <w:r>
+        <w:rPr>
+          <w:rFonts w:ascii="Arial" w:hAnsi="Arial" w:cs="Arial"/>
+          <w:color w:val="222222"/>
+        </w:rPr>
+        <w:t xml:space="preserve">- Urban category </w:t>
+      </w:r>
+      <w:r>
+        <w:rPr>
+          <w:rFonts w:ascii="Arial" w:hAnsi="Arial" w:cs="Arial"/>
+          <w:color w:val="222222"/>
+        </w:rPr>
+        <w:t>3</w:t>
+      </w:r>
+      <w:r>
+        <w:rPr>
+          <w:rFonts w:ascii="Arial" w:hAnsi="Arial" w:cs="Arial"/>
+          <w:color w:val="222222"/>
+        </w:rPr>
+        <w:t xml:space="preserve">: Lives in an agglomeration of </w:t>
+      </w:r>
+      <w:r>
+        <w:rPr>
+          <w:rFonts w:ascii="Arial" w:hAnsi="Arial" w:cs="Arial"/>
+          <w:color w:val="222222"/>
+        </w:rPr>
+        <w:t>more</w:t>
+      </w:r>
+      <w:r>
+        <w:rPr>
+          <w:rFonts w:ascii="Arial" w:hAnsi="Arial" w:cs="Arial"/>
+          <w:color w:val="222222"/>
+        </w:rPr>
+        <w:t xml:space="preserve"> than </w:t>
+      </w:r>
+      <w:r>
+        <w:rPr>
+          <w:rFonts w:ascii="Arial" w:hAnsi="Arial" w:cs="Arial"/>
+          <w:color w:val="222222"/>
+        </w:rPr>
+        <w:t>500</w:t>
+      </w:r>
+      <w:r>
+        <w:rPr>
+          <w:rFonts w:ascii="Arial" w:hAnsi="Arial" w:cs="Arial"/>
+          <w:color w:val="222222"/>
+        </w:rPr>
+        <w:t>,000 inhabitants</w:t>
+      </w:r>
+    </w:p>
+    <w:p>
+      <w:pPr>
+        <w:rPr>
+          <w:rFonts w:ascii="Arial" w:hAnsi="Arial" w:cs="Arial"/>
+          <w:color w:val="222222"/>
+        </w:rPr>
+      </w:pPr>
+    </w:p>
+    <w:p>
+      <w:pPr>
+        <w:rPr>
+          <w:rFonts w:ascii="Arial" w:hAnsi="Arial" w:cs="Arial"/>
+          <w:color w:val="222222"/>
+        </w:rPr>
+      </w:pPr>
+      <w:r>
+        <w:rPr>
+          <w:rFonts w:ascii="Arial" w:hAnsi="Arial" w:cs="Arial"/>
+          <w:color w:val="222222"/>
+        </w:rPr>
+        <w:t xml:space="preserve">description: We </w:t>
+      </w:r>
+      <w:r>
+        <w:rPr>
+          <w:rFonts w:ascii="Arial" w:hAnsi="Arial" w:cs="Arial"/>
+          <w:color w:val="222222"/>
+        </w:rPr>
+        <w:t>use the population figures from Table 1 in the source and compute ratio using the total population of China according to the 2010 Census.</w:t>
+      </w:r>
+    </w:p>
+    <w:p>
+      <w:pPr>
+        <w:rPr>
+          <w:rFonts w:ascii="Calibri" w:hAnsi="Calibri" w:cs="Calibri"/>
+          <w:color w:val="000000"/>
+          <w:lang w:val="fr-FR"/>
+        </w:rPr>
+      </w:pPr>
+      <w:r>
+        <w:rPr>
+          <w:rFonts w:ascii="Arial" w:hAnsi="Arial" w:cs="Arial"/>
+          <w:color w:val="222222"/>
           <w:lang w:val="fr-CH"/>
         </w:rPr>
-        <w:t>http://www.citypopulation.de/en/china/townships/</w:t>
-      </w:r>
+        <w:t xml:space="preserve">source: </w:t>
+      </w:r>
+      <w:r>
+        <w:rPr>
+          <w:rFonts w:ascii="Calibri" w:hAnsi="Calibri" w:cs="Calibri"/>
+          <w:color w:val="000000"/>
+          <w:lang w:val="fr-FR"/>
+        </w:rPr>
+        <w:t>https://journals.openedition.org/cybergeo/28554</w:t>
+      </w:r>
+    </w:p>
+    <w:p>
+      <w:pPr>
+        <w:rPr>
+          <w:rFonts w:ascii="Calibri" w:hAnsi="Calibri" w:cs="Calibri"/>
+          <w:color w:val="000000"/>
+          <w:lang w:val="fr-FR"/>
+        </w:rPr>
+      </w:pPr>
     </w:p>
     <w:p>
       <w:pPr>
@@ -10931,6 +10817,7 @@
           <w:rFonts w:ascii="Arial" w:hAnsi="Arial" w:cs="Arial"/>
           <w:color w:val="222222"/>
         </w:rPr>
+        <w:lastRenderedPageBreak/>
         <w:t xml:space="preserve">determined with: declarative question: </w:t>
       </w:r>
       <w:r>
@@ -11754,24 +11641,24 @@
           <w:rFonts w:ascii="Arial" w:hAnsi="Arial" w:cs="Arial"/>
           <w:color w:val="222222"/>
         </w:rPr>
+        <w:t>determined with: zip code. From source 2 (slide 19), we retrieve the population distribution by categories (where we apply the definition from CS02a.2-1 in source 3.</w:t>
+      </w:r>
+    </w:p>
+    <w:p>
+      <w:pPr>
+        <w:rPr>
+          <w:rFonts w:ascii="Arial" w:hAnsi="Arial" w:cs="Arial"/>
+          <w:color w:val="222222"/>
+          <w:lang w:val="fr-FR"/>
+        </w:rPr>
+      </w:pPr>
+      <w:r>
+        <w:rPr>
+          <w:rFonts w:ascii="Arial" w:hAnsi="Arial" w:cs="Arial"/>
+          <w:color w:val="222222"/>
+          <w:lang w:val="fr-FR"/>
+        </w:rPr>
         <w:lastRenderedPageBreak/>
-        <w:t>determined with: zip code. From source 2 (slide 19), we retrieve the population distribution by categories (where we apply the definition from CS02a.2-1 in source 3.</w:t>
-      </w:r>
-    </w:p>
-    <w:p>
-      <w:pPr>
-        <w:rPr>
-          <w:rFonts w:ascii="Arial" w:hAnsi="Arial" w:cs="Arial"/>
-          <w:color w:val="222222"/>
-          <w:lang w:val="fr-FR"/>
-        </w:rPr>
-      </w:pPr>
-      <w:r>
-        <w:rPr>
-          <w:rFonts w:ascii="Arial" w:hAnsi="Arial" w:cs="Arial"/>
-          <w:color w:val="222222"/>
-          <w:lang w:val="fr-FR"/>
-        </w:rPr>
         <w:t>source 1: https://www.correosdemexico.gob.mx/SSLServicios/ConsultaCP/CodigoPostal_Exportar.aspx</w:t>
       </w:r>
     </w:p>
@@ -12449,7 +12336,6 @@
           <w:rFonts w:ascii="Arial" w:hAnsi="Arial" w:cs="Arial"/>
           <w:color w:val="222222"/>
         </w:rPr>
-        <w:lastRenderedPageBreak/>
         <w:t>source 2: https://www.epost.go.kr/search/zipcode/areacdAddressDown.jsp [file "</w:t>
       </w:r>
       <w:proofErr w:type="spellStart"/>
@@ -13457,7 +13343,6 @@
           <w:color w:val="222222"/>
           <w:lang w:val="fr-FR"/>
         </w:rPr>
-        <w:lastRenderedPageBreak/>
         <w:t xml:space="preserve">[page 5] </w:t>
       </w:r>
     </w:p>
@@ -14691,7 +14576,6 @@
   <w:style w:type="character" w:default="1" w:styleId="DefaultParagraphFont">
     <w:name w:val="Default Paragraph Font"/>
     <w:uiPriority w:val="1"/>
-    <w:semiHidden/>
     <w:unhideWhenUsed/>
   </w:style>
   <w:style w:type="table" w:default="1" w:styleId="TableNormal">

</xml_diff>